<commit_message>
V1.0.1 Adding pagination caching strategy on /ondemand endpoint. Update error code 400 -> 404 when station doesn't exist
</commit_message>
<xml_diff>
--- a/docs/How it works.docx
+++ b/docs/How it works.docx
@@ -585,6 +585,7 @@
                 <w:i/>
               </w:rPr>
             </w:pPr>
+            <w:proofErr w:type="spellStart"/>
             <w:r>
               <w:rPr>
                 <w:rFonts w:ascii="Palatino Linotype" w:hAnsi="Palatino Linotype"/>
@@ -593,6 +594,7 @@
               </w:rPr>
               <w:t>Authors</w:t>
             </w:r>
+            <w:proofErr w:type="spellEnd"/>
           </w:p>
         </w:tc>
         <w:tc>
@@ -617,13 +619,23 @@
                 <w:i/>
               </w:rPr>
             </w:pPr>
+            <w:proofErr w:type="spellStart"/>
             <w:r>
               <w:rPr>
                 <w:rFonts w:ascii="Palatino Linotype" w:hAnsi="Palatino Linotype"/>
                 <w:b w:val="0"/>
                 <w:i/>
               </w:rPr>
-              <w:t>Purpose of the update</w:t>
+              <w:t>Purpose</w:t>
+            </w:r>
+            <w:proofErr w:type="spellEnd"/>
+            <w:r>
+              <w:rPr>
+                <w:rFonts w:ascii="Palatino Linotype" w:hAnsi="Palatino Linotype"/>
+                <w:b w:val="0"/>
+                <w:i/>
+              </w:rPr>
+              <w:t xml:space="preserve"> of the update</w:t>
             </w:r>
           </w:p>
         </w:tc>
@@ -885,8 +897,16 @@
               <w:rPr>
                 <w:rFonts w:ascii="Palatino Linotype" w:hAnsi="Palatino Linotype"/>
               </w:rPr>
-              <w:t>Mailing list</w:t>
-            </w:r>
+              <w:t xml:space="preserve">Mailing </w:t>
+            </w:r>
+            <w:proofErr w:type="spellStart"/>
+            <w:r>
+              <w:rPr>
+                <w:rFonts w:ascii="Palatino Linotype" w:hAnsi="Palatino Linotype"/>
+              </w:rPr>
+              <w:t>list</w:t>
+            </w:r>
+            <w:proofErr w:type="spellEnd"/>
           </w:p>
         </w:tc>
       </w:tr>
@@ -963,8 +983,16 @@
               <w:rPr>
                 <w:rFonts w:ascii="Palatino Linotype" w:hAnsi="Palatino Linotype"/>
               </w:rPr>
-              <w:t>Radioplayer WorldWide</w:t>
-            </w:r>
+              <w:t xml:space="preserve">Radioplayer </w:t>
+            </w:r>
+            <w:proofErr w:type="spellStart"/>
+            <w:r>
+              <w:rPr>
+                <w:rFonts w:ascii="Palatino Linotype" w:hAnsi="Palatino Linotype"/>
+              </w:rPr>
+              <w:t>WorldWide</w:t>
+            </w:r>
+            <w:proofErr w:type="spellEnd"/>
           </w:p>
         </w:tc>
         <w:tc>
@@ -1014,8 +1042,17 @@
                 <w:rFonts w:ascii="Palatino" w:hAnsi="Palatino"/>
                 <w:lang w:val="en-GB"/>
               </w:rPr>
-              <w:t>Yann Legarson</w:t>
-            </w:r>
+              <w:t xml:space="preserve">Yann </w:t>
+            </w:r>
+            <w:proofErr w:type="spellStart"/>
+            <w:r>
+              <w:rPr>
+                <w:rFonts w:ascii="Palatino" w:hAnsi="Palatino"/>
+                <w:lang w:val="en-GB"/>
+              </w:rPr>
+              <w:t>Legarson</w:t>
+            </w:r>
+            <w:proofErr w:type="spellEnd"/>
           </w:p>
         </w:tc>
         <w:tc>
@@ -1043,7 +1080,7 @@
                 <w:i/>
                 <w:lang w:val="fr-BE"/>
               </w:rPr>
-              <w:t>I</w:t>
+              <w:t>O</w:t>
             </w:r>
           </w:p>
         </w:tc>
@@ -1218,7 +1255,7 @@
                 <w:i/>
                 <w:lang w:val="en-GB"/>
               </w:rPr>
-              <w:t>I</w:t>
+              <w:t>O</w:t>
             </w:r>
           </w:p>
         </w:tc>
@@ -1287,12 +1324,28 @@
                 <w:rFonts w:ascii="Palatino" w:hAnsi="Palatino"/>
               </w:rPr>
             </w:pPr>
+            <w:proofErr w:type="spellStart"/>
             <w:r>
               <w:rPr>
                 <w:rFonts w:ascii="Palatino" w:hAnsi="Palatino"/>
               </w:rPr>
-              <w:t>Raunak Lodha</w:t>
-            </w:r>
+              <w:t>Raunak</w:t>
+            </w:r>
+            <w:proofErr w:type="spellEnd"/>
+            <w:r>
+              <w:rPr>
+                <w:rFonts w:ascii="Palatino" w:hAnsi="Palatino"/>
+              </w:rPr>
+              <w:t xml:space="preserve"> </w:t>
+            </w:r>
+            <w:proofErr w:type="spellStart"/>
+            <w:r>
+              <w:rPr>
+                <w:rFonts w:ascii="Palatino" w:hAnsi="Palatino"/>
+              </w:rPr>
+              <w:t>Lodha</w:t>
+            </w:r>
+            <w:proofErr w:type="spellEnd"/>
           </w:p>
         </w:tc>
         <w:tc>
@@ -1495,8 +1548,17 @@
                 <w:rFonts w:ascii="Palatino" w:hAnsi="Palatino"/>
                 <w:lang w:val="en-GB"/>
               </w:rPr>
-              <w:t>Lawrence Galkoff</w:t>
-            </w:r>
+              <w:t xml:space="preserve">Lawrence </w:t>
+            </w:r>
+            <w:proofErr w:type="spellStart"/>
+            <w:r>
+              <w:rPr>
+                <w:rFonts w:ascii="Palatino" w:hAnsi="Palatino"/>
+                <w:lang w:val="en-GB"/>
+              </w:rPr>
+              <w:t>Galkoff</w:t>
+            </w:r>
+            <w:proofErr w:type="spellEnd"/>
           </w:p>
         </w:tc>
         <w:tc>
@@ -1679,7 +1741,7 @@
           <w:r>
             <w:fldChar w:fldCharType="separate"/>
           </w:r>
-          <w:hyperlink w:anchor="_Toc92113384" w:history="1">
+          <w:hyperlink w:anchor="_Toc92291219" w:history="1">
             <w:r>
               <w:rPr>
                 <w:rStyle w:val="Lienhypertexte"/>
@@ -1721,7 +1783,7 @@
                 <w:noProof/>
                 <w:webHidden/>
               </w:rPr>
-              <w:instrText xml:space="preserve"> PAGEREF _Toc92113384 \h </w:instrText>
+              <w:instrText xml:space="preserve"> PAGEREF _Toc92291219 \h </w:instrText>
             </w:r>
             <w:r>
               <w:rPr>
@@ -1765,7 +1827,7 @@
               <w:szCs w:val="22"/>
             </w:rPr>
           </w:pPr>
-          <w:hyperlink w:anchor="_Toc92113385" w:history="1">
+          <w:hyperlink w:anchor="_Toc92291220" w:history="1">
             <w:r>
               <w:rPr>
                 <w:rStyle w:val="Lienhypertexte"/>
@@ -1807,7 +1869,7 @@
                 <w:noProof/>
                 <w:webHidden/>
               </w:rPr>
-              <w:instrText xml:space="preserve"> PAGEREF _Toc92113385 \h </w:instrText>
+              <w:instrText xml:space="preserve"> PAGEREF _Toc92291220 \h </w:instrText>
             </w:r>
             <w:r>
               <w:rPr>
@@ -1851,7 +1913,7 @@
               <w:szCs w:val="22"/>
             </w:rPr>
           </w:pPr>
-          <w:hyperlink w:anchor="_Toc92113386" w:history="1">
+          <w:hyperlink w:anchor="_Toc92291221" w:history="1">
             <w:r>
               <w:rPr>
                 <w:rStyle w:val="Lienhypertexte"/>
@@ -1872,7 +1934,7 @@
                 <w:rStyle w:val="Lienhypertexte"/>
                 <w:noProof/>
               </w:rPr>
-              <w:t>Log management</w:t>
+              <w:t>Request</w:t>
             </w:r>
             <w:r>
               <w:rPr>
@@ -1893,7 +1955,7 @@
                 <w:noProof/>
                 <w:webHidden/>
               </w:rPr>
-              <w:instrText xml:space="preserve"> PAGEREF _Toc92113386 \h </w:instrText>
+              <w:instrText xml:space="preserve"> PAGEREF _Toc92291221 \h </w:instrText>
             </w:r>
             <w:r>
               <w:rPr>
@@ -1937,7 +1999,7 @@
               <w:szCs w:val="22"/>
             </w:rPr>
           </w:pPr>
-          <w:hyperlink w:anchor="_Toc92113387" w:history="1">
+          <w:hyperlink w:anchor="_Toc92291222" w:history="1">
             <w:r>
               <w:rPr>
                 <w:rStyle w:val="Lienhypertexte"/>
@@ -1958,7 +2020,7 @@
                 <w:rStyle w:val="Lienhypertexte"/>
                 <w:noProof/>
               </w:rPr>
-              <w:t>Cache management</w:t>
+              <w:t>Log management</w:t>
             </w:r>
             <w:r>
               <w:rPr>
@@ -1979,7 +2041,7 @@
                 <w:noProof/>
                 <w:webHidden/>
               </w:rPr>
-              <w:instrText xml:space="preserve"> PAGEREF _Toc92113387 \h </w:instrText>
+              <w:instrText xml:space="preserve"> PAGEREF _Toc92291222 \h </w:instrText>
             </w:r>
             <w:r>
               <w:rPr>
@@ -2023,7 +2085,7 @@
               <w:szCs w:val="22"/>
             </w:rPr>
           </w:pPr>
-          <w:hyperlink w:anchor="_Toc92113388" w:history="1">
+          <w:hyperlink w:anchor="_Toc92291223" w:history="1">
             <w:r>
               <w:rPr>
                 <w:rStyle w:val="Lienhypertexte"/>
@@ -2044,7 +2106,7 @@
                 <w:rStyle w:val="Lienhypertexte"/>
                 <w:noProof/>
               </w:rPr>
-              <w:t>Managers</w:t>
+              <w:t>Cache management</w:t>
             </w:r>
             <w:r>
               <w:rPr>
@@ -2065,7 +2127,7 @@
                 <w:noProof/>
                 <w:webHidden/>
               </w:rPr>
-              <w:instrText xml:space="preserve"> PAGEREF _Toc92113388 \h </w:instrText>
+              <w:instrText xml:space="preserve"> PAGEREF _Toc92291223 \h </w:instrText>
             </w:r>
             <w:r>
               <w:rPr>
@@ -2085,7 +2147,7 @@
                 <w:noProof/>
                 <w:webHidden/>
               </w:rPr>
-              <w:t>5</w:t>
+              <w:t>4</w:t>
             </w:r>
             <w:r>
               <w:rPr>
@@ -2109,7 +2171,7 @@
               <w:szCs w:val="22"/>
             </w:rPr>
           </w:pPr>
-          <w:hyperlink w:anchor="_Toc92113389" w:history="1">
+          <w:hyperlink w:anchor="_Toc92291224" w:history="1">
             <w:r>
               <w:rPr>
                 <w:rStyle w:val="Lienhypertexte"/>
@@ -2130,7 +2192,7 @@
                 <w:rStyle w:val="Lienhypertexte"/>
                 <w:noProof/>
               </w:rPr>
-              <w:t>Routes</w:t>
+              <w:t>Managers</w:t>
             </w:r>
             <w:r>
               <w:rPr>
@@ -2151,7 +2213,7 @@
                 <w:noProof/>
                 <w:webHidden/>
               </w:rPr>
-              <w:instrText xml:space="preserve"> PAGEREF _Toc92113389 \h </w:instrText>
+              <w:instrText xml:space="preserve"> PAGEREF _Toc92291224 \h </w:instrText>
             </w:r>
             <w:r>
               <w:rPr>
@@ -2195,7 +2257,7 @@
               <w:szCs w:val="22"/>
             </w:rPr>
           </w:pPr>
-          <w:hyperlink w:anchor="_Toc92113390" w:history="1">
+          <w:hyperlink w:anchor="_Toc92291225" w:history="1">
             <w:r>
               <w:rPr>
                 <w:rStyle w:val="Lienhypertexte"/>
@@ -2216,7 +2278,7 @@
                 <w:rStyle w:val="Lienhypertexte"/>
                 <w:noProof/>
               </w:rPr>
-              <w:t>Réponses</w:t>
+              <w:t>Routes</w:t>
             </w:r>
             <w:r>
               <w:rPr>
@@ -2237,7 +2299,7 @@
                 <w:noProof/>
                 <w:webHidden/>
               </w:rPr>
-              <w:instrText xml:space="preserve"> PAGEREF _Toc92113390 \h </w:instrText>
+              <w:instrText xml:space="preserve"> PAGEREF _Toc92291225 \h </w:instrText>
             </w:r>
             <w:r>
               <w:rPr>
@@ -2281,7 +2343,7 @@
               <w:szCs w:val="22"/>
             </w:rPr>
           </w:pPr>
-          <w:hyperlink w:anchor="_Toc92113391" w:history="1">
+          <w:hyperlink w:anchor="_Toc92291226" w:history="1">
             <w:r>
               <w:rPr>
                 <w:rStyle w:val="Lienhypertexte"/>
@@ -2302,7 +2364,7 @@
                 <w:rStyle w:val="Lienhypertexte"/>
                 <w:noProof/>
               </w:rPr>
-              <w:t>Stations data management</w:t>
+              <w:t>Request parameters</w:t>
             </w:r>
             <w:r>
               <w:rPr>
@@ -2323,7 +2385,93 @@
                 <w:noProof/>
                 <w:webHidden/>
               </w:rPr>
-              <w:instrText xml:space="preserve"> PAGEREF _Toc92113391 \h </w:instrText>
+              <w:instrText xml:space="preserve"> PAGEREF _Toc92291226 \h </w:instrText>
+            </w:r>
+            <w:r>
+              <w:rPr>
+                <w:noProof/>
+                <w:webHidden/>
+              </w:rPr>
+            </w:r>
+            <w:r>
+              <w:rPr>
+                <w:noProof/>
+                <w:webHidden/>
+              </w:rPr>
+              <w:fldChar w:fldCharType="separate"/>
+            </w:r>
+            <w:r>
+              <w:rPr>
+                <w:noProof/>
+                <w:webHidden/>
+              </w:rPr>
+              <w:t>5</w:t>
+            </w:r>
+            <w:r>
+              <w:rPr>
+                <w:noProof/>
+                <w:webHidden/>
+              </w:rPr>
+              <w:fldChar w:fldCharType="end"/>
+            </w:r>
+          </w:hyperlink>
+        </w:p>
+        <w:p>
+          <w:pPr>
+            <w:pStyle w:val="TM1"/>
+            <w:tabs>
+              <w:tab w:val="left" w:pos="440"/>
+              <w:tab w:val="right" w:leader="dot" w:pos="9062"/>
+            </w:tabs>
+            <w:rPr>
+              <w:rFonts w:asciiTheme="minorHAnsi" w:eastAsiaTheme="minorEastAsia" w:hAnsiTheme="minorHAnsi" w:cstheme="minorBidi"/>
+              <w:noProof/>
+              <w:szCs w:val="22"/>
+            </w:rPr>
+          </w:pPr>
+          <w:hyperlink w:anchor="_Toc92291227" w:history="1">
+            <w:r>
+              <w:rPr>
+                <w:rStyle w:val="Lienhypertexte"/>
+                <w:noProof/>
+              </w:rPr>
+              <w:t>9.</w:t>
+            </w:r>
+            <w:r>
+              <w:rPr>
+                <w:rFonts w:asciiTheme="minorHAnsi" w:eastAsiaTheme="minorEastAsia" w:hAnsiTheme="minorHAnsi" w:cstheme="minorBidi"/>
+                <w:noProof/>
+                <w:szCs w:val="22"/>
+              </w:rPr>
+              <w:tab/>
+            </w:r>
+            <w:r>
+              <w:rPr>
+                <w:rStyle w:val="Lienhypertexte"/>
+                <w:noProof/>
+              </w:rPr>
+              <w:t>Réponses</w:t>
+            </w:r>
+            <w:r>
+              <w:rPr>
+                <w:noProof/>
+                <w:webHidden/>
+              </w:rPr>
+              <w:tab/>
+            </w:r>
+            <w:r>
+              <w:rPr>
+                <w:noProof/>
+                <w:webHidden/>
+              </w:rPr>
+              <w:fldChar w:fldCharType="begin"/>
+            </w:r>
+            <w:r>
+              <w:rPr>
+                <w:noProof/>
+                <w:webHidden/>
+              </w:rPr>
+              <w:instrText xml:space="preserve"> PAGEREF _Toc92291227 \h </w:instrText>
             </w:r>
             <w:r>
               <w:rPr>
@@ -2367,11 +2515,12 @@
               <w:szCs w:val="22"/>
             </w:rPr>
           </w:pPr>
-          <w:hyperlink w:anchor="_Toc92113392" w:history="1">
+          <w:hyperlink w:anchor="_Toc92291228" w:history="1">
             <w:r>
               <w:rPr>
                 <w:rStyle w:val="Lienhypertexte"/>
                 <w:noProof/>
+                <w:lang w:val="en-US"/>
               </w:rPr>
               <w:t>a.</w:t>
             </w:r>
@@ -2387,8 +2536,9 @@
               <w:rPr>
                 <w:rStyle w:val="Lienhypertexte"/>
                 <w:noProof/>
-              </w:rPr>
-              <w:t>OnAir</w:t>
+                <w:lang w:val="en-US"/>
+              </w:rPr>
+              <w:t>Error code in responses</w:t>
             </w:r>
             <w:r>
               <w:rPr>
@@ -2409,7 +2559,7 @@
                 <w:noProof/>
                 <w:webHidden/>
               </w:rPr>
-              <w:instrText xml:space="preserve"> PAGEREF _Toc92113392 \h </w:instrText>
+              <w:instrText xml:space="preserve"> PAGEREF _Toc92291228 \h </w:instrText>
             </w:r>
             <w:r>
               <w:rPr>
@@ -2430,6 +2580,92 @@
                 <w:webHidden/>
               </w:rPr>
               <w:t>5</w:t>
+            </w:r>
+            <w:r>
+              <w:rPr>
+                <w:noProof/>
+                <w:webHidden/>
+              </w:rPr>
+              <w:fldChar w:fldCharType="end"/>
+            </w:r>
+          </w:hyperlink>
+        </w:p>
+        <w:p>
+          <w:pPr>
+            <w:pStyle w:val="TM1"/>
+            <w:tabs>
+              <w:tab w:val="left" w:pos="660"/>
+              <w:tab w:val="right" w:leader="dot" w:pos="9062"/>
+            </w:tabs>
+            <w:rPr>
+              <w:rFonts w:asciiTheme="minorHAnsi" w:eastAsiaTheme="minorEastAsia" w:hAnsiTheme="minorHAnsi" w:cstheme="minorBidi"/>
+              <w:noProof/>
+              <w:szCs w:val="22"/>
+            </w:rPr>
+          </w:pPr>
+          <w:hyperlink w:anchor="_Toc92291229" w:history="1">
+            <w:r>
+              <w:rPr>
+                <w:rStyle w:val="Lienhypertexte"/>
+                <w:noProof/>
+              </w:rPr>
+              <w:t>10.</w:t>
+            </w:r>
+            <w:r>
+              <w:rPr>
+                <w:rFonts w:asciiTheme="minorHAnsi" w:eastAsiaTheme="minorEastAsia" w:hAnsiTheme="minorHAnsi" w:cstheme="minorBidi"/>
+                <w:noProof/>
+                <w:szCs w:val="22"/>
+              </w:rPr>
+              <w:tab/>
+            </w:r>
+            <w:r>
+              <w:rPr>
+                <w:rStyle w:val="Lienhypertexte"/>
+                <w:noProof/>
+              </w:rPr>
+              <w:t>Stations data management</w:t>
+            </w:r>
+            <w:r>
+              <w:rPr>
+                <w:noProof/>
+                <w:webHidden/>
+              </w:rPr>
+              <w:tab/>
+            </w:r>
+            <w:r>
+              <w:rPr>
+                <w:noProof/>
+                <w:webHidden/>
+              </w:rPr>
+              <w:fldChar w:fldCharType="begin"/>
+            </w:r>
+            <w:r>
+              <w:rPr>
+                <w:noProof/>
+                <w:webHidden/>
+              </w:rPr>
+              <w:instrText xml:space="preserve"> PAGEREF _Toc92291229 \h </w:instrText>
+            </w:r>
+            <w:r>
+              <w:rPr>
+                <w:noProof/>
+                <w:webHidden/>
+              </w:rPr>
+            </w:r>
+            <w:r>
+              <w:rPr>
+                <w:noProof/>
+                <w:webHidden/>
+              </w:rPr>
+              <w:fldChar w:fldCharType="separate"/>
+            </w:r>
+            <w:r>
+              <w:rPr>
+                <w:noProof/>
+                <w:webHidden/>
+              </w:rPr>
+              <w:t>6</w:t>
             </w:r>
             <w:r>
               <w:rPr>
@@ -2453,13 +2689,13 @@
               <w:szCs w:val="22"/>
             </w:rPr>
           </w:pPr>
-          <w:hyperlink w:anchor="_Toc92113393" w:history="1">
+          <w:hyperlink w:anchor="_Toc92291230" w:history="1">
             <w:r>
               <w:rPr>
                 <w:rStyle w:val="Lienhypertexte"/>
                 <w:noProof/>
               </w:rPr>
-              <w:t>b.</w:t>
+              <w:t>a.</w:t>
             </w:r>
             <w:r>
               <w:rPr>
@@ -2474,7 +2710,7 @@
                 <w:rStyle w:val="Lienhypertexte"/>
                 <w:noProof/>
               </w:rPr>
-              <w:t>OnDemand</w:t>
+              <w:t>OnAir</w:t>
             </w:r>
             <w:r>
               <w:rPr>
@@ -2495,7 +2731,7 @@
                 <w:noProof/>
                 <w:webHidden/>
               </w:rPr>
-              <w:instrText xml:space="preserve"> PAGEREF _Toc92113393 \h </w:instrText>
+              <w:instrText xml:space="preserve"> PAGEREF _Toc92291230 \h </w:instrText>
             </w:r>
             <w:r>
               <w:rPr>
@@ -2515,7 +2751,7 @@
                 <w:noProof/>
                 <w:webHidden/>
               </w:rPr>
-              <w:t>5</w:t>
+              <w:t>6</w:t>
             </w:r>
             <w:r>
               <w:rPr>
@@ -2539,13 +2775,13 @@
               <w:szCs w:val="22"/>
             </w:rPr>
           </w:pPr>
-          <w:hyperlink w:anchor="_Toc92113394" w:history="1">
+          <w:hyperlink w:anchor="_Toc92291231" w:history="1">
             <w:r>
               <w:rPr>
                 <w:rStyle w:val="Lienhypertexte"/>
                 <w:noProof/>
               </w:rPr>
-              <w:t>c.</w:t>
+              <w:t>b.</w:t>
             </w:r>
             <w:r>
               <w:rPr>
@@ -2560,7 +2796,7 @@
                 <w:rStyle w:val="Lienhypertexte"/>
                 <w:noProof/>
               </w:rPr>
-              <w:t>Schedule</w:t>
+              <w:t>OnDemand</w:t>
             </w:r>
             <w:r>
               <w:rPr>
@@ -2581,7 +2817,7 @@
                 <w:noProof/>
                 <w:webHidden/>
               </w:rPr>
-              <w:instrText xml:space="preserve"> PAGEREF _Toc92113394 \h </w:instrText>
+              <w:instrText xml:space="preserve"> PAGEREF _Toc92291231 \h </w:instrText>
             </w:r>
             <w:r>
               <w:rPr>
@@ -2614,9 +2850,9 @@
         </w:p>
         <w:p>
           <w:pPr>
-            <w:pStyle w:val="TM1"/>
+            <w:pStyle w:val="TM2"/>
             <w:tabs>
-              <w:tab w:val="left" w:pos="440"/>
+              <w:tab w:val="left" w:pos="660"/>
               <w:tab w:val="right" w:leader="dot" w:pos="9062"/>
             </w:tabs>
             <w:rPr>
@@ -2625,13 +2861,13 @@
               <w:szCs w:val="22"/>
             </w:rPr>
           </w:pPr>
-          <w:hyperlink w:anchor="_Toc92113395" w:history="1">
+          <w:hyperlink w:anchor="_Toc92291232" w:history="1">
             <w:r>
               <w:rPr>
                 <w:rStyle w:val="Lienhypertexte"/>
                 <w:noProof/>
               </w:rPr>
-              <w:t>9.</w:t>
+              <w:t>c.</w:t>
             </w:r>
             <w:r>
               <w:rPr>
@@ -2646,7 +2882,7 @@
                 <w:rStyle w:val="Lienhypertexte"/>
                 <w:noProof/>
               </w:rPr>
-              <w:t>OnDemand data management</w:t>
+              <w:t>Schedule</w:t>
             </w:r>
             <w:r>
               <w:rPr>
@@ -2667,7 +2903,7 @@
                 <w:noProof/>
                 <w:webHidden/>
               </w:rPr>
-              <w:instrText xml:space="preserve"> PAGEREF _Toc92113395 \h </w:instrText>
+              <w:instrText xml:space="preserve"> PAGEREF _Toc92291232 \h </w:instrText>
             </w:r>
             <w:r>
               <w:rPr>
@@ -2711,13 +2947,13 @@
               <w:szCs w:val="22"/>
             </w:rPr>
           </w:pPr>
-          <w:hyperlink w:anchor="_Toc92113396" w:history="1">
+          <w:hyperlink w:anchor="_Toc92291233" w:history="1">
             <w:r>
               <w:rPr>
                 <w:rStyle w:val="Lienhypertexte"/>
                 <w:noProof/>
               </w:rPr>
-              <w:t>10.</w:t>
+              <w:t>11.</w:t>
             </w:r>
             <w:r>
               <w:rPr>
@@ -2732,7 +2968,7 @@
                 <w:rStyle w:val="Lienhypertexte"/>
                 <w:noProof/>
               </w:rPr>
-              <w:t>Categories data management</w:t>
+              <w:t>OnDemand data management</w:t>
             </w:r>
             <w:r>
               <w:rPr>
@@ -2753,7 +2989,7 @@
                 <w:noProof/>
                 <w:webHidden/>
               </w:rPr>
-              <w:instrText xml:space="preserve"> PAGEREF _Toc92113396 \h </w:instrText>
+              <w:instrText xml:space="preserve"> PAGEREF _Toc92291233 \h </w:instrText>
             </w:r>
             <w:r>
               <w:rPr>
@@ -2797,13 +3033,13 @@
               <w:szCs w:val="22"/>
             </w:rPr>
           </w:pPr>
-          <w:hyperlink w:anchor="_Toc92113397" w:history="1">
+          <w:hyperlink w:anchor="_Toc92291234" w:history="1">
             <w:r>
               <w:rPr>
                 <w:rStyle w:val="Lienhypertexte"/>
                 <w:noProof/>
               </w:rPr>
-              <w:t>11.</w:t>
+              <w:t>12.</w:t>
             </w:r>
             <w:r>
               <w:rPr>
@@ -2818,6 +3054,92 @@
                 <w:rStyle w:val="Lienhypertexte"/>
                 <w:noProof/>
               </w:rPr>
+              <w:t>Categories data management</w:t>
+            </w:r>
+            <w:r>
+              <w:rPr>
+                <w:noProof/>
+                <w:webHidden/>
+              </w:rPr>
+              <w:tab/>
+            </w:r>
+            <w:r>
+              <w:rPr>
+                <w:noProof/>
+                <w:webHidden/>
+              </w:rPr>
+              <w:fldChar w:fldCharType="begin"/>
+            </w:r>
+            <w:r>
+              <w:rPr>
+                <w:noProof/>
+                <w:webHidden/>
+              </w:rPr>
+              <w:instrText xml:space="preserve"> PAGEREF _Toc92291234 \h </w:instrText>
+            </w:r>
+            <w:r>
+              <w:rPr>
+                <w:noProof/>
+                <w:webHidden/>
+              </w:rPr>
+            </w:r>
+            <w:r>
+              <w:rPr>
+                <w:noProof/>
+                <w:webHidden/>
+              </w:rPr>
+              <w:fldChar w:fldCharType="separate"/>
+            </w:r>
+            <w:r>
+              <w:rPr>
+                <w:noProof/>
+                <w:webHidden/>
+              </w:rPr>
+              <w:t>7</w:t>
+            </w:r>
+            <w:r>
+              <w:rPr>
+                <w:noProof/>
+                <w:webHidden/>
+              </w:rPr>
+              <w:fldChar w:fldCharType="end"/>
+            </w:r>
+          </w:hyperlink>
+        </w:p>
+        <w:p>
+          <w:pPr>
+            <w:pStyle w:val="TM1"/>
+            <w:tabs>
+              <w:tab w:val="left" w:pos="660"/>
+              <w:tab w:val="right" w:leader="dot" w:pos="9062"/>
+            </w:tabs>
+            <w:rPr>
+              <w:rFonts w:asciiTheme="minorHAnsi" w:eastAsiaTheme="minorEastAsia" w:hAnsiTheme="minorHAnsi" w:cstheme="minorBidi"/>
+              <w:noProof/>
+              <w:szCs w:val="22"/>
+            </w:rPr>
+          </w:pPr>
+          <w:hyperlink w:anchor="_Toc92291235" w:history="1">
+            <w:r>
+              <w:rPr>
+                <w:rStyle w:val="Lienhypertexte"/>
+                <w:noProof/>
+              </w:rPr>
+              <w:t>13.</w:t>
+            </w:r>
+            <w:r>
+              <w:rPr>
+                <w:rFonts w:asciiTheme="minorHAnsi" w:eastAsiaTheme="minorEastAsia" w:hAnsiTheme="minorHAnsi" w:cstheme="minorBidi"/>
+                <w:noProof/>
+                <w:szCs w:val="22"/>
+              </w:rPr>
+              <w:tab/>
+            </w:r>
+            <w:r>
+              <w:rPr>
+                <w:rStyle w:val="Lienhypertexte"/>
+                <w:noProof/>
+              </w:rPr>
               <w:t>Recommendations data management</w:t>
             </w:r>
             <w:r>
@@ -2839,7 +3161,7 @@
                 <w:noProof/>
                 <w:webHidden/>
               </w:rPr>
-              <w:instrText xml:space="preserve"> PAGEREF _Toc92113397 \h </w:instrText>
+              <w:instrText xml:space="preserve"> PAGEREF _Toc92291235 \h </w:instrText>
             </w:r>
             <w:r>
               <w:rPr>
@@ -2859,7 +3181,7 @@
                 <w:noProof/>
                 <w:webHidden/>
               </w:rPr>
-              <w:t>6</w:t>
+              <w:t>7</w:t>
             </w:r>
             <w:r>
               <w:rPr>
@@ -2894,7 +3216,7 @@
           <w:numId w:val="7"/>
         </w:numPr>
       </w:pPr>
-      <w:bookmarkStart w:id="0" w:name="_Toc92113384"/>
+      <w:bookmarkStart w:id="0" w:name="_Toc92291219"/>
       <w:r>
         <w:lastRenderedPageBreak/>
         <w:t>P</w:t>
@@ -2903,9 +3225,14 @@
         <w:t>roje</w:t>
       </w:r>
       <w:r>
-        <w:t>ct Depenencies</w:t>
+        <w:t xml:space="preserve">ct </w:t>
+      </w:r>
+      <w:proofErr w:type="spellStart"/>
+      <w:r>
+        <w:t>Depenencies</w:t>
       </w:r>
       <w:bookmarkEnd w:id="0"/>
+      <w:proofErr w:type="spellEnd"/>
     </w:p>
     <w:p>
       <w:pPr>
@@ -2982,11 +3309,19 @@
           <w:lang w:val="en-US"/>
         </w:rPr>
       </w:pPr>
-      <w:r>
-        <w:rPr>
-          <w:lang w:val="en-US"/>
-        </w:rPr>
-        <w:t xml:space="preserve">cors: </w:t>
+      <w:proofErr w:type="spellStart"/>
+      <w:r>
+        <w:rPr>
+          <w:lang w:val="en-US"/>
+        </w:rPr>
+        <w:t>cors</w:t>
+      </w:r>
+      <w:proofErr w:type="spellEnd"/>
+      <w:r>
+        <w:rPr>
+          <w:lang w:val="en-US"/>
+        </w:rPr>
+        <w:t xml:space="preserve">: </w:t>
       </w:r>
       <w:r>
         <w:rPr>
@@ -3025,11 +3360,19 @@
           <w:lang w:val="en-US"/>
         </w:rPr>
       </w:pPr>
-      <w:r>
-        <w:rPr>
-          <w:lang w:val="en-US"/>
-        </w:rPr>
-        <w:t xml:space="preserve">dotenv: </w:t>
+      <w:proofErr w:type="spellStart"/>
+      <w:r>
+        <w:rPr>
+          <w:lang w:val="en-US"/>
+        </w:rPr>
+        <w:t>dotenv</w:t>
+      </w:r>
+      <w:proofErr w:type="spellEnd"/>
+      <w:r>
+        <w:rPr>
+          <w:lang w:val="en-US"/>
+        </w:rPr>
+        <w:t xml:space="preserve">: </w:t>
       </w:r>
       <w:r>
         <w:rPr>
@@ -3185,11 +3528,19 @@
           <w:lang w:val="en-US"/>
         </w:rPr>
       </w:pPr>
-      <w:r>
-        <w:rPr>
-          <w:lang w:val="en-US"/>
-        </w:rPr>
-        <w:t xml:space="preserve">radioplayer-wrapi-sdk: </w:t>
+      <w:proofErr w:type="spellStart"/>
+      <w:r>
+        <w:rPr>
+          <w:lang w:val="en-US"/>
+        </w:rPr>
+        <w:t>radioplayer-wrapi-sdk</w:t>
+      </w:r>
+      <w:proofErr w:type="spellEnd"/>
+      <w:r>
+        <w:rPr>
+          <w:lang w:val="en-US"/>
+        </w:rPr>
+        <w:t xml:space="preserve">: </w:t>
       </w:r>
       <w:r>
         <w:rPr>
@@ -3227,9 +3578,14 @@
           <w:numId w:val="7"/>
         </w:numPr>
       </w:pPr>
-      <w:bookmarkStart w:id="1" w:name="_Toc92113385"/>
-      <w:r>
-        <w:t>Error handling</w:t>
+      <w:bookmarkStart w:id="1" w:name="_Toc92291220"/>
+      <w:proofErr w:type="spellStart"/>
+      <w:r>
+        <w:t>Error</w:t>
+      </w:r>
+      <w:proofErr w:type="spellEnd"/>
+      <w:r>
+        <w:t xml:space="preserve"> handling</w:t>
       </w:r>
       <w:bookmarkEnd w:id="1"/>
     </w:p>
@@ -3270,7 +3626,21 @@
         <w:rPr>
           <w:lang w:val="en-US"/>
         </w:rPr>
-        <w:t>Missing file detection (.env, https key or certification, WRAPI key)</w:t>
+        <w:t xml:space="preserve">Missing file detection </w:t>
+      </w:r>
+      <w:proofErr w:type="gramStart"/>
+      <w:r>
+        <w:rPr>
+          <w:lang w:val="en-US"/>
+        </w:rPr>
+        <w:t>(.env</w:t>
+      </w:r>
+      <w:proofErr w:type="gramEnd"/>
+      <w:r>
+        <w:rPr>
+          <w:lang w:val="en-US"/>
+        </w:rPr>
+        <w:t>, https key or certification, WRAPI key)</w:t>
       </w:r>
     </w:p>
     <w:p>
@@ -3289,7 +3659,21 @@
         <w:rPr>
           <w:lang w:val="en-US"/>
         </w:rPr>
-        <w:t>Missing configuration detection (in .env)</w:t>
+        <w:t>Missing configuration detection (</w:t>
+      </w:r>
+      <w:proofErr w:type="gramStart"/>
+      <w:r>
+        <w:rPr>
+          <w:lang w:val="en-US"/>
+        </w:rPr>
+        <w:t>in .env</w:t>
+      </w:r>
+      <w:proofErr w:type="gramEnd"/>
+      <w:r>
+        <w:rPr>
+          <w:lang w:val="en-US"/>
+        </w:rPr>
+        <w:t>)</w:t>
       </w:r>
     </w:p>
     <w:p>
@@ -3362,8 +3746,21 @@
         </w:rPr>
       </w:pPr>
       <w:r>
-        <w:t>WRAPI error detection</w:t>
-      </w:r>
+        <w:t xml:space="preserve">WRAPI </w:t>
+      </w:r>
+      <w:proofErr w:type="spellStart"/>
+      <w:r>
+        <w:t>error</w:t>
+      </w:r>
+      <w:proofErr w:type="spellEnd"/>
+      <w:r>
+        <w:t xml:space="preserve"> </w:t>
+      </w:r>
+      <w:proofErr w:type="spellStart"/>
+      <w:r>
+        <w:t>detection</w:t>
+      </w:r>
+      <w:proofErr w:type="spellEnd"/>
     </w:p>
     <w:p>
       <w:pPr>
@@ -3379,85 +3776,68 @@
           <w:numId w:val="7"/>
         </w:numPr>
       </w:pPr>
-      <w:bookmarkStart w:id="2" w:name="_Toc92113386"/>
-      <w:r>
-        <w:t>Log management</w:t>
+      <w:bookmarkStart w:id="2" w:name="_Toc92291221"/>
+      <w:proofErr w:type="spellStart"/>
+      <w:r>
+        <w:t>Request</w:t>
       </w:r>
       <w:bookmarkEnd w:id="2"/>
-    </w:p>
-    <w:p>
-      <w:pPr>
-        <w:pStyle w:val="1-Normal"/>
-        <w:jc w:val="left"/>
-      </w:pPr>
-    </w:p>
-    <w:p>
-      <w:pPr>
-        <w:pStyle w:val="1-Normal"/>
-        <w:jc w:val="left"/>
-        <w:rPr>
-          <w:lang w:val="en-US"/>
-        </w:rPr>
-      </w:pPr>
-      <w:r>
-        <w:rPr>
-          <w:lang w:val="en-US"/>
-        </w:rPr>
-        <w:t>Logs are generated</w:t>
-      </w:r>
-      <w:r>
-        <w:rPr>
-          <w:lang w:val="en-US"/>
-        </w:rPr>
-        <w:t xml:space="preserve"> </w:t>
-      </w:r>
-      <w:r>
-        <w:rPr>
-          <w:lang w:val="en-US"/>
-        </w:rPr>
-        <w:t xml:space="preserve">with </w:t>
-      </w:r>
-      <w:r>
-        <w:rPr>
-          <w:lang w:val="en-US"/>
-        </w:rPr>
-        <w:t xml:space="preserve">it creation </w:t>
-      </w:r>
-      <w:r>
-        <w:rPr>
-          <w:lang w:val="en-US"/>
-        </w:rPr>
-        <w:t>date</w:t>
-      </w:r>
-    </w:p>
-    <w:p>
-      <w:pPr>
-        <w:pStyle w:val="1-Normal"/>
-        <w:jc w:val="left"/>
-        <w:rPr>
-          <w:lang w:val="en-US"/>
-        </w:rPr>
-      </w:pPr>
-      <w:r>
-        <w:rPr>
-          <w:lang w:val="en-US"/>
-        </w:rPr>
-        <w:t>Pre-launch errors send a message explaining the problem in the console.</w:t>
-      </w:r>
-    </w:p>
-    <w:p>
-      <w:pPr>
-        <w:pStyle w:val="1-Normal"/>
-        <w:jc w:val="left"/>
-        <w:rPr>
-          <w:lang w:val="en-US"/>
-        </w:rPr>
-      </w:pPr>
-      <w:r>
-        <w:rPr>
-          <w:lang w:val="en-US"/>
-        </w:rPr>
-        <w:t>Operational errors send a message in the console and in an external "middleware_error.txt" file to keep track of the event.</w:t>
+      <w:proofErr w:type="spellEnd"/>
+    </w:p>
+    <w:p>
+      <w:pPr>
+        <w:pStyle w:val="1-Normal"/>
+        <w:jc w:val="left"/>
+      </w:pPr>
+    </w:p>
+    <w:p>
+      <w:pPr>
+        <w:pStyle w:val="1-Normal"/>
+        <w:jc w:val="left"/>
+        <w:rPr>
+          <w:lang w:val="en-US"/>
+        </w:rPr>
+      </w:pPr>
+      <w:r>
+        <w:rPr>
+          <w:lang w:val="en-US"/>
+        </w:rPr>
+        <w:t>This Middleware example is a</w:t>
+      </w:r>
+      <w:r>
+        <w:rPr>
+          <w:lang w:val="en-US"/>
+        </w:rPr>
+        <w:t xml:space="preserve"> RESTful API that responds to signed HTTPS requests.</w:t>
+      </w:r>
+    </w:p>
+    <w:p>
+      <w:pPr>
+        <w:pStyle w:val="1-Normal"/>
+        <w:jc w:val="left"/>
+        <w:rPr>
+          <w:lang w:val="en-US"/>
+        </w:rPr>
+      </w:pPr>
+      <w:r>
+        <w:rPr>
+          <w:lang w:val="en-US"/>
+        </w:rPr>
+        <w:t xml:space="preserve">These are all GET operations, </w:t>
+      </w:r>
+      <w:proofErr w:type="gramStart"/>
+      <w:r>
+        <w:rPr>
+          <w:lang w:val="en-US"/>
+        </w:rPr>
+        <w:t>with the exception of</w:t>
+      </w:r>
+      <w:proofErr w:type="gramEnd"/>
+      <w:r>
+        <w:rPr>
+          <w:lang w:val="en-US"/>
+        </w:rPr>
+        <w:t xml:space="preserve"> the /recommendations endpoint that needs a POST request.</w:t>
       </w:r>
     </w:p>
     <w:p>
@@ -3477,9 +3857,9 @@
           <w:numId w:val="7"/>
         </w:numPr>
       </w:pPr>
-      <w:bookmarkStart w:id="3" w:name="_Toc92113387"/>
-      <w:r>
-        <w:t>Cache management</w:t>
+      <w:bookmarkStart w:id="3" w:name="_Toc92291222"/>
+      <w:r>
+        <w:t>Log management</w:t>
       </w:r>
       <w:bookmarkEnd w:id="3"/>
     </w:p>
@@ -3501,46 +3881,7 @@
         <w:rPr>
           <w:lang w:val="en-US"/>
         </w:rPr>
-        <w:t xml:space="preserve">A cache management configuration </w:t>
-      </w:r>
-      <w:r>
-        <w:rPr>
-          <w:lang w:val="en-US"/>
-        </w:rPr>
-        <w:t xml:space="preserve">purpose </w:t>
-      </w:r>
-      <w:r>
-        <w:rPr>
-          <w:lang w:val="en-US"/>
-        </w:rPr>
-        <w:t xml:space="preserve">to the application user </w:t>
-      </w:r>
-      <w:r>
-        <w:rPr>
-          <w:lang w:val="en-US"/>
-        </w:rPr>
-        <w:t xml:space="preserve">is </w:t>
-      </w:r>
-      <w:r>
-        <w:rPr>
-          <w:lang w:val="en-US"/>
-        </w:rPr>
-        <w:t>in the .env file.</w:t>
-      </w:r>
-    </w:p>
-    <w:p>
-      <w:pPr>
-        <w:pStyle w:val="1-Normal"/>
-        <w:jc w:val="left"/>
-        <w:rPr>
-          <w:lang w:val="en-US"/>
-        </w:rPr>
-      </w:pPr>
-      <w:r>
-        <w:rPr>
-          <w:lang w:val="en-US"/>
-        </w:rPr>
-        <w:t>These recommendations</w:t>
+        <w:t>Logs are generated</w:t>
       </w:r>
       <w:r>
         <w:rPr>
@@ -3552,253 +3893,49 @@
         <w:rPr>
           <w:lang w:val="en-US"/>
         </w:rPr>
-        <w:t>follow</w:t>
-      </w:r>
-      <w:r>
-        <w:rPr>
-          <w:lang w:val="en-US"/>
-        </w:rPr>
-        <w:t xml:space="preserve"> the "How to"</w:t>
-      </w:r>
-      <w:r>
-        <w:rPr>
-          <w:lang w:val="en-US"/>
-        </w:rPr>
-        <w:t xml:space="preserve"> </w:t>
-      </w:r>
-      <w:r>
-        <w:rPr>
-          <w:lang w:val="en-US"/>
-        </w:rPr>
-        <w:t xml:space="preserve">"Caching" </w:t>
-      </w:r>
-      <w:r>
-        <w:rPr>
-          <w:lang w:val="en-US"/>
-        </w:rPr>
-        <w:t xml:space="preserve">section </w:t>
-      </w:r>
-      <w:r>
-        <w:rPr>
-          <w:lang w:val="en-US"/>
-        </w:rPr>
-        <w:t>of the "Developers Radioplayer</w:t>
-      </w:r>
-      <w:r>
-        <w:rPr>
-          <w:lang w:val="en-US"/>
-        </w:rPr>
-        <w:t>”</w:t>
-      </w:r>
-      <w:r>
-        <w:rPr>
-          <w:lang w:val="en-US"/>
-        </w:rPr>
-        <w:t xml:space="preserve"> </w:t>
-      </w:r>
-      <w:r>
-        <w:rPr>
-          <w:lang w:val="en-US"/>
-        </w:rPr>
-        <w:t>website</w:t>
-      </w:r>
-      <w:r>
-        <w:rPr>
-          <w:lang w:val="en-US"/>
-        </w:rPr>
-        <w:t>, frequency updates</w:t>
-      </w:r>
-      <w:r>
-        <w:rPr>
-          <w:lang w:val="en-US"/>
-        </w:rPr>
-        <w:t>:</w:t>
-      </w:r>
-    </w:p>
-    <w:p>
-      <w:pPr>
-        <w:pStyle w:val="1-Normal"/>
-        <w:numPr>
-          <w:ilvl w:val="0"/>
-          <w:numId w:val="3"/>
-        </w:numPr>
-        <w:jc w:val="left"/>
-      </w:pPr>
-      <w:r>
-        <w:t xml:space="preserve">24 </w:t>
-      </w:r>
-      <w:r>
-        <w:t>hours</w:t>
-      </w:r>
-      <w:r>
-        <w:t xml:space="preserve"> </w:t>
-      </w:r>
-      <w:r>
-        <w:t>for</w:t>
-      </w:r>
-      <w:r>
-        <w:t xml:space="preserve"> Stations</w:t>
-      </w:r>
-      <w:r>
-        <w:t xml:space="preserve"> informations</w:t>
-      </w:r>
-    </w:p>
-    <w:p>
-      <w:pPr>
-        <w:pStyle w:val="1-Normal"/>
-        <w:numPr>
-          <w:ilvl w:val="0"/>
-          <w:numId w:val="3"/>
-        </w:numPr>
-        <w:jc w:val="left"/>
-      </w:pPr>
-      <w:r>
-        <w:t>12 h</w:t>
-      </w:r>
-      <w:r>
-        <w:t>ours</w:t>
-      </w:r>
-      <w:r>
-        <w:t xml:space="preserve"> </w:t>
-      </w:r>
-      <w:r>
-        <w:t>for</w:t>
-      </w:r>
-      <w:r>
-        <w:t xml:space="preserve"> Program Schedule</w:t>
-      </w:r>
-    </w:p>
-    <w:p>
-      <w:pPr>
-        <w:pStyle w:val="1-Normal"/>
-        <w:numPr>
-          <w:ilvl w:val="0"/>
-          <w:numId w:val="3"/>
-        </w:numPr>
-        <w:jc w:val="left"/>
-      </w:pPr>
-      <w:r>
-        <w:t>12 h</w:t>
-      </w:r>
-      <w:r>
-        <w:t>ours</w:t>
-      </w:r>
-      <w:r>
-        <w:t xml:space="preserve"> </w:t>
-      </w:r>
-      <w:r>
-        <w:t>for</w:t>
-      </w:r>
-      <w:r>
-        <w:t xml:space="preserve"> Ondemand</w:t>
-      </w:r>
-    </w:p>
-    <w:p>
-      <w:pPr>
-        <w:pStyle w:val="1-Normal"/>
-        <w:numPr>
-          <w:ilvl w:val="0"/>
-          <w:numId w:val="3"/>
-        </w:numPr>
-        <w:jc w:val="left"/>
-      </w:pPr>
-      <w:r>
-        <w:t xml:space="preserve">90 secondes </w:t>
-      </w:r>
-      <w:r>
-        <w:t>for</w:t>
-      </w:r>
-      <w:r>
-        <w:t xml:space="preserve"> On Air</w:t>
-      </w:r>
-    </w:p>
-    <w:p>
-      <w:pPr>
-        <w:pStyle w:val="1-Normal"/>
-        <w:jc w:val="left"/>
-      </w:pPr>
-      <w:r>
-        <w:t>A</w:t>
-      </w:r>
-      <w:r>
-        <w:t>nd we added</w:t>
-      </w:r>
-      <w:r>
-        <w:t> :</w:t>
-      </w:r>
-    </w:p>
-    <w:p>
-      <w:pPr>
-        <w:pStyle w:val="1-Normal"/>
-        <w:numPr>
-          <w:ilvl w:val="0"/>
-          <w:numId w:val="3"/>
-        </w:numPr>
-        <w:jc w:val="left"/>
-      </w:pPr>
-      <w:r>
-        <w:t>24 h</w:t>
-      </w:r>
-      <w:r>
-        <w:t>ours</w:t>
-      </w:r>
-      <w:r>
-        <w:t xml:space="preserve"> </w:t>
-      </w:r>
-      <w:r>
-        <w:t>for</w:t>
-      </w:r>
-      <w:r>
-        <w:t xml:space="preserve"> Categories</w:t>
-      </w:r>
-    </w:p>
-    <w:p>
-      <w:pPr>
-        <w:pStyle w:val="1-Normal"/>
-        <w:jc w:val="left"/>
-      </w:pPr>
-    </w:p>
-    <w:p>
-      <w:pPr>
-        <w:rPr>
-          <w:rFonts w:eastAsia="MS Mincho"/>
-          <w:lang w:val="en-US"/>
-        </w:rPr>
-      </w:pPr>
-      <w:r>
-        <w:rPr>
-          <w:rFonts w:eastAsia="MS Mincho"/>
-          <w:lang w:val="en-US"/>
-        </w:rPr>
-        <w:t xml:space="preserve">In case of incorrect input, </w:t>
-      </w:r>
-      <w:r>
-        <w:rPr>
-          <w:rFonts w:eastAsia="MS Mincho"/>
-          <w:lang w:val="en-US"/>
-        </w:rPr>
-        <w:t>missing</w:t>
-      </w:r>
-      <w:r>
-        <w:rPr>
-          <w:rFonts w:eastAsia="MS Mincho"/>
-          <w:lang w:val="en-US"/>
-        </w:rPr>
-        <w:t xml:space="preserve"> data or CUSTOM_CACHING</w:t>
-      </w:r>
-      <w:r>
-        <w:rPr>
-          <w:rFonts w:eastAsia="MS Mincho"/>
-          <w:lang w:val="en-US"/>
-        </w:rPr>
-        <w:t>=false</w:t>
-      </w:r>
-      <w:r>
-        <w:rPr>
-          <w:rFonts w:eastAsia="MS Mincho"/>
-          <w:lang w:val="en-US"/>
-        </w:rPr>
-        <w:t xml:space="preserve"> in the .env file then the system will apply by default the cacheExpireAt result of the request concerned.</w:t>
+        <w:t xml:space="preserve">with </w:t>
+      </w:r>
+      <w:r>
+        <w:rPr>
+          <w:lang w:val="en-US"/>
+        </w:rPr>
+        <w:t xml:space="preserve">it creation </w:t>
+      </w:r>
+      <w:r>
+        <w:rPr>
+          <w:lang w:val="en-US"/>
+        </w:rPr>
+        <w:t>date</w:t>
+      </w:r>
+    </w:p>
+    <w:p>
+      <w:pPr>
+        <w:pStyle w:val="1-Normal"/>
+        <w:jc w:val="left"/>
+        <w:rPr>
+          <w:lang w:val="en-US"/>
+        </w:rPr>
+      </w:pPr>
+      <w:r>
+        <w:rPr>
+          <w:lang w:val="en-US"/>
+        </w:rPr>
+        <w:t>Pre-launch errors send a message explaining the problem in the console.</w:t>
+      </w:r>
+    </w:p>
+    <w:p>
+      <w:pPr>
+        <w:pStyle w:val="1-Normal"/>
+        <w:jc w:val="left"/>
+        <w:rPr>
+          <w:lang w:val="en-US"/>
+        </w:rPr>
+      </w:pPr>
+      <w:r>
+        <w:rPr>
+          <w:lang w:val="en-US"/>
+        </w:rPr>
+        <w:t>Operational errors send a message in the console and in an external "middleware_error.txt" file to keep track of the event.</w:t>
       </w:r>
     </w:p>
     <w:p>
@@ -3818,125 +3955,404 @@
           <w:numId w:val="7"/>
         </w:numPr>
       </w:pPr>
-      <w:bookmarkStart w:id="4" w:name="_Toc92113388"/>
+      <w:bookmarkStart w:id="4" w:name="_Toc92291223"/>
+      <w:r>
+        <w:t>Cache management</w:t>
+      </w:r>
+      <w:bookmarkEnd w:id="4"/>
+    </w:p>
+    <w:p>
+      <w:pPr>
+        <w:pStyle w:val="1-Normal"/>
+        <w:jc w:val="left"/>
+      </w:pPr>
+    </w:p>
+    <w:p>
+      <w:pPr>
+        <w:pStyle w:val="1-Normal"/>
+        <w:jc w:val="left"/>
+        <w:rPr>
+          <w:lang w:val="en-US"/>
+        </w:rPr>
+      </w:pPr>
+      <w:r>
+        <w:rPr>
+          <w:lang w:val="en-US"/>
+        </w:rPr>
+        <w:t xml:space="preserve">A cache management configuration </w:t>
+      </w:r>
+      <w:r>
+        <w:rPr>
+          <w:lang w:val="en-US"/>
+        </w:rPr>
+        <w:t xml:space="preserve">purpose </w:t>
+      </w:r>
+      <w:r>
+        <w:rPr>
+          <w:lang w:val="en-US"/>
+        </w:rPr>
+        <w:t xml:space="preserve">to the application user </w:t>
+      </w:r>
+      <w:r>
+        <w:rPr>
+          <w:lang w:val="en-US"/>
+        </w:rPr>
+        <w:t xml:space="preserve">is </w:t>
+      </w:r>
+      <w:r>
+        <w:rPr>
+          <w:lang w:val="en-US"/>
+        </w:rPr>
+        <w:t>in the .env file.</w:t>
+      </w:r>
+    </w:p>
+    <w:p>
+      <w:pPr>
+        <w:pStyle w:val="1-Normal"/>
+        <w:jc w:val="left"/>
+        <w:rPr>
+          <w:lang w:val="en-US"/>
+        </w:rPr>
+      </w:pPr>
+      <w:r>
+        <w:rPr>
+          <w:lang w:val="en-US"/>
+        </w:rPr>
+        <w:t>These recommendations</w:t>
+      </w:r>
+      <w:r>
+        <w:rPr>
+          <w:lang w:val="en-US"/>
+        </w:rPr>
+        <w:t xml:space="preserve"> </w:t>
+      </w:r>
+      <w:r>
+        <w:rPr>
+          <w:lang w:val="en-US"/>
+        </w:rPr>
+        <w:t>follow</w:t>
+      </w:r>
+      <w:r>
+        <w:rPr>
+          <w:lang w:val="en-US"/>
+        </w:rPr>
+        <w:t xml:space="preserve"> the "How to"</w:t>
+      </w:r>
+      <w:r>
+        <w:rPr>
+          <w:lang w:val="en-US"/>
+        </w:rPr>
+        <w:t xml:space="preserve"> </w:t>
+      </w:r>
+      <w:r>
+        <w:rPr>
+          <w:lang w:val="en-US"/>
+        </w:rPr>
+        <w:t xml:space="preserve">"Caching" </w:t>
+      </w:r>
+      <w:r>
+        <w:rPr>
+          <w:lang w:val="en-US"/>
+        </w:rPr>
+        <w:t xml:space="preserve">section </w:t>
+      </w:r>
+      <w:r>
+        <w:rPr>
+          <w:lang w:val="en-US"/>
+        </w:rPr>
+        <w:t xml:space="preserve">of the "Developers </w:t>
+      </w:r>
+      <w:proofErr w:type="spellStart"/>
+      <w:r>
+        <w:rPr>
+          <w:lang w:val="en-US"/>
+        </w:rPr>
+        <w:t>Radioplayer</w:t>
+      </w:r>
+      <w:proofErr w:type="spellEnd"/>
+      <w:r>
+        <w:rPr>
+          <w:lang w:val="en-US"/>
+        </w:rPr>
+        <w:t>”</w:t>
+      </w:r>
+      <w:r>
+        <w:rPr>
+          <w:lang w:val="en-US"/>
+        </w:rPr>
+        <w:t xml:space="preserve"> </w:t>
+      </w:r>
+      <w:r>
+        <w:rPr>
+          <w:lang w:val="en-US"/>
+        </w:rPr>
+        <w:t>website</w:t>
+      </w:r>
+      <w:r>
+        <w:rPr>
+          <w:lang w:val="en-US"/>
+        </w:rPr>
+        <w:t>, frequency updates</w:t>
+      </w:r>
+      <w:r>
+        <w:rPr>
+          <w:lang w:val="en-US"/>
+        </w:rPr>
+        <w:t>:</w:t>
+      </w:r>
+    </w:p>
+    <w:p>
+      <w:pPr>
+        <w:pStyle w:val="1-Normal"/>
+        <w:numPr>
+          <w:ilvl w:val="0"/>
+          <w:numId w:val="3"/>
+        </w:numPr>
+        <w:jc w:val="left"/>
+      </w:pPr>
+      <w:r>
+        <w:t xml:space="preserve">24 </w:t>
+      </w:r>
+      <w:proofErr w:type="spellStart"/>
+      <w:r>
+        <w:t>hours</w:t>
+      </w:r>
+      <w:proofErr w:type="spellEnd"/>
+      <w:r>
+        <w:t xml:space="preserve"> </w:t>
+      </w:r>
+      <w:r>
+        <w:t>for</w:t>
+      </w:r>
+      <w:r>
+        <w:t xml:space="preserve"> Stations</w:t>
+      </w:r>
+      <w:r>
+        <w:t xml:space="preserve"> informations</w:t>
+      </w:r>
+    </w:p>
+    <w:p>
+      <w:pPr>
+        <w:pStyle w:val="1-Normal"/>
+        <w:numPr>
+          <w:ilvl w:val="0"/>
+          <w:numId w:val="3"/>
+        </w:numPr>
+        <w:jc w:val="left"/>
+      </w:pPr>
+      <w:r>
+        <w:t xml:space="preserve">12 </w:t>
+      </w:r>
+      <w:proofErr w:type="spellStart"/>
+      <w:r>
+        <w:t>h</w:t>
+      </w:r>
+      <w:r>
+        <w:t>ours</w:t>
+      </w:r>
+      <w:proofErr w:type="spellEnd"/>
+      <w:r>
+        <w:t xml:space="preserve"> </w:t>
+      </w:r>
+      <w:r>
+        <w:t>for</w:t>
+      </w:r>
+      <w:r>
+        <w:t xml:space="preserve"> Program Schedule</w:t>
+      </w:r>
+    </w:p>
+    <w:p>
+      <w:pPr>
+        <w:pStyle w:val="1-Normal"/>
+        <w:numPr>
+          <w:ilvl w:val="0"/>
+          <w:numId w:val="3"/>
+        </w:numPr>
+        <w:jc w:val="left"/>
+      </w:pPr>
+      <w:r>
+        <w:t xml:space="preserve">12 </w:t>
+      </w:r>
+      <w:proofErr w:type="spellStart"/>
+      <w:r>
+        <w:t>h</w:t>
+      </w:r>
+      <w:r>
+        <w:t>ours</w:t>
+      </w:r>
+      <w:proofErr w:type="spellEnd"/>
+      <w:r>
+        <w:t xml:space="preserve"> </w:t>
+      </w:r>
+      <w:r>
+        <w:t>for</w:t>
+      </w:r>
+      <w:r>
+        <w:t xml:space="preserve"> </w:t>
+      </w:r>
+      <w:proofErr w:type="spellStart"/>
+      <w:r>
+        <w:t>Ondemand</w:t>
+      </w:r>
+      <w:proofErr w:type="spellEnd"/>
+    </w:p>
+    <w:p>
+      <w:pPr>
+        <w:pStyle w:val="1-Normal"/>
+        <w:numPr>
+          <w:ilvl w:val="0"/>
+          <w:numId w:val="3"/>
+        </w:numPr>
+        <w:jc w:val="left"/>
+      </w:pPr>
+      <w:r>
+        <w:t xml:space="preserve">90 secondes </w:t>
+      </w:r>
+      <w:r>
+        <w:t>for</w:t>
+      </w:r>
+      <w:r>
+        <w:t xml:space="preserve"> On Air</w:t>
+      </w:r>
+    </w:p>
+    <w:p>
+      <w:pPr>
+        <w:pStyle w:val="1-Normal"/>
+        <w:jc w:val="left"/>
+      </w:pPr>
       <w:r>
         <w:lastRenderedPageBreak/>
-        <w:t>Managers</w:t>
-      </w:r>
-      <w:bookmarkEnd w:id="4"/>
-    </w:p>
-    <w:p>
-      <w:pPr>
-        <w:pStyle w:val="1-Normal"/>
-        <w:jc w:val="left"/>
-      </w:pPr>
-    </w:p>
-    <w:p>
-      <w:pPr>
-        <w:pStyle w:val="1-Normal"/>
-        <w:jc w:val="left"/>
-        <w:rPr>
-          <w:lang w:val="en-US"/>
-        </w:rPr>
-      </w:pPr>
-      <w:r>
-        <w:rPr>
-          <w:lang w:val="en-US"/>
-        </w:rPr>
         <w:t>A</w:t>
       </w:r>
       <w:r>
-        <w:rPr>
-          <w:lang w:val="en-US"/>
-        </w:rPr>
+        <w:t xml:space="preserve">nd </w:t>
+      </w:r>
+      <w:proofErr w:type="spellStart"/>
+      <w:r>
+        <w:t>we</w:t>
+      </w:r>
+      <w:proofErr w:type="spellEnd"/>
+      <w:r>
         <w:t xml:space="preserve"> </w:t>
       </w:r>
-      <w:r>
-        <w:rPr>
-          <w:lang w:val="en-US"/>
-        </w:rPr>
-        <w:t xml:space="preserve">DataManager </w:t>
-      </w:r>
-      <w:r>
-        <w:rPr>
-          <w:lang w:val="en-US"/>
-        </w:rPr>
-        <w:t xml:space="preserve">singleton </w:t>
-      </w:r>
-      <w:r>
-        <w:rPr>
-          <w:lang w:val="en-US"/>
-        </w:rPr>
-        <w:t>will manage data through multiple other manager</w:t>
-      </w:r>
-      <w:r>
-        <w:rPr>
-          <w:lang w:val="en-US"/>
-        </w:rPr>
-        <w:t>s</w:t>
-      </w:r>
-      <w:r>
-        <w:rPr>
-          <w:lang w:val="en-US"/>
-        </w:rPr>
-        <w:t xml:space="preserve">. </w:t>
-      </w:r>
-      <w:r>
-        <w:rPr>
-          <w:lang w:val="en-US"/>
-        </w:rPr>
-        <w:t xml:space="preserve">One by route </w:t>
-      </w:r>
-      <w:r>
-        <w:rPr>
-          <w:lang w:val="en-US"/>
-        </w:rPr>
-        <w:t xml:space="preserve">(Categories, Ondemand, Recommendation, Stations). </w:t>
-      </w:r>
-    </w:p>
-    <w:p>
-      <w:pPr>
-        <w:pStyle w:val="1-Normal"/>
-        <w:jc w:val="left"/>
-        <w:rPr>
-          <w:lang w:val="en-US"/>
-        </w:rPr>
-      </w:pPr>
-      <w:r>
-        <w:rPr>
-          <w:lang w:val="en-US"/>
-        </w:rPr>
-        <w:t>All</w:t>
-      </w:r>
-      <w:r>
-        <w:rPr>
-          <w:lang w:val="en-US"/>
-        </w:rPr>
-        <w:t xml:space="preserve"> managers </w:t>
-      </w:r>
-      <w:r>
-        <w:rPr>
-          <w:lang w:val="en-US"/>
-        </w:rPr>
-        <w:t xml:space="preserve">are in </w:t>
-      </w:r>
-      <w:r>
-        <w:rPr>
-          <w:lang w:val="en-US"/>
-        </w:rPr>
-        <w:t>‘./managers/’</w:t>
-      </w:r>
-      <w:r>
-        <w:rPr>
-          <w:lang w:val="en-US"/>
-        </w:rPr>
-        <w:t xml:space="preserve"> folder</w:t>
-      </w:r>
-      <w:r>
-        <w:rPr>
-          <w:lang w:val="en-US"/>
-        </w:rPr>
-        <w:t>.</w:t>
+      <w:proofErr w:type="spellStart"/>
+      <w:r>
+        <w:t>added</w:t>
+      </w:r>
+      <w:proofErr w:type="spellEnd"/>
+      <w:r>
+        <w:t> :</w:t>
+      </w:r>
+    </w:p>
+    <w:p>
+      <w:pPr>
+        <w:pStyle w:val="1-Normal"/>
+        <w:numPr>
+          <w:ilvl w:val="0"/>
+          <w:numId w:val="3"/>
+        </w:numPr>
+        <w:jc w:val="left"/>
+      </w:pPr>
+      <w:r>
+        <w:t xml:space="preserve">24 </w:t>
+      </w:r>
+      <w:proofErr w:type="spellStart"/>
+      <w:r>
+        <w:t>h</w:t>
+      </w:r>
+      <w:r>
+        <w:t>ours</w:t>
+      </w:r>
+      <w:proofErr w:type="spellEnd"/>
+      <w:r>
+        <w:t xml:space="preserve"> </w:t>
+      </w:r>
+      <w:r>
+        <w:t>for</w:t>
+      </w:r>
+      <w:r>
+        <w:t xml:space="preserve"> Categories</w:t>
+      </w:r>
+    </w:p>
+    <w:p>
+      <w:pPr>
+        <w:pStyle w:val="1-Normal"/>
+        <w:jc w:val="left"/>
+      </w:pPr>
+    </w:p>
+    <w:p>
+      <w:pPr>
+        <w:rPr>
+          <w:rFonts w:eastAsia="MS Mincho"/>
+          <w:lang w:val="en-US"/>
+        </w:rPr>
+      </w:pPr>
+      <w:r>
+        <w:rPr>
+          <w:rFonts w:eastAsia="MS Mincho"/>
+          <w:lang w:val="en-US"/>
+        </w:rPr>
+        <w:t xml:space="preserve">In case of incorrect input, </w:t>
+      </w:r>
+      <w:r>
+        <w:rPr>
+          <w:rFonts w:eastAsia="MS Mincho"/>
+          <w:lang w:val="en-US"/>
+        </w:rPr>
+        <w:t>missing</w:t>
+      </w:r>
+      <w:r>
+        <w:rPr>
+          <w:rFonts w:eastAsia="MS Mincho"/>
+          <w:lang w:val="en-US"/>
+        </w:rPr>
+        <w:t xml:space="preserve"> </w:t>
+      </w:r>
+      <w:proofErr w:type="gramStart"/>
+      <w:r>
+        <w:rPr>
+          <w:rFonts w:eastAsia="MS Mincho"/>
+          <w:lang w:val="en-US"/>
+        </w:rPr>
+        <w:t>data</w:t>
+      </w:r>
+      <w:proofErr w:type="gramEnd"/>
+      <w:r>
+        <w:rPr>
+          <w:rFonts w:eastAsia="MS Mincho"/>
+          <w:lang w:val="en-US"/>
+        </w:rPr>
+        <w:t xml:space="preserve"> or CUSTOM_CACHING</w:t>
+      </w:r>
+      <w:r>
+        <w:rPr>
+          <w:rFonts w:eastAsia="MS Mincho"/>
+          <w:lang w:val="en-US"/>
+        </w:rPr>
+        <w:t>=false</w:t>
+      </w:r>
+      <w:r>
+        <w:rPr>
+          <w:rFonts w:eastAsia="MS Mincho"/>
+          <w:lang w:val="en-US"/>
+        </w:rPr>
+        <w:t xml:space="preserve"> in the .env file then the system will apply by default the </w:t>
+      </w:r>
+      <w:proofErr w:type="spellStart"/>
+      <w:r>
+        <w:rPr>
+          <w:rFonts w:eastAsia="MS Mincho"/>
+          <w:lang w:val="en-US"/>
+        </w:rPr>
+        <w:t>cacheExpireAt</w:t>
+      </w:r>
+      <w:proofErr w:type="spellEnd"/>
+      <w:r>
+        <w:rPr>
+          <w:rFonts w:eastAsia="MS Mincho"/>
+          <w:lang w:val="en-US"/>
+        </w:rPr>
+        <w:t xml:space="preserve"> result of the request concerned.</w:t>
       </w:r>
     </w:p>
     <w:p>
@@ -3956,9 +4372,9 @@
           <w:numId w:val="7"/>
         </w:numPr>
       </w:pPr>
-      <w:bookmarkStart w:id="5" w:name="_Toc92113389"/>
-      <w:r>
-        <w:t>Routes</w:t>
+      <w:bookmarkStart w:id="5" w:name="_Toc92291224"/>
+      <w:r>
+        <w:t>Managers</w:t>
       </w:r>
       <w:bookmarkEnd w:id="5"/>
     </w:p>
@@ -3980,7 +4396,7 @@
         <w:rPr>
           <w:lang w:val="en-US"/>
         </w:rPr>
-        <w:t>Middleware is cut</w:t>
+        <w:t>A</w:t>
       </w:r>
       <w:r>
         <w:rPr>
@@ -3988,144 +4404,122 @@
         </w:rPr>
         <w:t xml:space="preserve"> </w:t>
       </w:r>
-      <w:r>
-        <w:rPr>
-          <w:lang w:val="en-US"/>
-        </w:rPr>
-        <w:t>by the roads by which it can be solicited</w:t>
+      <w:proofErr w:type="spellStart"/>
+      <w:r>
+        <w:rPr>
+          <w:lang w:val="en-US"/>
+        </w:rPr>
+        <w:t>DataManager</w:t>
+      </w:r>
+      <w:proofErr w:type="spellEnd"/>
+      <w:r>
+        <w:rPr>
+          <w:lang w:val="en-US"/>
+        </w:rPr>
+        <w:t xml:space="preserve"> </w:t>
+      </w:r>
+      <w:r>
+        <w:rPr>
+          <w:lang w:val="en-US"/>
+        </w:rPr>
+        <w:t xml:space="preserve">singleton </w:t>
+      </w:r>
+      <w:r>
+        <w:rPr>
+          <w:lang w:val="en-US"/>
+        </w:rPr>
+        <w:t>will manage data through multiple other manager</w:t>
+      </w:r>
+      <w:r>
+        <w:rPr>
+          <w:lang w:val="en-US"/>
+        </w:rPr>
+        <w:t>s</w:t>
+      </w:r>
+      <w:r>
+        <w:rPr>
+          <w:lang w:val="en-US"/>
+        </w:rPr>
+        <w:t xml:space="preserve">. </w:t>
+      </w:r>
+      <w:r>
+        <w:rPr>
+          <w:lang w:val="en-US"/>
+        </w:rPr>
+        <w:t xml:space="preserve">One by route </w:t>
+      </w:r>
+      <w:r>
+        <w:rPr>
+          <w:lang w:val="en-US"/>
+        </w:rPr>
+        <w:t xml:space="preserve">(Categories, </w:t>
+      </w:r>
+      <w:proofErr w:type="spellStart"/>
+      <w:r>
+        <w:rPr>
+          <w:lang w:val="en-US"/>
+        </w:rPr>
+        <w:t>Ondemand</w:t>
+      </w:r>
+      <w:proofErr w:type="spellEnd"/>
+      <w:r>
+        <w:rPr>
+          <w:lang w:val="en-US"/>
+        </w:rPr>
+        <w:t xml:space="preserve">, Recommendation, Stations). </w:t>
+      </w:r>
+    </w:p>
+    <w:p>
+      <w:pPr>
+        <w:pStyle w:val="1-Normal"/>
+        <w:jc w:val="left"/>
+        <w:rPr>
+          <w:lang w:val="en-US"/>
+        </w:rPr>
+      </w:pPr>
+      <w:r>
+        <w:rPr>
+          <w:lang w:val="en-US"/>
+        </w:rPr>
+        <w:t>All</w:t>
+      </w:r>
+      <w:r>
+        <w:rPr>
+          <w:lang w:val="en-US"/>
+        </w:rPr>
+        <w:t xml:space="preserve"> managers </w:t>
+      </w:r>
+      <w:r>
+        <w:rPr>
+          <w:lang w:val="en-US"/>
+        </w:rPr>
+        <w:t xml:space="preserve">are in </w:t>
+      </w:r>
+      <w:proofErr w:type="gramStart"/>
+      <w:r>
+        <w:rPr>
+          <w:lang w:val="en-US"/>
+        </w:rPr>
+        <w:t>‘./</w:t>
+      </w:r>
+      <w:proofErr w:type="gramEnd"/>
+      <w:r>
+        <w:rPr>
+          <w:lang w:val="en-US"/>
+        </w:rPr>
+        <w:t>managers/’</w:t>
+      </w:r>
+      <w:r>
+        <w:rPr>
+          <w:lang w:val="en-US"/>
+        </w:rPr>
+        <w:t xml:space="preserve"> folder</w:t>
       </w:r>
       <w:r>
         <w:rPr>
           <w:lang w:val="en-US"/>
         </w:rPr>
         <w:t>.</w:t>
-      </w:r>
-    </w:p>
-    <w:p>
-      <w:pPr>
-        <w:pStyle w:val="1-Normal"/>
-        <w:jc w:val="left"/>
-      </w:pPr>
-      <w:r>
-        <w:t>These are</w:t>
-      </w:r>
-      <w:r>
-        <w:t>:</w:t>
-      </w:r>
-    </w:p>
-    <w:p>
-      <w:pPr>
-        <w:pStyle w:val="1-Normal"/>
-        <w:numPr>
-          <w:ilvl w:val="0"/>
-          <w:numId w:val="3"/>
-        </w:numPr>
-        <w:jc w:val="left"/>
-      </w:pPr>
-      <w:r>
-        <w:t>Categories (/categories)</w:t>
-      </w:r>
-    </w:p>
-    <w:p>
-      <w:pPr>
-        <w:pStyle w:val="1-Normal"/>
-        <w:numPr>
-          <w:ilvl w:val="0"/>
-          <w:numId w:val="3"/>
-        </w:numPr>
-        <w:jc w:val="left"/>
-      </w:pPr>
-      <w:r>
-        <w:t>Ondemand (/ondemand)</w:t>
-      </w:r>
-    </w:p>
-    <w:p>
-      <w:pPr>
-        <w:pStyle w:val="1-Normal"/>
-        <w:numPr>
-          <w:ilvl w:val="0"/>
-          <w:numId w:val="3"/>
-        </w:numPr>
-        <w:jc w:val="left"/>
-      </w:pPr>
-      <w:r>
-        <w:t>Recommendations (/recommendations)</w:t>
-      </w:r>
-    </w:p>
-    <w:p>
-      <w:pPr>
-        <w:pStyle w:val="1-Normal"/>
-        <w:numPr>
-          <w:ilvl w:val="0"/>
-          <w:numId w:val="3"/>
-        </w:numPr>
-        <w:jc w:val="left"/>
-      </w:pPr>
-      <w:r>
-        <w:t>Stations (/stations)</w:t>
-      </w:r>
-    </w:p>
-    <w:p>
-      <w:pPr>
-        <w:pStyle w:val="1-Normal"/>
-        <w:jc w:val="left"/>
-        <w:rPr>
-          <w:lang w:val="en-US"/>
-        </w:rPr>
-      </w:pPr>
-      <w:r>
-        <w:rPr>
-          <w:lang w:val="en-US"/>
-        </w:rPr>
-        <w:t>You can fi</w:t>
-      </w:r>
-      <w:r>
-        <w:rPr>
-          <w:lang w:val="en-US"/>
-        </w:rPr>
-        <w:t>nd them in</w:t>
-      </w:r>
-      <w:r>
-        <w:rPr>
-          <w:lang w:val="en-US"/>
-        </w:rPr>
-        <w:t xml:space="preserve"> ‘./routes/’</w:t>
-      </w:r>
-      <w:r>
-        <w:rPr>
-          <w:lang w:val="en-US"/>
-        </w:rPr>
-        <w:t>folder</w:t>
-      </w:r>
-      <w:r>
-        <w:rPr>
-          <w:lang w:val="en-US"/>
-        </w:rPr>
-        <w:t>.</w:t>
-      </w:r>
-    </w:p>
-    <w:p>
-      <w:pPr>
-        <w:pStyle w:val="1-Normal"/>
-        <w:jc w:val="left"/>
-        <w:rPr>
-          <w:lang w:val="en-US"/>
-        </w:rPr>
-      </w:pPr>
-    </w:p>
-    <w:p>
-      <w:pPr>
-        <w:pStyle w:val="1-Normal"/>
-        <w:jc w:val="left"/>
-        <w:rPr>
-          <w:lang w:val="en-US"/>
-        </w:rPr>
-      </w:pPr>
-      <w:r>
-        <w:rPr>
-          <w:lang w:val="en-US"/>
-        </w:rPr>
-        <w:t>Except recommendations endpoint, other endpoint are GET request.</w:t>
       </w:r>
     </w:p>
     <w:p>
@@ -4145,9 +4539,336 @@
           <w:numId w:val="7"/>
         </w:numPr>
       </w:pPr>
-      <w:r>
-        <w:t>Request paramters</w:t>
-      </w:r>
+      <w:bookmarkStart w:id="6" w:name="_Toc92291225"/>
+      <w:r>
+        <w:t>Routes</w:t>
+      </w:r>
+      <w:bookmarkEnd w:id="6"/>
+    </w:p>
+    <w:p>
+      <w:pPr>
+        <w:pStyle w:val="1-Normal"/>
+        <w:jc w:val="left"/>
+      </w:pPr>
+    </w:p>
+    <w:p>
+      <w:pPr>
+        <w:pStyle w:val="1-Normal"/>
+        <w:jc w:val="left"/>
+        <w:rPr>
+          <w:lang w:val="en-US"/>
+        </w:rPr>
+      </w:pPr>
+      <w:r>
+        <w:rPr>
+          <w:lang w:val="en-US"/>
+        </w:rPr>
+        <w:t xml:space="preserve">Middleware is </w:t>
+      </w:r>
+      <w:r>
+        <w:rPr>
+          <w:lang w:val="en-US"/>
+        </w:rPr>
+        <w:t>built</w:t>
+      </w:r>
+      <w:r>
+        <w:rPr>
+          <w:lang w:val="en-US"/>
+        </w:rPr>
+        <w:t xml:space="preserve"> as modular </w:t>
+      </w:r>
+      <w:r>
+        <w:rPr>
+          <w:lang w:val="en-US"/>
+        </w:rPr>
+        <w:t xml:space="preserve">and </w:t>
+      </w:r>
+      <w:r>
+        <w:rPr>
+          <w:lang w:val="en-US"/>
+        </w:rPr>
+        <w:t>updatability</w:t>
+      </w:r>
+      <w:r>
+        <w:rPr>
+          <w:lang w:val="en-US"/>
+        </w:rPr>
+        <w:t xml:space="preserve"> </w:t>
+      </w:r>
+      <w:r>
+        <w:rPr>
+          <w:lang w:val="en-US"/>
+        </w:rPr>
+        <w:t>design.</w:t>
+      </w:r>
+      <w:r>
+        <w:rPr>
+          <w:lang w:val="en-US"/>
+        </w:rPr>
+        <w:br/>
+      </w:r>
+      <w:r>
+        <w:rPr>
+          <w:lang w:val="en-US"/>
+        </w:rPr>
+        <w:t>All</w:t>
+      </w:r>
+      <w:r>
+        <w:rPr>
+          <w:lang w:val="en-US"/>
+        </w:rPr>
+        <w:t xml:space="preserve"> main road</w:t>
+      </w:r>
+      <w:r>
+        <w:rPr>
+          <w:lang w:val="en-US"/>
+        </w:rPr>
+        <w:t>s</w:t>
+      </w:r>
+      <w:r>
+        <w:rPr>
+          <w:lang w:val="en-US"/>
+        </w:rPr>
+        <w:t xml:space="preserve"> are independent to ease code understanding.</w:t>
+      </w:r>
+    </w:p>
+    <w:p>
+      <w:pPr>
+        <w:pStyle w:val="1-Normal"/>
+        <w:jc w:val="left"/>
+      </w:pPr>
+      <w:proofErr w:type="spellStart"/>
+      <w:r>
+        <w:t>These</w:t>
+      </w:r>
+      <w:proofErr w:type="spellEnd"/>
+      <w:r>
+        <w:t xml:space="preserve"> </w:t>
+      </w:r>
+      <w:r>
+        <w:t>are</w:t>
+      </w:r>
+      <w:r>
+        <w:t xml:space="preserve"> :</w:t>
+      </w:r>
+    </w:p>
+    <w:p>
+      <w:pPr>
+        <w:pStyle w:val="1-Normal"/>
+        <w:numPr>
+          <w:ilvl w:val="0"/>
+          <w:numId w:val="3"/>
+        </w:numPr>
+        <w:jc w:val="left"/>
+      </w:pPr>
+      <w:r>
+        <w:t>Categories (/categories)</w:t>
+      </w:r>
+    </w:p>
+    <w:p>
+      <w:pPr>
+        <w:pStyle w:val="1-Normal"/>
+        <w:numPr>
+          <w:ilvl w:val="0"/>
+          <w:numId w:val="3"/>
+        </w:numPr>
+        <w:jc w:val="left"/>
+      </w:pPr>
+      <w:proofErr w:type="spellStart"/>
+      <w:r>
+        <w:t>Ondemand</w:t>
+      </w:r>
+      <w:proofErr w:type="spellEnd"/>
+      <w:r>
+        <w:t xml:space="preserve"> (/</w:t>
+      </w:r>
+      <w:proofErr w:type="spellStart"/>
+      <w:r>
+        <w:t>ondemand</w:t>
+      </w:r>
+      <w:proofErr w:type="spellEnd"/>
+      <w:r>
+        <w:t>)</w:t>
+      </w:r>
+    </w:p>
+    <w:p>
+      <w:pPr>
+        <w:pStyle w:val="1-Normal"/>
+        <w:numPr>
+          <w:ilvl w:val="0"/>
+          <w:numId w:val="3"/>
+        </w:numPr>
+        <w:jc w:val="left"/>
+      </w:pPr>
+      <w:proofErr w:type="spellStart"/>
+      <w:r>
+        <w:t>Recommendations</w:t>
+      </w:r>
+      <w:proofErr w:type="spellEnd"/>
+      <w:r>
+        <w:t xml:space="preserve"> (/</w:t>
+      </w:r>
+      <w:proofErr w:type="spellStart"/>
+      <w:r>
+        <w:t>recommendations</w:t>
+      </w:r>
+      <w:proofErr w:type="spellEnd"/>
+      <w:r>
+        <w:t>)</w:t>
+      </w:r>
+    </w:p>
+    <w:p>
+      <w:pPr>
+        <w:pStyle w:val="1-Normal"/>
+        <w:numPr>
+          <w:ilvl w:val="0"/>
+          <w:numId w:val="3"/>
+        </w:numPr>
+        <w:jc w:val="left"/>
+      </w:pPr>
+      <w:r>
+        <w:t>Stations (/stations)</w:t>
+      </w:r>
+    </w:p>
+    <w:p>
+      <w:pPr>
+        <w:pStyle w:val="1-Normal"/>
+        <w:jc w:val="left"/>
+        <w:rPr>
+          <w:lang w:val="en-US"/>
+        </w:rPr>
+      </w:pPr>
+      <w:r>
+        <w:rPr>
+          <w:lang w:val="en-US"/>
+        </w:rPr>
+        <w:t>You can fi</w:t>
+      </w:r>
+      <w:r>
+        <w:rPr>
+          <w:lang w:val="en-US"/>
+        </w:rPr>
+        <w:t>nd them in</w:t>
+      </w:r>
+      <w:r>
+        <w:rPr>
+          <w:lang w:val="en-US"/>
+        </w:rPr>
+        <w:t xml:space="preserve"> </w:t>
+      </w:r>
+      <w:proofErr w:type="gramStart"/>
+      <w:r>
+        <w:rPr>
+          <w:lang w:val="en-US"/>
+        </w:rPr>
+        <w:t>‘./</w:t>
+      </w:r>
+      <w:proofErr w:type="gramEnd"/>
+      <w:r>
+        <w:rPr>
+          <w:lang w:val="en-US"/>
+        </w:rPr>
+        <w:t>routes/’</w:t>
+      </w:r>
+      <w:r>
+        <w:rPr>
+          <w:lang w:val="en-US"/>
+        </w:rPr>
+        <w:t>folder</w:t>
+      </w:r>
+      <w:r>
+        <w:rPr>
+          <w:lang w:val="en-US"/>
+        </w:rPr>
+        <w:t>.</w:t>
+      </w:r>
+    </w:p>
+    <w:p>
+      <w:pPr>
+        <w:pStyle w:val="1-Normal"/>
+        <w:jc w:val="left"/>
+        <w:rPr>
+          <w:lang w:val="en-US"/>
+        </w:rPr>
+      </w:pPr>
+    </w:p>
+    <w:p>
+      <w:pPr>
+        <w:pStyle w:val="1-Normal"/>
+        <w:jc w:val="left"/>
+        <w:rPr>
+          <w:lang w:val="en-US"/>
+        </w:rPr>
+      </w:pPr>
+      <w:r>
+        <w:rPr>
+          <w:lang w:val="en-US"/>
+        </w:rPr>
+        <w:t xml:space="preserve">Except recommendations endpoint, </w:t>
+      </w:r>
+      <w:r>
+        <w:rPr>
+          <w:lang w:val="en-US"/>
+        </w:rPr>
+        <w:t>other</w:t>
+      </w:r>
+      <w:r>
+        <w:rPr>
+          <w:lang w:val="en-US"/>
+        </w:rPr>
+        <w:t xml:space="preserve"> endpoint</w:t>
+      </w:r>
+      <w:r>
+        <w:rPr>
+          <w:lang w:val="en-US"/>
+        </w:rPr>
+        <w:t>s</w:t>
+      </w:r>
+      <w:r>
+        <w:rPr>
+          <w:lang w:val="en-US"/>
+        </w:rPr>
+        <w:t xml:space="preserve"> are GET request.</w:t>
+      </w:r>
+    </w:p>
+    <w:p>
+      <w:pPr>
+        <w:pStyle w:val="1-Normal"/>
+        <w:jc w:val="left"/>
+        <w:rPr>
+          <w:lang w:val="en-US"/>
+        </w:rPr>
+      </w:pPr>
+    </w:p>
+    <w:p>
+      <w:pPr>
+        <w:pStyle w:val="Titre1"/>
+        <w:numPr>
+          <w:ilvl w:val="0"/>
+          <w:numId w:val="7"/>
+        </w:numPr>
+      </w:pPr>
+      <w:bookmarkStart w:id="7" w:name="_Toc92291226"/>
+      <w:proofErr w:type="spellStart"/>
+      <w:r>
+        <w:t>Request</w:t>
+      </w:r>
+      <w:proofErr w:type="spellEnd"/>
+      <w:r>
+        <w:t xml:space="preserve"> </w:t>
+      </w:r>
+      <w:proofErr w:type="spellStart"/>
+      <w:r>
+        <w:t>param</w:t>
+      </w:r>
+      <w:r>
+        <w:t>e</w:t>
+      </w:r>
+      <w:r>
+        <w:t>ters</w:t>
+      </w:r>
+      <w:bookmarkEnd w:id="7"/>
+      <w:proofErr w:type="spellEnd"/>
     </w:p>
     <w:p>
       <w:pPr>
@@ -4185,7 +4906,7 @@
         <w:rPr>
           <w:lang w:val="en-US"/>
         </w:rPr>
-        <w:t xml:space="preserve"> .</w:t>
+        <w:t>.</w:t>
       </w:r>
     </w:p>
     <w:p>
@@ -4205,9 +4926,11 @@
           <w:numId w:val="7"/>
         </w:numPr>
       </w:pPr>
+      <w:bookmarkStart w:id="8" w:name="_Toc92291227"/>
       <w:r>
         <w:t>Réponses</w:t>
       </w:r>
+      <w:bookmarkEnd w:id="8"/>
     </w:p>
     <w:p>
       <w:pPr>
@@ -4258,6 +4981,122 @@
           <w:lang w:val="en-US"/>
         </w:rPr>
         <w:t>The Middleware's responses for non-cached data are those of the WRAPI itself.</w:t>
+      </w:r>
+    </w:p>
+    <w:p>
+      <w:pPr>
+        <w:pStyle w:val="1-Normal"/>
+        <w:jc w:val="left"/>
+        <w:rPr>
+          <w:lang w:val="en-US"/>
+        </w:rPr>
+      </w:pPr>
+    </w:p>
+    <w:p>
+      <w:pPr>
+        <w:pStyle w:val="Titre2"/>
+        <w:numPr>
+          <w:ilvl w:val="1"/>
+          <w:numId w:val="7"/>
+        </w:numPr>
+        <w:rPr>
+          <w:lang w:val="en-US"/>
+        </w:rPr>
+      </w:pPr>
+      <w:bookmarkStart w:id="9" w:name="_Toc92291228"/>
+      <w:r>
+        <w:rPr>
+          <w:lang w:val="en-US"/>
+        </w:rPr>
+        <w:t>Error code in responses</w:t>
+      </w:r>
+      <w:bookmarkEnd w:id="9"/>
+    </w:p>
+    <w:p>
+      <w:pPr>
+        <w:pStyle w:val="1-Normal"/>
+        <w:jc w:val="left"/>
+        <w:rPr>
+          <w:lang w:val="en-US"/>
+        </w:rPr>
+      </w:pPr>
+    </w:p>
+    <w:p>
+      <w:pPr>
+        <w:pStyle w:val="1-Normal"/>
+        <w:jc w:val="left"/>
+        <w:rPr>
+          <w:lang w:val="en-US"/>
+        </w:rPr>
+      </w:pPr>
+      <w:r>
+        <w:rPr>
+          <w:lang w:val="en-US"/>
+        </w:rPr>
+        <w:t>The following error codes can be returned in the case of unsuccessful responses:</w:t>
+      </w:r>
+    </w:p>
+    <w:p>
+      <w:pPr>
+        <w:pStyle w:val="1-Normal"/>
+        <w:numPr>
+          <w:ilvl w:val="0"/>
+          <w:numId w:val="3"/>
+        </w:numPr>
+        <w:jc w:val="left"/>
+        <w:rPr>
+          <w:lang w:val="en-US"/>
+        </w:rPr>
+      </w:pPr>
+      <w:r>
+        <w:rPr>
+          <w:lang w:val="en-US"/>
+        </w:rPr>
+        <w:t>All WRAPI error code</w:t>
+      </w:r>
+    </w:p>
+    <w:p>
+      <w:pPr>
+        <w:pStyle w:val="1-Normal"/>
+        <w:numPr>
+          <w:ilvl w:val="0"/>
+          <w:numId w:val="3"/>
+        </w:numPr>
+        <w:jc w:val="left"/>
+        <w:rPr>
+          <w:lang w:val="en-US"/>
+        </w:rPr>
+      </w:pPr>
+      <w:r>
+        <w:rPr>
+          <w:lang w:val="en-US"/>
+        </w:rPr>
+        <w:t>425: Server loading</w:t>
+      </w:r>
+      <w:r>
+        <w:rPr>
+          <w:lang w:val="en-US"/>
+        </w:rPr>
+        <w:t>. Please retry later.</w:t>
+      </w:r>
+    </w:p>
+    <w:p>
+      <w:pPr>
+        <w:pStyle w:val="1-Normal"/>
+        <w:numPr>
+          <w:ilvl w:val="0"/>
+          <w:numId w:val="3"/>
+        </w:numPr>
+        <w:jc w:val="left"/>
+        <w:rPr>
+          <w:lang w:val="en-US"/>
+        </w:rPr>
+      </w:pPr>
+      <w:r>
+        <w:rPr>
+          <w:lang w:val="en-US"/>
+        </w:rPr>
+        <w:t>500: Server Internal error</w:t>
       </w:r>
     </w:p>
     <w:p>
@@ -4277,7 +5116,7 @@
           <w:numId w:val="7"/>
         </w:numPr>
       </w:pPr>
-      <w:bookmarkStart w:id="6" w:name="_Toc92113391"/>
+      <w:bookmarkStart w:id="10" w:name="_Toc92291229"/>
       <w:r>
         <w:t>Stations</w:t>
       </w:r>
@@ -4290,7 +5129,7 @@
       <w:r>
         <w:t xml:space="preserve"> management</w:t>
       </w:r>
-      <w:bookmarkEnd w:id="6"/>
+      <w:bookmarkEnd w:id="10"/>
     </w:p>
     <w:p>
       <w:pPr>
@@ -4325,7 +5164,21 @@
         <w:rPr>
           <w:lang w:val="en-US"/>
         </w:rPr>
-        <w:t>This data is updated periodically through its associated cache management environment variable (STATIONS_CACHING or cacheExpireAt of the query).</w:t>
+        <w:t xml:space="preserve">This data is updated periodically through its associated cache management environment variable (STATIONS_CACHING or </w:t>
+      </w:r>
+      <w:proofErr w:type="spellStart"/>
+      <w:r>
+        <w:rPr>
+          <w:lang w:val="en-US"/>
+        </w:rPr>
+        <w:t>cacheExpireAt</w:t>
+      </w:r>
+      <w:proofErr w:type="spellEnd"/>
+      <w:r>
+        <w:rPr>
+          <w:lang w:val="en-US"/>
+        </w:rPr>
+        <w:t xml:space="preserve"> of the query).</w:t>
       </w:r>
     </w:p>
     <w:p>
@@ -4379,7 +5232,21 @@
         <w:rPr>
           <w:lang w:val="en-US"/>
         </w:rPr>
-        <w:t xml:space="preserve"> by their rpuid to optimize searc</w:t>
+        <w:t xml:space="preserve"> by their </w:t>
+      </w:r>
+      <w:proofErr w:type="spellStart"/>
+      <w:r>
+        <w:rPr>
+          <w:lang w:val="en-US"/>
+        </w:rPr>
+        <w:t>rpuid</w:t>
+      </w:r>
+      <w:proofErr w:type="spellEnd"/>
+      <w:r>
+        <w:rPr>
+          <w:lang w:val="en-US"/>
+        </w:rPr>
+        <w:t xml:space="preserve"> to optimize searc</w:t>
       </w:r>
       <w:r>
         <w:rPr>
@@ -4416,7 +5283,39 @@
           <w:rFonts w:eastAsia="MS Mincho"/>
           <w:lang w:val="en-US"/>
         </w:rPr>
-        <w:t xml:space="preserve">When a stations/onair, stations/schedule or stations/ondemand query is performed for the first time the result is kept until its </w:t>
+        <w:t>When a stations/</w:t>
+      </w:r>
+      <w:proofErr w:type="spellStart"/>
+      <w:r>
+        <w:rPr>
+          <w:rFonts w:eastAsia="MS Mincho"/>
+          <w:lang w:val="en-US"/>
+        </w:rPr>
+        <w:t>onair</w:t>
+      </w:r>
+      <w:proofErr w:type="spellEnd"/>
+      <w:r>
+        <w:rPr>
+          <w:rFonts w:eastAsia="MS Mincho"/>
+          <w:lang w:val="en-US"/>
+        </w:rPr>
+        <w:t>, stations/schedule or stations/</w:t>
+      </w:r>
+      <w:proofErr w:type="spellStart"/>
+      <w:r>
+        <w:rPr>
+          <w:rFonts w:eastAsia="MS Mincho"/>
+          <w:lang w:val="en-US"/>
+        </w:rPr>
+        <w:t>ondemand</w:t>
+      </w:r>
+      <w:proofErr w:type="spellEnd"/>
+      <w:r>
+        <w:rPr>
+          <w:rFonts w:eastAsia="MS Mincho"/>
+          <w:lang w:val="en-US"/>
+        </w:rPr>
+        <w:t xml:space="preserve"> query is performed for the first time the result is kept until its </w:t>
       </w:r>
       <w:r>
         <w:rPr>
@@ -4450,31 +5349,32 @@
           <w:numId w:val="10"/>
         </w:numPr>
       </w:pPr>
-      <w:bookmarkStart w:id="7" w:name="_Toc92113392"/>
+      <w:bookmarkStart w:id="11" w:name="_Toc92291230"/>
+      <w:proofErr w:type="spellStart"/>
       <w:r>
         <w:t>OnAir</w:t>
       </w:r>
-      <w:bookmarkEnd w:id="7"/>
-    </w:p>
-    <w:p>
-      <w:pPr>
-        <w:pStyle w:val="1-Normal"/>
-        <w:jc w:val="left"/>
-      </w:pPr>
-    </w:p>
-    <w:p>
-      <w:pPr>
-        <w:pStyle w:val="1-Normal"/>
-        <w:jc w:val="left"/>
-        <w:rPr>
-          <w:lang w:val="en-US"/>
-        </w:rPr>
-      </w:pPr>
-      <w:r>
-        <w:rPr>
-          <w:lang w:val="en-US"/>
-        </w:rPr>
-        <w:lastRenderedPageBreak/>
+      <w:bookmarkEnd w:id="11"/>
+      <w:proofErr w:type="spellEnd"/>
+    </w:p>
+    <w:p>
+      <w:pPr>
+        <w:pStyle w:val="1-Normal"/>
+        <w:jc w:val="left"/>
+      </w:pPr>
+    </w:p>
+    <w:p>
+      <w:pPr>
+        <w:pStyle w:val="1-Normal"/>
+        <w:jc w:val="left"/>
+        <w:rPr>
+          <w:lang w:val="en-US"/>
+        </w:rPr>
+      </w:pPr>
+      <w:r>
+        <w:rPr>
+          <w:lang w:val="en-US"/>
+        </w:rPr>
         <w:t>Data sorted by categor</w:t>
       </w:r>
       <w:r>
@@ -4570,11 +5470,13 @@
           <w:numId w:val="10"/>
         </w:numPr>
       </w:pPr>
-      <w:bookmarkStart w:id="8" w:name="_Toc92113393"/>
+      <w:bookmarkStart w:id="12" w:name="_Toc92291231"/>
+      <w:proofErr w:type="spellStart"/>
       <w:r>
         <w:t>OnDemand</w:t>
       </w:r>
-      <w:bookmarkEnd w:id="8"/>
+      <w:bookmarkEnd w:id="12"/>
+      <w:proofErr w:type="spellEnd"/>
     </w:p>
     <w:p>
       <w:pPr>
@@ -4624,7 +5526,21 @@
         <w:rPr>
           <w:lang w:val="en-US"/>
         </w:rPr>
-        <w:t xml:space="preserve"> (pure or seriesId).</w:t>
+        <w:t xml:space="preserve"> (pure or </w:t>
+      </w:r>
+      <w:proofErr w:type="spellStart"/>
+      <w:r>
+        <w:rPr>
+          <w:lang w:val="en-US"/>
+        </w:rPr>
+        <w:t>seriesId</w:t>
+      </w:r>
+      <w:proofErr w:type="spellEnd"/>
+      <w:r>
+        <w:rPr>
+          <w:lang w:val="en-US"/>
+        </w:rPr>
+        <w:t>).</w:t>
       </w:r>
     </w:p>
     <w:p>
@@ -4657,7 +5573,21 @@
         <w:rPr>
           <w:lang w:val="en-US"/>
         </w:rPr>
-        <w:t>, /stations/ondemand/ o</w:t>
+        <w:t>, /stations/</w:t>
+      </w:r>
+      <w:proofErr w:type="spellStart"/>
+      <w:r>
+        <w:rPr>
+          <w:lang w:val="en-US"/>
+        </w:rPr>
+        <w:t>ondemand</w:t>
+      </w:r>
+      <w:proofErr w:type="spellEnd"/>
+      <w:r>
+        <w:rPr>
+          <w:lang w:val="en-US"/>
+        </w:rPr>
+        <w:t>/ o</w:t>
       </w:r>
       <w:r>
         <w:rPr>
@@ -4669,7 +5599,37 @@
         <w:rPr>
           <w:lang w:val="en-US"/>
         </w:rPr>
-        <w:t xml:space="preserve"> /stations/ondemand/:seriesid.</w:t>
+        <w:t xml:space="preserve"> /stations/</w:t>
+      </w:r>
+      <w:proofErr w:type="spellStart"/>
+      <w:r>
+        <w:rPr>
+          <w:lang w:val="en-US"/>
+        </w:rPr>
+        <w:t>ondemand</w:t>
+      </w:r>
+      <w:proofErr w:type="spellEnd"/>
+      <w:proofErr w:type="gramStart"/>
+      <w:r>
+        <w:rPr>
+          <w:lang w:val="en-US"/>
+        </w:rPr>
+        <w:t>/:</w:t>
+      </w:r>
+      <w:proofErr w:type="spellStart"/>
+      <w:r>
+        <w:rPr>
+          <w:lang w:val="en-US"/>
+        </w:rPr>
+        <w:t>seriesid</w:t>
+      </w:r>
+      <w:proofErr w:type="spellEnd"/>
+      <w:proofErr w:type="gramEnd"/>
+      <w:r>
+        <w:rPr>
+          <w:lang w:val="en-US"/>
+        </w:rPr>
+        <w:t>.</w:t>
       </w:r>
     </w:p>
     <w:p>
@@ -4824,11 +5784,11 @@
           <w:numId w:val="10"/>
         </w:numPr>
       </w:pPr>
-      <w:bookmarkStart w:id="9" w:name="_Toc92113394"/>
+      <w:bookmarkStart w:id="13" w:name="_Toc92291232"/>
       <w:r>
         <w:t>Schedule</w:t>
       </w:r>
-      <w:bookmarkEnd w:id="9"/>
+      <w:bookmarkEnd w:id="13"/>
     </w:p>
     <w:p>
       <w:pPr>
@@ -4946,12 +5906,14 @@
         </w:rPr>
         <w:t xml:space="preserve"> ‘from’ or ‘to’ </w:t>
       </w:r>
+      <w:proofErr w:type="gramStart"/>
       <w:r>
         <w:rPr>
           <w:lang w:val="en-US"/>
         </w:rPr>
         <w:t>filled</w:t>
       </w:r>
+      <w:proofErr w:type="gramEnd"/>
       <w:r>
         <w:rPr>
           <w:lang w:val="en-US"/>
@@ -5000,40 +5962,113 @@
           <w:numId w:val="7"/>
         </w:numPr>
       </w:pPr>
-      <w:bookmarkStart w:id="10" w:name="_Toc92113395"/>
+      <w:bookmarkStart w:id="14" w:name="_Toc92291233"/>
+      <w:proofErr w:type="spellStart"/>
       <w:r>
         <w:t>OnDemand</w:t>
       </w:r>
+      <w:proofErr w:type="spellEnd"/>
       <w:r>
         <w:t xml:space="preserve"> data management</w:t>
       </w:r>
-      <w:bookmarkEnd w:id="10"/>
-    </w:p>
-    <w:p>
-      <w:pPr>
-        <w:pStyle w:val="1-Normal"/>
-        <w:jc w:val="left"/>
-      </w:pPr>
-    </w:p>
-    <w:p>
-      <w:pPr>
-        <w:pStyle w:val="1-Normal"/>
-        <w:jc w:val="left"/>
-        <w:rPr>
-          <w:lang w:val="en-US"/>
-        </w:rPr>
-      </w:pPr>
-      <w:r>
-        <w:rPr>
-          <w:lang w:val="en-US"/>
-        </w:rPr>
-        <w:t xml:space="preserve">/ondemand/ et /ondemand/ :odIds </w:t>
-      </w:r>
-      <w:r>
-        <w:rPr>
-          <w:lang w:val="en-US"/>
-        </w:rPr>
-        <w:t>data are paginated but we can’t ask for a specific page or size</w:t>
+      <w:bookmarkEnd w:id="14"/>
+    </w:p>
+    <w:p>
+      <w:pPr>
+        <w:pStyle w:val="1-Normal"/>
+        <w:jc w:val="left"/>
+      </w:pPr>
+    </w:p>
+    <w:p>
+      <w:pPr>
+        <w:pStyle w:val="1-Normal"/>
+        <w:jc w:val="left"/>
+        <w:rPr>
+          <w:lang w:val="en-US"/>
+        </w:rPr>
+      </w:pPr>
+      <w:r>
+        <w:rPr>
+          <w:lang w:val="en-US"/>
+        </w:rPr>
+        <w:t xml:space="preserve">Even if API-reference don’t mention it, </w:t>
+      </w:r>
+      <w:r>
+        <w:rPr>
+          <w:lang w:val="en-US"/>
+        </w:rPr>
+        <w:t>/</w:t>
+      </w:r>
+      <w:proofErr w:type="spellStart"/>
+      <w:r>
+        <w:rPr>
+          <w:lang w:val="en-US"/>
+        </w:rPr>
+        <w:t>ondemand</w:t>
+      </w:r>
+      <w:proofErr w:type="spellEnd"/>
+      <w:r>
+        <w:rPr>
+          <w:lang w:val="en-US"/>
+        </w:rPr>
+        <w:t xml:space="preserve">/ </w:t>
+      </w:r>
+      <w:r>
+        <w:rPr>
+          <w:lang w:val="en-US"/>
+        </w:rPr>
+        <w:t>accept ‘page’ and ‘size’ parameters</w:t>
+      </w:r>
+    </w:p>
+    <w:p>
+      <w:pPr>
+        <w:pStyle w:val="1-Normal"/>
+        <w:jc w:val="left"/>
+        <w:rPr>
+          <w:lang w:val="en-US"/>
+        </w:rPr>
+      </w:pPr>
+      <w:r>
+        <w:rPr>
+          <w:lang w:val="en-US"/>
+        </w:rPr>
+        <w:t xml:space="preserve">Middleware </w:t>
+      </w:r>
+      <w:r>
+        <w:rPr>
+          <w:lang w:val="en-US"/>
+        </w:rPr>
+        <w:t xml:space="preserve">store </w:t>
+      </w:r>
+      <w:r>
+        <w:rPr>
+          <w:lang w:val="en-US"/>
+        </w:rPr>
+        <w:t>data in a</w:t>
+      </w:r>
+      <w:r>
+        <w:rPr>
+          <w:lang w:val="en-US"/>
+        </w:rPr>
+        <w:t xml:space="preserve"> </w:t>
+      </w:r>
+      <w:r>
+        <w:rPr>
+          <w:lang w:val="en-US"/>
+        </w:rPr>
+        <w:t>two</w:t>
+      </w:r>
+      <w:r>
+        <w:rPr>
+          <w:lang w:val="en-US"/>
+        </w:rPr>
+        <w:t xml:space="preserve">-dimensional tab that represent page and size requested </w:t>
+      </w:r>
+      <w:r>
+        <w:rPr>
+          <w:lang w:val="en-US"/>
+        </w:rPr>
+        <w:t>if data paginated</w:t>
       </w:r>
       <w:r>
         <w:rPr>
@@ -5054,20 +6089,140 @@
         <w:rPr>
           <w:lang w:val="en-US"/>
         </w:rPr>
-        <w:t>W</w:t>
-      </w:r>
-      <w:r>
-        <w:rPr>
-          <w:lang w:val="en-US"/>
-        </w:rPr>
-        <w:t>e can’t build a cache system and requests are directly sent to WRAPI</w:t>
-      </w:r>
-      <w:r>
-        <w:rPr>
-          <w:lang w:val="en-US"/>
-        </w:rPr>
-        <w:t>.</w:t>
-      </w:r>
+        <w:t xml:space="preserve">Each </w:t>
+      </w:r>
+      <w:r>
+        <w:rPr>
+          <w:lang w:val="en-US"/>
+        </w:rPr>
+        <w:t>element</w:t>
+      </w:r>
+      <w:r>
+        <w:rPr>
+          <w:lang w:val="en-US"/>
+        </w:rPr>
+        <w:t xml:space="preserve"> has its own caching time.</w:t>
+      </w:r>
+    </w:p>
+    <w:p>
+      <w:pPr>
+        <w:pStyle w:val="1-Normal"/>
+        <w:jc w:val="left"/>
+        <w:rPr>
+          <w:lang w:val="en-US"/>
+        </w:rPr>
+      </w:pPr>
+      <w:r>
+        <w:rPr>
+          <w:lang w:val="en-US"/>
+        </w:rPr>
+        <w:t xml:space="preserve">If query has </w:t>
+      </w:r>
+      <w:r>
+        <w:rPr>
+          <w:lang w:val="en-US"/>
+        </w:rPr>
+        <w:t>parameter</w:t>
+      </w:r>
+      <w:r>
+        <w:rPr>
+          <w:lang w:val="en-US"/>
+        </w:rPr>
+        <w:t xml:space="preserve"> filled </w:t>
+      </w:r>
+      <w:r>
+        <w:rPr>
+          <w:lang w:val="en-US"/>
+        </w:rPr>
+        <w:t xml:space="preserve">other than ‘page’ or ‘size’ </w:t>
+      </w:r>
+      <w:r>
+        <w:rPr>
+          <w:lang w:val="en-US"/>
+        </w:rPr>
+        <w:t xml:space="preserve">then </w:t>
+      </w:r>
+      <w:r>
+        <w:rPr>
+          <w:lang w:val="en-US"/>
+        </w:rPr>
+        <w:t xml:space="preserve">the </w:t>
+      </w:r>
+      <w:r>
+        <w:rPr>
+          <w:lang w:val="en-US"/>
+        </w:rPr>
+        <w:t>request is directly sent to WRAPI.</w:t>
+      </w:r>
+    </w:p>
+    <w:p>
+      <w:pPr>
+        <w:pStyle w:val="1-Normal"/>
+        <w:jc w:val="left"/>
+        <w:rPr>
+          <w:lang w:val="en-US"/>
+        </w:rPr>
+      </w:pPr>
+    </w:p>
+    <w:p>
+      <w:pPr>
+        <w:pStyle w:val="1-Normal"/>
+        <w:jc w:val="left"/>
+        <w:rPr>
+          <w:lang w:val="en-US"/>
+        </w:rPr>
+      </w:pPr>
+      <w:r>
+        <w:rPr>
+          <w:lang w:val="en-US"/>
+        </w:rPr>
+        <w:t>/</w:t>
+      </w:r>
+      <w:proofErr w:type="spellStart"/>
+      <w:r>
+        <w:rPr>
+          <w:lang w:val="en-US"/>
+        </w:rPr>
+        <w:t>ondemand</w:t>
+      </w:r>
+      <w:proofErr w:type="spellEnd"/>
+      <w:proofErr w:type="gramStart"/>
+      <w:r>
+        <w:rPr>
+          <w:lang w:val="en-US"/>
+        </w:rPr>
+        <w:t>/:</w:t>
+      </w:r>
+      <w:proofErr w:type="spellStart"/>
+      <w:r>
+        <w:rPr>
+          <w:lang w:val="en-US"/>
+        </w:rPr>
+        <w:t>odIds</w:t>
+      </w:r>
+      <w:proofErr w:type="spellEnd"/>
+      <w:proofErr w:type="gramEnd"/>
+      <w:r>
+        <w:rPr>
+          <w:lang w:val="en-US"/>
+        </w:rPr>
+        <w:t xml:space="preserve"> </w:t>
+      </w:r>
+      <w:r>
+        <w:rPr>
+          <w:lang w:val="en-US"/>
+        </w:rPr>
+        <w:t>request is directly sent to WRAPI.</w:t>
+      </w:r>
+    </w:p>
+    <w:p>
+      <w:pPr>
+        <w:pStyle w:val="1-Normal"/>
+        <w:jc w:val="left"/>
+        <w:rPr>
+          <w:lang w:val="en-US"/>
+        </w:rPr>
+      </w:pPr>
     </w:p>
     <w:p>
       <w:pPr>
@@ -5086,14 +6241,15 @@
           <w:numId w:val="7"/>
         </w:numPr>
       </w:pPr>
-      <w:bookmarkStart w:id="11" w:name="_Toc92113396"/>
-      <w:r>
+      <w:bookmarkStart w:id="15" w:name="_Toc92291234"/>
+      <w:r>
+        <w:lastRenderedPageBreak/>
         <w:t>Categories</w:t>
       </w:r>
       <w:r>
         <w:t xml:space="preserve"> data management</w:t>
       </w:r>
-      <w:bookmarkEnd w:id="11"/>
+      <w:bookmarkEnd w:id="15"/>
     </w:p>
     <w:p>
       <w:pPr>
@@ -5149,7 +6305,21 @@
         <w:rPr>
           <w:lang w:val="en-US"/>
         </w:rPr>
-        <w:t xml:space="preserve"> ‘ondemand’).</w:t>
+        <w:t xml:space="preserve"> ‘</w:t>
+      </w:r>
+      <w:proofErr w:type="spellStart"/>
+      <w:r>
+        <w:rPr>
+          <w:lang w:val="en-US"/>
+        </w:rPr>
+        <w:t>ondemand</w:t>
+      </w:r>
+      <w:proofErr w:type="spellEnd"/>
+      <w:r>
+        <w:rPr>
+          <w:lang w:val="en-US"/>
+        </w:rPr>
+        <w:t>’).</w:t>
       </w:r>
     </w:p>
     <w:p>
@@ -5190,14 +6360,16 @@
           <w:numId w:val="7"/>
         </w:numPr>
       </w:pPr>
-      <w:bookmarkStart w:id="12" w:name="_Toc92113397"/>
+      <w:bookmarkStart w:id="16" w:name="_Toc92291235"/>
+      <w:proofErr w:type="spellStart"/>
       <w:r>
         <w:t>Recommendations</w:t>
       </w:r>
+      <w:proofErr w:type="spellEnd"/>
       <w:r>
         <w:t xml:space="preserve"> data management</w:t>
       </w:r>
-      <w:bookmarkEnd w:id="12"/>
+      <w:bookmarkEnd w:id="16"/>
     </w:p>
     <w:p>
       <w:pPr>
@@ -5244,7 +6416,7 @@
         <w:rPr>
           <w:lang w:val="en-US"/>
         </w:rPr>
-        <w:t>Warning : this endpoint is a POST.</w:t>
+        <w:t>Warning: this endpoint is a POST.</w:t>
       </w:r>
     </w:p>
     <w:p>
@@ -5411,6 +6583,92 @@
     </w:lvl>
   </w:abstractNum>
   <w:abstractNum w:abstractNumId="1" w15:restartNumberingAfterBreak="0">
+    <w:nsid w:val="0C1239FE"/>
+    <w:multiLevelType w:val="hybridMultilevel"/>
+    <w:tmpl w:val="ECDEBE76"/>
+    <w:lvl w:ilvl="0" w:tplc="FFFFFFFF">
+      <w:start w:val="1"/>
+      <w:numFmt w:val="decimal"/>
+      <w:lvlText w:val="%1."/>
+      <w:lvlJc w:val="left"/>
+      <w:pPr>
+        <w:ind w:left="720" w:hanging="360"/>
+      </w:pPr>
+    </w:lvl>
+    <w:lvl w:ilvl="1" w:tplc="FFFFFFFF">
+      <w:start w:val="1"/>
+      <w:numFmt w:val="lowerLetter"/>
+      <w:lvlText w:val="%2."/>
+      <w:lvlJc w:val="left"/>
+      <w:pPr>
+        <w:ind w:left="1440" w:hanging="360"/>
+      </w:pPr>
+    </w:lvl>
+    <w:lvl w:ilvl="2" w:tplc="FFFFFFFF" w:tentative="1">
+      <w:start w:val="1"/>
+      <w:numFmt w:val="lowerRoman"/>
+      <w:lvlText w:val="%3."/>
+      <w:lvlJc w:val="right"/>
+      <w:pPr>
+        <w:ind w:left="2160" w:hanging="180"/>
+      </w:pPr>
+    </w:lvl>
+    <w:lvl w:ilvl="3" w:tplc="FFFFFFFF" w:tentative="1">
+      <w:start w:val="1"/>
+      <w:numFmt w:val="decimal"/>
+      <w:lvlText w:val="%4."/>
+      <w:lvlJc w:val="left"/>
+      <w:pPr>
+        <w:ind w:left="2880" w:hanging="360"/>
+      </w:pPr>
+    </w:lvl>
+    <w:lvl w:ilvl="4" w:tplc="FFFFFFFF" w:tentative="1">
+      <w:start w:val="1"/>
+      <w:numFmt w:val="lowerLetter"/>
+      <w:lvlText w:val="%5."/>
+      <w:lvlJc w:val="left"/>
+      <w:pPr>
+        <w:ind w:left="3600" w:hanging="360"/>
+      </w:pPr>
+    </w:lvl>
+    <w:lvl w:ilvl="5" w:tplc="FFFFFFFF" w:tentative="1">
+      <w:start w:val="1"/>
+      <w:numFmt w:val="lowerRoman"/>
+      <w:lvlText w:val="%6."/>
+      <w:lvlJc w:val="right"/>
+      <w:pPr>
+        <w:ind w:left="4320" w:hanging="180"/>
+      </w:pPr>
+    </w:lvl>
+    <w:lvl w:ilvl="6" w:tplc="FFFFFFFF" w:tentative="1">
+      <w:start w:val="1"/>
+      <w:numFmt w:val="decimal"/>
+      <w:lvlText w:val="%7."/>
+      <w:lvlJc w:val="left"/>
+      <w:pPr>
+        <w:ind w:left="5040" w:hanging="360"/>
+      </w:pPr>
+    </w:lvl>
+    <w:lvl w:ilvl="7" w:tplc="FFFFFFFF" w:tentative="1">
+      <w:start w:val="1"/>
+      <w:numFmt w:val="lowerLetter"/>
+      <w:lvlText w:val="%8."/>
+      <w:lvlJc w:val="left"/>
+      <w:pPr>
+        <w:ind w:left="5760" w:hanging="360"/>
+      </w:pPr>
+    </w:lvl>
+    <w:lvl w:ilvl="8" w:tplc="FFFFFFFF" w:tentative="1">
+      <w:start w:val="1"/>
+      <w:numFmt w:val="lowerRoman"/>
+      <w:lvlText w:val="%9."/>
+      <w:lvlJc w:val="right"/>
+      <w:pPr>
+        <w:ind w:left="6480" w:hanging="180"/>
+      </w:pPr>
+    </w:lvl>
+  </w:abstractNum>
+  <w:abstractNum w:abstractNumId="2" w15:restartNumberingAfterBreak="0">
     <w:nsid w:val="1B0305A2"/>
     <w:multiLevelType w:val="hybridMultilevel"/>
     <w:tmpl w:val="BA4C8B2C"/>
@@ -5522,7 +6780,7 @@
       </w:rPr>
     </w:lvl>
   </w:abstractNum>
-  <w:abstractNum w:abstractNumId="2" w15:restartNumberingAfterBreak="0">
+  <w:abstractNum w:abstractNumId="3" w15:restartNumberingAfterBreak="0">
     <w:nsid w:val="1F9B2248"/>
     <w:multiLevelType w:val="hybridMultilevel"/>
     <w:tmpl w:val="344CA7C8"/>
@@ -5634,7 +6892,7 @@
       </w:rPr>
     </w:lvl>
   </w:abstractNum>
-  <w:abstractNum w:abstractNumId="3" w15:restartNumberingAfterBreak="0">
+  <w:abstractNum w:abstractNumId="4" w15:restartNumberingAfterBreak="0">
     <w:nsid w:val="335928A9"/>
     <w:multiLevelType w:val="hybridMultilevel"/>
     <w:tmpl w:val="CF92CCFC"/>
@@ -5720,7 +6978,7 @@
       </w:pPr>
     </w:lvl>
   </w:abstractNum>
-  <w:abstractNum w:abstractNumId="4" w15:restartNumberingAfterBreak="0">
+  <w:abstractNum w:abstractNumId="5" w15:restartNumberingAfterBreak="0">
     <w:nsid w:val="345C6734"/>
     <w:multiLevelType w:val="hybridMultilevel"/>
     <w:tmpl w:val="9AECC9A6"/>
@@ -5832,7 +7090,7 @@
       </w:rPr>
     </w:lvl>
   </w:abstractNum>
-  <w:abstractNum w:abstractNumId="5" w15:restartNumberingAfterBreak="0">
+  <w:abstractNum w:abstractNumId="6" w15:restartNumberingAfterBreak="0">
     <w:nsid w:val="439A3C5C"/>
     <w:multiLevelType w:val="hybridMultilevel"/>
     <w:tmpl w:val="DF567298"/>
@@ -5918,7 +7176,7 @@
       </w:pPr>
     </w:lvl>
   </w:abstractNum>
-  <w:abstractNum w:abstractNumId="6" w15:restartNumberingAfterBreak="0">
+  <w:abstractNum w:abstractNumId="7" w15:restartNumberingAfterBreak="0">
     <w:nsid w:val="51E03311"/>
     <w:multiLevelType w:val="hybridMultilevel"/>
     <w:tmpl w:val="02E0BA02"/>
@@ -6004,7 +7262,7 @@
       </w:pPr>
     </w:lvl>
   </w:abstractNum>
-  <w:abstractNum w:abstractNumId="7" w15:restartNumberingAfterBreak="0">
+  <w:abstractNum w:abstractNumId="8" w15:restartNumberingAfterBreak="0">
     <w:nsid w:val="52752962"/>
     <w:multiLevelType w:val="hybridMultilevel"/>
     <w:tmpl w:val="35DA4058"/>
@@ -6090,10 +7348,10 @@
       </w:pPr>
     </w:lvl>
   </w:abstractNum>
-  <w:abstractNum w:abstractNumId="8" w15:restartNumberingAfterBreak="0">
+  <w:abstractNum w:abstractNumId="9" w15:restartNumberingAfterBreak="0">
     <w:nsid w:val="698C0091"/>
     <w:multiLevelType w:val="hybridMultilevel"/>
-    <w:tmpl w:val="ECDEBE76"/>
+    <w:tmpl w:val="14881896"/>
     <w:lvl w:ilvl="0" w:tplc="040C000F">
       <w:start w:val="1"/>
       <w:numFmt w:val="decimal"/>
@@ -6176,7 +7434,7 @@
       </w:pPr>
     </w:lvl>
   </w:abstractNum>
-  <w:abstractNum w:abstractNumId="9" w15:restartNumberingAfterBreak="0">
+  <w:abstractNum w:abstractNumId="10" w15:restartNumberingAfterBreak="0">
     <w:nsid w:val="73FF4044"/>
     <w:multiLevelType w:val="hybridMultilevel"/>
     <w:tmpl w:val="ACD03BD2"/>
@@ -6266,31 +7524,34 @@
     <w:abstractNumId w:val="0"/>
   </w:num>
   <w:num w:numId="2">
+    <w:abstractNumId w:val="10"/>
+  </w:num>
+  <w:num w:numId="3">
+    <w:abstractNumId w:val="5"/>
+  </w:num>
+  <w:num w:numId="4">
+    <w:abstractNumId w:val="7"/>
+  </w:num>
+  <w:num w:numId="5">
+    <w:abstractNumId w:val="4"/>
+  </w:num>
+  <w:num w:numId="6">
+    <w:abstractNumId w:val="8"/>
+  </w:num>
+  <w:num w:numId="7">
     <w:abstractNumId w:val="9"/>
   </w:num>
-  <w:num w:numId="3">
-    <w:abstractNumId w:val="4"/>
+  <w:num w:numId="8">
+    <w:abstractNumId w:val="2"/>
   </w:num>
-  <w:num w:numId="4">
+  <w:num w:numId="9">
+    <w:abstractNumId w:val="3"/>
+  </w:num>
+  <w:num w:numId="10">
     <w:abstractNumId w:val="6"/>
   </w:num>
-  <w:num w:numId="5">
-    <w:abstractNumId w:val="3"/>
-  </w:num>
-  <w:num w:numId="6">
-    <w:abstractNumId w:val="7"/>
-  </w:num>
-  <w:num w:numId="7">
-    <w:abstractNumId w:val="8"/>
-  </w:num>
-  <w:num w:numId="8">
+  <w:num w:numId="11">
     <w:abstractNumId w:val="1"/>
-  </w:num>
-  <w:num w:numId="9">
-    <w:abstractNumId w:val="2"/>
-  </w:num>
-  <w:num w:numId="10">
-    <w:abstractNumId w:val="5"/>
   </w:num>
 </w:numbering>
 </file>

</xml_diff>

<commit_message>
v1.02 Adding authentication system with end user Adding onair WRAPI data check Update documentation with authentication
</commit_message>
<xml_diff>
--- a/docs/How it works.docx
+++ b/docs/How it works.docx
@@ -447,7 +447,7 @@
     </w:p>
     <w:tbl>
       <w:tblPr>
-        <w:tblW w:w="0" w:type="auto"/>
+        <w:tblW w:w="9751" w:type="dxa"/>
         <w:jc w:val="center"/>
         <w:tblBorders>
           <w:top w:val="single" w:sz="4" w:space="0" w:color="auto"/>
@@ -596,6 +596,7 @@
                 <w:i/>
               </w:rPr>
             </w:pPr>
+            <w:proofErr w:type="spellStart"/>
             <w:r>
               <w:rPr>
                 <w:rFonts w:ascii="Palatino Linotype" w:hAnsi="Palatino Linotype"/>
@@ -604,6 +605,7 @@
               </w:rPr>
               <w:t>Authors</w:t>
             </w:r>
+            <w:proofErr w:type="spellEnd"/>
           </w:p>
         </w:tc>
         <w:tc>
@@ -628,13 +630,23 @@
                 <w:i/>
               </w:rPr>
             </w:pPr>
+            <w:proofErr w:type="spellStart"/>
             <w:r>
               <w:rPr>
                 <w:rFonts w:ascii="Palatino Linotype" w:hAnsi="Palatino Linotype"/>
                 <w:b w:val="0"/>
                 <w:i/>
               </w:rPr>
-              <w:t>Purpose of the update</w:t>
+              <w:t>Purpose</w:t>
+            </w:r>
+            <w:proofErr w:type="spellEnd"/>
+            <w:r>
+              <w:rPr>
+                <w:rFonts w:ascii="Palatino Linotype" w:hAnsi="Palatino Linotype"/>
+                <w:b w:val="0"/>
+                <w:i/>
+              </w:rPr>
+              <w:t xml:space="preserve"> of the update</w:t>
             </w:r>
           </w:p>
         </w:tc>
@@ -975,7 +987,21 @@
               <w:rPr>
                 <w:rFonts w:ascii="Palatino" w:hAnsi="Palatino"/>
               </w:rPr>
-              <w:t>Update Recommendations Management</w:t>
+              <w:t xml:space="preserve">Update </w:t>
+            </w:r>
+            <w:proofErr w:type="spellStart"/>
+            <w:r>
+              <w:rPr>
+                <w:rFonts w:ascii="Palatino" w:hAnsi="Palatino"/>
+              </w:rPr>
+              <w:t>Recommendations</w:t>
+            </w:r>
+            <w:proofErr w:type="spellEnd"/>
+            <w:r>
+              <w:rPr>
+                <w:rFonts w:ascii="Palatino" w:hAnsi="Palatino"/>
+              </w:rPr>
+              <w:t xml:space="preserve"> Management</w:t>
             </w:r>
           </w:p>
         </w:tc>
@@ -1004,6 +1030,12 @@
                 <w:rFonts w:ascii="Palatino" w:hAnsi="Palatino"/>
               </w:rPr>
             </w:pPr>
+            <w:r>
+              <w:rPr>
+                <w:rFonts w:ascii="Palatino" w:hAnsi="Palatino"/>
+              </w:rPr>
+              <w:t>4.0</w:t>
+            </w:r>
           </w:p>
         </w:tc>
         <w:tc>
@@ -1022,6 +1054,120 @@
               <w:jc w:val="center"/>
               <w:rPr>
                 <w:rFonts w:ascii="Palatino" w:hAnsi="Palatino"/>
+              </w:rPr>
+            </w:pPr>
+            <w:r>
+              <w:rPr>
+                <w:rFonts w:ascii="Palatino" w:hAnsi="Palatino"/>
+              </w:rPr>
+              <w:t>09/02/2022</w:t>
+            </w:r>
+          </w:p>
+        </w:tc>
+        <w:tc>
+          <w:tcPr>
+            <w:tcW w:w="2524" w:type="dxa"/>
+            <w:tcBorders>
+              <w:top w:val="single" w:sz="4" w:space="0" w:color="auto"/>
+              <w:left w:val="single" w:sz="4" w:space="0" w:color="auto"/>
+              <w:bottom w:val="single" w:sz="4" w:space="0" w:color="auto"/>
+              <w:right w:val="single" w:sz="4" w:space="0" w:color="auto"/>
+            </w:tcBorders>
+          </w:tcPr>
+          <w:p>
+            <w:pPr>
+              <w:ind w:left="72"/>
+              <w:jc w:val="left"/>
+              <w:rPr>
+                <w:rFonts w:ascii="Palatino" w:hAnsi="Palatino"/>
+              </w:rPr>
+            </w:pPr>
+            <w:r>
+              <w:rPr>
+                <w:rFonts w:ascii="Palatino" w:hAnsi="Palatino"/>
+              </w:rPr>
+              <w:t>Quentin WENZINGER</w:t>
+            </w:r>
+          </w:p>
+        </w:tc>
+        <w:tc>
+          <w:tcPr>
+            <w:tcW w:w="4590" w:type="dxa"/>
+            <w:tcBorders>
+              <w:top w:val="single" w:sz="4" w:space="0" w:color="auto"/>
+              <w:left w:val="single" w:sz="4" w:space="0" w:color="auto"/>
+              <w:bottom w:val="single" w:sz="4" w:space="0" w:color="auto"/>
+              <w:right w:val="single" w:sz="4" w:space="0" w:color="auto"/>
+            </w:tcBorders>
+          </w:tcPr>
+          <w:p>
+            <w:pPr>
+              <w:rPr>
+                <w:rFonts w:ascii="Palatino" w:hAnsi="Palatino"/>
+                <w:lang w:val="en-US"/>
+              </w:rPr>
+            </w:pPr>
+            <w:r>
+              <w:rPr>
+                <w:rFonts w:ascii="Palatino" w:hAnsi="Palatino"/>
+                <w:lang w:val="en-US"/>
+              </w:rPr>
+              <w:t>Add End user to M</w:t>
+            </w:r>
+            <w:r>
+              <w:rPr>
+                <w:rFonts w:ascii="Palatino" w:hAnsi="Palatino"/>
+                <w:lang w:val="en-US"/>
+              </w:rPr>
+              <w:t>iddleware Authentication</w:t>
+            </w:r>
+          </w:p>
+        </w:tc>
+      </w:tr>
+      <w:tr>
+        <w:trPr>
+          <w:cantSplit/>
+          <w:trHeight w:val="50"/>
+          <w:jc w:val="center"/>
+        </w:trPr>
+        <w:tc>
+          <w:tcPr>
+            <w:tcW w:w="1078" w:type="dxa"/>
+            <w:tcBorders>
+              <w:top w:val="single" w:sz="4" w:space="0" w:color="auto"/>
+              <w:left w:val="single" w:sz="4" w:space="0" w:color="auto"/>
+              <w:bottom w:val="single" w:sz="4" w:space="0" w:color="auto"/>
+              <w:right w:val="single" w:sz="4" w:space="0" w:color="auto"/>
+            </w:tcBorders>
+          </w:tcPr>
+          <w:p>
+            <w:pPr>
+              <w:ind w:left="69"/>
+              <w:jc w:val="center"/>
+              <w:rPr>
+                <w:rFonts w:ascii="Palatino" w:hAnsi="Palatino"/>
+                <w:lang w:val="en-US"/>
+              </w:rPr>
+            </w:pPr>
+          </w:p>
+        </w:tc>
+        <w:tc>
+          <w:tcPr>
+            <w:tcW w:w="1559" w:type="dxa"/>
+            <w:tcBorders>
+              <w:top w:val="single" w:sz="4" w:space="0" w:color="auto"/>
+              <w:left w:val="single" w:sz="4" w:space="0" w:color="auto"/>
+              <w:bottom w:val="single" w:sz="4" w:space="0" w:color="auto"/>
+              <w:right w:val="single" w:sz="4" w:space="0" w:color="auto"/>
+            </w:tcBorders>
+          </w:tcPr>
+          <w:p>
+            <w:pPr>
+              <w:ind w:left="72"/>
+              <w:jc w:val="center"/>
+              <w:rPr>
+                <w:rFonts w:ascii="Palatino" w:hAnsi="Palatino"/>
+                <w:lang w:val="en-US"/>
               </w:rPr>
             </w:pPr>
           </w:p>
@@ -1042,6 +1188,7 @@
               <w:jc w:val="left"/>
               <w:rPr>
                 <w:rFonts w:ascii="Palatino" w:hAnsi="Palatino"/>
+                <w:lang w:val="en-US"/>
               </w:rPr>
             </w:pPr>
           </w:p>
@@ -1060,13 +1207,20 @@
             <w:pPr>
               <w:rPr>
                 <w:rFonts w:ascii="Palatino" w:hAnsi="Palatino"/>
+                <w:lang w:val="en-US"/>
               </w:rPr>
             </w:pPr>
           </w:p>
         </w:tc>
       </w:tr>
     </w:tbl>
-    <w:p/>
+    <w:p>
+      <w:pPr>
+        <w:rPr>
+          <w:lang w:val="en-US"/>
+        </w:rPr>
+      </w:pPr>
+    </w:p>
     <w:tbl>
       <w:tblPr>
         <w:tblW w:w="9709" w:type="dxa"/>
@@ -1120,8 +1274,16 @@
               <w:rPr>
                 <w:rFonts w:ascii="Palatino Linotype" w:hAnsi="Palatino Linotype"/>
               </w:rPr>
-              <w:t>Mailing list</w:t>
-            </w:r>
+              <w:t xml:space="preserve">Mailing </w:t>
+            </w:r>
+            <w:proofErr w:type="spellStart"/>
+            <w:r>
+              <w:rPr>
+                <w:rFonts w:ascii="Palatino Linotype" w:hAnsi="Palatino Linotype"/>
+              </w:rPr>
+              <w:t>list</w:t>
+            </w:r>
+            <w:proofErr w:type="spellEnd"/>
           </w:p>
         </w:tc>
       </w:tr>
@@ -1198,8 +1360,16 @@
               <w:rPr>
                 <w:rFonts w:ascii="Palatino Linotype" w:hAnsi="Palatino Linotype"/>
               </w:rPr>
-              <w:t>Radioplayer WorldWide</w:t>
-            </w:r>
+              <w:t xml:space="preserve">Radioplayer </w:t>
+            </w:r>
+            <w:proofErr w:type="spellStart"/>
+            <w:r>
+              <w:rPr>
+                <w:rFonts w:ascii="Palatino Linotype" w:hAnsi="Palatino Linotype"/>
+              </w:rPr>
+              <w:t>WorldWide</w:t>
+            </w:r>
+            <w:proofErr w:type="spellEnd"/>
           </w:p>
         </w:tc>
         <w:tc>
@@ -1249,8 +1419,17 @@
                 <w:rFonts w:ascii="Palatino" w:hAnsi="Palatino"/>
                 <w:lang w:val="en-GB"/>
               </w:rPr>
-              <w:t>Yann Legarson</w:t>
-            </w:r>
+              <w:t xml:space="preserve">Yann </w:t>
+            </w:r>
+            <w:proofErr w:type="spellStart"/>
+            <w:r>
+              <w:rPr>
+                <w:rFonts w:ascii="Palatino" w:hAnsi="Palatino"/>
+                <w:lang w:val="en-GB"/>
+              </w:rPr>
+              <w:t>Legarson</w:t>
+            </w:r>
+            <w:proofErr w:type="spellEnd"/>
           </w:p>
         </w:tc>
         <w:tc>
@@ -1730,8 +1909,17 @@
                 <w:rFonts w:ascii="Palatino" w:hAnsi="Palatino"/>
                 <w:lang w:val="en-GB"/>
               </w:rPr>
-              <w:t>Lawrence Galkoff</w:t>
-            </w:r>
+              <w:t xml:space="preserve">Lawrence </w:t>
+            </w:r>
+            <w:proofErr w:type="spellStart"/>
+            <w:r>
+              <w:rPr>
+                <w:rFonts w:ascii="Palatino" w:hAnsi="Palatino"/>
+                <w:lang w:val="en-GB"/>
+              </w:rPr>
+              <w:t>Galkoff</w:t>
+            </w:r>
+            <w:proofErr w:type="spellEnd"/>
           </w:p>
         </w:tc>
         <w:tc>
@@ -1903,7 +2091,6 @@
               <w:rFonts w:asciiTheme="minorHAnsi" w:eastAsiaTheme="minorEastAsia" w:hAnsiTheme="minorHAnsi" w:cstheme="minorBidi"/>
               <w:noProof/>
               <w:szCs w:val="22"/>
-              <w:lang w:val="en-GB" w:eastAsia="ja-JP"/>
             </w:rPr>
           </w:pPr>
           <w:r>
@@ -1915,7 +2102,7 @@
           <w:r>
             <w:fldChar w:fldCharType="separate"/>
           </w:r>
-          <w:hyperlink w:anchor="_Toc93944032" w:history="1">
+          <w:hyperlink w:anchor="_Toc95297374" w:history="1">
             <w:r>
               <w:rPr>
                 <w:rStyle w:val="Lienhypertexte"/>
@@ -1928,7 +2115,6 @@
                 <w:rFonts w:asciiTheme="minorHAnsi" w:eastAsiaTheme="minorEastAsia" w:hAnsiTheme="minorHAnsi" w:cstheme="minorBidi"/>
                 <w:noProof/>
                 <w:szCs w:val="22"/>
-                <w:lang w:val="en-GB" w:eastAsia="ja-JP"/>
               </w:rPr>
               <w:tab/>
             </w:r>
@@ -1958,7 +2144,7 @@
                 <w:noProof/>
                 <w:webHidden/>
               </w:rPr>
-              <w:instrText xml:space="preserve"> PAGEREF _Toc93944032 \h </w:instrText>
+              <w:instrText xml:space="preserve"> PAGEREF _Toc95297374 \h </w:instrText>
             </w:r>
             <w:r>
               <w:rPr>
@@ -2000,10 +2186,9 @@
               <w:rFonts w:asciiTheme="minorHAnsi" w:eastAsiaTheme="minorEastAsia" w:hAnsiTheme="minorHAnsi" w:cstheme="minorBidi"/>
               <w:noProof/>
               <w:szCs w:val="22"/>
-              <w:lang w:val="en-GB" w:eastAsia="ja-JP"/>
             </w:rPr>
           </w:pPr>
-          <w:hyperlink w:anchor="_Toc93944033" w:history="1">
+          <w:hyperlink w:anchor="_Toc95297375" w:history="1">
             <w:r>
               <w:rPr>
                 <w:rStyle w:val="Lienhypertexte"/>
@@ -2016,7 +2201,6 @@
                 <w:rFonts w:asciiTheme="minorHAnsi" w:eastAsiaTheme="minorEastAsia" w:hAnsiTheme="minorHAnsi" w:cstheme="minorBidi"/>
                 <w:noProof/>
                 <w:szCs w:val="22"/>
-                <w:lang w:val="en-GB" w:eastAsia="ja-JP"/>
               </w:rPr>
               <w:tab/>
             </w:r>
@@ -2046,7 +2230,7 @@
                 <w:noProof/>
                 <w:webHidden/>
               </w:rPr>
-              <w:instrText xml:space="preserve"> PAGEREF _Toc93944033 \h </w:instrText>
+              <w:instrText xml:space="preserve"> PAGEREF _Toc95297375 \h </w:instrText>
             </w:r>
             <w:r>
               <w:rPr>
@@ -2088,10 +2272,9 @@
               <w:rFonts w:asciiTheme="minorHAnsi" w:eastAsiaTheme="minorEastAsia" w:hAnsiTheme="minorHAnsi" w:cstheme="minorBidi"/>
               <w:noProof/>
               <w:szCs w:val="22"/>
-              <w:lang w:val="en-GB" w:eastAsia="ja-JP"/>
             </w:rPr>
           </w:pPr>
-          <w:hyperlink w:anchor="_Toc93944034" w:history="1">
+          <w:hyperlink w:anchor="_Toc95297376" w:history="1">
             <w:r>
               <w:rPr>
                 <w:rStyle w:val="Lienhypertexte"/>
@@ -2104,7 +2287,6 @@
                 <w:rFonts w:asciiTheme="minorHAnsi" w:eastAsiaTheme="minorEastAsia" w:hAnsiTheme="minorHAnsi" w:cstheme="minorBidi"/>
                 <w:noProof/>
                 <w:szCs w:val="22"/>
-                <w:lang w:val="en-GB" w:eastAsia="ja-JP"/>
               </w:rPr>
               <w:tab/>
             </w:r>
@@ -2134,7 +2316,7 @@
                 <w:noProof/>
                 <w:webHidden/>
               </w:rPr>
-              <w:instrText xml:space="preserve"> PAGEREF _Toc93944034 \h </w:instrText>
+              <w:instrText xml:space="preserve"> PAGEREF _Toc95297376 \h </w:instrText>
             </w:r>
             <w:r>
               <w:rPr>
@@ -2176,14 +2358,14 @@
               <w:rFonts w:asciiTheme="minorHAnsi" w:eastAsiaTheme="minorEastAsia" w:hAnsiTheme="minorHAnsi" w:cstheme="minorBidi"/>
               <w:noProof/>
               <w:szCs w:val="22"/>
-              <w:lang w:val="en-GB" w:eastAsia="ja-JP"/>
             </w:rPr>
           </w:pPr>
-          <w:hyperlink w:anchor="_Toc93944035" w:history="1">
+          <w:hyperlink w:anchor="_Toc95297377" w:history="1">
             <w:r>
               <w:rPr>
                 <w:rStyle w:val="Lienhypertexte"/>
                 <w:noProof/>
+                <w:lang w:val="en-US"/>
               </w:rPr>
               <w:t>4.</w:t>
             </w:r>
@@ -2192,7 +2374,6 @@
                 <w:rFonts w:asciiTheme="minorHAnsi" w:eastAsiaTheme="minorEastAsia" w:hAnsiTheme="minorHAnsi" w:cstheme="minorBidi"/>
                 <w:noProof/>
                 <w:szCs w:val="22"/>
-                <w:lang w:val="en-GB" w:eastAsia="ja-JP"/>
               </w:rPr>
               <w:tab/>
             </w:r>
@@ -2200,8 +2381,9 @@
               <w:rPr>
                 <w:rStyle w:val="Lienhypertexte"/>
                 <w:noProof/>
-              </w:rPr>
-              <w:t>Log Management</w:t>
+                <w:lang w:val="en-US"/>
+              </w:rPr>
+              <w:t>Authentication</w:t>
             </w:r>
             <w:r>
               <w:rPr>
@@ -2222,7 +2404,7 @@
                 <w:noProof/>
                 <w:webHidden/>
               </w:rPr>
-              <w:instrText xml:space="preserve"> PAGEREF _Toc93944035 \h </w:instrText>
+              <w:instrText xml:space="preserve"> PAGEREF _Toc95297377 \h </w:instrText>
             </w:r>
             <w:r>
               <w:rPr>
@@ -2264,10 +2446,9 @@
               <w:rFonts w:asciiTheme="minorHAnsi" w:eastAsiaTheme="minorEastAsia" w:hAnsiTheme="minorHAnsi" w:cstheme="minorBidi"/>
               <w:noProof/>
               <w:szCs w:val="22"/>
-              <w:lang w:val="en-GB" w:eastAsia="ja-JP"/>
             </w:rPr>
           </w:pPr>
-          <w:hyperlink w:anchor="_Toc93944036" w:history="1">
+          <w:hyperlink w:anchor="_Toc95297378" w:history="1">
             <w:r>
               <w:rPr>
                 <w:rStyle w:val="Lienhypertexte"/>
@@ -2280,7 +2461,6 @@
                 <w:rFonts w:asciiTheme="minorHAnsi" w:eastAsiaTheme="minorEastAsia" w:hAnsiTheme="minorHAnsi" w:cstheme="minorBidi"/>
                 <w:noProof/>
                 <w:szCs w:val="22"/>
-                <w:lang w:val="en-GB" w:eastAsia="ja-JP"/>
               </w:rPr>
               <w:tab/>
             </w:r>
@@ -2289,7 +2469,7 @@
                 <w:rStyle w:val="Lienhypertexte"/>
                 <w:noProof/>
               </w:rPr>
-              <w:t>Cache Management</w:t>
+              <w:t>Log Management</w:t>
             </w:r>
             <w:r>
               <w:rPr>
@@ -2310,7 +2490,7 @@
                 <w:noProof/>
                 <w:webHidden/>
               </w:rPr>
-              <w:instrText xml:space="preserve"> PAGEREF _Toc93944036 \h </w:instrText>
+              <w:instrText xml:space="preserve"> PAGEREF _Toc95297378 \h </w:instrText>
             </w:r>
             <w:r>
               <w:rPr>
@@ -2352,10 +2532,9 @@
               <w:rFonts w:asciiTheme="minorHAnsi" w:eastAsiaTheme="minorEastAsia" w:hAnsiTheme="minorHAnsi" w:cstheme="minorBidi"/>
               <w:noProof/>
               <w:szCs w:val="22"/>
-              <w:lang w:val="en-GB" w:eastAsia="ja-JP"/>
             </w:rPr>
           </w:pPr>
-          <w:hyperlink w:anchor="_Toc93944037" w:history="1">
+          <w:hyperlink w:anchor="_Toc95297379" w:history="1">
             <w:r>
               <w:rPr>
                 <w:rStyle w:val="Lienhypertexte"/>
@@ -2368,7 +2547,6 @@
                 <w:rFonts w:asciiTheme="minorHAnsi" w:eastAsiaTheme="minorEastAsia" w:hAnsiTheme="minorHAnsi" w:cstheme="minorBidi"/>
                 <w:noProof/>
                 <w:szCs w:val="22"/>
-                <w:lang w:val="en-GB" w:eastAsia="ja-JP"/>
               </w:rPr>
               <w:tab/>
             </w:r>
@@ -2377,7 +2555,7 @@
                 <w:rStyle w:val="Lienhypertexte"/>
                 <w:noProof/>
               </w:rPr>
-              <w:t>Managers</w:t>
+              <w:t>Cache Management</w:t>
             </w:r>
             <w:r>
               <w:rPr>
@@ -2398,7 +2576,7 @@
                 <w:noProof/>
                 <w:webHidden/>
               </w:rPr>
-              <w:instrText xml:space="preserve"> PAGEREF _Toc93944037 \h </w:instrText>
+              <w:instrText xml:space="preserve"> PAGEREF _Toc95297379 \h </w:instrText>
             </w:r>
             <w:r>
               <w:rPr>
@@ -2440,10 +2618,9 @@
               <w:rFonts w:asciiTheme="minorHAnsi" w:eastAsiaTheme="minorEastAsia" w:hAnsiTheme="minorHAnsi" w:cstheme="minorBidi"/>
               <w:noProof/>
               <w:szCs w:val="22"/>
-              <w:lang w:val="en-GB" w:eastAsia="ja-JP"/>
             </w:rPr>
           </w:pPr>
-          <w:hyperlink w:anchor="_Toc93944038" w:history="1">
+          <w:hyperlink w:anchor="_Toc95297380" w:history="1">
             <w:r>
               <w:rPr>
                 <w:rStyle w:val="Lienhypertexte"/>
@@ -2456,7 +2633,6 @@
                 <w:rFonts w:asciiTheme="minorHAnsi" w:eastAsiaTheme="minorEastAsia" w:hAnsiTheme="minorHAnsi" w:cstheme="minorBidi"/>
                 <w:noProof/>
                 <w:szCs w:val="22"/>
-                <w:lang w:val="en-GB" w:eastAsia="ja-JP"/>
               </w:rPr>
               <w:tab/>
             </w:r>
@@ -2465,7 +2641,7 @@
                 <w:rStyle w:val="Lienhypertexte"/>
                 <w:noProof/>
               </w:rPr>
-              <w:t>Routes</w:t>
+              <w:t>Managers</w:t>
             </w:r>
             <w:r>
               <w:rPr>
@@ -2486,7 +2662,7 @@
                 <w:noProof/>
                 <w:webHidden/>
               </w:rPr>
-              <w:instrText xml:space="preserve"> PAGEREF _Toc93944038 \h </w:instrText>
+              <w:instrText xml:space="preserve"> PAGEREF _Toc95297380 \h </w:instrText>
             </w:r>
             <w:r>
               <w:rPr>
@@ -2528,10 +2704,9 @@
               <w:rFonts w:asciiTheme="minorHAnsi" w:eastAsiaTheme="minorEastAsia" w:hAnsiTheme="minorHAnsi" w:cstheme="minorBidi"/>
               <w:noProof/>
               <w:szCs w:val="22"/>
-              <w:lang w:val="en-GB" w:eastAsia="ja-JP"/>
             </w:rPr>
           </w:pPr>
-          <w:hyperlink w:anchor="_Toc93944039" w:history="1">
+          <w:hyperlink w:anchor="_Toc95297381" w:history="1">
             <w:r>
               <w:rPr>
                 <w:rStyle w:val="Lienhypertexte"/>
@@ -2544,7 +2719,6 @@
                 <w:rFonts w:asciiTheme="minorHAnsi" w:eastAsiaTheme="minorEastAsia" w:hAnsiTheme="minorHAnsi" w:cstheme="minorBidi"/>
                 <w:noProof/>
                 <w:szCs w:val="22"/>
-                <w:lang w:val="en-GB" w:eastAsia="ja-JP"/>
               </w:rPr>
               <w:tab/>
             </w:r>
@@ -2553,7 +2727,7 @@
                 <w:rStyle w:val="Lienhypertexte"/>
                 <w:noProof/>
               </w:rPr>
-              <w:t>Request Parameters</w:t>
+              <w:t>Routes</w:t>
             </w:r>
             <w:r>
               <w:rPr>
@@ -2574,7 +2748,7 @@
                 <w:noProof/>
                 <w:webHidden/>
               </w:rPr>
-              <w:instrText xml:space="preserve"> PAGEREF _Toc93944039 \h </w:instrText>
+              <w:instrText xml:space="preserve"> PAGEREF _Toc95297381 \h </w:instrText>
             </w:r>
             <w:r>
               <w:rPr>
@@ -2616,10 +2790,9 @@
               <w:rFonts w:asciiTheme="minorHAnsi" w:eastAsiaTheme="minorEastAsia" w:hAnsiTheme="minorHAnsi" w:cstheme="minorBidi"/>
               <w:noProof/>
               <w:szCs w:val="22"/>
-              <w:lang w:val="en-GB" w:eastAsia="ja-JP"/>
             </w:rPr>
           </w:pPr>
-          <w:hyperlink w:anchor="_Toc93944040" w:history="1">
+          <w:hyperlink w:anchor="_Toc95297382" w:history="1">
             <w:r>
               <w:rPr>
                 <w:rStyle w:val="Lienhypertexte"/>
@@ -2632,7 +2805,6 @@
                 <w:rFonts w:asciiTheme="minorHAnsi" w:eastAsiaTheme="minorEastAsia" w:hAnsiTheme="minorHAnsi" w:cstheme="minorBidi"/>
                 <w:noProof/>
                 <w:szCs w:val="22"/>
-                <w:lang w:val="en-GB" w:eastAsia="ja-JP"/>
               </w:rPr>
               <w:tab/>
             </w:r>
@@ -2641,6 +2813,92 @@
                 <w:rStyle w:val="Lienhypertexte"/>
                 <w:noProof/>
               </w:rPr>
+              <w:t>Request Parameters</w:t>
+            </w:r>
+            <w:r>
+              <w:rPr>
+                <w:noProof/>
+                <w:webHidden/>
+              </w:rPr>
+              <w:tab/>
+            </w:r>
+            <w:r>
+              <w:rPr>
+                <w:noProof/>
+                <w:webHidden/>
+              </w:rPr>
+              <w:fldChar w:fldCharType="begin"/>
+            </w:r>
+            <w:r>
+              <w:rPr>
+                <w:noProof/>
+                <w:webHidden/>
+              </w:rPr>
+              <w:instrText xml:space="preserve"> PAGEREF _Toc95297382 \h </w:instrText>
+            </w:r>
+            <w:r>
+              <w:rPr>
+                <w:noProof/>
+                <w:webHidden/>
+              </w:rPr>
+            </w:r>
+            <w:r>
+              <w:rPr>
+                <w:noProof/>
+                <w:webHidden/>
+              </w:rPr>
+              <w:fldChar w:fldCharType="separate"/>
+            </w:r>
+            <w:r>
+              <w:rPr>
+                <w:noProof/>
+                <w:webHidden/>
+              </w:rPr>
+              <w:t>5</w:t>
+            </w:r>
+            <w:r>
+              <w:rPr>
+                <w:noProof/>
+                <w:webHidden/>
+              </w:rPr>
+              <w:fldChar w:fldCharType="end"/>
+            </w:r>
+          </w:hyperlink>
+        </w:p>
+        <w:p>
+          <w:pPr>
+            <w:pStyle w:val="TM1"/>
+            <w:tabs>
+              <w:tab w:val="left" w:pos="660"/>
+              <w:tab w:val="right" w:leader="dot" w:pos="9062"/>
+            </w:tabs>
+            <w:rPr>
+              <w:rFonts w:asciiTheme="minorHAnsi" w:eastAsiaTheme="minorEastAsia" w:hAnsiTheme="minorHAnsi" w:cstheme="minorBidi"/>
+              <w:noProof/>
+              <w:szCs w:val="22"/>
+            </w:rPr>
+          </w:pPr>
+          <w:hyperlink w:anchor="_Toc95297383" w:history="1">
+            <w:r>
+              <w:rPr>
+                <w:rStyle w:val="Lienhypertexte"/>
+                <w:noProof/>
+              </w:rPr>
+              <w:t>10.</w:t>
+            </w:r>
+            <w:r>
+              <w:rPr>
+                <w:rFonts w:asciiTheme="minorHAnsi" w:eastAsiaTheme="minorEastAsia" w:hAnsiTheme="minorHAnsi" w:cstheme="minorBidi"/>
+                <w:noProof/>
+                <w:szCs w:val="22"/>
+              </w:rPr>
+              <w:tab/>
+            </w:r>
+            <w:r>
+              <w:rPr>
+                <w:rStyle w:val="Lienhypertexte"/>
+                <w:noProof/>
+              </w:rPr>
               <w:t>Responses</w:t>
             </w:r>
             <w:r>
@@ -2662,7 +2920,7 @@
                 <w:noProof/>
                 <w:webHidden/>
               </w:rPr>
-              <w:instrText xml:space="preserve"> PAGEREF _Toc93944040 \h </w:instrText>
+              <w:instrText xml:space="preserve"> PAGEREF _Toc95297383 \h </w:instrText>
             </w:r>
             <w:r>
               <w:rPr>
@@ -2704,10 +2962,9 @@
               <w:rFonts w:asciiTheme="minorHAnsi" w:eastAsiaTheme="minorEastAsia" w:hAnsiTheme="minorHAnsi" w:cstheme="minorBidi"/>
               <w:noProof/>
               <w:szCs w:val="22"/>
-              <w:lang w:val="en-GB" w:eastAsia="ja-JP"/>
             </w:rPr>
           </w:pPr>
-          <w:hyperlink w:anchor="_Toc93944041" w:history="1">
+          <w:hyperlink w:anchor="_Toc95297384" w:history="1">
             <w:r>
               <w:rPr>
                 <w:rStyle w:val="Lienhypertexte"/>
@@ -2721,7 +2978,6 @@
                 <w:rFonts w:asciiTheme="minorHAnsi" w:eastAsiaTheme="minorEastAsia" w:hAnsiTheme="minorHAnsi" w:cstheme="minorBidi"/>
                 <w:noProof/>
                 <w:szCs w:val="22"/>
-                <w:lang w:val="en-GB" w:eastAsia="ja-JP"/>
               </w:rPr>
               <w:tab/>
             </w:r>
@@ -2752,7 +3008,7 @@
                 <w:noProof/>
                 <w:webHidden/>
               </w:rPr>
-              <w:instrText xml:space="preserve"> PAGEREF _Toc93944041 \h </w:instrText>
+              <w:instrText xml:space="preserve"> PAGEREF _Toc95297384 \h </w:instrText>
             </w:r>
             <w:r>
               <w:rPr>
@@ -2772,7 +3028,7 @@
                 <w:noProof/>
                 <w:webHidden/>
               </w:rPr>
-              <w:t>5</w:t>
+              <w:t>6</w:t>
             </w:r>
             <w:r>
               <w:rPr>
@@ -2794,23 +3050,21 @@
               <w:rFonts w:asciiTheme="minorHAnsi" w:eastAsiaTheme="minorEastAsia" w:hAnsiTheme="minorHAnsi" w:cstheme="minorBidi"/>
               <w:noProof/>
               <w:szCs w:val="22"/>
-              <w:lang w:val="en-GB" w:eastAsia="ja-JP"/>
             </w:rPr>
           </w:pPr>
-          <w:hyperlink w:anchor="_Toc93944042" w:history="1">
+          <w:hyperlink w:anchor="_Toc95297385" w:history="1">
             <w:r>
               <w:rPr>
                 <w:rStyle w:val="Lienhypertexte"/>
                 <w:noProof/>
               </w:rPr>
-              <w:t>10.</w:t>
+              <w:t>11.</w:t>
             </w:r>
             <w:r>
               <w:rPr>
                 <w:rFonts w:asciiTheme="minorHAnsi" w:eastAsiaTheme="minorEastAsia" w:hAnsiTheme="minorHAnsi" w:cstheme="minorBidi"/>
                 <w:noProof/>
                 <w:szCs w:val="22"/>
-                <w:lang w:val="en-GB" w:eastAsia="ja-JP"/>
               </w:rPr>
               <w:tab/>
             </w:r>
@@ -2840,7 +3094,7 @@
                 <w:noProof/>
                 <w:webHidden/>
               </w:rPr>
-              <w:instrText xml:space="preserve"> PAGEREF _Toc93944042 \h </w:instrText>
+              <w:instrText xml:space="preserve"> PAGEREF _Toc95297385 \h </w:instrText>
             </w:r>
             <w:r>
               <w:rPr>
@@ -2882,10 +3136,9 @@
               <w:rFonts w:asciiTheme="minorHAnsi" w:eastAsiaTheme="minorEastAsia" w:hAnsiTheme="minorHAnsi" w:cstheme="minorBidi"/>
               <w:noProof/>
               <w:szCs w:val="22"/>
-              <w:lang w:val="en-GB" w:eastAsia="ja-JP"/>
             </w:rPr>
           </w:pPr>
-          <w:hyperlink w:anchor="_Toc93944043" w:history="1">
+          <w:hyperlink w:anchor="_Toc95297386" w:history="1">
             <w:r>
               <w:rPr>
                 <w:rStyle w:val="Lienhypertexte"/>
@@ -2898,7 +3151,6 @@
                 <w:rFonts w:asciiTheme="minorHAnsi" w:eastAsiaTheme="minorEastAsia" w:hAnsiTheme="minorHAnsi" w:cstheme="minorBidi"/>
                 <w:noProof/>
                 <w:szCs w:val="22"/>
-                <w:lang w:val="en-GB" w:eastAsia="ja-JP"/>
               </w:rPr>
               <w:tab/>
             </w:r>
@@ -2928,7 +3180,7 @@
                 <w:noProof/>
                 <w:webHidden/>
               </w:rPr>
-              <w:instrText xml:space="preserve"> PAGEREF _Toc93944043 \h </w:instrText>
+              <w:instrText xml:space="preserve"> PAGEREF _Toc95297386 \h </w:instrText>
             </w:r>
             <w:r>
               <w:rPr>
@@ -2970,10 +3222,9 @@
               <w:rFonts w:asciiTheme="minorHAnsi" w:eastAsiaTheme="minorEastAsia" w:hAnsiTheme="minorHAnsi" w:cstheme="minorBidi"/>
               <w:noProof/>
               <w:szCs w:val="22"/>
-              <w:lang w:val="en-GB" w:eastAsia="ja-JP"/>
             </w:rPr>
           </w:pPr>
-          <w:hyperlink w:anchor="_Toc93944044" w:history="1">
+          <w:hyperlink w:anchor="_Toc95297387" w:history="1">
             <w:r>
               <w:rPr>
                 <w:rStyle w:val="Lienhypertexte"/>
@@ -2986,7 +3237,6 @@
                 <w:rFonts w:asciiTheme="minorHAnsi" w:eastAsiaTheme="minorEastAsia" w:hAnsiTheme="minorHAnsi" w:cstheme="minorBidi"/>
                 <w:noProof/>
                 <w:szCs w:val="22"/>
-                <w:lang w:val="en-GB" w:eastAsia="ja-JP"/>
               </w:rPr>
               <w:tab/>
             </w:r>
@@ -3016,7 +3266,7 @@
                 <w:noProof/>
                 <w:webHidden/>
               </w:rPr>
-              <w:instrText xml:space="preserve"> PAGEREF _Toc93944044 \h </w:instrText>
+              <w:instrText xml:space="preserve"> PAGEREF _Toc95297387 \h </w:instrText>
             </w:r>
             <w:r>
               <w:rPr>
@@ -3058,10 +3308,9 @@
               <w:rFonts w:asciiTheme="minorHAnsi" w:eastAsiaTheme="minorEastAsia" w:hAnsiTheme="minorHAnsi" w:cstheme="minorBidi"/>
               <w:noProof/>
               <w:szCs w:val="22"/>
-              <w:lang w:val="en-GB" w:eastAsia="ja-JP"/>
             </w:rPr>
           </w:pPr>
-          <w:hyperlink w:anchor="_Toc93944045" w:history="1">
+          <w:hyperlink w:anchor="_Toc95297388" w:history="1">
             <w:r>
               <w:rPr>
                 <w:rStyle w:val="Lienhypertexte"/>
@@ -3074,7 +3323,6 @@
                 <w:rFonts w:asciiTheme="minorHAnsi" w:eastAsiaTheme="minorEastAsia" w:hAnsiTheme="minorHAnsi" w:cstheme="minorBidi"/>
                 <w:noProof/>
                 <w:szCs w:val="22"/>
-                <w:lang w:val="en-GB" w:eastAsia="ja-JP"/>
               </w:rPr>
               <w:tab/>
             </w:r>
@@ -3104,7 +3352,7 @@
                 <w:noProof/>
                 <w:webHidden/>
               </w:rPr>
-              <w:instrText xml:space="preserve"> PAGEREF _Toc93944045 \h </w:instrText>
+              <w:instrText xml:space="preserve"> PAGEREF _Toc95297388 \h </w:instrText>
             </w:r>
             <w:r>
               <w:rPr>
@@ -3146,23 +3394,21 @@
               <w:rFonts w:asciiTheme="minorHAnsi" w:eastAsiaTheme="minorEastAsia" w:hAnsiTheme="minorHAnsi" w:cstheme="minorBidi"/>
               <w:noProof/>
               <w:szCs w:val="22"/>
-              <w:lang w:val="en-GB" w:eastAsia="ja-JP"/>
             </w:rPr>
           </w:pPr>
-          <w:hyperlink w:anchor="_Toc93944046" w:history="1">
+          <w:hyperlink w:anchor="_Toc95297389" w:history="1">
             <w:r>
               <w:rPr>
                 <w:rStyle w:val="Lienhypertexte"/>
                 <w:noProof/>
               </w:rPr>
-              <w:t>11.</w:t>
+              <w:t>12.</w:t>
             </w:r>
             <w:r>
               <w:rPr>
                 <w:rFonts w:asciiTheme="minorHAnsi" w:eastAsiaTheme="minorEastAsia" w:hAnsiTheme="minorHAnsi" w:cstheme="minorBidi"/>
                 <w:noProof/>
                 <w:szCs w:val="22"/>
-                <w:lang w:val="en-GB" w:eastAsia="ja-JP"/>
               </w:rPr>
               <w:tab/>
             </w:r>
@@ -3192,7 +3438,7 @@
                 <w:noProof/>
                 <w:webHidden/>
               </w:rPr>
-              <w:instrText xml:space="preserve"> PAGEREF _Toc93944046 \h </w:instrText>
+              <w:instrText xml:space="preserve"> PAGEREF _Toc95297389 \h </w:instrText>
             </w:r>
             <w:r>
               <w:rPr>
@@ -3234,23 +3480,21 @@
               <w:rFonts w:asciiTheme="minorHAnsi" w:eastAsiaTheme="minorEastAsia" w:hAnsiTheme="minorHAnsi" w:cstheme="minorBidi"/>
               <w:noProof/>
               <w:szCs w:val="22"/>
-              <w:lang w:val="en-GB" w:eastAsia="ja-JP"/>
             </w:rPr>
           </w:pPr>
-          <w:hyperlink w:anchor="_Toc93944047" w:history="1">
+          <w:hyperlink w:anchor="_Toc95297390" w:history="1">
             <w:r>
               <w:rPr>
                 <w:rStyle w:val="Lienhypertexte"/>
                 <w:noProof/>
               </w:rPr>
-              <w:t>12.</w:t>
+              <w:t>13.</w:t>
             </w:r>
             <w:r>
               <w:rPr>
                 <w:rFonts w:asciiTheme="minorHAnsi" w:eastAsiaTheme="minorEastAsia" w:hAnsiTheme="minorHAnsi" w:cstheme="minorBidi"/>
                 <w:noProof/>
                 <w:szCs w:val="22"/>
-                <w:lang w:val="en-GB" w:eastAsia="ja-JP"/>
               </w:rPr>
               <w:tab/>
             </w:r>
@@ -3280,7 +3524,7 @@
                 <w:noProof/>
                 <w:webHidden/>
               </w:rPr>
-              <w:instrText xml:space="preserve"> PAGEREF _Toc93944047 \h </w:instrText>
+              <w:instrText xml:space="preserve"> PAGEREF _Toc95297390 \h </w:instrText>
             </w:r>
             <w:r>
               <w:rPr>
@@ -3322,23 +3566,21 @@
               <w:rFonts w:asciiTheme="minorHAnsi" w:eastAsiaTheme="minorEastAsia" w:hAnsiTheme="minorHAnsi" w:cstheme="minorBidi"/>
               <w:noProof/>
               <w:szCs w:val="22"/>
-              <w:lang w:val="en-GB" w:eastAsia="ja-JP"/>
             </w:rPr>
           </w:pPr>
-          <w:hyperlink w:anchor="_Toc93944048" w:history="1">
+          <w:hyperlink w:anchor="_Toc95297391" w:history="1">
             <w:r>
               <w:rPr>
                 <w:rStyle w:val="Lienhypertexte"/>
                 <w:noProof/>
               </w:rPr>
-              <w:t>13.</w:t>
+              <w:t>14.</w:t>
             </w:r>
             <w:r>
               <w:rPr>
                 <w:rFonts w:asciiTheme="minorHAnsi" w:eastAsiaTheme="minorEastAsia" w:hAnsiTheme="minorHAnsi" w:cstheme="minorBidi"/>
                 <w:noProof/>
                 <w:szCs w:val="22"/>
-                <w:lang w:val="en-GB" w:eastAsia="ja-JP"/>
               </w:rPr>
               <w:tab/>
             </w:r>
@@ -3368,7 +3610,7 @@
                 <w:noProof/>
                 <w:webHidden/>
               </w:rPr>
-              <w:instrText xml:space="preserve"> PAGEREF _Toc93944048 \h </w:instrText>
+              <w:instrText xml:space="preserve"> PAGEREF _Toc95297391 \h </w:instrText>
             </w:r>
             <w:r>
               <w:rPr>
@@ -3423,7 +3665,7 @@
           <w:numId w:val="7"/>
         </w:numPr>
       </w:pPr>
-      <w:bookmarkStart w:id="0" w:name="_Toc93944032"/>
+      <w:bookmarkStart w:id="0" w:name="_Toc95297374"/>
       <w:r>
         <w:lastRenderedPageBreak/>
         <w:t>P</w:t>
@@ -3432,7 +3674,11 @@
         <w:t>roje</w:t>
       </w:r>
       <w:r>
-        <w:t>ct Depen</w:t>
+        <w:t xml:space="preserve">ct </w:t>
+      </w:r>
+      <w:proofErr w:type="spellStart"/>
+      <w:r>
+        <w:t>Depen</w:t>
       </w:r>
       <w:r>
         <w:t>d</w:t>
@@ -3441,6 +3687,7 @@
         <w:t>encies</w:t>
       </w:r>
       <w:bookmarkEnd w:id="0"/>
+      <w:proofErr w:type="spellEnd"/>
     </w:p>
     <w:p>
       <w:pPr>
@@ -3517,11 +3764,19 @@
           <w:lang w:val="en-US"/>
         </w:rPr>
       </w:pPr>
-      <w:r>
-        <w:rPr>
-          <w:lang w:val="en-US"/>
-        </w:rPr>
-        <w:t xml:space="preserve">cors: </w:t>
+      <w:proofErr w:type="spellStart"/>
+      <w:r>
+        <w:rPr>
+          <w:lang w:val="en-US"/>
+        </w:rPr>
+        <w:t>cors</w:t>
+      </w:r>
+      <w:proofErr w:type="spellEnd"/>
+      <w:r>
+        <w:rPr>
+          <w:lang w:val="en-US"/>
+        </w:rPr>
+        <w:t xml:space="preserve">: </w:t>
       </w:r>
       <w:r>
         <w:rPr>
@@ -3560,11 +3815,19 @@
           <w:lang w:val="en-US"/>
         </w:rPr>
       </w:pPr>
-      <w:r>
-        <w:rPr>
-          <w:lang w:val="en-US"/>
-        </w:rPr>
-        <w:t xml:space="preserve">dotenv: </w:t>
+      <w:proofErr w:type="spellStart"/>
+      <w:r>
+        <w:rPr>
+          <w:lang w:val="en-US"/>
+        </w:rPr>
+        <w:t>dotenv</w:t>
+      </w:r>
+      <w:proofErr w:type="spellEnd"/>
+      <w:r>
+        <w:rPr>
+          <w:lang w:val="en-US"/>
+        </w:rPr>
+        <w:t xml:space="preserve">: </w:t>
       </w:r>
       <w:r>
         <w:rPr>
@@ -3720,11 +3983,19 @@
           <w:lang w:val="en-US"/>
         </w:rPr>
       </w:pPr>
-      <w:r>
-        <w:rPr>
-          <w:lang w:val="en-US"/>
-        </w:rPr>
-        <w:t xml:space="preserve">radioplayer-wrapi-sdk: </w:t>
+      <w:proofErr w:type="spellStart"/>
+      <w:r>
+        <w:rPr>
+          <w:lang w:val="en-US"/>
+        </w:rPr>
+        <w:t>radioplayer-wrapi-sdk</w:t>
+      </w:r>
+      <w:proofErr w:type="spellEnd"/>
+      <w:r>
+        <w:rPr>
+          <w:lang w:val="en-US"/>
+        </w:rPr>
+        <w:t xml:space="preserve">: </w:t>
       </w:r>
       <w:r>
         <w:rPr>
@@ -3762,9 +4033,14 @@
           <w:numId w:val="7"/>
         </w:numPr>
       </w:pPr>
-      <w:bookmarkStart w:id="1" w:name="_Toc93944033"/>
-      <w:r>
-        <w:t xml:space="preserve">Error </w:t>
+      <w:bookmarkStart w:id="1" w:name="_Toc95297375"/>
+      <w:proofErr w:type="spellStart"/>
+      <w:r>
+        <w:t>Error</w:t>
+      </w:r>
+      <w:proofErr w:type="spellEnd"/>
+      <w:r>
+        <w:t xml:space="preserve"> </w:t>
       </w:r>
       <w:r>
         <w:t>H</w:t>
@@ -3811,7 +4087,21 @@
         <w:rPr>
           <w:lang w:val="en-US"/>
         </w:rPr>
-        <w:t>Missing file detection (.env, https key or certification, WRAPI key)</w:t>
+        <w:t xml:space="preserve">Missing file detection </w:t>
+      </w:r>
+      <w:proofErr w:type="gramStart"/>
+      <w:r>
+        <w:rPr>
+          <w:lang w:val="en-US"/>
+        </w:rPr>
+        <w:t>(.env</w:t>
+      </w:r>
+      <w:proofErr w:type="gramEnd"/>
+      <w:r>
+        <w:rPr>
+          <w:lang w:val="en-US"/>
+        </w:rPr>
+        <w:t>, https key or certification, WRAPI key)</w:t>
       </w:r>
     </w:p>
     <w:p>
@@ -3830,7 +4120,21 @@
         <w:rPr>
           <w:lang w:val="en-US"/>
         </w:rPr>
-        <w:t>Missing configuration detection (in .env)</w:t>
+        <w:t>Missing configuration detection (</w:t>
+      </w:r>
+      <w:proofErr w:type="gramStart"/>
+      <w:r>
+        <w:rPr>
+          <w:lang w:val="en-US"/>
+        </w:rPr>
+        <w:t>in .env</w:t>
+      </w:r>
+      <w:proofErr w:type="gramEnd"/>
+      <w:r>
+        <w:rPr>
+          <w:lang w:val="en-US"/>
+        </w:rPr>
+        <w:t>)</w:t>
       </w:r>
     </w:p>
     <w:p>
@@ -3903,8 +4207,21 @@
         </w:rPr>
       </w:pPr>
       <w:r>
-        <w:t>WRAPI error detection</w:t>
-      </w:r>
+        <w:t xml:space="preserve">WRAPI </w:t>
+      </w:r>
+      <w:proofErr w:type="spellStart"/>
+      <w:r>
+        <w:t>error</w:t>
+      </w:r>
+      <w:proofErr w:type="spellEnd"/>
+      <w:r>
+        <w:t xml:space="preserve"> </w:t>
+      </w:r>
+      <w:proofErr w:type="spellStart"/>
+      <w:r>
+        <w:t>detection</w:t>
+      </w:r>
+      <w:proofErr w:type="spellEnd"/>
     </w:p>
     <w:p>
       <w:pPr>
@@ -3920,11 +4237,13 @@
           <w:numId w:val="7"/>
         </w:numPr>
       </w:pPr>
-      <w:bookmarkStart w:id="2" w:name="_Toc93944034"/>
+      <w:bookmarkStart w:id="2" w:name="_Toc95297376"/>
+      <w:proofErr w:type="spellStart"/>
       <w:r>
         <w:t>Request</w:t>
       </w:r>
       <w:bookmarkEnd w:id="2"/>
+      <w:proofErr w:type="spellEnd"/>
     </w:p>
     <w:p>
       <w:pPr>
@@ -3965,7 +4284,19 @@
         <w:rPr>
           <w:lang w:val="en-US"/>
         </w:rPr>
-        <w:t>These are all GET operations, with the exception of the /recommendations endpoint that needs a POST request.</w:t>
+        <w:t xml:space="preserve">These are all GET operations, </w:t>
+      </w:r>
+      <w:r>
+        <w:rPr>
+          <w:lang w:val="en-US"/>
+        </w:rPr>
+        <w:t>except for</w:t>
+      </w:r>
+      <w:r>
+        <w:rPr>
+          <w:lang w:val="en-US"/>
+        </w:rPr>
+        <w:t xml:space="preserve"> the /recommendations endpoint that needs a POST request.</w:t>
       </w:r>
     </w:p>
     <w:p>
@@ -3984,16 +4315,16 @@
           <w:ilvl w:val="0"/>
           <w:numId w:val="7"/>
         </w:numPr>
-      </w:pPr>
-      <w:bookmarkStart w:id="3" w:name="_Toc93944035"/>
-      <w:r>
-        <w:t xml:space="preserve">Log </w:t>
-      </w:r>
-      <w:r>
-        <w:t>M</w:t>
-      </w:r>
-      <w:r>
-        <w:t>anagement</w:t>
+        <w:rPr>
+          <w:lang w:val="en-US"/>
+        </w:rPr>
+      </w:pPr>
+      <w:bookmarkStart w:id="3" w:name="_Toc95297377"/>
+      <w:r>
+        <w:rPr>
+          <w:lang w:val="en-US"/>
+        </w:rPr>
+        <w:t>Authentication</w:t>
       </w:r>
       <w:bookmarkEnd w:id="3"/>
     </w:p>
@@ -4001,21 +4332,30 @@
       <w:pPr>
         <w:pStyle w:val="1-Normal"/>
         <w:jc w:val="left"/>
-      </w:pPr>
-    </w:p>
-    <w:p>
-      <w:pPr>
-        <w:pStyle w:val="1-Normal"/>
-        <w:jc w:val="left"/>
-        <w:rPr>
-          <w:lang w:val="en-US"/>
-        </w:rPr>
-      </w:pPr>
-      <w:r>
-        <w:rPr>
-          <w:lang w:val="en-US"/>
-        </w:rPr>
-        <w:t>Logs are generated</w:t>
+        <w:rPr>
+          <w:lang w:val="en-US"/>
+        </w:rPr>
+      </w:pPr>
+    </w:p>
+    <w:p>
+      <w:pPr>
+        <w:pStyle w:val="1-Normal"/>
+        <w:jc w:val="left"/>
+        <w:rPr>
+          <w:lang w:val="en-US"/>
+        </w:rPr>
+      </w:pPr>
+      <w:r>
+        <w:rPr>
+          <w:lang w:val="en-US"/>
+        </w:rPr>
+        <w:t>Middleware has an authentication system</w:t>
+      </w:r>
+      <w:r>
+        <w:rPr>
+          <w:lang w:val="en-US"/>
+        </w:rPr>
+        <w:t xml:space="preserve"> which</w:t>
       </w:r>
       <w:r>
         <w:rPr>
@@ -4027,49 +4367,136 @@
         <w:rPr>
           <w:lang w:val="en-US"/>
         </w:rPr>
-        <w:t xml:space="preserve">with </w:t>
-      </w:r>
-      <w:r>
-        <w:rPr>
-          <w:lang w:val="en-US"/>
-        </w:rPr>
-        <w:t xml:space="preserve">it creation </w:t>
-      </w:r>
-      <w:r>
-        <w:rPr>
-          <w:lang w:val="en-US"/>
-        </w:rPr>
-        <w:t>date</w:t>
-      </w:r>
-    </w:p>
-    <w:p>
-      <w:pPr>
-        <w:pStyle w:val="1-Normal"/>
-        <w:jc w:val="left"/>
-        <w:rPr>
-          <w:lang w:val="en-US"/>
-        </w:rPr>
-      </w:pPr>
-      <w:r>
-        <w:rPr>
-          <w:lang w:val="en-US"/>
-        </w:rPr>
-        <w:t>Pre-launch errors send a message explaining the problem in the console.</w:t>
-      </w:r>
-    </w:p>
-    <w:p>
-      <w:pPr>
-        <w:pStyle w:val="1-Normal"/>
-        <w:jc w:val="left"/>
-        <w:rPr>
-          <w:lang w:val="en-US"/>
-        </w:rPr>
-      </w:pPr>
-      <w:r>
-        <w:rPr>
-          <w:lang w:val="en-US"/>
-        </w:rPr>
-        <w:t>Operational errors send a message in the console and in an external "middleware_error.txt" file to keep track of the event.</w:t>
+        <w:t xml:space="preserve">will load </w:t>
+      </w:r>
+      <w:r>
+        <w:rPr>
+          <w:lang w:val="en-US"/>
+        </w:rPr>
+        <w:t xml:space="preserve">authorized </w:t>
+      </w:r>
+      <w:r>
+        <w:rPr>
+          <w:lang w:val="en-US"/>
+        </w:rPr>
+        <w:t>login</w:t>
+      </w:r>
+      <w:r>
+        <w:rPr>
+          <w:lang w:val="en-US"/>
+        </w:rPr>
+        <w:t>s</w:t>
+      </w:r>
+      <w:r>
+        <w:rPr>
+          <w:lang w:val="en-US"/>
+        </w:rPr>
+        <w:t xml:space="preserve"> </w:t>
+      </w:r>
+      <w:r>
+        <w:rPr>
+          <w:lang w:val="en-US"/>
+        </w:rPr>
+        <w:t>through a file (enum.js).</w:t>
+      </w:r>
+    </w:p>
+    <w:p>
+      <w:pPr>
+        <w:pStyle w:val="1-Normal"/>
+        <w:jc w:val="left"/>
+      </w:pPr>
+      <w:r>
+        <w:t xml:space="preserve">It support </w:t>
+      </w:r>
+      <w:proofErr w:type="spellStart"/>
+      <w:r>
+        <w:t>infinite</w:t>
+      </w:r>
+      <w:proofErr w:type="spellEnd"/>
+      <w:r>
+        <w:t xml:space="preserve"> login combinaison.</w:t>
+      </w:r>
+    </w:p>
+    <w:p>
+      <w:pPr>
+        <w:pStyle w:val="1-Normal"/>
+        <w:jc w:val="left"/>
+        <w:rPr>
+          <w:lang w:val="en-US"/>
+        </w:rPr>
+      </w:pPr>
+      <w:r>
+        <w:rPr>
+          <w:lang w:val="en-US"/>
+        </w:rPr>
+        <w:t xml:space="preserve">When a request incoming it will </w:t>
+      </w:r>
+      <w:r>
+        <w:rPr>
+          <w:lang w:val="en-US"/>
+        </w:rPr>
+        <w:t>compare</w:t>
+      </w:r>
+      <w:r>
+        <w:rPr>
+          <w:lang w:val="en-US"/>
+        </w:rPr>
+        <w:t xml:space="preserve"> login </w:t>
+      </w:r>
+      <w:r>
+        <w:rPr>
+          <w:lang w:val="en-US"/>
+        </w:rPr>
+        <w:t>to</w:t>
+      </w:r>
+      <w:r>
+        <w:rPr>
+          <w:lang w:val="en-US"/>
+        </w:rPr>
+        <w:t xml:space="preserve"> “authorization” HTTP header value.</w:t>
+      </w:r>
+    </w:p>
+    <w:p>
+      <w:pPr>
+        <w:pStyle w:val="1-Normal"/>
+        <w:jc w:val="left"/>
+        <w:rPr>
+          <w:lang w:val="en-US"/>
+        </w:rPr>
+      </w:pPr>
+      <w:r>
+        <w:rPr>
+          <w:lang w:val="en-US"/>
+        </w:rPr>
+        <w:t xml:space="preserve">Valid “authorization” HTTP header value must be built with two part, “Basic </w:t>
+      </w:r>
+      <w:proofErr w:type="gramStart"/>
+      <w:r>
+        <w:rPr>
+          <w:lang w:val="en-US"/>
+        </w:rPr>
+        <w:t>“ +</w:t>
+      </w:r>
+      <w:proofErr w:type="gramEnd"/>
+      <w:r>
+        <w:rPr>
+          <w:lang w:val="en-US"/>
+        </w:rPr>
+        <w:t xml:space="preserve"> base64 encoded “</w:t>
+      </w:r>
+      <w:proofErr w:type="spellStart"/>
+      <w:r>
+        <w:rPr>
+          <w:lang w:val="en-US"/>
+        </w:rPr>
+        <w:t>id:password</w:t>
+      </w:r>
+      <w:proofErr w:type="spellEnd"/>
+      <w:r>
+        <w:rPr>
+          <w:lang w:val="en-US"/>
+        </w:rPr>
+        <w:t>”.</w:t>
       </w:r>
     </w:p>
     <w:p>
@@ -4089,9 +4516,9 @@
           <w:numId w:val="7"/>
         </w:numPr>
       </w:pPr>
-      <w:bookmarkStart w:id="4" w:name="_Toc93944036"/>
-      <w:r>
-        <w:t xml:space="preserve">Cache </w:t>
+      <w:bookmarkStart w:id="4" w:name="_Toc95297378"/>
+      <w:r>
+        <w:t xml:space="preserve">Log </w:t>
       </w:r>
       <w:r>
         <w:t>M</w:t>
@@ -4119,46 +4546,7 @@
         <w:rPr>
           <w:lang w:val="en-US"/>
         </w:rPr>
-        <w:t xml:space="preserve">A cache management configuration </w:t>
-      </w:r>
-      <w:r>
-        <w:rPr>
-          <w:lang w:val="en-US"/>
-        </w:rPr>
-        <w:t xml:space="preserve">purpose </w:t>
-      </w:r>
-      <w:r>
-        <w:rPr>
-          <w:lang w:val="en-US"/>
-        </w:rPr>
-        <w:t xml:space="preserve">to the application user </w:t>
-      </w:r>
-      <w:r>
-        <w:rPr>
-          <w:lang w:val="en-US"/>
-        </w:rPr>
-        <w:t xml:space="preserve">is </w:t>
-      </w:r>
-      <w:r>
-        <w:rPr>
-          <w:lang w:val="en-US"/>
-        </w:rPr>
-        <w:t>in the .env file.</w:t>
-      </w:r>
-    </w:p>
-    <w:p>
-      <w:pPr>
-        <w:pStyle w:val="1-Normal"/>
-        <w:jc w:val="left"/>
-        <w:rPr>
-          <w:lang w:val="en-US"/>
-        </w:rPr>
-      </w:pPr>
-      <w:r>
-        <w:rPr>
-          <w:lang w:val="en-US"/>
-        </w:rPr>
-        <w:t>These recommendations</w:t>
+        <w:t>Logs are generated</w:t>
       </w:r>
       <w:r>
         <w:rPr>
@@ -4170,254 +4558,49 @@
         <w:rPr>
           <w:lang w:val="en-US"/>
         </w:rPr>
-        <w:t>follow</w:t>
-      </w:r>
-      <w:r>
-        <w:rPr>
-          <w:lang w:val="en-US"/>
-        </w:rPr>
-        <w:t xml:space="preserve"> the "How to"</w:t>
-      </w:r>
-      <w:r>
-        <w:rPr>
-          <w:lang w:val="en-US"/>
-        </w:rPr>
-        <w:t xml:space="preserve"> </w:t>
-      </w:r>
-      <w:r>
-        <w:rPr>
-          <w:lang w:val="en-US"/>
-        </w:rPr>
-        <w:t xml:space="preserve">"Caching" </w:t>
-      </w:r>
-      <w:r>
-        <w:rPr>
-          <w:lang w:val="en-US"/>
-        </w:rPr>
-        <w:t xml:space="preserve">section </w:t>
-      </w:r>
-      <w:r>
-        <w:rPr>
-          <w:lang w:val="en-US"/>
-        </w:rPr>
-        <w:t>of the "Developers Radioplayer</w:t>
-      </w:r>
-      <w:r>
-        <w:rPr>
-          <w:lang w:val="en-US"/>
-        </w:rPr>
-        <w:t>”</w:t>
-      </w:r>
-      <w:r>
-        <w:rPr>
-          <w:lang w:val="en-US"/>
-        </w:rPr>
-        <w:t xml:space="preserve"> </w:t>
-      </w:r>
-      <w:r>
-        <w:rPr>
-          <w:lang w:val="en-US"/>
-        </w:rPr>
-        <w:t>website</w:t>
-      </w:r>
-      <w:r>
-        <w:rPr>
-          <w:lang w:val="en-US"/>
-        </w:rPr>
-        <w:t>, frequency updates</w:t>
-      </w:r>
-      <w:r>
-        <w:rPr>
-          <w:lang w:val="en-US"/>
-        </w:rPr>
-        <w:t>:</w:t>
-      </w:r>
-    </w:p>
-    <w:p>
-      <w:pPr>
-        <w:pStyle w:val="1-Normal"/>
-        <w:numPr>
-          <w:ilvl w:val="0"/>
-          <w:numId w:val="3"/>
-        </w:numPr>
-        <w:jc w:val="left"/>
-      </w:pPr>
-      <w:r>
-        <w:t xml:space="preserve">24 </w:t>
-      </w:r>
-      <w:r>
-        <w:t>hours</w:t>
-      </w:r>
-      <w:r>
-        <w:t xml:space="preserve"> </w:t>
-      </w:r>
-      <w:r>
-        <w:t>for</w:t>
-      </w:r>
-      <w:r>
-        <w:t xml:space="preserve"> Stations</w:t>
-      </w:r>
-      <w:r>
-        <w:t xml:space="preserve"> informations</w:t>
-      </w:r>
-    </w:p>
-    <w:p>
-      <w:pPr>
-        <w:pStyle w:val="1-Normal"/>
-        <w:numPr>
-          <w:ilvl w:val="0"/>
-          <w:numId w:val="3"/>
-        </w:numPr>
-        <w:jc w:val="left"/>
-      </w:pPr>
-      <w:r>
-        <w:t>12 h</w:t>
-      </w:r>
-      <w:r>
-        <w:t>ours</w:t>
-      </w:r>
-      <w:r>
-        <w:t xml:space="preserve"> </w:t>
-      </w:r>
-      <w:r>
-        <w:t>for</w:t>
-      </w:r>
-      <w:r>
-        <w:t xml:space="preserve"> Program Schedule</w:t>
-      </w:r>
-    </w:p>
-    <w:p>
-      <w:pPr>
-        <w:pStyle w:val="1-Normal"/>
-        <w:numPr>
-          <w:ilvl w:val="0"/>
-          <w:numId w:val="3"/>
-        </w:numPr>
-        <w:jc w:val="left"/>
-      </w:pPr>
-      <w:r>
-        <w:t>12 h</w:t>
-      </w:r>
-      <w:r>
-        <w:t>ours</w:t>
-      </w:r>
-      <w:r>
-        <w:t xml:space="preserve"> </w:t>
-      </w:r>
-      <w:r>
-        <w:t>for</w:t>
-      </w:r>
-      <w:r>
-        <w:t xml:space="preserve"> Ondemand</w:t>
-      </w:r>
-    </w:p>
-    <w:p>
-      <w:pPr>
-        <w:pStyle w:val="1-Normal"/>
-        <w:numPr>
-          <w:ilvl w:val="0"/>
-          <w:numId w:val="3"/>
-        </w:numPr>
-        <w:jc w:val="left"/>
-      </w:pPr>
-      <w:r>
-        <w:t xml:space="preserve">90 secondes </w:t>
-      </w:r>
-      <w:r>
-        <w:t>for</w:t>
-      </w:r>
-      <w:r>
-        <w:t xml:space="preserve"> On Air</w:t>
-      </w:r>
-    </w:p>
-    <w:p>
-      <w:pPr>
-        <w:pStyle w:val="1-Normal"/>
-        <w:jc w:val="left"/>
-      </w:pPr>
-      <w:r>
-        <w:lastRenderedPageBreak/>
-        <w:t>A</w:t>
-      </w:r>
-      <w:r>
-        <w:t>nd we added</w:t>
-      </w:r>
-      <w:r>
-        <w:t> :</w:t>
-      </w:r>
-    </w:p>
-    <w:p>
-      <w:pPr>
-        <w:pStyle w:val="1-Normal"/>
-        <w:numPr>
-          <w:ilvl w:val="0"/>
-          <w:numId w:val="3"/>
-        </w:numPr>
-        <w:jc w:val="left"/>
-      </w:pPr>
-      <w:r>
-        <w:t>24 h</w:t>
-      </w:r>
-      <w:r>
-        <w:t>ours</w:t>
-      </w:r>
-      <w:r>
-        <w:t xml:space="preserve"> </w:t>
-      </w:r>
-      <w:r>
-        <w:t>for</w:t>
-      </w:r>
-      <w:r>
-        <w:t xml:space="preserve"> Categories</w:t>
-      </w:r>
-    </w:p>
-    <w:p>
-      <w:pPr>
-        <w:pStyle w:val="1-Normal"/>
-        <w:jc w:val="left"/>
-      </w:pPr>
-    </w:p>
-    <w:p>
-      <w:pPr>
-        <w:rPr>
-          <w:rFonts w:eastAsia="MS Mincho"/>
-          <w:lang w:val="en-US"/>
-        </w:rPr>
-      </w:pPr>
-      <w:r>
-        <w:rPr>
-          <w:rFonts w:eastAsia="MS Mincho"/>
-          <w:lang w:val="en-US"/>
-        </w:rPr>
-        <w:t xml:space="preserve">In case of incorrect input, </w:t>
-      </w:r>
-      <w:r>
-        <w:rPr>
-          <w:rFonts w:eastAsia="MS Mincho"/>
-          <w:lang w:val="en-US"/>
-        </w:rPr>
-        <w:t>missing</w:t>
-      </w:r>
-      <w:r>
-        <w:rPr>
-          <w:rFonts w:eastAsia="MS Mincho"/>
-          <w:lang w:val="en-US"/>
-        </w:rPr>
-        <w:t xml:space="preserve"> data or CUSTOM_CACHING</w:t>
-      </w:r>
-      <w:r>
-        <w:rPr>
-          <w:rFonts w:eastAsia="MS Mincho"/>
-          <w:lang w:val="en-US"/>
-        </w:rPr>
-        <w:t>=false</w:t>
-      </w:r>
-      <w:r>
-        <w:rPr>
-          <w:rFonts w:eastAsia="MS Mincho"/>
-          <w:lang w:val="en-US"/>
-        </w:rPr>
-        <w:t xml:space="preserve"> in the .env file then the system will apply by default the cacheExpireAt result of the request concerned.</w:t>
+        <w:t xml:space="preserve">with </w:t>
+      </w:r>
+      <w:r>
+        <w:rPr>
+          <w:lang w:val="en-US"/>
+        </w:rPr>
+        <w:t xml:space="preserve">it creation </w:t>
+      </w:r>
+      <w:r>
+        <w:rPr>
+          <w:lang w:val="en-US"/>
+        </w:rPr>
+        <w:t>date</w:t>
+      </w:r>
+    </w:p>
+    <w:p>
+      <w:pPr>
+        <w:pStyle w:val="1-Normal"/>
+        <w:jc w:val="left"/>
+        <w:rPr>
+          <w:lang w:val="en-US"/>
+        </w:rPr>
+      </w:pPr>
+      <w:r>
+        <w:rPr>
+          <w:lang w:val="en-US"/>
+        </w:rPr>
+        <w:t>Pre-launch errors send a message explaining the problem in the console.</w:t>
+      </w:r>
+    </w:p>
+    <w:p>
+      <w:pPr>
+        <w:pStyle w:val="1-Normal"/>
+        <w:jc w:val="left"/>
+        <w:rPr>
+          <w:lang w:val="en-US"/>
+        </w:rPr>
+      </w:pPr>
+      <w:r>
+        <w:rPr>
+          <w:lang w:val="en-US"/>
+        </w:rPr>
+        <w:t>Operational errors send a message in the console and in an external "middleware_error.txt" file to keep track of the event.</w:t>
       </w:r>
     </w:p>
     <w:p>
@@ -4437,9 +4620,16 @@
           <w:numId w:val="7"/>
         </w:numPr>
       </w:pPr>
-      <w:bookmarkStart w:id="5" w:name="_Toc93944037"/>
-      <w:r>
-        <w:t>Managers</w:t>
+      <w:bookmarkStart w:id="5" w:name="_Toc95297379"/>
+      <w:r>
+        <w:lastRenderedPageBreak/>
+        <w:t xml:space="preserve">Cache </w:t>
+      </w:r>
+      <w:r>
+        <w:t>M</w:t>
+      </w:r>
+      <w:r>
+        <w:t>anagement</w:t>
       </w:r>
       <w:bookmarkEnd w:id="5"/>
     </w:p>
@@ -4461,100 +4651,379 @@
         <w:rPr>
           <w:lang w:val="en-US"/>
         </w:rPr>
+        <w:t xml:space="preserve">A cache management configuration </w:t>
+      </w:r>
+      <w:r>
+        <w:rPr>
+          <w:lang w:val="en-US"/>
+        </w:rPr>
+        <w:t xml:space="preserve">purpose </w:t>
+      </w:r>
+      <w:r>
+        <w:rPr>
+          <w:lang w:val="en-US"/>
+        </w:rPr>
+        <w:t xml:space="preserve">to the application user </w:t>
+      </w:r>
+      <w:r>
+        <w:rPr>
+          <w:lang w:val="en-US"/>
+        </w:rPr>
+        <w:t xml:space="preserve">is </w:t>
+      </w:r>
+      <w:r>
+        <w:rPr>
+          <w:lang w:val="en-US"/>
+        </w:rPr>
+        <w:t>in the .env file.</w:t>
+      </w:r>
+    </w:p>
+    <w:p>
+      <w:pPr>
+        <w:pStyle w:val="1-Normal"/>
+        <w:jc w:val="left"/>
+        <w:rPr>
+          <w:lang w:val="en-US"/>
+        </w:rPr>
+      </w:pPr>
+      <w:r>
+        <w:rPr>
+          <w:lang w:val="en-US"/>
+        </w:rPr>
+        <w:t>These recommendations</w:t>
+      </w:r>
+      <w:r>
+        <w:rPr>
+          <w:lang w:val="en-US"/>
+        </w:rPr>
+        <w:t xml:space="preserve"> </w:t>
+      </w:r>
+      <w:r>
+        <w:rPr>
+          <w:lang w:val="en-US"/>
+        </w:rPr>
+        <w:t>follow</w:t>
+      </w:r>
+      <w:r>
+        <w:rPr>
+          <w:lang w:val="en-US"/>
+        </w:rPr>
+        <w:t xml:space="preserve"> the "How to"</w:t>
+      </w:r>
+      <w:r>
+        <w:rPr>
+          <w:lang w:val="en-US"/>
+        </w:rPr>
+        <w:t xml:space="preserve"> </w:t>
+      </w:r>
+      <w:r>
+        <w:rPr>
+          <w:lang w:val="en-US"/>
+        </w:rPr>
+        <w:t xml:space="preserve">"Caching" </w:t>
+      </w:r>
+      <w:r>
+        <w:rPr>
+          <w:lang w:val="en-US"/>
+        </w:rPr>
+        <w:t xml:space="preserve">section </w:t>
+      </w:r>
+      <w:r>
+        <w:rPr>
+          <w:lang w:val="en-US"/>
+        </w:rPr>
+        <w:t xml:space="preserve">of the "Developers </w:t>
+      </w:r>
+      <w:proofErr w:type="spellStart"/>
+      <w:r>
+        <w:rPr>
+          <w:lang w:val="en-US"/>
+        </w:rPr>
+        <w:t>Radioplayer</w:t>
+      </w:r>
+      <w:proofErr w:type="spellEnd"/>
+      <w:r>
+        <w:rPr>
+          <w:lang w:val="en-US"/>
+        </w:rPr>
+        <w:t>”</w:t>
+      </w:r>
+      <w:r>
+        <w:rPr>
+          <w:lang w:val="en-US"/>
+        </w:rPr>
+        <w:t xml:space="preserve"> </w:t>
+      </w:r>
+      <w:r>
+        <w:rPr>
+          <w:lang w:val="en-US"/>
+        </w:rPr>
+        <w:t>website</w:t>
+      </w:r>
+      <w:r>
+        <w:rPr>
+          <w:lang w:val="en-US"/>
+        </w:rPr>
+        <w:t>, frequency updates</w:t>
+      </w:r>
+      <w:r>
+        <w:rPr>
+          <w:lang w:val="en-US"/>
+        </w:rPr>
+        <w:t>:</w:t>
+      </w:r>
+    </w:p>
+    <w:p>
+      <w:pPr>
+        <w:pStyle w:val="1-Normal"/>
+        <w:numPr>
+          <w:ilvl w:val="0"/>
+          <w:numId w:val="3"/>
+        </w:numPr>
+        <w:jc w:val="left"/>
+      </w:pPr>
+      <w:r>
+        <w:t xml:space="preserve">24 </w:t>
+      </w:r>
+      <w:proofErr w:type="spellStart"/>
+      <w:r>
+        <w:t>hours</w:t>
+      </w:r>
+      <w:proofErr w:type="spellEnd"/>
+      <w:r>
+        <w:t xml:space="preserve"> </w:t>
+      </w:r>
+      <w:r>
+        <w:t>for</w:t>
+      </w:r>
+      <w:r>
+        <w:t xml:space="preserve"> Stations</w:t>
+      </w:r>
+      <w:r>
+        <w:t xml:space="preserve"> informations</w:t>
+      </w:r>
+    </w:p>
+    <w:p>
+      <w:pPr>
+        <w:pStyle w:val="1-Normal"/>
+        <w:numPr>
+          <w:ilvl w:val="0"/>
+          <w:numId w:val="3"/>
+        </w:numPr>
+        <w:jc w:val="left"/>
+      </w:pPr>
+      <w:r>
+        <w:t xml:space="preserve">12 </w:t>
+      </w:r>
+      <w:proofErr w:type="spellStart"/>
+      <w:r>
+        <w:t>h</w:t>
+      </w:r>
+      <w:r>
+        <w:t>ours</w:t>
+      </w:r>
+      <w:proofErr w:type="spellEnd"/>
+      <w:r>
+        <w:t xml:space="preserve"> </w:t>
+      </w:r>
+      <w:r>
+        <w:t>for</w:t>
+      </w:r>
+      <w:r>
+        <w:t xml:space="preserve"> Program Schedule</w:t>
+      </w:r>
+    </w:p>
+    <w:p>
+      <w:pPr>
+        <w:pStyle w:val="1-Normal"/>
+        <w:numPr>
+          <w:ilvl w:val="0"/>
+          <w:numId w:val="3"/>
+        </w:numPr>
+        <w:jc w:val="left"/>
+      </w:pPr>
+      <w:r>
+        <w:t xml:space="preserve">12 </w:t>
+      </w:r>
+      <w:proofErr w:type="spellStart"/>
+      <w:r>
+        <w:t>h</w:t>
+      </w:r>
+      <w:r>
+        <w:t>ours</w:t>
+      </w:r>
+      <w:proofErr w:type="spellEnd"/>
+      <w:r>
+        <w:t xml:space="preserve"> </w:t>
+      </w:r>
+      <w:r>
+        <w:t>for</w:t>
+      </w:r>
+      <w:r>
+        <w:t xml:space="preserve"> </w:t>
+      </w:r>
+      <w:proofErr w:type="spellStart"/>
+      <w:r>
+        <w:t>Ondemand</w:t>
+      </w:r>
+      <w:proofErr w:type="spellEnd"/>
+    </w:p>
+    <w:p>
+      <w:pPr>
+        <w:pStyle w:val="1-Normal"/>
+        <w:numPr>
+          <w:ilvl w:val="0"/>
+          <w:numId w:val="3"/>
+        </w:numPr>
+        <w:jc w:val="left"/>
+      </w:pPr>
+      <w:r>
+        <w:t xml:space="preserve">90 secondes </w:t>
+      </w:r>
+      <w:r>
+        <w:t>for</w:t>
+      </w:r>
+      <w:r>
+        <w:t xml:space="preserve"> On Air</w:t>
+      </w:r>
+    </w:p>
+    <w:p>
+      <w:pPr>
+        <w:pStyle w:val="1-Normal"/>
+        <w:jc w:val="left"/>
+      </w:pPr>
+      <w:r>
         <w:t>A</w:t>
       </w:r>
       <w:r>
-        <w:rPr>
-          <w:lang w:val="en-US"/>
-        </w:rPr>
+        <w:t xml:space="preserve">nd </w:t>
+      </w:r>
+      <w:proofErr w:type="spellStart"/>
+      <w:r>
+        <w:t>we</w:t>
+      </w:r>
+      <w:proofErr w:type="spellEnd"/>
+      <w:r>
         <w:t xml:space="preserve"> </w:t>
       </w:r>
-      <w:r>
-        <w:rPr>
-          <w:lang w:val="en-US"/>
-        </w:rPr>
-        <w:t xml:space="preserve">DataManager </w:t>
-      </w:r>
-      <w:r>
-        <w:rPr>
-          <w:lang w:val="en-US"/>
-        </w:rPr>
-        <w:t xml:space="preserve">singleton </w:t>
-      </w:r>
-      <w:r>
-        <w:rPr>
-          <w:lang w:val="en-US"/>
-        </w:rPr>
-        <w:t>will manage data through multiple other manager</w:t>
-      </w:r>
-      <w:r>
-        <w:rPr>
-          <w:lang w:val="en-US"/>
-        </w:rPr>
-        <w:t>s</w:t>
-      </w:r>
-      <w:r>
-        <w:rPr>
-          <w:lang w:val="en-US"/>
-        </w:rPr>
-        <w:t xml:space="preserve">. </w:t>
-      </w:r>
-      <w:r>
-        <w:rPr>
-          <w:lang w:val="en-US"/>
-        </w:rPr>
-        <w:t xml:space="preserve">One by route </w:t>
-      </w:r>
-      <w:r>
-        <w:rPr>
-          <w:lang w:val="en-US"/>
-        </w:rPr>
-        <w:t xml:space="preserve">(Categories, Ondemand, Recommendation, Stations). </w:t>
-      </w:r>
-    </w:p>
-    <w:p>
-      <w:pPr>
-        <w:pStyle w:val="1-Normal"/>
-        <w:jc w:val="left"/>
-        <w:rPr>
-          <w:lang w:val="en-US"/>
-        </w:rPr>
-      </w:pPr>
-      <w:r>
-        <w:rPr>
-          <w:lang w:val="en-US"/>
-        </w:rPr>
-        <w:t>All</w:t>
-      </w:r>
-      <w:r>
-        <w:rPr>
-          <w:lang w:val="en-US"/>
-        </w:rPr>
-        <w:t xml:space="preserve"> managers </w:t>
-      </w:r>
-      <w:r>
-        <w:rPr>
-          <w:lang w:val="en-US"/>
-        </w:rPr>
-        <w:t xml:space="preserve">are in </w:t>
-      </w:r>
-      <w:r>
-        <w:rPr>
-          <w:lang w:val="en-US"/>
-        </w:rPr>
-        <w:t>‘./managers/’</w:t>
-      </w:r>
-      <w:r>
-        <w:rPr>
-          <w:lang w:val="en-US"/>
-        </w:rPr>
-        <w:t xml:space="preserve"> folder</w:t>
-      </w:r>
-      <w:r>
-        <w:rPr>
-          <w:lang w:val="en-US"/>
-        </w:rPr>
-        <w:t>.</w:t>
+      <w:proofErr w:type="spellStart"/>
+      <w:r>
+        <w:t>added</w:t>
+      </w:r>
+      <w:proofErr w:type="spellEnd"/>
+      <w:r>
+        <w:t> :</w:t>
+      </w:r>
+    </w:p>
+    <w:p>
+      <w:pPr>
+        <w:pStyle w:val="1-Normal"/>
+        <w:numPr>
+          <w:ilvl w:val="0"/>
+          <w:numId w:val="3"/>
+        </w:numPr>
+        <w:jc w:val="left"/>
+      </w:pPr>
+      <w:r>
+        <w:t xml:space="preserve">24 </w:t>
+      </w:r>
+      <w:proofErr w:type="spellStart"/>
+      <w:r>
+        <w:t>h</w:t>
+      </w:r>
+      <w:r>
+        <w:t>ours</w:t>
+      </w:r>
+      <w:proofErr w:type="spellEnd"/>
+      <w:r>
+        <w:t xml:space="preserve"> </w:t>
+      </w:r>
+      <w:r>
+        <w:t>for</w:t>
+      </w:r>
+      <w:r>
+        <w:t xml:space="preserve"> Categories</w:t>
+      </w:r>
+    </w:p>
+    <w:p>
+      <w:pPr>
+        <w:pStyle w:val="1-Normal"/>
+        <w:jc w:val="left"/>
+      </w:pPr>
+    </w:p>
+    <w:p>
+      <w:pPr>
+        <w:rPr>
+          <w:rFonts w:eastAsia="MS Mincho"/>
+          <w:lang w:val="en-US"/>
+        </w:rPr>
+      </w:pPr>
+      <w:r>
+        <w:rPr>
+          <w:rFonts w:eastAsia="MS Mincho"/>
+          <w:lang w:val="en-US"/>
+        </w:rPr>
+        <w:t xml:space="preserve">In case of incorrect input, </w:t>
+      </w:r>
+      <w:r>
+        <w:rPr>
+          <w:rFonts w:eastAsia="MS Mincho"/>
+          <w:lang w:val="en-US"/>
+        </w:rPr>
+        <w:t>missing</w:t>
+      </w:r>
+      <w:r>
+        <w:rPr>
+          <w:rFonts w:eastAsia="MS Mincho"/>
+          <w:lang w:val="en-US"/>
+        </w:rPr>
+        <w:t xml:space="preserve"> </w:t>
+      </w:r>
+      <w:proofErr w:type="gramStart"/>
+      <w:r>
+        <w:rPr>
+          <w:rFonts w:eastAsia="MS Mincho"/>
+          <w:lang w:val="en-US"/>
+        </w:rPr>
+        <w:t>data</w:t>
+      </w:r>
+      <w:proofErr w:type="gramEnd"/>
+      <w:r>
+        <w:rPr>
+          <w:rFonts w:eastAsia="MS Mincho"/>
+          <w:lang w:val="en-US"/>
+        </w:rPr>
+        <w:t xml:space="preserve"> or CUSTOM_CACHING</w:t>
+      </w:r>
+      <w:r>
+        <w:rPr>
+          <w:rFonts w:eastAsia="MS Mincho"/>
+          <w:lang w:val="en-US"/>
+        </w:rPr>
+        <w:t>=false</w:t>
+      </w:r>
+      <w:r>
+        <w:rPr>
+          <w:rFonts w:eastAsia="MS Mincho"/>
+          <w:lang w:val="en-US"/>
+        </w:rPr>
+        <w:t xml:space="preserve"> in the .env file then the system will apply by default the </w:t>
+      </w:r>
+      <w:proofErr w:type="spellStart"/>
+      <w:r>
+        <w:rPr>
+          <w:rFonts w:eastAsia="MS Mincho"/>
+          <w:lang w:val="en-US"/>
+        </w:rPr>
+        <w:t>cacheExpireAt</w:t>
+      </w:r>
+      <w:proofErr w:type="spellEnd"/>
+      <w:r>
+        <w:rPr>
+          <w:rFonts w:eastAsia="MS Mincho"/>
+          <w:lang w:val="en-US"/>
+        </w:rPr>
+        <w:t xml:space="preserve"> result of the request concerned.</w:t>
       </w:r>
     </w:p>
     <w:p>
@@ -4574,9 +5043,9 @@
           <w:numId w:val="7"/>
         </w:numPr>
       </w:pPr>
-      <w:bookmarkStart w:id="6" w:name="_Toc93944038"/>
-      <w:r>
-        <w:t>Routes</w:t>
+      <w:bookmarkStart w:id="6" w:name="_Toc95297380"/>
+      <w:r>
+        <w:t>Managers</w:t>
       </w:r>
       <w:bookmarkEnd w:id="6"/>
     </w:p>
@@ -4598,31 +5067,7 @@
         <w:rPr>
           <w:lang w:val="en-US"/>
         </w:rPr>
-        <w:t xml:space="preserve">Middleware is </w:t>
-      </w:r>
-      <w:r>
-        <w:rPr>
-          <w:lang w:val="en-US"/>
-        </w:rPr>
-        <w:t>built</w:t>
-      </w:r>
-      <w:r>
-        <w:rPr>
-          <w:lang w:val="en-US"/>
-        </w:rPr>
-        <w:t xml:space="preserve"> as modular </w:t>
-      </w:r>
-      <w:r>
-        <w:rPr>
-          <w:lang w:val="en-US"/>
-        </w:rPr>
-        <w:t xml:space="preserve">and </w:t>
-      </w:r>
-      <w:r>
-        <w:rPr>
-          <w:lang w:val="en-US"/>
-        </w:rPr>
-        <w:t>updatability</w:t>
+        <w:t>A</w:t>
       </w:r>
       <w:r>
         <w:rPr>
@@ -4630,18 +5075,79 @@
         </w:rPr>
         <w:t xml:space="preserve"> </w:t>
       </w:r>
-      <w:r>
-        <w:rPr>
-          <w:lang w:val="en-US"/>
-        </w:rPr>
-        <w:t>design.</w:t>
-      </w:r>
-      <w:r>
-        <w:rPr>
-          <w:lang w:val="en-US"/>
-        </w:rPr>
-        <w:br/>
-      </w:r>
+      <w:proofErr w:type="spellStart"/>
+      <w:r>
+        <w:rPr>
+          <w:lang w:val="en-US"/>
+        </w:rPr>
+        <w:t>DataManager</w:t>
+      </w:r>
+      <w:proofErr w:type="spellEnd"/>
+      <w:r>
+        <w:rPr>
+          <w:lang w:val="en-US"/>
+        </w:rPr>
+        <w:t xml:space="preserve"> </w:t>
+      </w:r>
+      <w:r>
+        <w:rPr>
+          <w:lang w:val="en-US"/>
+        </w:rPr>
+        <w:t xml:space="preserve">singleton </w:t>
+      </w:r>
+      <w:r>
+        <w:rPr>
+          <w:lang w:val="en-US"/>
+        </w:rPr>
+        <w:t>will manage data through multiple other manager</w:t>
+      </w:r>
+      <w:r>
+        <w:rPr>
+          <w:lang w:val="en-US"/>
+        </w:rPr>
+        <w:t>s</w:t>
+      </w:r>
+      <w:r>
+        <w:rPr>
+          <w:lang w:val="en-US"/>
+        </w:rPr>
+        <w:t xml:space="preserve">. </w:t>
+      </w:r>
+      <w:r>
+        <w:rPr>
+          <w:lang w:val="en-US"/>
+        </w:rPr>
+        <w:t xml:space="preserve">One by route </w:t>
+      </w:r>
+      <w:r>
+        <w:rPr>
+          <w:lang w:val="en-US"/>
+        </w:rPr>
+        <w:t xml:space="preserve">(Categories, </w:t>
+      </w:r>
+      <w:proofErr w:type="spellStart"/>
+      <w:r>
+        <w:rPr>
+          <w:lang w:val="en-US"/>
+        </w:rPr>
+        <w:t>Ondemand</w:t>
+      </w:r>
+      <w:proofErr w:type="spellEnd"/>
+      <w:r>
+        <w:rPr>
+          <w:lang w:val="en-US"/>
+        </w:rPr>
+        <w:t xml:space="preserve">, Recommendation, Stations). </w:t>
+      </w:r>
+    </w:p>
+    <w:p>
+      <w:pPr>
+        <w:pStyle w:val="1-Normal"/>
+        <w:jc w:val="left"/>
+        <w:rPr>
+          <w:lang w:val="en-US"/>
+        </w:rPr>
+      </w:pPr>
       <w:r>
         <w:rPr>
           <w:lang w:val="en-US"/>
@@ -4652,173 +5158,39 @@
         <w:rPr>
           <w:lang w:val="en-US"/>
         </w:rPr>
-        <w:t xml:space="preserve"> main road</w:t>
-      </w:r>
-      <w:r>
-        <w:rPr>
-          <w:lang w:val="en-US"/>
-        </w:rPr>
-        <w:t>s</w:t>
-      </w:r>
-      <w:r>
-        <w:rPr>
-          <w:lang w:val="en-US"/>
-        </w:rPr>
-        <w:t xml:space="preserve"> are independent to ease code understanding.</w:t>
-      </w:r>
-    </w:p>
-    <w:p>
-      <w:pPr>
-        <w:pStyle w:val="1-Normal"/>
-        <w:jc w:val="left"/>
-      </w:pPr>
-      <w:r>
-        <w:t xml:space="preserve">These </w:t>
-      </w:r>
-      <w:r>
-        <w:t>are</w:t>
-      </w:r>
-      <w:r>
-        <w:t xml:space="preserve"> :</w:t>
-      </w:r>
-    </w:p>
-    <w:p>
-      <w:pPr>
-        <w:pStyle w:val="1-Normal"/>
-        <w:numPr>
-          <w:ilvl w:val="0"/>
-          <w:numId w:val="3"/>
-        </w:numPr>
-        <w:jc w:val="left"/>
-      </w:pPr>
-      <w:r>
-        <w:t>Categories (/categories)</w:t>
-      </w:r>
-    </w:p>
-    <w:p>
-      <w:pPr>
-        <w:pStyle w:val="1-Normal"/>
-        <w:numPr>
-          <w:ilvl w:val="0"/>
-          <w:numId w:val="3"/>
-        </w:numPr>
-        <w:jc w:val="left"/>
-      </w:pPr>
-      <w:r>
-        <w:t>Ondemand (/ondemand)</w:t>
-      </w:r>
-    </w:p>
-    <w:p>
-      <w:pPr>
-        <w:pStyle w:val="1-Normal"/>
-        <w:numPr>
-          <w:ilvl w:val="0"/>
-          <w:numId w:val="3"/>
-        </w:numPr>
-        <w:jc w:val="left"/>
-      </w:pPr>
-      <w:r>
-        <w:t>Recommendations (/recommendations)</w:t>
-      </w:r>
-    </w:p>
-    <w:p>
-      <w:pPr>
-        <w:pStyle w:val="1-Normal"/>
-        <w:numPr>
-          <w:ilvl w:val="0"/>
-          <w:numId w:val="3"/>
-        </w:numPr>
-        <w:jc w:val="left"/>
-      </w:pPr>
-      <w:r>
-        <w:t>Stations (/stations)</w:t>
-      </w:r>
-    </w:p>
-    <w:p>
-      <w:pPr>
-        <w:pStyle w:val="1-Normal"/>
-        <w:jc w:val="left"/>
-        <w:rPr>
-          <w:lang w:val="en-US"/>
-        </w:rPr>
-      </w:pPr>
-      <w:r>
-        <w:rPr>
-          <w:lang w:val="en-US"/>
-        </w:rPr>
-        <w:t>You can fi</w:t>
-      </w:r>
-      <w:r>
-        <w:rPr>
-          <w:lang w:val="en-US"/>
-        </w:rPr>
-        <w:t>nd them in</w:t>
-      </w:r>
-      <w:r>
-        <w:rPr>
-          <w:lang w:val="en-US"/>
-        </w:rPr>
-        <w:t xml:space="preserve"> ‘./routes/’</w:t>
-      </w:r>
-      <w:r>
-        <w:rPr>
-          <w:lang w:val="en-US"/>
-        </w:rPr>
-        <w:t>folder</w:t>
+        <w:t xml:space="preserve"> managers </w:t>
+      </w:r>
+      <w:r>
+        <w:rPr>
+          <w:lang w:val="en-US"/>
+        </w:rPr>
+        <w:t xml:space="preserve">are in </w:t>
+      </w:r>
+      <w:proofErr w:type="gramStart"/>
+      <w:r>
+        <w:rPr>
+          <w:lang w:val="en-US"/>
+        </w:rPr>
+        <w:t>‘./</w:t>
+      </w:r>
+      <w:proofErr w:type="gramEnd"/>
+      <w:r>
+        <w:rPr>
+          <w:lang w:val="en-US"/>
+        </w:rPr>
+        <w:t>managers/’</w:t>
+      </w:r>
+      <w:r>
+        <w:rPr>
+          <w:lang w:val="en-US"/>
+        </w:rPr>
+        <w:t xml:space="preserve"> folder</w:t>
       </w:r>
       <w:r>
         <w:rPr>
           <w:lang w:val="en-US"/>
         </w:rPr>
         <w:t>.</w:t>
-      </w:r>
-    </w:p>
-    <w:p>
-      <w:pPr>
-        <w:pStyle w:val="1-Normal"/>
-        <w:jc w:val="left"/>
-        <w:rPr>
-          <w:lang w:val="en-US"/>
-        </w:rPr>
-      </w:pPr>
-    </w:p>
-    <w:p>
-      <w:pPr>
-        <w:pStyle w:val="1-Normal"/>
-        <w:jc w:val="left"/>
-        <w:rPr>
-          <w:lang w:val="en-US"/>
-        </w:rPr>
-      </w:pPr>
-      <w:r>
-        <w:rPr>
-          <w:lang w:val="en-US"/>
-        </w:rPr>
-        <w:t xml:space="preserve">Except recommendations endpoint, </w:t>
-      </w:r>
-      <w:r>
-        <w:rPr>
-          <w:lang w:val="en-US"/>
-        </w:rPr>
-        <w:t>other</w:t>
-      </w:r>
-      <w:r>
-        <w:rPr>
-          <w:lang w:val="en-US"/>
-        </w:rPr>
-        <w:t xml:space="preserve"> endpoint</w:t>
-      </w:r>
-      <w:r>
-        <w:rPr>
-          <w:lang w:val="en-US"/>
-        </w:rPr>
-        <w:t>s</w:t>
-      </w:r>
-      <w:r>
-        <w:rPr>
-          <w:lang w:val="en-US"/>
-        </w:rPr>
-        <w:t xml:space="preserve"> are GET request.</w:t>
       </w:r>
     </w:p>
     <w:p>
@@ -4838,10 +5210,325 @@
           <w:numId w:val="7"/>
         </w:numPr>
       </w:pPr>
-      <w:bookmarkStart w:id="7" w:name="_Toc93944039"/>
-      <w:r>
-        <w:t xml:space="preserve">Request </w:t>
-      </w:r>
+      <w:bookmarkStart w:id="7" w:name="_Toc95297381"/>
+      <w:r>
+        <w:t>Routes</w:t>
+      </w:r>
+      <w:bookmarkEnd w:id="7"/>
+    </w:p>
+    <w:p>
+      <w:pPr>
+        <w:pStyle w:val="1-Normal"/>
+        <w:jc w:val="left"/>
+      </w:pPr>
+    </w:p>
+    <w:p>
+      <w:pPr>
+        <w:pStyle w:val="1-Normal"/>
+        <w:jc w:val="left"/>
+        <w:rPr>
+          <w:lang w:val="en-US"/>
+        </w:rPr>
+      </w:pPr>
+      <w:r>
+        <w:rPr>
+          <w:lang w:val="en-US"/>
+        </w:rPr>
+        <w:t xml:space="preserve">Middleware is </w:t>
+      </w:r>
+      <w:r>
+        <w:rPr>
+          <w:lang w:val="en-US"/>
+        </w:rPr>
+        <w:t>built</w:t>
+      </w:r>
+      <w:r>
+        <w:rPr>
+          <w:lang w:val="en-US"/>
+        </w:rPr>
+        <w:t xml:space="preserve"> as modular </w:t>
+      </w:r>
+      <w:r>
+        <w:rPr>
+          <w:lang w:val="en-US"/>
+        </w:rPr>
+        <w:t xml:space="preserve">and </w:t>
+      </w:r>
+      <w:r>
+        <w:rPr>
+          <w:lang w:val="en-US"/>
+        </w:rPr>
+        <w:t>updatability</w:t>
+      </w:r>
+      <w:r>
+        <w:rPr>
+          <w:lang w:val="en-US"/>
+        </w:rPr>
+        <w:t xml:space="preserve"> </w:t>
+      </w:r>
+      <w:r>
+        <w:rPr>
+          <w:lang w:val="en-US"/>
+        </w:rPr>
+        <w:t>design.</w:t>
+      </w:r>
+      <w:r>
+        <w:rPr>
+          <w:lang w:val="en-US"/>
+        </w:rPr>
+        <w:br/>
+      </w:r>
+      <w:r>
+        <w:rPr>
+          <w:lang w:val="en-US"/>
+        </w:rPr>
+        <w:t>All</w:t>
+      </w:r>
+      <w:r>
+        <w:rPr>
+          <w:lang w:val="en-US"/>
+        </w:rPr>
+        <w:t xml:space="preserve"> main road</w:t>
+      </w:r>
+      <w:r>
+        <w:rPr>
+          <w:lang w:val="en-US"/>
+        </w:rPr>
+        <w:t>s</w:t>
+      </w:r>
+      <w:r>
+        <w:rPr>
+          <w:lang w:val="en-US"/>
+        </w:rPr>
+        <w:t xml:space="preserve"> are independent to ease code understanding.</w:t>
+      </w:r>
+    </w:p>
+    <w:p>
+      <w:pPr>
+        <w:pStyle w:val="1-Normal"/>
+        <w:jc w:val="left"/>
+      </w:pPr>
+      <w:proofErr w:type="spellStart"/>
+      <w:r>
+        <w:t>These</w:t>
+      </w:r>
+      <w:proofErr w:type="spellEnd"/>
+      <w:r>
+        <w:t xml:space="preserve"> </w:t>
+      </w:r>
+      <w:r>
+        <w:t>are</w:t>
+      </w:r>
+      <w:r>
+        <w:t xml:space="preserve"> :</w:t>
+      </w:r>
+    </w:p>
+    <w:p>
+      <w:pPr>
+        <w:pStyle w:val="1-Normal"/>
+        <w:numPr>
+          <w:ilvl w:val="0"/>
+          <w:numId w:val="3"/>
+        </w:numPr>
+        <w:jc w:val="left"/>
+      </w:pPr>
+      <w:r>
+        <w:t>Categories (/categories)</w:t>
+      </w:r>
+    </w:p>
+    <w:p>
+      <w:pPr>
+        <w:pStyle w:val="1-Normal"/>
+        <w:numPr>
+          <w:ilvl w:val="0"/>
+          <w:numId w:val="3"/>
+        </w:numPr>
+        <w:jc w:val="left"/>
+      </w:pPr>
+      <w:proofErr w:type="spellStart"/>
+      <w:r>
+        <w:t>Ondemand</w:t>
+      </w:r>
+      <w:proofErr w:type="spellEnd"/>
+      <w:r>
+        <w:t xml:space="preserve"> (/</w:t>
+      </w:r>
+      <w:proofErr w:type="spellStart"/>
+      <w:r>
+        <w:t>ondemand</w:t>
+      </w:r>
+      <w:proofErr w:type="spellEnd"/>
+      <w:r>
+        <w:t>)</w:t>
+      </w:r>
+    </w:p>
+    <w:p>
+      <w:pPr>
+        <w:pStyle w:val="1-Normal"/>
+        <w:numPr>
+          <w:ilvl w:val="0"/>
+          <w:numId w:val="3"/>
+        </w:numPr>
+        <w:jc w:val="left"/>
+      </w:pPr>
+      <w:proofErr w:type="spellStart"/>
+      <w:r>
+        <w:t>Recommendations</w:t>
+      </w:r>
+      <w:proofErr w:type="spellEnd"/>
+      <w:r>
+        <w:t xml:space="preserve"> (/</w:t>
+      </w:r>
+      <w:proofErr w:type="spellStart"/>
+      <w:r>
+        <w:t>recommendations</w:t>
+      </w:r>
+      <w:proofErr w:type="spellEnd"/>
+      <w:r>
+        <w:t>)</w:t>
+      </w:r>
+    </w:p>
+    <w:p>
+      <w:pPr>
+        <w:pStyle w:val="1-Normal"/>
+        <w:numPr>
+          <w:ilvl w:val="0"/>
+          <w:numId w:val="3"/>
+        </w:numPr>
+        <w:jc w:val="left"/>
+      </w:pPr>
+      <w:r>
+        <w:t>Stations (/stations)</w:t>
+      </w:r>
+    </w:p>
+    <w:p>
+      <w:pPr>
+        <w:pStyle w:val="1-Normal"/>
+        <w:jc w:val="left"/>
+        <w:rPr>
+          <w:lang w:val="en-US"/>
+        </w:rPr>
+      </w:pPr>
+      <w:r>
+        <w:rPr>
+          <w:lang w:val="en-US"/>
+        </w:rPr>
+        <w:t>You can fi</w:t>
+      </w:r>
+      <w:r>
+        <w:rPr>
+          <w:lang w:val="en-US"/>
+        </w:rPr>
+        <w:t>nd them in</w:t>
+      </w:r>
+      <w:r>
+        <w:rPr>
+          <w:lang w:val="en-US"/>
+        </w:rPr>
+        <w:t xml:space="preserve"> </w:t>
+      </w:r>
+      <w:proofErr w:type="gramStart"/>
+      <w:r>
+        <w:rPr>
+          <w:lang w:val="en-US"/>
+        </w:rPr>
+        <w:t>‘./</w:t>
+      </w:r>
+      <w:proofErr w:type="gramEnd"/>
+      <w:r>
+        <w:rPr>
+          <w:lang w:val="en-US"/>
+        </w:rPr>
+        <w:t>routes/’</w:t>
+      </w:r>
+      <w:r>
+        <w:rPr>
+          <w:lang w:val="en-US"/>
+        </w:rPr>
+        <w:t>folder</w:t>
+      </w:r>
+      <w:r>
+        <w:rPr>
+          <w:lang w:val="en-US"/>
+        </w:rPr>
+        <w:t>.</w:t>
+      </w:r>
+    </w:p>
+    <w:p>
+      <w:pPr>
+        <w:pStyle w:val="1-Normal"/>
+        <w:jc w:val="left"/>
+        <w:rPr>
+          <w:lang w:val="en-US"/>
+        </w:rPr>
+      </w:pPr>
+    </w:p>
+    <w:p>
+      <w:pPr>
+        <w:pStyle w:val="1-Normal"/>
+        <w:jc w:val="left"/>
+        <w:rPr>
+          <w:lang w:val="en-US"/>
+        </w:rPr>
+      </w:pPr>
+      <w:r>
+        <w:rPr>
+          <w:lang w:val="en-US"/>
+        </w:rPr>
+        <w:t xml:space="preserve">Except recommendations endpoint, </w:t>
+      </w:r>
+      <w:r>
+        <w:rPr>
+          <w:lang w:val="en-US"/>
+        </w:rPr>
+        <w:t>other</w:t>
+      </w:r>
+      <w:r>
+        <w:rPr>
+          <w:lang w:val="en-US"/>
+        </w:rPr>
+        <w:t xml:space="preserve"> endpoint</w:t>
+      </w:r>
+      <w:r>
+        <w:rPr>
+          <w:lang w:val="en-US"/>
+        </w:rPr>
+        <w:t>s</w:t>
+      </w:r>
+      <w:r>
+        <w:rPr>
+          <w:lang w:val="en-US"/>
+        </w:rPr>
+        <w:t xml:space="preserve"> are GET request.</w:t>
+      </w:r>
+    </w:p>
+    <w:p>
+      <w:pPr>
+        <w:pStyle w:val="1-Normal"/>
+        <w:jc w:val="left"/>
+        <w:rPr>
+          <w:lang w:val="en-US"/>
+        </w:rPr>
+      </w:pPr>
+    </w:p>
+    <w:p>
+      <w:pPr>
+        <w:pStyle w:val="Titre1"/>
+        <w:numPr>
+          <w:ilvl w:val="0"/>
+          <w:numId w:val="7"/>
+        </w:numPr>
+      </w:pPr>
+      <w:bookmarkStart w:id="8" w:name="_Toc95297382"/>
+      <w:proofErr w:type="spellStart"/>
+      <w:r>
+        <w:t>Request</w:t>
+      </w:r>
+      <w:proofErr w:type="spellEnd"/>
+      <w:r>
+        <w:t xml:space="preserve"> </w:t>
+      </w:r>
+      <w:proofErr w:type="spellStart"/>
       <w:r>
         <w:t>P</w:t>
       </w:r>
@@ -4854,7 +5541,8 @@
       <w:r>
         <w:t>ters</w:t>
       </w:r>
-      <w:bookmarkEnd w:id="7"/>
+      <w:bookmarkEnd w:id="8"/>
+      <w:proofErr w:type="spellEnd"/>
     </w:p>
     <w:p>
       <w:pPr>
@@ -4912,7 +5600,8 @@
           <w:numId w:val="7"/>
         </w:numPr>
       </w:pPr>
-      <w:bookmarkStart w:id="8" w:name="_Toc93944040"/>
+      <w:bookmarkStart w:id="9" w:name="_Toc95297383"/>
+      <w:proofErr w:type="spellStart"/>
       <w:r>
         <w:t>R</w:t>
       </w:r>
@@ -4922,7 +5611,8 @@
       <w:r>
         <w:t>ponses</w:t>
       </w:r>
-      <w:bookmarkEnd w:id="8"/>
+      <w:bookmarkEnd w:id="9"/>
+      <w:proofErr w:type="spellEnd"/>
     </w:p>
     <w:p>
       <w:pPr>
@@ -4957,6 +5647,7 @@
         <w:rPr>
           <w:lang w:val="en-US"/>
         </w:rPr>
+        <w:lastRenderedPageBreak/>
         <w:t>These are composed of a "data" part where the data is stored and a "meta" part where descriptions of the query and the data are stored.</w:t>
       </w:r>
     </w:p>
@@ -4995,7 +5686,7 @@
           <w:lang w:val="en-US"/>
         </w:rPr>
       </w:pPr>
-      <w:bookmarkStart w:id="9" w:name="_Toc93944041"/>
+      <w:bookmarkStart w:id="10" w:name="_Toc95297384"/>
       <w:r>
         <w:rPr>
           <w:lang w:val="en-US"/>
@@ -5026,7 +5717,7 @@
         </w:rPr>
         <w:t>esponses</w:t>
       </w:r>
-      <w:bookmarkEnd w:id="9"/>
+      <w:bookmarkEnd w:id="10"/>
     </w:p>
     <w:p>
       <w:pPr>
@@ -5132,7 +5823,7 @@
           <w:numId w:val="7"/>
         </w:numPr>
       </w:pPr>
-      <w:bookmarkStart w:id="10" w:name="_Toc93944042"/>
+      <w:bookmarkStart w:id="11" w:name="_Toc95297385"/>
       <w:r>
         <w:t>Stations</w:t>
       </w:r>
@@ -5154,7 +5845,7 @@
       <w:r>
         <w:t>anagement</w:t>
       </w:r>
-      <w:bookmarkEnd w:id="10"/>
+      <w:bookmarkEnd w:id="11"/>
     </w:p>
     <w:p>
       <w:pPr>
@@ -5189,7 +5880,21 @@
         <w:rPr>
           <w:lang w:val="en-US"/>
         </w:rPr>
-        <w:t>This data is updated periodically through its associated cache management environment variable (STATIONS_CACHING or cacheExpireAt of the query).</w:t>
+        <w:t xml:space="preserve">This data is updated periodically through its associated cache management environment variable (STATIONS_CACHING or </w:t>
+      </w:r>
+      <w:proofErr w:type="spellStart"/>
+      <w:r>
+        <w:rPr>
+          <w:lang w:val="en-US"/>
+        </w:rPr>
+        <w:t>cacheExpireAt</w:t>
+      </w:r>
+      <w:proofErr w:type="spellEnd"/>
+      <w:r>
+        <w:rPr>
+          <w:lang w:val="en-US"/>
+        </w:rPr>
+        <w:t xml:space="preserve"> of the query).</w:t>
       </w:r>
     </w:p>
     <w:p>
@@ -5243,7 +5948,21 @@
         <w:rPr>
           <w:lang w:val="en-US"/>
         </w:rPr>
-        <w:t xml:space="preserve"> by their rpuid to optimize searc</w:t>
+        <w:t xml:space="preserve"> by their </w:t>
+      </w:r>
+      <w:proofErr w:type="spellStart"/>
+      <w:r>
+        <w:rPr>
+          <w:lang w:val="en-US"/>
+        </w:rPr>
+        <w:t>rpuid</w:t>
+      </w:r>
+      <w:proofErr w:type="spellEnd"/>
+      <w:r>
+        <w:rPr>
+          <w:lang w:val="en-US"/>
+        </w:rPr>
+        <w:t xml:space="preserve"> to optimize searc</w:t>
       </w:r>
       <w:r>
         <w:rPr>
@@ -5280,7 +5999,39 @@
           <w:rFonts w:eastAsia="MS Mincho"/>
           <w:lang w:val="en-US"/>
         </w:rPr>
-        <w:t xml:space="preserve">When a stations/onair, stations/schedule or stations/ondemand query is performed for the first time the result is kept until its </w:t>
+        <w:t>When a stations/</w:t>
+      </w:r>
+      <w:proofErr w:type="spellStart"/>
+      <w:r>
+        <w:rPr>
+          <w:rFonts w:eastAsia="MS Mincho"/>
+          <w:lang w:val="en-US"/>
+        </w:rPr>
+        <w:t>onair</w:t>
+      </w:r>
+      <w:proofErr w:type="spellEnd"/>
+      <w:r>
+        <w:rPr>
+          <w:rFonts w:eastAsia="MS Mincho"/>
+          <w:lang w:val="en-US"/>
+        </w:rPr>
+        <w:t>, stations/schedule or stations/</w:t>
+      </w:r>
+      <w:proofErr w:type="spellStart"/>
+      <w:r>
+        <w:rPr>
+          <w:rFonts w:eastAsia="MS Mincho"/>
+          <w:lang w:val="en-US"/>
+        </w:rPr>
+        <w:t>ondemand</w:t>
+      </w:r>
+      <w:proofErr w:type="spellEnd"/>
+      <w:r>
+        <w:rPr>
+          <w:rFonts w:eastAsia="MS Mincho"/>
+          <w:lang w:val="en-US"/>
+        </w:rPr>
+        <w:t xml:space="preserve"> query is performed for the first time the result is kept until its </w:t>
       </w:r>
       <w:r>
         <w:rPr>
@@ -5314,11 +6065,13 @@
           <w:numId w:val="10"/>
         </w:numPr>
       </w:pPr>
-      <w:bookmarkStart w:id="11" w:name="_Toc93944043"/>
+      <w:bookmarkStart w:id="12" w:name="_Toc95297386"/>
+      <w:proofErr w:type="spellStart"/>
       <w:r>
         <w:t>OnAir</w:t>
       </w:r>
-      <w:bookmarkEnd w:id="11"/>
+      <w:bookmarkEnd w:id="12"/>
+      <w:proofErr w:type="spellEnd"/>
     </w:p>
     <w:p>
       <w:pPr>
@@ -5433,11 +6186,13 @@
           <w:numId w:val="10"/>
         </w:numPr>
       </w:pPr>
-      <w:bookmarkStart w:id="12" w:name="_Toc93944044"/>
+      <w:bookmarkStart w:id="13" w:name="_Toc95297387"/>
+      <w:proofErr w:type="spellStart"/>
       <w:r>
         <w:t>OnDemand</w:t>
       </w:r>
-      <w:bookmarkEnd w:id="12"/>
+      <w:bookmarkEnd w:id="13"/>
+      <w:proofErr w:type="spellEnd"/>
     </w:p>
     <w:p>
       <w:pPr>
@@ -5487,7 +6242,21 @@
         <w:rPr>
           <w:lang w:val="en-US"/>
         </w:rPr>
-        <w:t xml:space="preserve"> (pure or seriesId).</w:t>
+        <w:t xml:space="preserve"> (pure or </w:t>
+      </w:r>
+      <w:proofErr w:type="spellStart"/>
+      <w:r>
+        <w:rPr>
+          <w:lang w:val="en-US"/>
+        </w:rPr>
+        <w:t>seriesId</w:t>
+      </w:r>
+      <w:proofErr w:type="spellEnd"/>
+      <w:r>
+        <w:rPr>
+          <w:lang w:val="en-US"/>
+        </w:rPr>
+        <w:t>).</w:t>
       </w:r>
     </w:p>
     <w:p>
@@ -5520,7 +6289,21 @@
         <w:rPr>
           <w:lang w:val="en-US"/>
         </w:rPr>
-        <w:t>, /stations/ondemand/ o</w:t>
+        <w:t>, /stations/</w:t>
+      </w:r>
+      <w:proofErr w:type="spellStart"/>
+      <w:r>
+        <w:rPr>
+          <w:lang w:val="en-US"/>
+        </w:rPr>
+        <w:t>ondemand</w:t>
+      </w:r>
+      <w:proofErr w:type="spellEnd"/>
+      <w:r>
+        <w:rPr>
+          <w:lang w:val="en-US"/>
+        </w:rPr>
+        <w:t>/ o</w:t>
       </w:r>
       <w:r>
         <w:rPr>
@@ -5532,7 +6315,37 @@
         <w:rPr>
           <w:lang w:val="en-US"/>
         </w:rPr>
-        <w:t xml:space="preserve"> /stations/ondemand/:seriesid.</w:t>
+        <w:t xml:space="preserve"> /stations/</w:t>
+      </w:r>
+      <w:proofErr w:type="spellStart"/>
+      <w:r>
+        <w:rPr>
+          <w:lang w:val="en-US"/>
+        </w:rPr>
+        <w:t>ondemand</w:t>
+      </w:r>
+      <w:proofErr w:type="spellEnd"/>
+      <w:proofErr w:type="gramStart"/>
+      <w:r>
+        <w:rPr>
+          <w:lang w:val="en-US"/>
+        </w:rPr>
+        <w:t>/:</w:t>
+      </w:r>
+      <w:proofErr w:type="spellStart"/>
+      <w:r>
+        <w:rPr>
+          <w:lang w:val="en-US"/>
+        </w:rPr>
+        <w:t>seriesid</w:t>
+      </w:r>
+      <w:proofErr w:type="spellEnd"/>
+      <w:proofErr w:type="gramEnd"/>
+      <w:r>
+        <w:rPr>
+          <w:lang w:val="en-US"/>
+        </w:rPr>
+        <w:t>.</w:t>
       </w:r>
     </w:p>
     <w:p>
@@ -5687,11 +6500,11 @@
           <w:numId w:val="10"/>
         </w:numPr>
       </w:pPr>
-      <w:bookmarkStart w:id="13" w:name="_Toc93944045"/>
+      <w:bookmarkStart w:id="14" w:name="_Toc95297388"/>
       <w:r>
         <w:t>Schedule</w:t>
       </w:r>
-      <w:bookmarkEnd w:id="13"/>
+      <w:bookmarkEnd w:id="14"/>
     </w:p>
     <w:p>
       <w:pPr>
@@ -5809,12 +6622,14 @@
         </w:rPr>
         <w:t xml:space="preserve"> ‘from’ or ‘to’ </w:t>
       </w:r>
+      <w:proofErr w:type="gramStart"/>
       <w:r>
         <w:rPr>
           <w:lang w:val="en-US"/>
         </w:rPr>
         <w:t>filled</w:t>
       </w:r>
+      <w:proofErr w:type="gramEnd"/>
       <w:r>
         <w:rPr>
           <w:lang w:val="en-US"/>
@@ -5863,10 +6678,12 @@
           <w:numId w:val="7"/>
         </w:numPr>
       </w:pPr>
-      <w:bookmarkStart w:id="14" w:name="_Toc93944046"/>
+      <w:bookmarkStart w:id="15" w:name="_Toc95297389"/>
+      <w:proofErr w:type="spellStart"/>
       <w:r>
         <w:t>OnDemand</w:t>
       </w:r>
+      <w:proofErr w:type="spellEnd"/>
       <w:r>
         <w:t xml:space="preserve"> </w:t>
       </w:r>
@@ -5882,7 +6699,7 @@
       <w:r>
         <w:t>anagement</w:t>
       </w:r>
-      <w:bookmarkEnd w:id="14"/>
+      <w:bookmarkEnd w:id="15"/>
     </w:p>
     <w:p>
       <w:pPr>
@@ -5908,7 +6725,21 @@
         <w:rPr>
           <w:lang w:val="en-US"/>
         </w:rPr>
-        <w:t xml:space="preserve">/ondemand/ </w:t>
+        <w:t>/</w:t>
+      </w:r>
+      <w:proofErr w:type="spellStart"/>
+      <w:r>
+        <w:rPr>
+          <w:lang w:val="en-US"/>
+        </w:rPr>
+        <w:t>ondemand</w:t>
+      </w:r>
+      <w:proofErr w:type="spellEnd"/>
+      <w:r>
+        <w:rPr>
+          <w:lang w:val="en-US"/>
+        </w:rPr>
+        <w:t xml:space="preserve">/ </w:t>
       </w:r>
       <w:r>
         <w:rPr>
@@ -5929,6 +6760,7 @@
         <w:rPr>
           <w:lang w:val="en-US"/>
         </w:rPr>
+        <w:lastRenderedPageBreak/>
         <w:t xml:space="preserve">Middleware </w:t>
       </w:r>
       <w:r>
@@ -6073,8 +6905,32 @@
         <w:rPr>
           <w:lang w:val="en-US"/>
         </w:rPr>
-        <w:t>/ondemand/:odIds</w:t>
-      </w:r>
+        <w:t>/</w:t>
+      </w:r>
+      <w:proofErr w:type="spellStart"/>
+      <w:r>
+        <w:rPr>
+          <w:lang w:val="en-US"/>
+        </w:rPr>
+        <w:t>ondemand</w:t>
+      </w:r>
+      <w:proofErr w:type="spellEnd"/>
+      <w:proofErr w:type="gramStart"/>
+      <w:r>
+        <w:rPr>
+          <w:lang w:val="en-US"/>
+        </w:rPr>
+        <w:t>/:</w:t>
+      </w:r>
+      <w:proofErr w:type="spellStart"/>
+      <w:r>
+        <w:rPr>
+          <w:lang w:val="en-US"/>
+        </w:rPr>
+        <w:t>odIds</w:t>
+      </w:r>
+      <w:proofErr w:type="spellEnd"/>
+      <w:proofErr w:type="gramEnd"/>
       <w:r>
         <w:rPr>
           <w:lang w:val="en-US"/>
@@ -6114,9 +6970,8 @@
           <w:numId w:val="7"/>
         </w:numPr>
       </w:pPr>
-      <w:bookmarkStart w:id="15" w:name="_Toc93944047"/>
-      <w:r>
-        <w:lastRenderedPageBreak/>
+      <w:bookmarkStart w:id="16" w:name="_Toc95297390"/>
+      <w:r>
         <w:t>Categories</w:t>
       </w:r>
       <w:r>
@@ -6134,7 +6989,7 @@
       <w:r>
         <w:t>anagement</w:t>
       </w:r>
-      <w:bookmarkEnd w:id="15"/>
+      <w:bookmarkEnd w:id="16"/>
     </w:p>
     <w:p>
       <w:pPr>
@@ -6190,7 +7045,21 @@
         <w:rPr>
           <w:lang w:val="en-US"/>
         </w:rPr>
-        <w:t xml:space="preserve"> ‘ondemand’).</w:t>
+        <w:t xml:space="preserve"> ‘</w:t>
+      </w:r>
+      <w:proofErr w:type="spellStart"/>
+      <w:r>
+        <w:rPr>
+          <w:lang w:val="en-US"/>
+        </w:rPr>
+        <w:t>ondemand</w:t>
+      </w:r>
+      <w:proofErr w:type="spellEnd"/>
+      <w:r>
+        <w:rPr>
+          <w:lang w:val="en-US"/>
+        </w:rPr>
+        <w:t>’).</w:t>
       </w:r>
     </w:p>
     <w:p>
@@ -6231,10 +7100,12 @@
           <w:numId w:val="7"/>
         </w:numPr>
       </w:pPr>
-      <w:bookmarkStart w:id="16" w:name="_Toc93944048"/>
+      <w:bookmarkStart w:id="17" w:name="_Toc95297391"/>
+      <w:proofErr w:type="spellStart"/>
       <w:r>
         <w:t>Recommendations</w:t>
       </w:r>
+      <w:proofErr w:type="spellEnd"/>
       <w:r>
         <w:t xml:space="preserve"> </w:t>
       </w:r>
@@ -6250,28 +7121,36 @@
       <w:r>
         <w:t>anagement</w:t>
       </w:r>
-      <w:bookmarkEnd w:id="16"/>
-    </w:p>
-    <w:p>
-      <w:pPr>
-        <w:pStyle w:val="1-Normal"/>
-        <w:jc w:val="left"/>
-      </w:pPr>
-    </w:p>
-    <w:p>
-      <w:pPr>
-        <w:pStyle w:val="1-Normal"/>
-        <w:jc w:val="left"/>
-        <w:rPr>
-          <w:lang w:val="en-US"/>
-        </w:rPr>
-      </w:pPr>
-      <w:r>
-        <w:rPr>
-          <w:lang w:val="en-US"/>
-        </w:rPr>
-        <w:t>Data sorted by query received to cache repetitives</w:t>
-      </w:r>
+      <w:bookmarkEnd w:id="17"/>
+    </w:p>
+    <w:p>
+      <w:pPr>
+        <w:pStyle w:val="1-Normal"/>
+        <w:jc w:val="left"/>
+      </w:pPr>
+    </w:p>
+    <w:p>
+      <w:pPr>
+        <w:pStyle w:val="1-Normal"/>
+        <w:jc w:val="left"/>
+        <w:rPr>
+          <w:lang w:val="en-US"/>
+        </w:rPr>
+      </w:pPr>
+      <w:r>
+        <w:rPr>
+          <w:lang w:val="en-US"/>
+        </w:rPr>
+        <w:t xml:space="preserve">Data sorted by query received to cache </w:t>
+      </w:r>
+      <w:proofErr w:type="spellStart"/>
+      <w:r>
+        <w:rPr>
+          <w:lang w:val="en-US"/>
+        </w:rPr>
+        <w:t>repetitives</w:t>
+      </w:r>
+      <w:proofErr w:type="spellEnd"/>
       <w:r>
         <w:rPr>
           <w:lang w:val="en-US"/>
@@ -7226,7 +8105,7 @@
   <w:abstractNum w:abstractNumId="9" w15:restartNumberingAfterBreak="0">
     <w:nsid w:val="698C0091"/>
     <w:multiLevelType w:val="hybridMultilevel"/>
-    <w:tmpl w:val="14881896"/>
+    <w:tmpl w:val="5B9E4522"/>
     <w:lvl w:ilvl="0" w:tplc="040C000F">
       <w:start w:val="1"/>
       <w:numFmt w:val="decimal"/>
@@ -8414,6 +9293,12 @@
 </file>
 
 <file path=customXml/item1.xml><?xml version="1.0" encoding="utf-8"?>
+<p:properties xmlns:p="http://schemas.microsoft.com/office/2006/metadata/properties" xmlns:xsi="http://www.w3.org/2001/XMLSchema-instance" xmlns:pc="http://schemas.microsoft.com/office/infopath/2007/PartnerControls">
+  <documentManagement/>
+</p:properties>
+</file>
+
+<file path=customXml/item2.xml><?xml version="1.0" encoding="utf-8"?>
 <ct:contentTypeSchema xmlns:ct="http://schemas.microsoft.com/office/2006/metadata/contentType" xmlns:ma="http://schemas.microsoft.com/office/2006/metadata/properties/metaAttributes" ct:_="" ma:_="" ma:contentTypeName="Document" ma:contentTypeID="0x01010036F030BABA16B64E982DE96A5ACC90B8" ma:contentTypeVersion="12" ma:contentTypeDescription="Create a new document." ma:contentTypeScope="" ma:versionID="4ccd27f2058551be11978a1e075ec5f2">
   <xsd:schema xmlns:xsd="http://www.w3.org/2001/XMLSchema" xmlns:xs="http://www.w3.org/2001/XMLSchema" xmlns:p="http://schemas.microsoft.com/office/2006/metadata/properties" xmlns:ns2="1d3473d5-ec74-4e4f-bfb1-cea91c2cc1d1" xmlns:ns3="75828291-5659-4d09-b66d-ff731c74bc19" targetNamespace="http://schemas.microsoft.com/office/2006/metadata/properties" ma:root="true" ma:fieldsID="aa1cea11bfd86613aa78f24ad8533ed3" ns2:_="" ns3:_="">
     <xsd:import namespace="1d3473d5-ec74-4e4f-bfb1-cea91c2cc1d1"/>
@@ -8630,7 +9515,7 @@
 </ct:contentTypeSchema>
 </file>
 
-<file path=customXml/item2.xml><?xml version="1.0" encoding="utf-8"?>
+<file path=customXml/item3.xml><?xml version="1.0" encoding="utf-8"?>
 <?mso-contentType ?>
 <FormTemplates xmlns="http://schemas.microsoft.com/sharepoint/v3/contenttype/forms">
   <Display>DocumentLibraryForm</Display>
@@ -8639,13 +9524,16 @@
 </FormTemplates>
 </file>
 
-<file path=customXml/item3.xml><?xml version="1.0" encoding="utf-8"?>
-<p:properties xmlns:p="http://schemas.microsoft.com/office/2006/metadata/properties" xmlns:xsi="http://www.w3.org/2001/XMLSchema-instance" xmlns:pc="http://schemas.microsoft.com/office/infopath/2007/PartnerControls">
-  <documentManagement/>
-</p:properties>
+<file path=customXml/itemProps1.xml><?xml version="1.0" encoding="utf-8"?>
+<ds:datastoreItem xmlns:ds="http://schemas.openxmlformats.org/officeDocument/2006/customXml" ds:itemID="{44D14D1E-2500-4A35-977D-2EA8AD0E66F7}">
+  <ds:schemaRefs>
+    <ds:schemaRef ds:uri="http://schemas.microsoft.com/office/2006/metadata/properties"/>
+    <ds:schemaRef ds:uri="http://schemas.microsoft.com/office/infopath/2007/PartnerControls"/>
+  </ds:schemaRefs>
+</ds:datastoreItem>
 </file>
 
-<file path=customXml/itemProps1.xml><?xml version="1.0" encoding="utf-8"?>
+<file path=customXml/itemProps2.xml><?xml version="1.0" encoding="utf-8"?>
 <ds:datastoreItem xmlns:ds="http://schemas.openxmlformats.org/officeDocument/2006/customXml" ds:itemID="{71A6DBD1-2299-43A7-BC94-5B13227F7D1F}">
   <ds:schemaRefs>
     <ds:schemaRef ds:uri="http://schemas.microsoft.com/office/2006/metadata/contentType"/>
@@ -8664,19 +9552,10 @@
 </ds:datastoreItem>
 </file>
 
-<file path=customXml/itemProps2.xml><?xml version="1.0" encoding="utf-8"?>
+<file path=customXml/itemProps3.xml><?xml version="1.0" encoding="utf-8"?>
 <ds:datastoreItem xmlns:ds="http://schemas.openxmlformats.org/officeDocument/2006/customXml" ds:itemID="{23771C16-3C49-4967-B19E-75C725E4FE4D}">
   <ds:schemaRefs>
     <ds:schemaRef ds:uri="http://schemas.microsoft.com/sharepoint/v3/contenttype/forms"/>
   </ds:schemaRefs>
 </ds:datastoreItem>
-</file>
-
-<file path=customXml/itemProps3.xml><?xml version="1.0" encoding="utf-8"?>
-<ds:datastoreItem xmlns:ds="http://schemas.openxmlformats.org/officeDocument/2006/customXml" ds:itemID="{44D14D1E-2500-4A35-977D-2EA8AD0E66F7}">
-  <ds:schemaRefs>
-    <ds:schemaRef ds:uri="http://schemas.microsoft.com/office/2006/metadata/properties"/>
-    <ds:schemaRef ds:uri="http://schemas.microsoft.com/office/infopath/2007/PartnerControls"/>
-  </ds:schemaRefs>
-</ds:datastoreItem>
 </file>
</xml_diff>

<commit_message>
Prettier project Update recommendations cache and response Adding France recommendations request Handle temporary countries recommendation handle
</commit_message>
<xml_diff>
--- a/docs/How it works.docx
+++ b/docs/How it works.docx
@@ -1,6 +1,6 @@
 
 <file path=word/document.xml><?xml version="1.0" encoding="utf-8"?>
-<w:document xmlns:wpc="http://schemas.microsoft.com/office/word/2010/wordprocessingCanvas" xmlns:cx="http://schemas.microsoft.com/office/drawing/2014/chartex" xmlns:cx1="http://schemas.microsoft.com/office/drawing/2015/9/8/chartex" xmlns:cx2="http://schemas.microsoft.com/office/drawing/2015/10/21/chartex" xmlns:cx3="http://schemas.microsoft.com/office/drawing/2016/5/9/chartex" xmlns:cx4="http://schemas.microsoft.com/office/drawing/2016/5/10/chartex" xmlns:cx5="http://schemas.microsoft.com/office/drawing/2016/5/11/chartex" xmlns:cx6="http://schemas.microsoft.com/office/drawing/2016/5/12/chartex" xmlns:cx7="http://schemas.microsoft.com/office/drawing/2016/5/13/chartex" xmlns:cx8="http://schemas.microsoft.com/office/drawing/2016/5/14/chartex" xmlns:mc="http://schemas.openxmlformats.org/markup-compatibility/2006" xmlns:aink="http://schemas.microsoft.com/office/drawing/2016/ink" xmlns:am3d="http://schemas.microsoft.com/office/drawing/2017/model3d" xmlns:o="urn:schemas-microsoft-com:office:office" xmlns:r="http://schemas.openxmlformats.org/officeDocument/2006/relationships" xmlns:m="http://schemas.openxmlformats.org/officeDocument/2006/math" xmlns:v="urn:schemas-microsoft-com:vml" xmlns:wp14="http://schemas.microsoft.com/office/word/2010/wordprocessingDrawing" xmlns:wp="http://schemas.openxmlformats.org/drawingml/2006/wordprocessingDrawing" xmlns:w10="urn:schemas-microsoft-com:office:word" xmlns:w="http://schemas.openxmlformats.org/wordprocessingml/2006/main" xmlns:w14="http://schemas.microsoft.com/office/word/2010/wordml" xmlns:w15="http://schemas.microsoft.com/office/word/2012/wordml" xmlns:w16cex="http://schemas.microsoft.com/office/word/2018/wordml/cex" xmlns:w16cid="http://schemas.microsoft.com/office/word/2016/wordml/cid" xmlns:w16="http://schemas.microsoft.com/office/word/2018/wordml" xmlns:w16sdtdh="http://schemas.microsoft.com/office/word/2020/wordml/sdtdatahash" xmlns:w16se="http://schemas.microsoft.com/office/word/2015/wordml/symex" xmlns:wpg="http://schemas.microsoft.com/office/word/2010/wordprocessingGroup" xmlns:wpi="http://schemas.microsoft.com/office/word/2010/wordprocessingInk" xmlns:wne="http://schemas.microsoft.com/office/word/2006/wordml" xmlns:wps="http://schemas.microsoft.com/office/word/2010/wordprocessingShape" mc:Ignorable="w14 w15 w16se w16cid w16 w16cex w16sdtdh wp14">
+<w:document xmlns:wpc="http://schemas.microsoft.com/office/word/2010/wordprocessingCanvas" xmlns:cx="http://schemas.microsoft.com/office/drawing/2014/chartex" xmlns:cx1="http://schemas.microsoft.com/office/drawing/2015/9/8/chartex" xmlns:cx2="http://schemas.microsoft.com/office/drawing/2015/10/21/chartex" xmlns:cx3="http://schemas.microsoft.com/office/drawing/2016/5/9/chartex" xmlns:cx4="http://schemas.microsoft.com/office/drawing/2016/5/10/chartex" xmlns:cx5="http://schemas.microsoft.com/office/drawing/2016/5/11/chartex" xmlns:cx6="http://schemas.microsoft.com/office/drawing/2016/5/12/chartex" xmlns:cx7="http://schemas.microsoft.com/office/drawing/2016/5/13/chartex" xmlns:cx8="http://schemas.microsoft.com/office/drawing/2016/5/14/chartex" xmlns:mc="http://schemas.openxmlformats.org/markup-compatibility/2006" xmlns:aink="http://schemas.microsoft.com/office/drawing/2016/ink" xmlns:am3d="http://schemas.microsoft.com/office/drawing/2017/model3d" xmlns:o="urn:schemas-microsoft-com:office:office" xmlns:oel="http://schemas.microsoft.com/office/2019/extlst" xmlns:r="http://schemas.openxmlformats.org/officeDocument/2006/relationships" xmlns:m="http://schemas.openxmlformats.org/officeDocument/2006/math" xmlns:v="urn:schemas-microsoft-com:vml" xmlns:wp14="http://schemas.microsoft.com/office/word/2010/wordprocessingDrawing" xmlns:wp="http://schemas.openxmlformats.org/drawingml/2006/wordprocessingDrawing" xmlns:w10="urn:schemas-microsoft-com:office:word" xmlns:w="http://schemas.openxmlformats.org/wordprocessingml/2006/main" xmlns:w14="http://schemas.microsoft.com/office/word/2010/wordml" xmlns:w15="http://schemas.microsoft.com/office/word/2012/wordml" xmlns:w16cex="http://schemas.microsoft.com/office/word/2018/wordml/cex" xmlns:w16cid="http://schemas.microsoft.com/office/word/2016/wordml/cid" xmlns:w16="http://schemas.microsoft.com/office/word/2018/wordml" xmlns:w16sdtdh="http://schemas.microsoft.com/office/word/2020/wordml/sdtdatahash" xmlns:w16se="http://schemas.microsoft.com/office/word/2015/wordml/symex" xmlns:wpg="http://schemas.microsoft.com/office/word/2010/wordprocessingGroup" xmlns:wpi="http://schemas.microsoft.com/office/word/2010/wordprocessingInk" xmlns:wne="http://schemas.microsoft.com/office/word/2006/wordml" xmlns:wps="http://schemas.microsoft.com/office/word/2010/wordprocessingShape" mc:Ignorable="w14 w15 w16se w16cid w16 w16cex w16sdtdh wp14">
   <w:body>
     <w:p>
       <w:pPr>
@@ -1060,7 +1060,7 @@
               <w:rPr>
                 <w:rFonts w:ascii="Palatino" w:hAnsi="Palatino"/>
               </w:rPr>
-              <w:t>09/02/2022</w:t>
+              <w:t>06/11/2022</w:t>
             </w:r>
           </w:p>
         </w:tc>
@@ -1104,123 +1104,103 @@
             <w:pPr>
               <w:rPr>
                 <w:rFonts w:ascii="Palatino" w:hAnsi="Palatino"/>
-                <w:lang w:val="en-US"/>
               </w:rPr>
             </w:pPr>
             <w:r>
               <w:rPr>
                 <w:rFonts w:ascii="Palatino" w:hAnsi="Palatino"/>
-                <w:lang w:val="en-US"/>
-              </w:rPr>
-              <w:t>Add End user to M</w:t>
+              </w:rPr>
+              <w:t>Update</w:t>
             </w:r>
             <w:r>
               <w:rPr>
                 <w:rFonts w:ascii="Palatino" w:hAnsi="Palatino"/>
-                <w:lang w:val="en-US"/>
-              </w:rPr>
-              <w:t>iddleware Authentication</w:t>
+              </w:rPr>
+              <w:t> :</w:t>
             </w:r>
           </w:p>
-        </w:tc>
-      </w:tr>
-      <w:tr>
-        <w:trPr>
-          <w:cantSplit/>
-          <w:trHeight w:val="50"/>
-          <w:jc w:val="center"/>
-        </w:trPr>
-        <w:tc>
-          <w:tcPr>
-            <w:tcW w:w="1078" w:type="dxa"/>
-            <w:tcBorders>
-              <w:top w:val="single" w:sz="4" w:space="0" w:color="auto"/>
-              <w:left w:val="single" w:sz="4" w:space="0" w:color="auto"/>
-              <w:bottom w:val="single" w:sz="4" w:space="0" w:color="auto"/>
-              <w:right w:val="single" w:sz="4" w:space="0" w:color="auto"/>
-            </w:tcBorders>
-          </w:tcPr>
           <w:p>
             <w:pPr>
-              <w:ind w:left="69"/>
-              <w:jc w:val="center"/>
+              <w:pStyle w:val="Paragraphedeliste"/>
+              <w:numPr>
+                <w:ilvl w:val="0"/>
+                <w:numId w:val="12"/>
+              </w:numPr>
               <w:rPr>
                 <w:rFonts w:ascii="Palatino" w:hAnsi="Palatino"/>
-                <w:lang w:val="en-US"/>
               </w:rPr>
             </w:pPr>
+            <w:r>
+              <w:rPr>
+                <w:rFonts w:ascii="Palatino" w:hAnsi="Palatino"/>
+              </w:rPr>
+              <w:t xml:space="preserve">Project </w:t>
+            </w:r>
+            <w:proofErr w:type="spellStart"/>
+            <w:r>
+              <w:rPr>
+                <w:rFonts w:ascii="Palatino" w:hAnsi="Palatino"/>
+              </w:rPr>
+              <w:t>dependencies</w:t>
+            </w:r>
+            <w:proofErr w:type="spellEnd"/>
           </w:p>
-        </w:tc>
-        <w:tc>
-          <w:tcPr>
-            <w:tcW w:w="1559" w:type="dxa"/>
-            <w:tcBorders>
-              <w:top w:val="single" w:sz="4" w:space="0" w:color="auto"/>
-              <w:left w:val="single" w:sz="4" w:space="0" w:color="auto"/>
-              <w:bottom w:val="single" w:sz="4" w:space="0" w:color="auto"/>
-              <w:right w:val="single" w:sz="4" w:space="0" w:color="auto"/>
-            </w:tcBorders>
-          </w:tcPr>
           <w:p>
             <w:pPr>
-              <w:ind w:left="72"/>
-              <w:jc w:val="center"/>
+              <w:pStyle w:val="Paragraphedeliste"/>
+              <w:numPr>
+                <w:ilvl w:val="0"/>
+                <w:numId w:val="12"/>
+              </w:numPr>
               <w:rPr>
                 <w:rFonts w:ascii="Palatino" w:hAnsi="Palatino"/>
-                <w:lang w:val="en-US"/>
               </w:rPr>
             </w:pPr>
+            <w:r>
+              <w:rPr>
+                <w:rFonts w:ascii="Palatino" w:hAnsi="Palatino"/>
+              </w:rPr>
+              <w:t>Project configuration</w:t>
+            </w:r>
           </w:p>
-        </w:tc>
-        <w:tc>
-          <w:tcPr>
-            <w:tcW w:w="2524" w:type="dxa"/>
-            <w:tcBorders>
-              <w:top w:val="single" w:sz="4" w:space="0" w:color="auto"/>
-              <w:left w:val="single" w:sz="4" w:space="0" w:color="auto"/>
-              <w:bottom w:val="single" w:sz="4" w:space="0" w:color="auto"/>
-              <w:right w:val="single" w:sz="4" w:space="0" w:color="auto"/>
-            </w:tcBorders>
-          </w:tcPr>
           <w:p>
             <w:pPr>
-              <w:ind w:left="72"/>
-              <w:jc w:val="left"/>
+              <w:pStyle w:val="Paragraphedeliste"/>
+              <w:numPr>
+                <w:ilvl w:val="0"/>
+                <w:numId w:val="12"/>
+              </w:numPr>
               <w:rPr>
                 <w:rFonts w:ascii="Palatino" w:hAnsi="Palatino"/>
-                <w:lang w:val="en-US"/>
               </w:rPr>
             </w:pPr>
-          </w:p>
-        </w:tc>
-        <w:tc>
-          <w:tcPr>
-            <w:tcW w:w="4590" w:type="dxa"/>
-            <w:tcBorders>
-              <w:top w:val="single" w:sz="4" w:space="0" w:color="auto"/>
-              <w:left w:val="single" w:sz="4" w:space="0" w:color="auto"/>
-              <w:bottom w:val="single" w:sz="4" w:space="0" w:color="auto"/>
-              <w:right w:val="single" w:sz="4" w:space="0" w:color="auto"/>
-            </w:tcBorders>
-          </w:tcPr>
-          <w:p>
-            <w:pPr>
+            <w:proofErr w:type="spellStart"/>
+            <w:r>
               <w:rPr>
                 <w:rFonts w:ascii="Palatino" w:hAnsi="Palatino"/>
-                <w:lang w:val="en-US"/>
-              </w:rPr>
-            </w:pPr>
+              </w:rPr>
+              <w:t>Recommendations</w:t>
+            </w:r>
+            <w:proofErr w:type="spellEnd"/>
+            <w:r>
+              <w:rPr>
+                <w:rFonts w:ascii="Palatino" w:hAnsi="Palatino"/>
+              </w:rPr>
+              <w:t xml:space="preserve"> </w:t>
+            </w:r>
+            <w:proofErr w:type="spellStart"/>
+            <w:r>
+              <w:rPr>
+                <w:rFonts w:ascii="Palatino" w:hAnsi="Palatino"/>
+              </w:rPr>
+              <w:t>Responses</w:t>
+            </w:r>
+            <w:proofErr w:type="spellEnd"/>
           </w:p>
         </w:tc>
       </w:tr>
     </w:tbl>
-    <w:p>
-      <w:pPr>
-        <w:rPr>
-          <w:lang w:val="en-US"/>
-        </w:rPr>
-      </w:pPr>
-    </w:p>
+    <w:p/>
     <w:tbl>
       <w:tblPr>
         <w:tblW w:w="9709" w:type="dxa"/>
@@ -2091,6 +2071,7 @@
               <w:rFonts w:asciiTheme="minorHAnsi" w:eastAsiaTheme="minorEastAsia" w:hAnsiTheme="minorHAnsi" w:cstheme="minorBidi"/>
               <w:noProof/>
               <w:szCs w:val="22"/>
+              <w:lang w:val="en-GB" w:eastAsia="ja-JP"/>
             </w:rPr>
           </w:pPr>
           <w:r>
@@ -2102,7 +2083,7 @@
           <w:r>
             <w:fldChar w:fldCharType="separate"/>
           </w:r>
-          <w:hyperlink w:anchor="_Toc95297374" w:history="1">
+          <w:hyperlink w:anchor="_Toc93944032" w:history="1">
             <w:r>
               <w:rPr>
                 <w:rStyle w:val="Lienhypertexte"/>
@@ -2115,6 +2096,7 @@
                 <w:rFonts w:asciiTheme="minorHAnsi" w:eastAsiaTheme="minorEastAsia" w:hAnsiTheme="minorHAnsi" w:cstheme="minorBidi"/>
                 <w:noProof/>
                 <w:szCs w:val="22"/>
+                <w:lang w:val="en-GB" w:eastAsia="ja-JP"/>
               </w:rPr>
               <w:tab/>
             </w:r>
@@ -2123,7 +2105,21 @@
                 <w:rStyle w:val="Lienhypertexte"/>
                 <w:noProof/>
               </w:rPr>
-              <w:t>Project Dependencies</w:t>
+              <w:t>Proje</w:t>
+            </w:r>
+            <w:r>
+              <w:rPr>
+                <w:rStyle w:val="Lienhypertexte"/>
+                <w:noProof/>
+              </w:rPr>
+              <w:t>c</w:t>
+            </w:r>
+            <w:r>
+              <w:rPr>
+                <w:rStyle w:val="Lienhypertexte"/>
+                <w:noProof/>
+              </w:rPr>
+              <w:t>t Dependencies</w:t>
             </w:r>
             <w:r>
               <w:rPr>
@@ -2144,7 +2140,7 @@
                 <w:noProof/>
                 <w:webHidden/>
               </w:rPr>
-              <w:instrText xml:space="preserve"> PAGEREF _Toc95297374 \h </w:instrText>
+              <w:instrText xml:space="preserve"> PAGEREF _Toc93944032 \h </w:instrText>
             </w:r>
             <w:r>
               <w:rPr>
@@ -2186,9 +2182,10 @@
               <w:rFonts w:asciiTheme="minorHAnsi" w:eastAsiaTheme="minorEastAsia" w:hAnsiTheme="minorHAnsi" w:cstheme="minorBidi"/>
               <w:noProof/>
               <w:szCs w:val="22"/>
+              <w:lang w:val="en-GB" w:eastAsia="ja-JP"/>
             </w:rPr>
           </w:pPr>
-          <w:hyperlink w:anchor="_Toc95297375" w:history="1">
+          <w:hyperlink w:anchor="_Toc93944033" w:history="1">
             <w:r>
               <w:rPr>
                 <w:rStyle w:val="Lienhypertexte"/>
@@ -2201,6 +2198,7 @@
                 <w:rFonts w:asciiTheme="minorHAnsi" w:eastAsiaTheme="minorEastAsia" w:hAnsiTheme="minorHAnsi" w:cstheme="minorBidi"/>
                 <w:noProof/>
                 <w:szCs w:val="22"/>
+                <w:lang w:val="en-GB" w:eastAsia="ja-JP"/>
               </w:rPr>
               <w:tab/>
             </w:r>
@@ -2230,7 +2228,7 @@
                 <w:noProof/>
                 <w:webHidden/>
               </w:rPr>
-              <w:instrText xml:space="preserve"> PAGEREF _Toc95297375 \h </w:instrText>
+              <w:instrText xml:space="preserve"> PAGEREF _Toc93944033 \h </w:instrText>
             </w:r>
             <w:r>
               <w:rPr>
@@ -2272,9 +2270,10 @@
               <w:rFonts w:asciiTheme="minorHAnsi" w:eastAsiaTheme="minorEastAsia" w:hAnsiTheme="minorHAnsi" w:cstheme="minorBidi"/>
               <w:noProof/>
               <w:szCs w:val="22"/>
+              <w:lang w:val="en-GB" w:eastAsia="ja-JP"/>
             </w:rPr>
           </w:pPr>
-          <w:hyperlink w:anchor="_Toc95297376" w:history="1">
+          <w:hyperlink w:anchor="_Toc93944034" w:history="1">
             <w:r>
               <w:rPr>
                 <w:rStyle w:val="Lienhypertexte"/>
@@ -2287,6 +2286,7 @@
                 <w:rFonts w:asciiTheme="minorHAnsi" w:eastAsiaTheme="minorEastAsia" w:hAnsiTheme="minorHAnsi" w:cstheme="minorBidi"/>
                 <w:noProof/>
                 <w:szCs w:val="22"/>
+                <w:lang w:val="en-GB" w:eastAsia="ja-JP"/>
               </w:rPr>
               <w:tab/>
             </w:r>
@@ -2316,7 +2316,7 @@
                 <w:noProof/>
                 <w:webHidden/>
               </w:rPr>
-              <w:instrText xml:space="preserve"> PAGEREF _Toc95297376 \h </w:instrText>
+              <w:instrText xml:space="preserve"> PAGEREF _Toc93944034 \h </w:instrText>
             </w:r>
             <w:r>
               <w:rPr>
@@ -2358,14 +2358,14 @@
               <w:rFonts w:asciiTheme="minorHAnsi" w:eastAsiaTheme="minorEastAsia" w:hAnsiTheme="minorHAnsi" w:cstheme="minorBidi"/>
               <w:noProof/>
               <w:szCs w:val="22"/>
+              <w:lang w:val="en-GB" w:eastAsia="ja-JP"/>
             </w:rPr>
           </w:pPr>
-          <w:hyperlink w:anchor="_Toc95297377" w:history="1">
+          <w:hyperlink w:anchor="_Toc93944035" w:history="1">
             <w:r>
               <w:rPr>
                 <w:rStyle w:val="Lienhypertexte"/>
                 <w:noProof/>
-                <w:lang w:val="en-US"/>
               </w:rPr>
               <w:t>4.</w:t>
             </w:r>
@@ -2374,6 +2374,7 @@
                 <w:rFonts w:asciiTheme="minorHAnsi" w:eastAsiaTheme="minorEastAsia" w:hAnsiTheme="minorHAnsi" w:cstheme="minorBidi"/>
                 <w:noProof/>
                 <w:szCs w:val="22"/>
+                <w:lang w:val="en-GB" w:eastAsia="ja-JP"/>
               </w:rPr>
               <w:tab/>
             </w:r>
@@ -2381,9 +2382,8 @@
               <w:rPr>
                 <w:rStyle w:val="Lienhypertexte"/>
                 <w:noProof/>
-                <w:lang w:val="en-US"/>
-              </w:rPr>
-              <w:t>Authentication</w:t>
+              </w:rPr>
+              <w:t>Log Management</w:t>
             </w:r>
             <w:r>
               <w:rPr>
@@ -2404,7 +2404,7 @@
                 <w:noProof/>
                 <w:webHidden/>
               </w:rPr>
-              <w:instrText xml:space="preserve"> PAGEREF _Toc95297377 \h </w:instrText>
+              <w:instrText xml:space="preserve"> PAGEREF _Toc93944035 \h </w:instrText>
             </w:r>
             <w:r>
               <w:rPr>
@@ -2446,9 +2446,10 @@
               <w:rFonts w:asciiTheme="minorHAnsi" w:eastAsiaTheme="minorEastAsia" w:hAnsiTheme="minorHAnsi" w:cstheme="minorBidi"/>
               <w:noProof/>
               <w:szCs w:val="22"/>
+              <w:lang w:val="en-GB" w:eastAsia="ja-JP"/>
             </w:rPr>
           </w:pPr>
-          <w:hyperlink w:anchor="_Toc95297378" w:history="1">
+          <w:hyperlink w:anchor="_Toc93944036" w:history="1">
             <w:r>
               <w:rPr>
                 <w:rStyle w:val="Lienhypertexte"/>
@@ -2461,6 +2462,7 @@
                 <w:rFonts w:asciiTheme="minorHAnsi" w:eastAsiaTheme="minorEastAsia" w:hAnsiTheme="minorHAnsi" w:cstheme="minorBidi"/>
                 <w:noProof/>
                 <w:szCs w:val="22"/>
+                <w:lang w:val="en-GB" w:eastAsia="ja-JP"/>
               </w:rPr>
               <w:tab/>
             </w:r>
@@ -2469,7 +2471,7 @@
                 <w:rStyle w:val="Lienhypertexte"/>
                 <w:noProof/>
               </w:rPr>
-              <w:t>Log Management</w:t>
+              <w:t>Cache Management</w:t>
             </w:r>
             <w:r>
               <w:rPr>
@@ -2490,7 +2492,7 @@
                 <w:noProof/>
                 <w:webHidden/>
               </w:rPr>
-              <w:instrText xml:space="preserve"> PAGEREF _Toc95297378 \h </w:instrText>
+              <w:instrText xml:space="preserve"> PAGEREF _Toc93944036 \h </w:instrText>
             </w:r>
             <w:r>
               <w:rPr>
@@ -2532,9 +2534,10 @@
               <w:rFonts w:asciiTheme="minorHAnsi" w:eastAsiaTheme="minorEastAsia" w:hAnsiTheme="minorHAnsi" w:cstheme="minorBidi"/>
               <w:noProof/>
               <w:szCs w:val="22"/>
+              <w:lang w:val="en-GB" w:eastAsia="ja-JP"/>
             </w:rPr>
           </w:pPr>
-          <w:hyperlink w:anchor="_Toc95297379" w:history="1">
+          <w:hyperlink w:anchor="_Toc93944037" w:history="1">
             <w:r>
               <w:rPr>
                 <w:rStyle w:val="Lienhypertexte"/>
@@ -2547,6 +2550,7 @@
                 <w:rFonts w:asciiTheme="minorHAnsi" w:eastAsiaTheme="minorEastAsia" w:hAnsiTheme="minorHAnsi" w:cstheme="minorBidi"/>
                 <w:noProof/>
                 <w:szCs w:val="22"/>
+                <w:lang w:val="en-GB" w:eastAsia="ja-JP"/>
               </w:rPr>
               <w:tab/>
             </w:r>
@@ -2555,7 +2559,7 @@
                 <w:rStyle w:val="Lienhypertexte"/>
                 <w:noProof/>
               </w:rPr>
-              <w:t>Cache Management</w:t>
+              <w:t>Managers</w:t>
             </w:r>
             <w:r>
               <w:rPr>
@@ -2576,7 +2580,7 @@
                 <w:noProof/>
                 <w:webHidden/>
               </w:rPr>
-              <w:instrText xml:space="preserve"> PAGEREF _Toc95297379 \h </w:instrText>
+              <w:instrText xml:space="preserve"> PAGEREF _Toc93944037 \h </w:instrText>
             </w:r>
             <w:r>
               <w:rPr>
@@ -2618,9 +2622,10 @@
               <w:rFonts w:asciiTheme="minorHAnsi" w:eastAsiaTheme="minorEastAsia" w:hAnsiTheme="minorHAnsi" w:cstheme="minorBidi"/>
               <w:noProof/>
               <w:szCs w:val="22"/>
+              <w:lang w:val="en-GB" w:eastAsia="ja-JP"/>
             </w:rPr>
           </w:pPr>
-          <w:hyperlink w:anchor="_Toc95297380" w:history="1">
+          <w:hyperlink w:anchor="_Toc93944038" w:history="1">
             <w:r>
               <w:rPr>
                 <w:rStyle w:val="Lienhypertexte"/>
@@ -2633,6 +2638,7 @@
                 <w:rFonts w:asciiTheme="minorHAnsi" w:eastAsiaTheme="minorEastAsia" w:hAnsiTheme="minorHAnsi" w:cstheme="minorBidi"/>
                 <w:noProof/>
                 <w:szCs w:val="22"/>
+                <w:lang w:val="en-GB" w:eastAsia="ja-JP"/>
               </w:rPr>
               <w:tab/>
             </w:r>
@@ -2641,7 +2647,7 @@
                 <w:rStyle w:val="Lienhypertexte"/>
                 <w:noProof/>
               </w:rPr>
-              <w:t>Managers</w:t>
+              <w:t>Routes</w:t>
             </w:r>
             <w:r>
               <w:rPr>
@@ -2662,7 +2668,7 @@
                 <w:noProof/>
                 <w:webHidden/>
               </w:rPr>
-              <w:instrText xml:space="preserve"> PAGEREF _Toc95297380 \h </w:instrText>
+              <w:instrText xml:space="preserve"> PAGEREF _Toc93944038 \h </w:instrText>
             </w:r>
             <w:r>
               <w:rPr>
@@ -2704,9 +2710,10 @@
               <w:rFonts w:asciiTheme="minorHAnsi" w:eastAsiaTheme="minorEastAsia" w:hAnsiTheme="minorHAnsi" w:cstheme="minorBidi"/>
               <w:noProof/>
               <w:szCs w:val="22"/>
+              <w:lang w:val="en-GB" w:eastAsia="ja-JP"/>
             </w:rPr>
           </w:pPr>
-          <w:hyperlink w:anchor="_Toc95297381" w:history="1">
+          <w:hyperlink w:anchor="_Toc93944039" w:history="1">
             <w:r>
               <w:rPr>
                 <w:rStyle w:val="Lienhypertexte"/>
@@ -2719,6 +2726,7 @@
                 <w:rFonts w:asciiTheme="minorHAnsi" w:eastAsiaTheme="minorEastAsia" w:hAnsiTheme="minorHAnsi" w:cstheme="minorBidi"/>
                 <w:noProof/>
                 <w:szCs w:val="22"/>
+                <w:lang w:val="en-GB" w:eastAsia="ja-JP"/>
               </w:rPr>
               <w:tab/>
             </w:r>
@@ -2727,7 +2735,7 @@
                 <w:rStyle w:val="Lienhypertexte"/>
                 <w:noProof/>
               </w:rPr>
-              <w:t>Routes</w:t>
+              <w:t>Request Parameters</w:t>
             </w:r>
             <w:r>
               <w:rPr>
@@ -2748,7 +2756,7 @@
                 <w:noProof/>
                 <w:webHidden/>
               </w:rPr>
-              <w:instrText xml:space="preserve"> PAGEREF _Toc95297381 \h </w:instrText>
+              <w:instrText xml:space="preserve"> PAGEREF _Toc93944039 \h </w:instrText>
             </w:r>
             <w:r>
               <w:rPr>
@@ -2790,9 +2798,10 @@
               <w:rFonts w:asciiTheme="minorHAnsi" w:eastAsiaTheme="minorEastAsia" w:hAnsiTheme="minorHAnsi" w:cstheme="minorBidi"/>
               <w:noProof/>
               <w:szCs w:val="22"/>
+              <w:lang w:val="en-GB" w:eastAsia="ja-JP"/>
             </w:rPr>
           </w:pPr>
-          <w:hyperlink w:anchor="_Toc95297382" w:history="1">
+          <w:hyperlink w:anchor="_Toc93944040" w:history="1">
             <w:r>
               <w:rPr>
                 <w:rStyle w:val="Lienhypertexte"/>
@@ -2805,6 +2814,7 @@
                 <w:rFonts w:asciiTheme="minorHAnsi" w:eastAsiaTheme="minorEastAsia" w:hAnsiTheme="minorHAnsi" w:cstheme="minorBidi"/>
                 <w:noProof/>
                 <w:szCs w:val="22"/>
+                <w:lang w:val="en-GB" w:eastAsia="ja-JP"/>
               </w:rPr>
               <w:tab/>
             </w:r>
@@ -2813,7 +2823,7 @@
                 <w:rStyle w:val="Lienhypertexte"/>
                 <w:noProof/>
               </w:rPr>
-              <w:t>Request Parameters</w:t>
+              <w:t>Responses</w:t>
             </w:r>
             <w:r>
               <w:rPr>
@@ -2834,7 +2844,97 @@
                 <w:noProof/>
                 <w:webHidden/>
               </w:rPr>
-              <w:instrText xml:space="preserve"> PAGEREF _Toc95297382 \h </w:instrText>
+              <w:instrText xml:space="preserve"> PAGEREF _Toc93944040 \h </w:instrText>
+            </w:r>
+            <w:r>
+              <w:rPr>
+                <w:noProof/>
+                <w:webHidden/>
+              </w:rPr>
+            </w:r>
+            <w:r>
+              <w:rPr>
+                <w:noProof/>
+                <w:webHidden/>
+              </w:rPr>
+              <w:fldChar w:fldCharType="separate"/>
+            </w:r>
+            <w:r>
+              <w:rPr>
+                <w:noProof/>
+                <w:webHidden/>
+              </w:rPr>
+              <w:t>5</w:t>
+            </w:r>
+            <w:r>
+              <w:rPr>
+                <w:noProof/>
+                <w:webHidden/>
+              </w:rPr>
+              <w:fldChar w:fldCharType="end"/>
+            </w:r>
+          </w:hyperlink>
+        </w:p>
+        <w:p>
+          <w:pPr>
+            <w:pStyle w:val="TM2"/>
+            <w:tabs>
+              <w:tab w:val="left" w:pos="660"/>
+              <w:tab w:val="right" w:leader="dot" w:pos="9062"/>
+            </w:tabs>
+            <w:rPr>
+              <w:rFonts w:asciiTheme="minorHAnsi" w:eastAsiaTheme="minorEastAsia" w:hAnsiTheme="minorHAnsi" w:cstheme="minorBidi"/>
+              <w:noProof/>
+              <w:szCs w:val="22"/>
+              <w:lang w:val="en-GB" w:eastAsia="ja-JP"/>
+            </w:rPr>
+          </w:pPr>
+          <w:hyperlink w:anchor="_Toc93944041" w:history="1">
+            <w:r>
+              <w:rPr>
+                <w:rStyle w:val="Lienhypertexte"/>
+                <w:noProof/>
+                <w:lang w:val="en-US"/>
+              </w:rPr>
+              <w:t>a.</w:t>
+            </w:r>
+            <w:r>
+              <w:rPr>
+                <w:rFonts w:asciiTheme="minorHAnsi" w:eastAsiaTheme="minorEastAsia" w:hAnsiTheme="minorHAnsi" w:cstheme="minorBidi"/>
+                <w:noProof/>
+                <w:szCs w:val="22"/>
+                <w:lang w:val="en-GB" w:eastAsia="ja-JP"/>
+              </w:rPr>
+              <w:tab/>
+            </w:r>
+            <w:r>
+              <w:rPr>
+                <w:rStyle w:val="Lienhypertexte"/>
+                <w:noProof/>
+                <w:lang w:val="en-US"/>
+              </w:rPr>
+              <w:t>Error Code in Responses</w:t>
+            </w:r>
+            <w:r>
+              <w:rPr>
+                <w:noProof/>
+                <w:webHidden/>
+              </w:rPr>
+              <w:tab/>
+            </w:r>
+            <w:r>
+              <w:rPr>
+                <w:noProof/>
+                <w:webHidden/>
+              </w:rPr>
+              <w:fldChar w:fldCharType="begin"/>
+            </w:r>
+            <w:r>
+              <w:rPr>
+                <w:noProof/>
+                <w:webHidden/>
+              </w:rPr>
+              <w:instrText xml:space="preserve"> PAGEREF _Toc93944041 \h </w:instrText>
             </w:r>
             <w:r>
               <w:rPr>
@@ -2876,9 +2976,10 @@
               <w:rFonts w:asciiTheme="minorHAnsi" w:eastAsiaTheme="minorEastAsia" w:hAnsiTheme="minorHAnsi" w:cstheme="minorBidi"/>
               <w:noProof/>
               <w:szCs w:val="22"/>
+              <w:lang w:val="en-GB" w:eastAsia="ja-JP"/>
             </w:rPr>
           </w:pPr>
-          <w:hyperlink w:anchor="_Toc95297383" w:history="1">
+          <w:hyperlink w:anchor="_Toc93944042" w:history="1">
             <w:r>
               <w:rPr>
                 <w:rStyle w:val="Lienhypertexte"/>
@@ -2891,6 +2992,7 @@
                 <w:rFonts w:asciiTheme="minorHAnsi" w:eastAsiaTheme="minorEastAsia" w:hAnsiTheme="minorHAnsi" w:cstheme="minorBidi"/>
                 <w:noProof/>
                 <w:szCs w:val="22"/>
+                <w:lang w:val="en-GB" w:eastAsia="ja-JP"/>
               </w:rPr>
               <w:tab/>
             </w:r>
@@ -2899,7 +3001,7 @@
                 <w:rStyle w:val="Lienhypertexte"/>
                 <w:noProof/>
               </w:rPr>
-              <w:t>Responses</w:t>
+              <w:t>Stations Data Management</w:t>
             </w:r>
             <w:r>
               <w:rPr>
@@ -2920,7 +3022,7 @@
                 <w:noProof/>
                 <w:webHidden/>
               </w:rPr>
-              <w:instrText xml:space="preserve"> PAGEREF _Toc95297383 \h </w:instrText>
+              <w:instrText xml:space="preserve"> PAGEREF _Toc93944042 \h </w:instrText>
             </w:r>
             <w:r>
               <w:rPr>
@@ -2940,7 +3042,7 @@
                 <w:noProof/>
                 <w:webHidden/>
               </w:rPr>
-              <w:t>5</w:t>
+              <w:t>6</w:t>
             </w:r>
             <w:r>
               <w:rPr>
@@ -2962,14 +3064,14 @@
               <w:rFonts w:asciiTheme="minorHAnsi" w:eastAsiaTheme="minorEastAsia" w:hAnsiTheme="minorHAnsi" w:cstheme="minorBidi"/>
               <w:noProof/>
               <w:szCs w:val="22"/>
+              <w:lang w:val="en-GB" w:eastAsia="ja-JP"/>
             </w:rPr>
           </w:pPr>
-          <w:hyperlink w:anchor="_Toc95297384" w:history="1">
+          <w:hyperlink w:anchor="_Toc93944043" w:history="1">
             <w:r>
               <w:rPr>
                 <w:rStyle w:val="Lienhypertexte"/>
                 <w:noProof/>
-                <w:lang w:val="en-US"/>
               </w:rPr>
               <w:t>a.</w:t>
             </w:r>
@@ -2978,6 +3080,7 @@
                 <w:rFonts w:asciiTheme="minorHAnsi" w:eastAsiaTheme="minorEastAsia" w:hAnsiTheme="minorHAnsi" w:cstheme="minorBidi"/>
                 <w:noProof/>
                 <w:szCs w:val="22"/>
+                <w:lang w:val="en-GB" w:eastAsia="ja-JP"/>
               </w:rPr>
               <w:tab/>
             </w:r>
@@ -2985,9 +3088,8 @@
               <w:rPr>
                 <w:rStyle w:val="Lienhypertexte"/>
                 <w:noProof/>
-                <w:lang w:val="en-US"/>
-              </w:rPr>
-              <w:t>Error Code in Responses</w:t>
+              </w:rPr>
+              <w:t>OnAir</w:t>
             </w:r>
             <w:r>
               <w:rPr>
@@ -3008,7 +3110,183 @@
                 <w:noProof/>
                 <w:webHidden/>
               </w:rPr>
-              <w:instrText xml:space="preserve"> PAGEREF _Toc95297384 \h </w:instrText>
+              <w:instrText xml:space="preserve"> PAGEREF _Toc93944043 \h </w:instrText>
+            </w:r>
+            <w:r>
+              <w:rPr>
+                <w:noProof/>
+                <w:webHidden/>
+              </w:rPr>
+            </w:r>
+            <w:r>
+              <w:rPr>
+                <w:noProof/>
+                <w:webHidden/>
+              </w:rPr>
+              <w:fldChar w:fldCharType="separate"/>
+            </w:r>
+            <w:r>
+              <w:rPr>
+                <w:noProof/>
+                <w:webHidden/>
+              </w:rPr>
+              <w:t>6</w:t>
+            </w:r>
+            <w:r>
+              <w:rPr>
+                <w:noProof/>
+                <w:webHidden/>
+              </w:rPr>
+              <w:fldChar w:fldCharType="end"/>
+            </w:r>
+          </w:hyperlink>
+        </w:p>
+        <w:p>
+          <w:pPr>
+            <w:pStyle w:val="TM2"/>
+            <w:tabs>
+              <w:tab w:val="left" w:pos="660"/>
+              <w:tab w:val="right" w:leader="dot" w:pos="9062"/>
+            </w:tabs>
+            <w:rPr>
+              <w:rFonts w:asciiTheme="minorHAnsi" w:eastAsiaTheme="minorEastAsia" w:hAnsiTheme="minorHAnsi" w:cstheme="minorBidi"/>
+              <w:noProof/>
+              <w:szCs w:val="22"/>
+              <w:lang w:val="en-GB" w:eastAsia="ja-JP"/>
+            </w:rPr>
+          </w:pPr>
+          <w:hyperlink w:anchor="_Toc93944044" w:history="1">
+            <w:r>
+              <w:rPr>
+                <w:rStyle w:val="Lienhypertexte"/>
+                <w:noProof/>
+              </w:rPr>
+              <w:t>b.</w:t>
+            </w:r>
+            <w:r>
+              <w:rPr>
+                <w:rFonts w:asciiTheme="minorHAnsi" w:eastAsiaTheme="minorEastAsia" w:hAnsiTheme="minorHAnsi" w:cstheme="minorBidi"/>
+                <w:noProof/>
+                <w:szCs w:val="22"/>
+                <w:lang w:val="en-GB" w:eastAsia="ja-JP"/>
+              </w:rPr>
+              <w:tab/>
+            </w:r>
+            <w:r>
+              <w:rPr>
+                <w:rStyle w:val="Lienhypertexte"/>
+                <w:noProof/>
+              </w:rPr>
+              <w:t>OnDemand</w:t>
+            </w:r>
+            <w:r>
+              <w:rPr>
+                <w:noProof/>
+                <w:webHidden/>
+              </w:rPr>
+              <w:tab/>
+            </w:r>
+            <w:r>
+              <w:rPr>
+                <w:noProof/>
+                <w:webHidden/>
+              </w:rPr>
+              <w:fldChar w:fldCharType="begin"/>
+            </w:r>
+            <w:r>
+              <w:rPr>
+                <w:noProof/>
+                <w:webHidden/>
+              </w:rPr>
+              <w:instrText xml:space="preserve"> PAGEREF _Toc93944044 \h </w:instrText>
+            </w:r>
+            <w:r>
+              <w:rPr>
+                <w:noProof/>
+                <w:webHidden/>
+              </w:rPr>
+            </w:r>
+            <w:r>
+              <w:rPr>
+                <w:noProof/>
+                <w:webHidden/>
+              </w:rPr>
+              <w:fldChar w:fldCharType="separate"/>
+            </w:r>
+            <w:r>
+              <w:rPr>
+                <w:noProof/>
+                <w:webHidden/>
+              </w:rPr>
+              <w:t>6</w:t>
+            </w:r>
+            <w:r>
+              <w:rPr>
+                <w:noProof/>
+                <w:webHidden/>
+              </w:rPr>
+              <w:fldChar w:fldCharType="end"/>
+            </w:r>
+          </w:hyperlink>
+        </w:p>
+        <w:p>
+          <w:pPr>
+            <w:pStyle w:val="TM2"/>
+            <w:tabs>
+              <w:tab w:val="left" w:pos="660"/>
+              <w:tab w:val="right" w:leader="dot" w:pos="9062"/>
+            </w:tabs>
+            <w:rPr>
+              <w:rFonts w:asciiTheme="minorHAnsi" w:eastAsiaTheme="minorEastAsia" w:hAnsiTheme="minorHAnsi" w:cstheme="minorBidi"/>
+              <w:noProof/>
+              <w:szCs w:val="22"/>
+              <w:lang w:val="en-GB" w:eastAsia="ja-JP"/>
+            </w:rPr>
+          </w:pPr>
+          <w:hyperlink w:anchor="_Toc93944045" w:history="1">
+            <w:r>
+              <w:rPr>
+                <w:rStyle w:val="Lienhypertexte"/>
+                <w:noProof/>
+              </w:rPr>
+              <w:t>c.</w:t>
+            </w:r>
+            <w:r>
+              <w:rPr>
+                <w:rFonts w:asciiTheme="minorHAnsi" w:eastAsiaTheme="minorEastAsia" w:hAnsiTheme="minorHAnsi" w:cstheme="minorBidi"/>
+                <w:noProof/>
+                <w:szCs w:val="22"/>
+                <w:lang w:val="en-GB" w:eastAsia="ja-JP"/>
+              </w:rPr>
+              <w:tab/>
+            </w:r>
+            <w:r>
+              <w:rPr>
+                <w:rStyle w:val="Lienhypertexte"/>
+                <w:noProof/>
+              </w:rPr>
+              <w:t>Schedule</w:t>
+            </w:r>
+            <w:r>
+              <w:rPr>
+                <w:noProof/>
+                <w:webHidden/>
+              </w:rPr>
+              <w:tab/>
+            </w:r>
+            <w:r>
+              <w:rPr>
+                <w:noProof/>
+                <w:webHidden/>
+              </w:rPr>
+              <w:fldChar w:fldCharType="begin"/>
+            </w:r>
+            <w:r>
+              <w:rPr>
+                <w:noProof/>
+                <w:webHidden/>
+              </w:rPr>
+              <w:instrText xml:space="preserve"> PAGEREF _Toc93944045 \h </w:instrText>
             </w:r>
             <w:r>
               <w:rPr>
@@ -3050,9 +3328,10 @@
               <w:rFonts w:asciiTheme="minorHAnsi" w:eastAsiaTheme="minorEastAsia" w:hAnsiTheme="minorHAnsi" w:cstheme="minorBidi"/>
               <w:noProof/>
               <w:szCs w:val="22"/>
+              <w:lang w:val="en-GB" w:eastAsia="ja-JP"/>
             </w:rPr>
           </w:pPr>
-          <w:hyperlink w:anchor="_Toc95297385" w:history="1">
+          <w:hyperlink w:anchor="_Toc93944046" w:history="1">
             <w:r>
               <w:rPr>
                 <w:rStyle w:val="Lienhypertexte"/>
@@ -3065,6 +3344,7 @@
                 <w:rFonts w:asciiTheme="minorHAnsi" w:eastAsiaTheme="minorEastAsia" w:hAnsiTheme="minorHAnsi" w:cstheme="minorBidi"/>
                 <w:noProof/>
                 <w:szCs w:val="22"/>
+                <w:lang w:val="en-GB" w:eastAsia="ja-JP"/>
               </w:rPr>
               <w:tab/>
             </w:r>
@@ -3073,7 +3353,7 @@
                 <w:rStyle w:val="Lienhypertexte"/>
                 <w:noProof/>
               </w:rPr>
-              <w:t>Stations Data Management</w:t>
+              <w:t>OnDemand Data Management</w:t>
             </w:r>
             <w:r>
               <w:rPr>
@@ -3094,265 +3374,7 @@
                 <w:noProof/>
                 <w:webHidden/>
               </w:rPr>
-              <w:instrText xml:space="preserve"> PAGEREF _Toc95297385 \h </w:instrText>
-            </w:r>
-            <w:r>
-              <w:rPr>
-                <w:noProof/>
-                <w:webHidden/>
-              </w:rPr>
-            </w:r>
-            <w:r>
-              <w:rPr>
-                <w:noProof/>
-                <w:webHidden/>
-              </w:rPr>
-              <w:fldChar w:fldCharType="separate"/>
-            </w:r>
-            <w:r>
-              <w:rPr>
-                <w:noProof/>
-                <w:webHidden/>
-              </w:rPr>
-              <w:t>6</w:t>
-            </w:r>
-            <w:r>
-              <w:rPr>
-                <w:noProof/>
-                <w:webHidden/>
-              </w:rPr>
-              <w:fldChar w:fldCharType="end"/>
-            </w:r>
-          </w:hyperlink>
-        </w:p>
-        <w:p>
-          <w:pPr>
-            <w:pStyle w:val="TM2"/>
-            <w:tabs>
-              <w:tab w:val="left" w:pos="660"/>
-              <w:tab w:val="right" w:leader="dot" w:pos="9062"/>
-            </w:tabs>
-            <w:rPr>
-              <w:rFonts w:asciiTheme="minorHAnsi" w:eastAsiaTheme="minorEastAsia" w:hAnsiTheme="minorHAnsi" w:cstheme="minorBidi"/>
-              <w:noProof/>
-              <w:szCs w:val="22"/>
-            </w:rPr>
-          </w:pPr>
-          <w:hyperlink w:anchor="_Toc95297386" w:history="1">
-            <w:r>
-              <w:rPr>
-                <w:rStyle w:val="Lienhypertexte"/>
-                <w:noProof/>
-              </w:rPr>
-              <w:t>a.</w:t>
-            </w:r>
-            <w:r>
-              <w:rPr>
-                <w:rFonts w:asciiTheme="minorHAnsi" w:eastAsiaTheme="minorEastAsia" w:hAnsiTheme="minorHAnsi" w:cstheme="minorBidi"/>
-                <w:noProof/>
-                <w:szCs w:val="22"/>
-              </w:rPr>
-              <w:tab/>
-            </w:r>
-            <w:r>
-              <w:rPr>
-                <w:rStyle w:val="Lienhypertexte"/>
-                <w:noProof/>
-              </w:rPr>
-              <w:t>OnAir</w:t>
-            </w:r>
-            <w:r>
-              <w:rPr>
-                <w:noProof/>
-                <w:webHidden/>
-              </w:rPr>
-              <w:tab/>
-            </w:r>
-            <w:r>
-              <w:rPr>
-                <w:noProof/>
-                <w:webHidden/>
-              </w:rPr>
-              <w:fldChar w:fldCharType="begin"/>
-            </w:r>
-            <w:r>
-              <w:rPr>
-                <w:noProof/>
-                <w:webHidden/>
-              </w:rPr>
-              <w:instrText xml:space="preserve"> PAGEREF _Toc95297386 \h </w:instrText>
-            </w:r>
-            <w:r>
-              <w:rPr>
-                <w:noProof/>
-                <w:webHidden/>
-              </w:rPr>
-            </w:r>
-            <w:r>
-              <w:rPr>
-                <w:noProof/>
-                <w:webHidden/>
-              </w:rPr>
-              <w:fldChar w:fldCharType="separate"/>
-            </w:r>
-            <w:r>
-              <w:rPr>
-                <w:noProof/>
-                <w:webHidden/>
-              </w:rPr>
-              <w:t>6</w:t>
-            </w:r>
-            <w:r>
-              <w:rPr>
-                <w:noProof/>
-                <w:webHidden/>
-              </w:rPr>
-              <w:fldChar w:fldCharType="end"/>
-            </w:r>
-          </w:hyperlink>
-        </w:p>
-        <w:p>
-          <w:pPr>
-            <w:pStyle w:val="TM2"/>
-            <w:tabs>
-              <w:tab w:val="left" w:pos="660"/>
-              <w:tab w:val="right" w:leader="dot" w:pos="9062"/>
-            </w:tabs>
-            <w:rPr>
-              <w:rFonts w:asciiTheme="minorHAnsi" w:eastAsiaTheme="minorEastAsia" w:hAnsiTheme="minorHAnsi" w:cstheme="minorBidi"/>
-              <w:noProof/>
-              <w:szCs w:val="22"/>
-            </w:rPr>
-          </w:pPr>
-          <w:hyperlink w:anchor="_Toc95297387" w:history="1">
-            <w:r>
-              <w:rPr>
-                <w:rStyle w:val="Lienhypertexte"/>
-                <w:noProof/>
-              </w:rPr>
-              <w:t>b.</w:t>
-            </w:r>
-            <w:r>
-              <w:rPr>
-                <w:rFonts w:asciiTheme="minorHAnsi" w:eastAsiaTheme="minorEastAsia" w:hAnsiTheme="minorHAnsi" w:cstheme="minorBidi"/>
-                <w:noProof/>
-                <w:szCs w:val="22"/>
-              </w:rPr>
-              <w:tab/>
-            </w:r>
-            <w:r>
-              <w:rPr>
-                <w:rStyle w:val="Lienhypertexte"/>
-                <w:noProof/>
-              </w:rPr>
-              <w:t>OnDemand</w:t>
-            </w:r>
-            <w:r>
-              <w:rPr>
-                <w:noProof/>
-                <w:webHidden/>
-              </w:rPr>
-              <w:tab/>
-            </w:r>
-            <w:r>
-              <w:rPr>
-                <w:noProof/>
-                <w:webHidden/>
-              </w:rPr>
-              <w:fldChar w:fldCharType="begin"/>
-            </w:r>
-            <w:r>
-              <w:rPr>
-                <w:noProof/>
-                <w:webHidden/>
-              </w:rPr>
-              <w:instrText xml:space="preserve"> PAGEREF _Toc95297387 \h </w:instrText>
-            </w:r>
-            <w:r>
-              <w:rPr>
-                <w:noProof/>
-                <w:webHidden/>
-              </w:rPr>
-            </w:r>
-            <w:r>
-              <w:rPr>
-                <w:noProof/>
-                <w:webHidden/>
-              </w:rPr>
-              <w:fldChar w:fldCharType="separate"/>
-            </w:r>
-            <w:r>
-              <w:rPr>
-                <w:noProof/>
-                <w:webHidden/>
-              </w:rPr>
-              <w:t>6</w:t>
-            </w:r>
-            <w:r>
-              <w:rPr>
-                <w:noProof/>
-                <w:webHidden/>
-              </w:rPr>
-              <w:fldChar w:fldCharType="end"/>
-            </w:r>
-          </w:hyperlink>
-        </w:p>
-        <w:p>
-          <w:pPr>
-            <w:pStyle w:val="TM2"/>
-            <w:tabs>
-              <w:tab w:val="left" w:pos="660"/>
-              <w:tab w:val="right" w:leader="dot" w:pos="9062"/>
-            </w:tabs>
-            <w:rPr>
-              <w:rFonts w:asciiTheme="minorHAnsi" w:eastAsiaTheme="minorEastAsia" w:hAnsiTheme="minorHAnsi" w:cstheme="minorBidi"/>
-              <w:noProof/>
-              <w:szCs w:val="22"/>
-            </w:rPr>
-          </w:pPr>
-          <w:hyperlink w:anchor="_Toc95297388" w:history="1">
-            <w:r>
-              <w:rPr>
-                <w:rStyle w:val="Lienhypertexte"/>
-                <w:noProof/>
-              </w:rPr>
-              <w:t>c.</w:t>
-            </w:r>
-            <w:r>
-              <w:rPr>
-                <w:rFonts w:asciiTheme="minorHAnsi" w:eastAsiaTheme="minorEastAsia" w:hAnsiTheme="minorHAnsi" w:cstheme="minorBidi"/>
-                <w:noProof/>
-                <w:szCs w:val="22"/>
-              </w:rPr>
-              <w:tab/>
-            </w:r>
-            <w:r>
-              <w:rPr>
-                <w:rStyle w:val="Lienhypertexte"/>
-                <w:noProof/>
-              </w:rPr>
-              <w:t>Schedule</w:t>
-            </w:r>
-            <w:r>
-              <w:rPr>
-                <w:noProof/>
-                <w:webHidden/>
-              </w:rPr>
-              <w:tab/>
-            </w:r>
-            <w:r>
-              <w:rPr>
-                <w:noProof/>
-                <w:webHidden/>
-              </w:rPr>
-              <w:fldChar w:fldCharType="begin"/>
-            </w:r>
-            <w:r>
-              <w:rPr>
-                <w:noProof/>
-                <w:webHidden/>
-              </w:rPr>
-              <w:instrText xml:space="preserve"> PAGEREF _Toc95297388 \h </w:instrText>
+              <w:instrText xml:space="preserve"> PAGEREF _Toc93944046 \h </w:instrText>
             </w:r>
             <w:r>
               <w:rPr>
@@ -3394,9 +3416,10 @@
               <w:rFonts w:asciiTheme="minorHAnsi" w:eastAsiaTheme="minorEastAsia" w:hAnsiTheme="minorHAnsi" w:cstheme="minorBidi"/>
               <w:noProof/>
               <w:szCs w:val="22"/>
+              <w:lang w:val="en-GB" w:eastAsia="ja-JP"/>
             </w:rPr>
           </w:pPr>
-          <w:hyperlink w:anchor="_Toc95297389" w:history="1">
+          <w:hyperlink w:anchor="_Toc93944047" w:history="1">
             <w:r>
               <w:rPr>
                 <w:rStyle w:val="Lienhypertexte"/>
@@ -3409,6 +3432,7 @@
                 <w:rFonts w:asciiTheme="minorHAnsi" w:eastAsiaTheme="minorEastAsia" w:hAnsiTheme="minorHAnsi" w:cstheme="minorBidi"/>
                 <w:noProof/>
                 <w:szCs w:val="22"/>
+                <w:lang w:val="en-GB" w:eastAsia="ja-JP"/>
               </w:rPr>
               <w:tab/>
             </w:r>
@@ -3417,7 +3441,7 @@
                 <w:rStyle w:val="Lienhypertexte"/>
                 <w:noProof/>
               </w:rPr>
-              <w:t>OnDemand Data Management</w:t>
+              <w:t>Categories Data Management</w:t>
             </w:r>
             <w:r>
               <w:rPr>
@@ -3438,7 +3462,7 @@
                 <w:noProof/>
                 <w:webHidden/>
               </w:rPr>
-              <w:instrText xml:space="preserve"> PAGEREF _Toc95297389 \h </w:instrText>
+              <w:instrText xml:space="preserve"> PAGEREF _Toc93944047 \h </w:instrText>
             </w:r>
             <w:r>
               <w:rPr>
@@ -3458,7 +3482,7 @@
                 <w:noProof/>
                 <w:webHidden/>
               </w:rPr>
-              <w:t>6</w:t>
+              <w:t>7</w:t>
             </w:r>
             <w:r>
               <w:rPr>
@@ -3480,9 +3504,10 @@
               <w:rFonts w:asciiTheme="minorHAnsi" w:eastAsiaTheme="minorEastAsia" w:hAnsiTheme="minorHAnsi" w:cstheme="minorBidi"/>
               <w:noProof/>
               <w:szCs w:val="22"/>
+              <w:lang w:val="en-GB" w:eastAsia="ja-JP"/>
             </w:rPr>
           </w:pPr>
-          <w:hyperlink w:anchor="_Toc95297390" w:history="1">
+          <w:hyperlink w:anchor="_Toc93944048" w:history="1">
             <w:r>
               <w:rPr>
                 <w:rStyle w:val="Lienhypertexte"/>
@@ -3495,6 +3520,7 @@
                 <w:rFonts w:asciiTheme="minorHAnsi" w:eastAsiaTheme="minorEastAsia" w:hAnsiTheme="minorHAnsi" w:cstheme="minorBidi"/>
                 <w:noProof/>
                 <w:szCs w:val="22"/>
+                <w:lang w:val="en-GB" w:eastAsia="ja-JP"/>
               </w:rPr>
               <w:tab/>
             </w:r>
@@ -3503,7 +3529,7 @@
                 <w:rStyle w:val="Lienhypertexte"/>
                 <w:noProof/>
               </w:rPr>
-              <w:t>Categories Data Management</w:t>
+              <w:t>Recommendations Data Management</w:t>
             </w:r>
             <w:r>
               <w:rPr>
@@ -3524,93 +3550,7 @@
                 <w:noProof/>
                 <w:webHidden/>
               </w:rPr>
-              <w:instrText xml:space="preserve"> PAGEREF _Toc95297390 \h </w:instrText>
-            </w:r>
-            <w:r>
-              <w:rPr>
-                <w:noProof/>
-                <w:webHidden/>
-              </w:rPr>
-            </w:r>
-            <w:r>
-              <w:rPr>
-                <w:noProof/>
-                <w:webHidden/>
-              </w:rPr>
-              <w:fldChar w:fldCharType="separate"/>
-            </w:r>
-            <w:r>
-              <w:rPr>
-                <w:noProof/>
-                <w:webHidden/>
-              </w:rPr>
-              <w:t>7</w:t>
-            </w:r>
-            <w:r>
-              <w:rPr>
-                <w:noProof/>
-                <w:webHidden/>
-              </w:rPr>
-              <w:fldChar w:fldCharType="end"/>
-            </w:r>
-          </w:hyperlink>
-        </w:p>
-        <w:p>
-          <w:pPr>
-            <w:pStyle w:val="TM1"/>
-            <w:tabs>
-              <w:tab w:val="left" w:pos="660"/>
-              <w:tab w:val="right" w:leader="dot" w:pos="9062"/>
-            </w:tabs>
-            <w:rPr>
-              <w:rFonts w:asciiTheme="minorHAnsi" w:eastAsiaTheme="minorEastAsia" w:hAnsiTheme="minorHAnsi" w:cstheme="minorBidi"/>
-              <w:noProof/>
-              <w:szCs w:val="22"/>
-            </w:rPr>
-          </w:pPr>
-          <w:hyperlink w:anchor="_Toc95297391" w:history="1">
-            <w:r>
-              <w:rPr>
-                <w:rStyle w:val="Lienhypertexte"/>
-                <w:noProof/>
-              </w:rPr>
-              <w:t>14.</w:t>
-            </w:r>
-            <w:r>
-              <w:rPr>
-                <w:rFonts w:asciiTheme="minorHAnsi" w:eastAsiaTheme="minorEastAsia" w:hAnsiTheme="minorHAnsi" w:cstheme="minorBidi"/>
-                <w:noProof/>
-                <w:szCs w:val="22"/>
-              </w:rPr>
-              <w:tab/>
-            </w:r>
-            <w:r>
-              <w:rPr>
-                <w:rStyle w:val="Lienhypertexte"/>
-                <w:noProof/>
-              </w:rPr>
-              <w:t>Recommendations Data Management</w:t>
-            </w:r>
-            <w:r>
-              <w:rPr>
-                <w:noProof/>
-                <w:webHidden/>
-              </w:rPr>
-              <w:tab/>
-            </w:r>
-            <w:r>
-              <w:rPr>
-                <w:noProof/>
-                <w:webHidden/>
-              </w:rPr>
-              <w:fldChar w:fldCharType="begin"/>
-            </w:r>
-            <w:r>
-              <w:rPr>
-                <w:noProof/>
-                <w:webHidden/>
-              </w:rPr>
-              <w:instrText xml:space="preserve"> PAGEREF _Toc95297391 \h </w:instrText>
+              <w:instrText xml:space="preserve"> PAGEREF _Toc93944048 \h </w:instrText>
             </w:r>
             <w:r>
               <w:rPr>
@@ -3665,7 +3605,7 @@
           <w:numId w:val="7"/>
         </w:numPr>
       </w:pPr>
-      <w:bookmarkStart w:id="0" w:name="_Toc95297374"/>
+      <w:bookmarkStart w:id="0" w:name="_Toc93944032"/>
       <w:r>
         <w:lastRenderedPageBreak/>
         <w:t>P</w:t>
@@ -3721,35 +3661,43 @@
           <w:lang w:val="en-US"/>
         </w:rPr>
       </w:pPr>
-      <w:r>
-        <w:rPr>
-          <w:lang w:val="en-US"/>
-        </w:rPr>
-        <w:t xml:space="preserve">body-parser: </w:t>
-      </w:r>
-      <w:r>
-        <w:rPr>
-          <w:lang w:val="en-US"/>
-        </w:rPr>
-        <w:t>to</w:t>
-      </w:r>
-      <w:r>
-        <w:rPr>
-          <w:lang w:val="en-US"/>
-        </w:rPr>
-        <w:t xml:space="preserve"> manage </w:t>
-      </w:r>
-      <w:r>
-        <w:rPr>
-          <w:lang w:val="en-US"/>
-        </w:rPr>
-        <w:t xml:space="preserve">POST requests </w:t>
-      </w:r>
-      <w:r>
-        <w:rPr>
-          <w:lang w:val="en-US"/>
-        </w:rPr>
-        <w:t>contents</w:t>
+      <w:proofErr w:type="spellStart"/>
+      <w:r>
+        <w:rPr>
+          <w:lang w:val="en-US"/>
+        </w:rPr>
+        <w:t>axios</w:t>
+      </w:r>
+      <w:proofErr w:type="spellEnd"/>
+      <w:r>
+        <w:rPr>
+          <w:lang w:val="en-US"/>
+        </w:rPr>
+        <w:t xml:space="preserve"> : to </w:t>
+      </w:r>
+      <w:r>
+        <w:rPr>
+          <w:lang w:val="en-US"/>
+        </w:rPr>
+        <w:t>manager external</w:t>
+      </w:r>
+      <w:r>
+        <w:rPr>
+          <w:lang w:val="en-US"/>
+        </w:rPr>
+        <w:t xml:space="preserve"> </w:t>
+      </w:r>
+      <w:r>
+        <w:rPr>
+          <w:lang w:val="en-US"/>
+        </w:rPr>
+        <w:t>API</w:t>
+      </w:r>
+      <w:r>
+        <w:rPr>
+          <w:lang w:val="en-US"/>
+        </w:rPr>
+        <w:t xml:space="preserve"> request</w:t>
       </w:r>
     </w:p>
     <w:p>
@@ -3764,19 +3712,11 @@
           <w:lang w:val="en-US"/>
         </w:rPr>
       </w:pPr>
-      <w:proofErr w:type="spellStart"/>
-      <w:r>
-        <w:rPr>
-          <w:lang w:val="en-US"/>
-        </w:rPr>
-        <w:t>cors</w:t>
-      </w:r>
-      <w:proofErr w:type="spellEnd"/>
-      <w:r>
-        <w:rPr>
-          <w:lang w:val="en-US"/>
-        </w:rPr>
-        <w:t xml:space="preserve">: </w:t>
+      <w:r>
+        <w:rPr>
+          <w:lang w:val="en-US"/>
+        </w:rPr>
+        <w:t xml:space="preserve">body-parser: </w:t>
       </w:r>
       <w:r>
         <w:rPr>
@@ -3794,13 +3734,13 @@
         <w:rPr>
           <w:lang w:val="en-US"/>
         </w:rPr>
-        <w:t xml:space="preserve">CORS </w:t>
-      </w:r>
-      <w:r>
-        <w:rPr>
-          <w:lang w:val="en-US"/>
-        </w:rPr>
-        <w:t>query</w:t>
+        <w:t xml:space="preserve">POST requests </w:t>
+      </w:r>
+      <w:r>
+        <w:rPr>
+          <w:lang w:val="en-US"/>
+        </w:rPr>
+        <w:t>contents</w:t>
       </w:r>
     </w:p>
     <w:p>
@@ -3820,7 +3760,7 @@
         <w:rPr>
           <w:lang w:val="en-US"/>
         </w:rPr>
-        <w:t>dotenv</w:t>
+        <w:t>cors</w:t>
       </w:r>
       <w:proofErr w:type="spellEnd"/>
       <w:r>
@@ -3845,19 +3785,13 @@
         <w:rPr>
           <w:lang w:val="en-US"/>
         </w:rPr>
-        <w:t>variable</w:t>
-      </w:r>
-      <w:r>
-        <w:rPr>
-          <w:lang w:val="en-US"/>
-        </w:rPr>
-        <w:t>s</w:t>
-      </w:r>
-      <w:r>
-        <w:rPr>
-          <w:lang w:val="en-US"/>
-        </w:rPr>
-        <w:t xml:space="preserve"> environment parameters</w:t>
+        <w:t xml:space="preserve">CORS </w:t>
+      </w:r>
+      <w:r>
+        <w:rPr>
+          <w:lang w:val="en-US"/>
+        </w:rPr>
+        <w:t>query</w:t>
       </w:r>
     </w:p>
     <w:p>
@@ -3872,11 +3806,19 @@
           <w:lang w:val="en-US"/>
         </w:rPr>
       </w:pPr>
-      <w:r>
-        <w:rPr>
-          <w:lang w:val="en-US"/>
-        </w:rPr>
-        <w:t xml:space="preserve">express: </w:t>
+      <w:proofErr w:type="spellStart"/>
+      <w:r>
+        <w:rPr>
+          <w:lang w:val="en-US"/>
+        </w:rPr>
+        <w:t>dotenv</w:t>
+      </w:r>
+      <w:proofErr w:type="spellEnd"/>
+      <w:r>
+        <w:rPr>
+          <w:lang w:val="en-US"/>
+        </w:rPr>
+        <w:t xml:space="preserve">: </w:t>
       </w:r>
       <w:r>
         <w:rPr>
@@ -3894,7 +3836,19 @@
         <w:rPr>
           <w:lang w:val="en-US"/>
         </w:rPr>
-        <w:t>REST requests</w:t>
+        <w:t>variable</w:t>
+      </w:r>
+      <w:r>
+        <w:rPr>
+          <w:lang w:val="en-US"/>
+        </w:rPr>
+        <w:t>s</w:t>
+      </w:r>
+      <w:r>
+        <w:rPr>
+          <w:lang w:val="en-US"/>
+        </w:rPr>
+        <w:t xml:space="preserve"> environment parameters</w:t>
       </w:r>
     </w:p>
     <w:p>
@@ -3913,7 +3867,7 @@
         <w:rPr>
           <w:lang w:val="en-US"/>
         </w:rPr>
-        <w:t xml:space="preserve">fs: </w:t>
+        <w:t xml:space="preserve">express: </w:t>
       </w:r>
       <w:r>
         <w:rPr>
@@ -3931,7 +3885,7 @@
         <w:rPr>
           <w:lang w:val="en-US"/>
         </w:rPr>
-        <w:t>local files</w:t>
+        <w:t>REST requests</w:t>
       </w:r>
     </w:p>
     <w:p>
@@ -3950,6 +3904,43 @@
         <w:rPr>
           <w:lang w:val="en-US"/>
         </w:rPr>
+        <w:t xml:space="preserve">fs: </w:t>
+      </w:r>
+      <w:r>
+        <w:rPr>
+          <w:lang w:val="en-US"/>
+        </w:rPr>
+        <w:t>to</w:t>
+      </w:r>
+      <w:r>
+        <w:rPr>
+          <w:lang w:val="en-US"/>
+        </w:rPr>
+        <w:t xml:space="preserve"> manage </w:t>
+      </w:r>
+      <w:r>
+        <w:rPr>
+          <w:lang w:val="en-US"/>
+        </w:rPr>
+        <w:t>local files</w:t>
+      </w:r>
+    </w:p>
+    <w:p>
+      <w:pPr>
+        <w:pStyle w:val="1-Normal"/>
+        <w:numPr>
+          <w:ilvl w:val="0"/>
+          <w:numId w:val="8"/>
+        </w:numPr>
+        <w:jc w:val="left"/>
+        <w:rPr>
+          <w:lang w:val="en-US"/>
+        </w:rPr>
+      </w:pPr>
+      <w:r>
+        <w:rPr>
+          <w:lang w:val="en-US"/>
+        </w:rPr>
         <w:t xml:space="preserve">https: </w:t>
       </w:r>
       <w:r>
@@ -3969,6 +3960,44 @@
           <w:lang w:val="en-US"/>
         </w:rPr>
         <w:t xml:space="preserve"> HTTPS communication</w:t>
+      </w:r>
+    </w:p>
+    <w:p>
+      <w:pPr>
+        <w:pStyle w:val="1-Normal"/>
+        <w:numPr>
+          <w:ilvl w:val="0"/>
+          <w:numId w:val="8"/>
+        </w:numPr>
+        <w:jc w:val="left"/>
+        <w:rPr>
+          <w:lang w:val="en-US"/>
+        </w:rPr>
+      </w:pPr>
+      <w:r>
+        <w:rPr>
+          <w:lang w:val="en-US"/>
+        </w:rPr>
+        <w:t>js-base64: to manage authorization conversion</w:t>
+      </w:r>
+    </w:p>
+    <w:p>
+      <w:pPr>
+        <w:pStyle w:val="1-Normal"/>
+        <w:numPr>
+          <w:ilvl w:val="0"/>
+          <w:numId w:val="8"/>
+        </w:numPr>
+        <w:jc w:val="left"/>
+        <w:rPr>
+          <w:lang w:val="en-US"/>
+        </w:rPr>
+      </w:pPr>
+      <w:r>
+        <w:rPr>
+          <w:lang w:val="en-US"/>
+        </w:rPr>
+        <w:t>prettier: to manage code source rules</w:t>
       </w:r>
     </w:p>
     <w:p>
@@ -4033,42 +4062,97 @@
           <w:numId w:val="7"/>
         </w:numPr>
       </w:pPr>
-      <w:bookmarkStart w:id="1" w:name="_Toc95297375"/>
+      <w:bookmarkStart w:id="1" w:name="_Toc93944033"/>
+      <w:r>
+        <w:t xml:space="preserve">Project </w:t>
+      </w:r>
       <w:proofErr w:type="spellStart"/>
       <w:r>
-        <w:t>Error</w:t>
+        <w:t>environment</w:t>
       </w:r>
       <w:proofErr w:type="spellEnd"/>
       <w:r>
-        <w:t xml:space="preserve"> </w:t>
-      </w:r>
-      <w:r>
-        <w:t>H</w:t>
-      </w:r>
-      <w:r>
-        <w:t>andling</w:t>
-      </w:r>
-      <w:bookmarkEnd w:id="1"/>
-    </w:p>
-    <w:p>
-      <w:pPr>
-        <w:pStyle w:val="1-Normal"/>
-        <w:jc w:val="left"/>
-      </w:pPr>
-    </w:p>
-    <w:p>
-      <w:pPr>
-        <w:pStyle w:val="1-Normal"/>
-        <w:jc w:val="left"/>
-        <w:rPr>
-          <w:lang w:val="en-US"/>
-        </w:rPr>
-      </w:pPr>
-      <w:r>
-        <w:rPr>
-          <w:lang w:val="en-US"/>
-        </w:rPr>
-        <w:t>There are several levels of error handling within the application:</w:t>
+        <w:t xml:space="preserve"> configuration</w:t>
+      </w:r>
+    </w:p>
+    <w:p/>
+    <w:p>
+      <w:pPr>
+        <w:ind w:left="227"/>
+        <w:rPr>
+          <w:lang w:val="en-US"/>
+        </w:rPr>
+      </w:pPr>
+      <w:proofErr w:type="spellStart"/>
+      <w:r>
+        <w:rPr>
+          <w:lang w:val="en-US"/>
+        </w:rPr>
+        <w:t>Dotenv</w:t>
+      </w:r>
+      <w:proofErr w:type="spellEnd"/>
+      <w:r>
+        <w:rPr>
+          <w:lang w:val="en-US"/>
+        </w:rPr>
+        <w:t xml:space="preserve"> module need at root folder a .</w:t>
+      </w:r>
+      <w:r>
+        <w:rPr>
+          <w:lang w:val="en-US"/>
+        </w:rPr>
+        <w:t xml:space="preserve">env file which will storing into </w:t>
+      </w:r>
+      <w:proofErr w:type="spellStart"/>
+      <w:r>
+        <w:rPr>
+          <w:lang w:val="en-US"/>
+        </w:rPr>
+        <w:t>process.env</w:t>
+      </w:r>
+      <w:proofErr w:type="spellEnd"/>
+      <w:r>
+        <w:rPr>
+          <w:lang w:val="en-US"/>
+        </w:rPr>
+        <w:t xml:space="preserve"> every variables it contains.</w:t>
+      </w:r>
+    </w:p>
+    <w:p>
+      <w:pPr>
+        <w:pStyle w:val="1-Normal"/>
+        <w:jc w:val="left"/>
+        <w:rPr>
+          <w:lang w:val="en-US"/>
+        </w:rPr>
+      </w:pPr>
+      <w:proofErr w:type="spellStart"/>
+      <w:r>
+        <w:rPr>
+          <w:lang w:val="en-US"/>
+        </w:rPr>
+        <w:t>Thoose</w:t>
+      </w:r>
+      <w:proofErr w:type="spellEnd"/>
+      <w:r>
+        <w:rPr>
+          <w:lang w:val="en-US"/>
+        </w:rPr>
+        <w:t xml:space="preserve"> variables can be found in .</w:t>
+      </w:r>
+      <w:proofErr w:type="spellStart"/>
+      <w:r>
+        <w:rPr>
+          <w:lang w:val="en-US"/>
+        </w:rPr>
+        <w:t>env.example</w:t>
+      </w:r>
+      <w:proofErr w:type="spellEnd"/>
+      <w:r>
+        <w:rPr>
+          <w:lang w:val="en-US"/>
+        </w:rPr>
+        <w:t xml:space="preserve"> and are the following :</w:t>
       </w:r>
     </w:p>
     <w:p>
@@ -4076,7 +4160,7 @@
         <w:pStyle w:val="1-Normal"/>
         <w:numPr>
           <w:ilvl w:val="0"/>
-          <w:numId w:val="9"/>
+          <w:numId w:val="8"/>
         </w:numPr>
         <w:jc w:val="left"/>
         <w:rPr>
@@ -4087,21 +4171,27 @@
         <w:rPr>
           <w:lang w:val="en-US"/>
         </w:rPr>
-        <w:t xml:space="preserve">Missing file detection </w:t>
-      </w:r>
-      <w:proofErr w:type="gramStart"/>
-      <w:r>
-        <w:rPr>
-          <w:lang w:val="en-US"/>
-        </w:rPr>
-        <w:t>(.env</w:t>
-      </w:r>
-      <w:proofErr w:type="gramEnd"/>
-      <w:r>
-        <w:rPr>
-          <w:lang w:val="en-US"/>
-        </w:rPr>
-        <w:t>, https key or certification, WRAPI key)</w:t>
+        <w:t>HTTPS_PRIVATE_KEY</w:t>
+      </w:r>
+      <w:r>
+        <w:rPr>
+          <w:lang w:val="en-US"/>
+        </w:rPr>
+        <w:t xml:space="preserve"> : private key file name without it ‘.</w:t>
+      </w:r>
+      <w:proofErr w:type="spellStart"/>
+      <w:r>
+        <w:rPr>
+          <w:lang w:val="en-US"/>
+        </w:rPr>
+        <w:t>pem</w:t>
+      </w:r>
+      <w:proofErr w:type="spellEnd"/>
+      <w:r>
+        <w:rPr>
+          <w:lang w:val="en-US"/>
+        </w:rPr>
+        <w:t>’ extension</w:t>
       </w:r>
     </w:p>
     <w:p>
@@ -4109,7 +4199,7 @@
         <w:pStyle w:val="1-Normal"/>
         <w:numPr>
           <w:ilvl w:val="0"/>
-          <w:numId w:val="9"/>
+          <w:numId w:val="8"/>
         </w:numPr>
         <w:jc w:val="left"/>
         <w:rPr>
@@ -4120,21 +4210,39 @@
         <w:rPr>
           <w:lang w:val="en-US"/>
         </w:rPr>
-        <w:t>Missing configuration detection (</w:t>
-      </w:r>
-      <w:proofErr w:type="gramStart"/>
-      <w:r>
-        <w:rPr>
-          <w:lang w:val="en-US"/>
-        </w:rPr>
-        <w:t>in .env</w:t>
-      </w:r>
-      <w:proofErr w:type="gramEnd"/>
-      <w:r>
-        <w:rPr>
-          <w:lang w:val="en-US"/>
-        </w:rPr>
-        <w:t>)</w:t>
+        <w:t>HTTPS_CERTIFICATION</w:t>
+      </w:r>
+      <w:r>
+        <w:rPr>
+          <w:lang w:val="en-US"/>
+        </w:rPr>
+        <w:t xml:space="preserve"> : </w:t>
+      </w:r>
+      <w:r>
+        <w:rPr>
+          <w:lang w:val="en-US"/>
+        </w:rPr>
+        <w:t>certification</w:t>
+      </w:r>
+      <w:r>
+        <w:rPr>
+          <w:lang w:val="en-US"/>
+        </w:rPr>
+        <w:t xml:space="preserve"> file name without it ‘.</w:t>
+      </w:r>
+      <w:proofErr w:type="spellStart"/>
+      <w:r>
+        <w:rPr>
+          <w:lang w:val="en-US"/>
+        </w:rPr>
+        <w:t>pem</w:t>
+      </w:r>
+      <w:proofErr w:type="spellEnd"/>
+      <w:r>
+        <w:rPr>
+          <w:lang w:val="en-US"/>
+        </w:rPr>
+        <w:t>’ extension</w:t>
       </w:r>
     </w:p>
     <w:p>
@@ -4142,7 +4250,7 @@
         <w:pStyle w:val="1-Normal"/>
         <w:numPr>
           <w:ilvl w:val="0"/>
-          <w:numId w:val="9"/>
+          <w:numId w:val="8"/>
         </w:numPr>
         <w:jc w:val="left"/>
         <w:rPr>
@@ -4153,7 +4261,19 @@
         <w:rPr>
           <w:lang w:val="en-US"/>
         </w:rPr>
-        <w:t>Detection of malformed query (missing or bad shaped parameter)</w:t>
+        <w:t>WRAPI_KEY_ID</w:t>
+      </w:r>
+      <w:r>
+        <w:rPr>
+          <w:lang w:val="en-US"/>
+        </w:rPr>
+        <w:t xml:space="preserve"> : </w:t>
+      </w:r>
+      <w:r>
+        <w:rPr>
+          <w:lang w:val="en-US"/>
+        </w:rPr>
+        <w:t>WRAPI key ID sent to Radioplayer Partner</w:t>
       </w:r>
     </w:p>
     <w:p>
@@ -4161,7 +4281,7 @@
         <w:pStyle w:val="1-Normal"/>
         <w:numPr>
           <w:ilvl w:val="0"/>
-          <w:numId w:val="9"/>
+          <w:numId w:val="8"/>
         </w:numPr>
         <w:jc w:val="left"/>
         <w:rPr>
@@ -4172,7 +4292,19 @@
         <w:rPr>
           <w:lang w:val="en-US"/>
         </w:rPr>
-        <w:t xml:space="preserve">Loading in progress detection </w:t>
+        <w:t>CUSTOM_CACHING</w:t>
+      </w:r>
+      <w:r>
+        <w:rPr>
+          <w:lang w:val="en-US"/>
+        </w:rPr>
+        <w:t xml:space="preserve"> : </w:t>
+      </w:r>
+      <w:r>
+        <w:rPr>
+          <w:lang w:val="en-US"/>
+        </w:rPr>
+        <w:t>Boolean that enable/disable custom caching system</w:t>
       </w:r>
     </w:p>
     <w:p>
@@ -4180,7 +4312,7 @@
         <w:pStyle w:val="1-Normal"/>
         <w:numPr>
           <w:ilvl w:val="0"/>
-          <w:numId w:val="9"/>
+          <w:numId w:val="8"/>
         </w:numPr>
         <w:jc w:val="left"/>
         <w:rPr>
@@ -4191,7 +4323,27 @@
         <w:rPr>
           <w:lang w:val="en-US"/>
         </w:rPr>
-        <w:t>Internal error detection</w:t>
+        <w:t xml:space="preserve">ONAIR_CACHING : </w:t>
+      </w:r>
+      <w:r>
+        <w:rPr>
+          <w:lang w:val="en-US"/>
+        </w:rPr>
+        <w:t xml:space="preserve">Caching value in </w:t>
+      </w:r>
+      <w:proofErr w:type="spellStart"/>
+      <w:r>
+        <w:rPr>
+          <w:lang w:val="en-US"/>
+        </w:rPr>
+        <w:t>millis</w:t>
+      </w:r>
+      <w:proofErr w:type="spellEnd"/>
+      <w:r>
+        <w:rPr>
+          <w:lang w:val="en-US"/>
+        </w:rPr>
+        <w:t xml:space="preserve"> for on air request</w:t>
       </w:r>
     </w:p>
     <w:p>
@@ -4199,7 +4351,7 @@
         <w:pStyle w:val="1-Normal"/>
         <w:numPr>
           <w:ilvl w:val="0"/>
-          <w:numId w:val="9"/>
+          <w:numId w:val="8"/>
         </w:numPr>
         <w:jc w:val="left"/>
         <w:rPr>
@@ -4207,26 +4359,325 @@
         </w:rPr>
       </w:pPr>
       <w:r>
-        <w:t xml:space="preserve">WRAPI </w:t>
+        <w:rPr>
+          <w:lang w:val="en-US"/>
+        </w:rPr>
+        <w:t xml:space="preserve">SCHEDULE_CACHING : </w:t>
+      </w:r>
+      <w:r>
+        <w:rPr>
+          <w:lang w:val="en-US"/>
+        </w:rPr>
+        <w:t xml:space="preserve">Caching value in </w:t>
       </w:r>
       <w:proofErr w:type="spellStart"/>
       <w:r>
-        <w:t>error</w:t>
+        <w:rPr>
+          <w:lang w:val="en-US"/>
+        </w:rPr>
+        <w:t>millis</w:t>
       </w:r>
       <w:proofErr w:type="spellEnd"/>
       <w:r>
-        <w:t xml:space="preserve"> </w:t>
+        <w:rPr>
+          <w:lang w:val="en-US"/>
+        </w:rPr>
+        <w:t xml:space="preserve"> for </w:t>
+      </w:r>
+      <w:r>
+        <w:rPr>
+          <w:lang w:val="en-US"/>
+        </w:rPr>
+        <w:t>schedule</w:t>
+      </w:r>
+      <w:r>
+        <w:rPr>
+          <w:lang w:val="en-US"/>
+        </w:rPr>
+        <w:t xml:space="preserve"> request</w:t>
+      </w:r>
+    </w:p>
+    <w:p>
+      <w:pPr>
+        <w:pStyle w:val="1-Normal"/>
+        <w:numPr>
+          <w:ilvl w:val="0"/>
+          <w:numId w:val="8"/>
+        </w:numPr>
+        <w:jc w:val="left"/>
+        <w:rPr>
+          <w:lang w:val="en-US"/>
+        </w:rPr>
+      </w:pPr>
+      <w:r>
+        <w:rPr>
+          <w:lang w:val="en-US"/>
+        </w:rPr>
+        <w:t xml:space="preserve">ONDEMAND_CACHING : </w:t>
+      </w:r>
+      <w:r>
+        <w:rPr>
+          <w:lang w:val="en-US"/>
+        </w:rPr>
+        <w:t xml:space="preserve">Caching value in </w:t>
       </w:r>
       <w:proofErr w:type="spellStart"/>
       <w:r>
-        <w:t>detection</w:t>
+        <w:rPr>
+          <w:lang w:val="en-US"/>
+        </w:rPr>
+        <w:t>millis</w:t>
       </w:r>
       <w:proofErr w:type="spellEnd"/>
-    </w:p>
-    <w:p>
-      <w:pPr>
-        <w:pStyle w:val="1-Normal"/>
-        <w:jc w:val="left"/>
+      <w:r>
+        <w:rPr>
+          <w:lang w:val="en-US"/>
+        </w:rPr>
+        <w:t xml:space="preserve"> for </w:t>
+      </w:r>
+      <w:proofErr w:type="spellStart"/>
+      <w:r>
+        <w:rPr>
+          <w:lang w:val="en-US"/>
+        </w:rPr>
+        <w:t>ondemand</w:t>
+      </w:r>
+      <w:proofErr w:type="spellEnd"/>
+      <w:r>
+        <w:rPr>
+          <w:lang w:val="en-US"/>
+        </w:rPr>
+        <w:t xml:space="preserve"> request</w:t>
+      </w:r>
+    </w:p>
+    <w:p>
+      <w:pPr>
+        <w:pStyle w:val="1-Normal"/>
+        <w:numPr>
+          <w:ilvl w:val="0"/>
+          <w:numId w:val="8"/>
+        </w:numPr>
+        <w:jc w:val="left"/>
+        <w:rPr>
+          <w:lang w:val="en-US"/>
+        </w:rPr>
+      </w:pPr>
+      <w:r>
+        <w:rPr>
+          <w:lang w:val="en-US"/>
+        </w:rPr>
+        <w:t xml:space="preserve">STATIONS_CACHING : </w:t>
+      </w:r>
+      <w:r>
+        <w:rPr>
+          <w:lang w:val="en-US"/>
+        </w:rPr>
+        <w:t xml:space="preserve">Caching value in </w:t>
+      </w:r>
+      <w:proofErr w:type="spellStart"/>
+      <w:r>
+        <w:rPr>
+          <w:lang w:val="en-US"/>
+        </w:rPr>
+        <w:t>millis</w:t>
+      </w:r>
+      <w:proofErr w:type="spellEnd"/>
+      <w:r>
+        <w:rPr>
+          <w:lang w:val="en-US"/>
+        </w:rPr>
+        <w:t xml:space="preserve"> for </w:t>
+      </w:r>
+      <w:r>
+        <w:rPr>
+          <w:lang w:val="en-US"/>
+        </w:rPr>
+        <w:t>stations</w:t>
+      </w:r>
+      <w:r>
+        <w:rPr>
+          <w:lang w:val="en-US"/>
+        </w:rPr>
+        <w:t xml:space="preserve"> request</w:t>
+      </w:r>
+    </w:p>
+    <w:p>
+      <w:pPr>
+        <w:pStyle w:val="1-Normal"/>
+        <w:numPr>
+          <w:ilvl w:val="0"/>
+          <w:numId w:val="8"/>
+        </w:numPr>
+        <w:jc w:val="left"/>
+        <w:rPr>
+          <w:lang w:val="en-US"/>
+        </w:rPr>
+      </w:pPr>
+      <w:r>
+        <w:rPr>
+          <w:lang w:val="en-US"/>
+        </w:rPr>
+        <w:t xml:space="preserve">CATEGORIES_CACHING : </w:t>
+      </w:r>
+      <w:r>
+        <w:rPr>
+          <w:lang w:val="en-US"/>
+        </w:rPr>
+        <w:t xml:space="preserve">Caching value in </w:t>
+      </w:r>
+      <w:proofErr w:type="spellStart"/>
+      <w:r>
+        <w:rPr>
+          <w:lang w:val="en-US"/>
+        </w:rPr>
+        <w:t>millis</w:t>
+      </w:r>
+      <w:proofErr w:type="spellEnd"/>
+      <w:r>
+        <w:rPr>
+          <w:lang w:val="en-US"/>
+        </w:rPr>
+        <w:t xml:space="preserve"> for </w:t>
+      </w:r>
+      <w:r>
+        <w:rPr>
+          <w:lang w:val="en-US"/>
+        </w:rPr>
+        <w:t>categories</w:t>
+      </w:r>
+      <w:r>
+        <w:rPr>
+          <w:lang w:val="en-US"/>
+        </w:rPr>
+        <w:t xml:space="preserve"> request</w:t>
+      </w:r>
+      <w:bookmarkStart w:id="2" w:name="_Hlk118656045"/>
+    </w:p>
+    <w:p>
+      <w:pPr>
+        <w:pStyle w:val="1-Normal"/>
+        <w:numPr>
+          <w:ilvl w:val="0"/>
+          <w:numId w:val="8"/>
+        </w:numPr>
+        <w:jc w:val="left"/>
+        <w:rPr>
+          <w:lang w:val="en-US"/>
+        </w:rPr>
+      </w:pPr>
+      <w:r>
+        <w:rPr>
+          <w:lang w:val="en-US"/>
+        </w:rPr>
+        <w:t xml:space="preserve">RECOMMENDATIONS_CACHING : </w:t>
+      </w:r>
+      <w:r>
+        <w:rPr>
+          <w:lang w:val="en-US"/>
+        </w:rPr>
+        <w:t xml:space="preserve">Caching value in </w:t>
+      </w:r>
+      <w:proofErr w:type="spellStart"/>
+      <w:r>
+        <w:rPr>
+          <w:lang w:val="en-US"/>
+        </w:rPr>
+        <w:t>millis</w:t>
+      </w:r>
+      <w:proofErr w:type="spellEnd"/>
+      <w:r>
+        <w:rPr>
+          <w:lang w:val="en-US"/>
+        </w:rPr>
+        <w:t xml:space="preserve"> for </w:t>
+      </w:r>
+      <w:r>
+        <w:rPr>
+          <w:lang w:val="en-US"/>
+        </w:rPr>
+        <w:t>recommendations</w:t>
+      </w:r>
+      <w:r>
+        <w:rPr>
+          <w:lang w:val="en-US"/>
+        </w:rPr>
+        <w:t xml:space="preserve"> request</w:t>
+      </w:r>
+    </w:p>
+    <w:p>
+      <w:pPr>
+        <w:pStyle w:val="1-Normal"/>
+        <w:numPr>
+          <w:ilvl w:val="0"/>
+          <w:numId w:val="8"/>
+        </w:numPr>
+        <w:jc w:val="left"/>
+        <w:rPr>
+          <w:lang w:val="en-US"/>
+        </w:rPr>
+      </w:pPr>
+      <w:proofErr w:type="spellStart"/>
+      <w:r>
+        <w:rPr>
+          <w:lang w:val="en-US"/>
+        </w:rPr>
+        <w:t>frApiUrl</w:t>
+      </w:r>
+      <w:proofErr w:type="spellEnd"/>
+      <w:r>
+        <w:rPr>
+          <w:lang w:val="en-US"/>
+        </w:rPr>
+        <w:t xml:space="preserve"> : </w:t>
+      </w:r>
+      <w:r>
+        <w:rPr>
+          <w:lang w:val="en-US"/>
+        </w:rPr>
+        <w:t>French API URL</w:t>
+      </w:r>
+    </w:p>
+    <w:p>
+      <w:pPr>
+        <w:pStyle w:val="1-Normal"/>
+        <w:numPr>
+          <w:ilvl w:val="0"/>
+          <w:numId w:val="8"/>
+        </w:numPr>
+        <w:jc w:val="left"/>
+        <w:rPr>
+          <w:lang w:val="en-US"/>
+        </w:rPr>
+      </w:pPr>
+      <w:proofErr w:type="spellStart"/>
+      <w:r>
+        <w:rPr>
+          <w:lang w:val="en-US"/>
+        </w:rPr>
+        <w:t>frApiAuth</w:t>
+      </w:r>
+      <w:proofErr w:type="spellEnd"/>
+      <w:r>
+        <w:rPr>
+          <w:lang w:val="en-US"/>
+        </w:rPr>
+        <w:t xml:space="preserve"> : </w:t>
+      </w:r>
+      <w:r>
+        <w:rPr>
+          <w:lang w:val="en-US"/>
+        </w:rPr>
+        <w:t>French API credential</w:t>
+      </w:r>
+    </w:p>
+    <w:bookmarkEnd w:id="2"/>
+    <w:p>
+      <w:pPr>
+        <w:pStyle w:val="1-Normal"/>
+        <w:jc w:val="left"/>
+        <w:rPr>
+          <w:lang w:val="en-US"/>
+        </w:rPr>
       </w:pPr>
     </w:p>
     <w:p>
@@ -4237,75 +4688,171 @@
           <w:numId w:val="7"/>
         </w:numPr>
       </w:pPr>
-      <w:bookmarkStart w:id="2" w:name="_Toc95297376"/>
       <w:proofErr w:type="spellStart"/>
       <w:r>
-        <w:t>Request</w:t>
-      </w:r>
-      <w:bookmarkEnd w:id="2"/>
+        <w:t>Error</w:t>
+      </w:r>
       <w:proofErr w:type="spellEnd"/>
-    </w:p>
-    <w:p>
-      <w:pPr>
-        <w:pStyle w:val="1-Normal"/>
-        <w:jc w:val="left"/>
-      </w:pPr>
-    </w:p>
-    <w:p>
-      <w:pPr>
-        <w:pStyle w:val="1-Normal"/>
-        <w:jc w:val="left"/>
-        <w:rPr>
-          <w:lang w:val="en-US"/>
-        </w:rPr>
-      </w:pPr>
-      <w:r>
-        <w:rPr>
-          <w:lang w:val="en-US"/>
-        </w:rPr>
-        <w:t>This Middleware example is a</w:t>
-      </w:r>
-      <w:r>
-        <w:rPr>
-          <w:lang w:val="en-US"/>
-        </w:rPr>
-        <w:t xml:space="preserve"> RESTful API that responds to signed HTTPS requests.</w:t>
-      </w:r>
-    </w:p>
-    <w:p>
-      <w:pPr>
-        <w:pStyle w:val="1-Normal"/>
-        <w:jc w:val="left"/>
-        <w:rPr>
-          <w:lang w:val="en-US"/>
-        </w:rPr>
-      </w:pPr>
-      <w:r>
-        <w:rPr>
-          <w:lang w:val="en-US"/>
-        </w:rPr>
-        <w:t xml:space="preserve">These are all GET operations, </w:t>
-      </w:r>
-      <w:r>
-        <w:rPr>
-          <w:lang w:val="en-US"/>
-        </w:rPr>
-        <w:t>except for</w:t>
-      </w:r>
-      <w:r>
-        <w:rPr>
-          <w:lang w:val="en-US"/>
-        </w:rPr>
-        <w:t xml:space="preserve"> the /recommendations endpoint that needs a POST request.</w:t>
-      </w:r>
-    </w:p>
-    <w:p>
-      <w:pPr>
-        <w:pStyle w:val="1-Normal"/>
-        <w:jc w:val="left"/>
-        <w:rPr>
-          <w:lang w:val="en-US"/>
-        </w:rPr>
+      <w:r>
+        <w:t xml:space="preserve"> </w:t>
+      </w:r>
+      <w:r>
+        <w:t>H</w:t>
+      </w:r>
+      <w:r>
+        <w:t>andling</w:t>
+      </w:r>
+      <w:bookmarkEnd w:id="1"/>
+    </w:p>
+    <w:p>
+      <w:pPr>
+        <w:pStyle w:val="1-Normal"/>
+        <w:jc w:val="left"/>
+      </w:pPr>
+    </w:p>
+    <w:p>
+      <w:pPr>
+        <w:pStyle w:val="1-Normal"/>
+        <w:jc w:val="left"/>
+        <w:rPr>
+          <w:lang w:val="en-US"/>
+        </w:rPr>
+      </w:pPr>
+      <w:r>
+        <w:rPr>
+          <w:lang w:val="en-US"/>
+        </w:rPr>
+        <w:t>There are several levels of error handling within the application:</w:t>
+      </w:r>
+    </w:p>
+    <w:p>
+      <w:pPr>
+        <w:pStyle w:val="1-Normal"/>
+        <w:numPr>
+          <w:ilvl w:val="0"/>
+          <w:numId w:val="9"/>
+        </w:numPr>
+        <w:jc w:val="left"/>
+        <w:rPr>
+          <w:lang w:val="en-US"/>
+        </w:rPr>
+      </w:pPr>
+      <w:r>
+        <w:rPr>
+          <w:lang w:val="en-US"/>
+        </w:rPr>
+        <w:t>Missing file detection (.env, https key or certification, WRAPI key)</w:t>
+      </w:r>
+    </w:p>
+    <w:p>
+      <w:pPr>
+        <w:pStyle w:val="1-Normal"/>
+        <w:numPr>
+          <w:ilvl w:val="0"/>
+          <w:numId w:val="9"/>
+        </w:numPr>
+        <w:jc w:val="left"/>
+        <w:rPr>
+          <w:lang w:val="en-US"/>
+        </w:rPr>
+      </w:pPr>
+      <w:r>
+        <w:rPr>
+          <w:lang w:val="en-US"/>
+        </w:rPr>
+        <w:t>Missing configuration detection (in .env)</w:t>
+      </w:r>
+    </w:p>
+    <w:p>
+      <w:pPr>
+        <w:pStyle w:val="1-Normal"/>
+        <w:numPr>
+          <w:ilvl w:val="0"/>
+          <w:numId w:val="9"/>
+        </w:numPr>
+        <w:jc w:val="left"/>
+        <w:rPr>
+          <w:lang w:val="en-US"/>
+        </w:rPr>
+      </w:pPr>
+      <w:r>
+        <w:rPr>
+          <w:lang w:val="en-US"/>
+        </w:rPr>
+        <w:t>Detection of malformed query (missing or bad shaped parameter)</w:t>
+      </w:r>
+    </w:p>
+    <w:p>
+      <w:pPr>
+        <w:pStyle w:val="1-Normal"/>
+        <w:numPr>
+          <w:ilvl w:val="0"/>
+          <w:numId w:val="9"/>
+        </w:numPr>
+        <w:jc w:val="left"/>
+        <w:rPr>
+          <w:lang w:val="en-US"/>
+        </w:rPr>
+      </w:pPr>
+      <w:r>
+        <w:rPr>
+          <w:lang w:val="en-US"/>
+        </w:rPr>
+        <w:t xml:space="preserve">Loading in progress detection </w:t>
+      </w:r>
+    </w:p>
+    <w:p>
+      <w:pPr>
+        <w:pStyle w:val="1-Normal"/>
+        <w:numPr>
+          <w:ilvl w:val="0"/>
+          <w:numId w:val="9"/>
+        </w:numPr>
+        <w:jc w:val="left"/>
+        <w:rPr>
+          <w:lang w:val="en-US"/>
+        </w:rPr>
+      </w:pPr>
+      <w:r>
+        <w:rPr>
+          <w:lang w:val="en-US"/>
+        </w:rPr>
+        <w:t>Internal error detection</w:t>
+      </w:r>
+    </w:p>
+    <w:p>
+      <w:pPr>
+        <w:pStyle w:val="1-Normal"/>
+        <w:numPr>
+          <w:ilvl w:val="0"/>
+          <w:numId w:val="9"/>
+        </w:numPr>
+        <w:jc w:val="left"/>
+        <w:rPr>
+          <w:lang w:val="en-US"/>
+        </w:rPr>
+      </w:pPr>
+      <w:r>
+        <w:t xml:space="preserve">WRAPI </w:t>
+      </w:r>
+      <w:proofErr w:type="spellStart"/>
+      <w:r>
+        <w:t>error</w:t>
+      </w:r>
+      <w:proofErr w:type="spellEnd"/>
+      <w:r>
+        <w:t xml:space="preserve"> </w:t>
+      </w:r>
+      <w:proofErr w:type="spellStart"/>
+      <w:r>
+        <w:t>detection</w:t>
+      </w:r>
+      <w:proofErr w:type="spellEnd"/>
+    </w:p>
+    <w:p>
+      <w:pPr>
+        <w:pStyle w:val="1-Normal"/>
+        <w:jc w:val="left"/>
       </w:pPr>
     </w:p>
     <w:p>
@@ -4315,188 +4862,56 @@
           <w:ilvl w:val="0"/>
           <w:numId w:val="7"/>
         </w:numPr>
-        <w:rPr>
-          <w:lang w:val="en-US"/>
-        </w:rPr>
-      </w:pPr>
-      <w:bookmarkStart w:id="3" w:name="_Toc95297377"/>
-      <w:r>
-        <w:rPr>
-          <w:lang w:val="en-US"/>
-        </w:rPr>
-        <w:t>Authentication</w:t>
+      </w:pPr>
+      <w:bookmarkStart w:id="3" w:name="_Toc93944034"/>
+      <w:proofErr w:type="spellStart"/>
+      <w:r>
+        <w:lastRenderedPageBreak/>
+        <w:t>Request</w:t>
       </w:r>
       <w:bookmarkEnd w:id="3"/>
-    </w:p>
-    <w:p>
-      <w:pPr>
-        <w:pStyle w:val="1-Normal"/>
-        <w:jc w:val="left"/>
-        <w:rPr>
-          <w:lang w:val="en-US"/>
-        </w:rPr>
-      </w:pPr>
-    </w:p>
-    <w:p>
-      <w:pPr>
-        <w:pStyle w:val="1-Normal"/>
-        <w:jc w:val="left"/>
-        <w:rPr>
-          <w:lang w:val="en-US"/>
-        </w:rPr>
-      </w:pPr>
-      <w:r>
-        <w:rPr>
-          <w:lang w:val="en-US"/>
-        </w:rPr>
-        <w:t>Middleware has an authentication system</w:t>
-      </w:r>
-      <w:r>
-        <w:rPr>
-          <w:lang w:val="en-US"/>
-        </w:rPr>
-        <w:t xml:space="preserve"> which</w:t>
-      </w:r>
-      <w:r>
-        <w:rPr>
-          <w:lang w:val="en-US"/>
-        </w:rPr>
-        <w:t xml:space="preserve"> </w:t>
-      </w:r>
-      <w:r>
-        <w:rPr>
-          <w:lang w:val="en-US"/>
-        </w:rPr>
-        <w:t xml:space="preserve">will load </w:t>
-      </w:r>
-      <w:r>
-        <w:rPr>
-          <w:lang w:val="en-US"/>
-        </w:rPr>
-        <w:t xml:space="preserve">authorized </w:t>
-      </w:r>
-      <w:r>
-        <w:rPr>
-          <w:lang w:val="en-US"/>
-        </w:rPr>
-        <w:t>login</w:t>
-      </w:r>
-      <w:r>
-        <w:rPr>
-          <w:lang w:val="en-US"/>
-        </w:rPr>
-        <w:t>s</w:t>
-      </w:r>
-      <w:r>
-        <w:rPr>
-          <w:lang w:val="en-US"/>
-        </w:rPr>
-        <w:t xml:space="preserve"> </w:t>
-      </w:r>
-      <w:r>
-        <w:rPr>
-          <w:lang w:val="en-US"/>
-        </w:rPr>
-        <w:t>through a file (enum.js).</w:t>
-      </w:r>
-    </w:p>
-    <w:p>
-      <w:pPr>
-        <w:pStyle w:val="1-Normal"/>
-        <w:jc w:val="left"/>
-      </w:pPr>
-      <w:r>
-        <w:t xml:space="preserve">It support </w:t>
-      </w:r>
-      <w:proofErr w:type="spellStart"/>
-      <w:r>
-        <w:t>infinite</w:t>
-      </w:r>
       <w:proofErr w:type="spellEnd"/>
-      <w:r>
-        <w:t xml:space="preserve"> login combinaison.</w:t>
-      </w:r>
-    </w:p>
-    <w:p>
-      <w:pPr>
-        <w:pStyle w:val="1-Normal"/>
-        <w:jc w:val="left"/>
-        <w:rPr>
-          <w:lang w:val="en-US"/>
-        </w:rPr>
-      </w:pPr>
-      <w:r>
-        <w:rPr>
-          <w:lang w:val="en-US"/>
-        </w:rPr>
-        <w:t xml:space="preserve">When a request incoming it will </w:t>
-      </w:r>
-      <w:r>
-        <w:rPr>
-          <w:lang w:val="en-US"/>
-        </w:rPr>
-        <w:t>compare</w:t>
-      </w:r>
-      <w:r>
-        <w:rPr>
-          <w:lang w:val="en-US"/>
-        </w:rPr>
-        <w:t xml:space="preserve"> login </w:t>
-      </w:r>
-      <w:r>
-        <w:rPr>
-          <w:lang w:val="en-US"/>
-        </w:rPr>
-        <w:t>to</w:t>
-      </w:r>
-      <w:r>
-        <w:rPr>
-          <w:lang w:val="en-US"/>
-        </w:rPr>
-        <w:t xml:space="preserve"> “authorization” HTTP header value.</w:t>
-      </w:r>
-    </w:p>
-    <w:p>
-      <w:pPr>
-        <w:pStyle w:val="1-Normal"/>
-        <w:jc w:val="left"/>
-        <w:rPr>
-          <w:lang w:val="en-US"/>
-        </w:rPr>
-      </w:pPr>
-      <w:r>
-        <w:rPr>
-          <w:lang w:val="en-US"/>
-        </w:rPr>
-        <w:t xml:space="preserve">Valid “authorization” HTTP header value must be built with two part, “Basic </w:t>
-      </w:r>
-      <w:proofErr w:type="gramStart"/>
-      <w:r>
-        <w:rPr>
-          <w:lang w:val="en-US"/>
-        </w:rPr>
-        <w:t>“ +</w:t>
-      </w:r>
-      <w:proofErr w:type="gramEnd"/>
-      <w:r>
-        <w:rPr>
-          <w:lang w:val="en-US"/>
-        </w:rPr>
-        <w:t xml:space="preserve"> base64 encoded “</w:t>
-      </w:r>
-      <w:proofErr w:type="spellStart"/>
-      <w:r>
-        <w:rPr>
-          <w:lang w:val="en-US"/>
-        </w:rPr>
-        <w:t>id:password</w:t>
-      </w:r>
-      <w:proofErr w:type="spellEnd"/>
-      <w:r>
-        <w:rPr>
-          <w:lang w:val="en-US"/>
-        </w:rPr>
-        <w:t>”.</w:t>
+    </w:p>
+    <w:p>
+      <w:pPr>
+        <w:pStyle w:val="1-Normal"/>
+        <w:jc w:val="left"/>
+      </w:pPr>
+    </w:p>
+    <w:p>
+      <w:pPr>
+        <w:pStyle w:val="1-Normal"/>
+        <w:jc w:val="left"/>
+        <w:rPr>
+          <w:lang w:val="en-US"/>
+        </w:rPr>
+      </w:pPr>
+      <w:r>
+        <w:rPr>
+          <w:lang w:val="en-US"/>
+        </w:rPr>
+        <w:t>This Middleware example is a</w:t>
+      </w:r>
+      <w:r>
+        <w:rPr>
+          <w:lang w:val="en-US"/>
+        </w:rPr>
+        <w:t xml:space="preserve"> RESTful API that responds to signed HTTPS requests.</w:t>
+      </w:r>
+    </w:p>
+    <w:p>
+      <w:pPr>
+        <w:pStyle w:val="1-Normal"/>
+        <w:jc w:val="left"/>
+        <w:rPr>
+          <w:lang w:val="en-US"/>
+        </w:rPr>
+      </w:pPr>
+      <w:r>
+        <w:rPr>
+          <w:lang w:val="en-US"/>
+        </w:rPr>
+        <w:t>These are all GET operations, with the exception of the /recommendations endpoint that needs a POST request.</w:t>
       </w:r>
     </w:p>
     <w:p>
@@ -4516,7 +4931,7 @@
           <w:numId w:val="7"/>
         </w:numPr>
       </w:pPr>
-      <w:bookmarkStart w:id="4" w:name="_Toc95297378"/>
+      <w:bookmarkStart w:id="4" w:name="_Toc93944035"/>
       <w:r>
         <w:t xml:space="preserve">Log </w:t>
       </w:r>
@@ -4620,9 +5035,8 @@
           <w:numId w:val="7"/>
         </w:numPr>
       </w:pPr>
-      <w:bookmarkStart w:id="5" w:name="_Toc95297379"/>
-      <w:r>
-        <w:lastRenderedPageBreak/>
+      <w:bookmarkStart w:id="5" w:name="_Toc93944036"/>
+      <w:r>
         <w:t xml:space="preserve">Cache </w:t>
       </w:r>
       <w:r>
@@ -4732,16 +5146,8 @@
         <w:rPr>
           <w:lang w:val="en-US"/>
         </w:rPr>
-        <w:t xml:space="preserve">of the "Developers </w:t>
-      </w:r>
-      <w:proofErr w:type="spellStart"/>
-      <w:r>
-        <w:rPr>
-          <w:lang w:val="en-US"/>
-        </w:rPr>
-        <w:t>Radioplayer</w:t>
-      </w:r>
-      <w:proofErr w:type="spellEnd"/>
+        <w:t>of the "Developers Radioplayer</w:t>
+      </w:r>
       <w:r>
         <w:rPr>
           <w:lang w:val="en-US"/>
@@ -4890,34 +5296,6 @@
     <w:p>
       <w:pPr>
         <w:pStyle w:val="1-Normal"/>
-        <w:jc w:val="left"/>
-      </w:pPr>
-      <w:r>
-        <w:t>A</w:t>
-      </w:r>
-      <w:r>
-        <w:t xml:space="preserve">nd </w:t>
-      </w:r>
-      <w:proofErr w:type="spellStart"/>
-      <w:r>
-        <w:t>we</w:t>
-      </w:r>
-      <w:proofErr w:type="spellEnd"/>
-      <w:r>
-        <w:t xml:space="preserve"> </w:t>
-      </w:r>
-      <w:proofErr w:type="spellStart"/>
-      <w:r>
-        <w:t>added</w:t>
-      </w:r>
-      <w:proofErr w:type="spellEnd"/>
-      <w:r>
-        <w:t> :</w:t>
-      </w:r>
-    </w:p>
-    <w:p>
-      <w:pPr>
-        <w:pStyle w:val="1-Normal"/>
         <w:numPr>
           <w:ilvl w:val="0"/>
           <w:numId w:val="3"/>
@@ -4948,6 +5326,24 @@
     <w:p>
       <w:pPr>
         <w:pStyle w:val="1-Normal"/>
+        <w:numPr>
+          <w:ilvl w:val="0"/>
+          <w:numId w:val="3"/>
+        </w:numPr>
+        <w:jc w:val="left"/>
+      </w:pPr>
+      <w:r>
+        <w:t xml:space="preserve">20 minutes for </w:t>
+      </w:r>
+      <w:proofErr w:type="spellStart"/>
+      <w:r>
+        <w:t>Recommendations</w:t>
+      </w:r>
+      <w:proofErr w:type="spellEnd"/>
+    </w:p>
+    <w:p>
+      <w:pPr>
+        <w:pStyle w:val="1-Normal"/>
         <w:jc w:val="left"/>
       </w:pPr>
     </w:p>
@@ -4977,23 +5373,7 @@
           <w:rFonts w:eastAsia="MS Mincho"/>
           <w:lang w:val="en-US"/>
         </w:rPr>
-        <w:t xml:space="preserve"> </w:t>
-      </w:r>
-      <w:proofErr w:type="gramStart"/>
-      <w:r>
-        <w:rPr>
-          <w:rFonts w:eastAsia="MS Mincho"/>
-          <w:lang w:val="en-US"/>
-        </w:rPr>
-        <w:t>data</w:t>
-      </w:r>
-      <w:proofErr w:type="gramEnd"/>
-      <w:r>
-        <w:rPr>
-          <w:rFonts w:eastAsia="MS Mincho"/>
-          <w:lang w:val="en-US"/>
-        </w:rPr>
-        <w:t xml:space="preserve"> or CUSTOM_CACHING</w:t>
+        <w:t xml:space="preserve"> data or CUSTOM_CACHING</w:t>
       </w:r>
       <w:r>
         <w:rPr>
@@ -5043,7 +5423,7 @@
           <w:numId w:val="7"/>
         </w:numPr>
       </w:pPr>
-      <w:bookmarkStart w:id="6" w:name="_Toc95297380"/>
+      <w:bookmarkStart w:id="6" w:name="_Toc93944037"/>
       <w:r>
         <w:t>Managers</w:t>
       </w:r>
@@ -5166,19 +5546,11 @@
         </w:rPr>
         <w:t xml:space="preserve">are in </w:t>
       </w:r>
-      <w:proofErr w:type="gramStart"/>
-      <w:r>
-        <w:rPr>
-          <w:lang w:val="en-US"/>
-        </w:rPr>
-        <w:t>‘./</w:t>
-      </w:r>
-      <w:proofErr w:type="gramEnd"/>
-      <w:r>
-        <w:rPr>
-          <w:lang w:val="en-US"/>
-        </w:rPr>
-        <w:t>managers/’</w:t>
+      <w:r>
+        <w:rPr>
+          <w:lang w:val="en-US"/>
+        </w:rPr>
+        <w:t>‘./managers/’</w:t>
       </w:r>
       <w:r>
         <w:rPr>
@@ -5210,7 +5582,7 @@
           <w:numId w:val="7"/>
         </w:numPr>
       </w:pPr>
-      <w:bookmarkStart w:id="7" w:name="_Toc95297381"/>
+      <w:bookmarkStart w:id="7" w:name="_Toc93944038"/>
       <w:r>
         <w:t>Routes</w:t>
       </w:r>
@@ -5413,6 +5785,7 @@
         <w:rPr>
           <w:lang w:val="en-US"/>
         </w:rPr>
+        <w:lastRenderedPageBreak/>
         <w:t>You can fi</w:t>
       </w:r>
       <w:r>
@@ -5425,21 +5798,7 @@
         <w:rPr>
           <w:lang w:val="en-US"/>
         </w:rPr>
-        <w:t xml:space="preserve"> </w:t>
-      </w:r>
-      <w:proofErr w:type="gramStart"/>
-      <w:r>
-        <w:rPr>
-          <w:lang w:val="en-US"/>
-        </w:rPr>
-        <w:t>‘./</w:t>
-      </w:r>
-      <w:proofErr w:type="gramEnd"/>
-      <w:r>
-        <w:rPr>
-          <w:lang w:val="en-US"/>
-        </w:rPr>
-        <w:t>routes/’</w:t>
+        <w:t xml:space="preserve"> ‘./routes/’</w:t>
       </w:r>
       <w:r>
         <w:rPr>
@@ -5499,7 +5858,19 @@
         <w:rPr>
           <w:lang w:val="en-US"/>
         </w:rPr>
-        <w:t xml:space="preserve"> are GET request.</w:t>
+        <w:t xml:space="preserve"> are GET request</w:t>
+      </w:r>
+      <w:r>
+        <w:rPr>
+          <w:lang w:val="en-US"/>
+        </w:rPr>
+        <w:t>s</w:t>
+      </w:r>
+      <w:r>
+        <w:rPr>
+          <w:lang w:val="en-US"/>
+        </w:rPr>
+        <w:t>.</w:t>
       </w:r>
     </w:p>
     <w:p>
@@ -5519,7 +5890,7 @@
           <w:numId w:val="7"/>
         </w:numPr>
       </w:pPr>
-      <w:bookmarkStart w:id="8" w:name="_Toc95297382"/>
+      <w:bookmarkStart w:id="8" w:name="_Toc93944039"/>
       <w:proofErr w:type="spellStart"/>
       <w:r>
         <w:t>Request</w:t>
@@ -5565,7 +5936,19 @@
         <w:rPr>
           <w:lang w:val="en-US"/>
         </w:rPr>
-        <w:t xml:space="preserve">Every endpoint can support request parameters you can found on </w:t>
+        <w:t>Every endpoint can support request parameters you can found on</w:t>
+      </w:r>
+      <w:r>
+        <w:rPr>
+          <w:lang w:val="en-US"/>
+        </w:rPr>
+        <w:t xml:space="preserve"> WRAPI documentation :</w:t>
+      </w:r>
+      <w:r>
+        <w:rPr>
+          <w:lang w:val="en-US"/>
+        </w:rPr>
+        <w:t xml:space="preserve"> </w:t>
       </w:r>
       <w:hyperlink r:id="rId9" w:history="1">
         <w:r>
@@ -5600,7 +5983,7 @@
           <w:numId w:val="7"/>
         </w:numPr>
       </w:pPr>
-      <w:bookmarkStart w:id="9" w:name="_Toc95297383"/>
+      <w:bookmarkStart w:id="9" w:name="_Toc93944040"/>
       <w:proofErr w:type="spellStart"/>
       <w:r>
         <w:t>R</w:t>
@@ -5647,7 +6030,6 @@
         <w:rPr>
           <w:lang w:val="en-US"/>
         </w:rPr>
-        <w:lastRenderedPageBreak/>
         <w:t>These are composed of a "data" part where the data is stored and a "meta" part where descriptions of the query and the data are stored.</w:t>
       </w:r>
     </w:p>
@@ -5686,7 +6068,7 @@
           <w:lang w:val="en-US"/>
         </w:rPr>
       </w:pPr>
-      <w:bookmarkStart w:id="10" w:name="_Toc95297384"/>
+      <w:bookmarkStart w:id="10" w:name="_Toc93944041"/>
       <w:r>
         <w:rPr>
           <w:lang w:val="en-US"/>
@@ -5823,7 +6205,7 @@
           <w:numId w:val="7"/>
         </w:numPr>
       </w:pPr>
-      <w:bookmarkStart w:id="11" w:name="_Toc95297385"/>
+      <w:bookmarkStart w:id="11" w:name="_Toc93944042"/>
       <w:r>
         <w:t>Stations</w:t>
       </w:r>
@@ -6065,7 +6447,7 @@
           <w:numId w:val="10"/>
         </w:numPr>
       </w:pPr>
-      <w:bookmarkStart w:id="12" w:name="_Toc95297386"/>
+      <w:bookmarkStart w:id="12" w:name="_Toc93944043"/>
       <w:proofErr w:type="spellStart"/>
       <w:r>
         <w:t>OnAir</w:t>
@@ -6186,7 +6568,7 @@
           <w:numId w:val="10"/>
         </w:numPr>
       </w:pPr>
-      <w:bookmarkStart w:id="13" w:name="_Toc95297387"/>
+      <w:bookmarkStart w:id="13" w:name="_Toc93944044"/>
       <w:proofErr w:type="spellStart"/>
       <w:r>
         <w:t>OnDemand</w:t>
@@ -6325,7 +6707,6 @@
         <w:t>ondemand</w:t>
       </w:r>
       <w:proofErr w:type="spellEnd"/>
-      <w:proofErr w:type="gramStart"/>
       <w:r>
         <w:rPr>
           <w:lang w:val="en-US"/>
@@ -6340,7 +6721,6 @@
         <w:t>seriesid</w:t>
       </w:r>
       <w:proofErr w:type="spellEnd"/>
-      <w:proofErr w:type="gramEnd"/>
       <w:r>
         <w:rPr>
           <w:lang w:val="en-US"/>
@@ -6369,6 +6749,7 @@
         <w:rPr>
           <w:lang w:val="en-US"/>
         </w:rPr>
+        <w:lastRenderedPageBreak/>
         <w:t xml:space="preserve">Each </w:t>
       </w:r>
       <w:r>
@@ -6500,7 +6881,7 @@
           <w:numId w:val="10"/>
         </w:numPr>
       </w:pPr>
-      <w:bookmarkStart w:id="14" w:name="_Toc95297388"/>
+      <w:bookmarkStart w:id="14" w:name="_Toc93944045"/>
       <w:r>
         <w:t>Schedule</w:t>
       </w:r>
@@ -6622,14 +7003,12 @@
         </w:rPr>
         <w:t xml:space="preserve"> ‘from’ or ‘to’ </w:t>
       </w:r>
-      <w:proofErr w:type="gramStart"/>
       <w:r>
         <w:rPr>
           <w:lang w:val="en-US"/>
         </w:rPr>
         <w:t>filled</w:t>
       </w:r>
-      <w:proofErr w:type="gramEnd"/>
       <w:r>
         <w:rPr>
           <w:lang w:val="en-US"/>
@@ -6678,7 +7057,7 @@
           <w:numId w:val="7"/>
         </w:numPr>
       </w:pPr>
-      <w:bookmarkStart w:id="15" w:name="_Toc95297389"/>
+      <w:bookmarkStart w:id="15" w:name="_Toc93944046"/>
       <w:proofErr w:type="spellStart"/>
       <w:r>
         <w:t>OnDemand</w:t>
@@ -6760,7 +7139,6 @@
         <w:rPr>
           <w:lang w:val="en-US"/>
         </w:rPr>
-        <w:lastRenderedPageBreak/>
         <w:t xml:space="preserve">Middleware </w:t>
       </w:r>
       <w:r>
@@ -6915,7 +7293,6 @@
         <w:t>ondemand</w:t>
       </w:r>
       <w:proofErr w:type="spellEnd"/>
-      <w:proofErr w:type="gramStart"/>
       <w:r>
         <w:rPr>
           <w:lang w:val="en-US"/>
@@ -6930,7 +7307,6 @@
         <w:t>odIds</w:t>
       </w:r>
       <w:proofErr w:type="spellEnd"/>
-      <w:proofErr w:type="gramEnd"/>
       <w:r>
         <w:rPr>
           <w:lang w:val="en-US"/>
@@ -6970,7 +7346,7 @@
           <w:numId w:val="7"/>
         </w:numPr>
       </w:pPr>
-      <w:bookmarkStart w:id="16" w:name="_Toc95297390"/>
+      <w:bookmarkStart w:id="16" w:name="_Toc93944047"/>
       <w:r>
         <w:t>Categories</w:t>
       </w:r>
@@ -7100,7 +7476,7 @@
           <w:numId w:val="7"/>
         </w:numPr>
       </w:pPr>
-      <w:bookmarkStart w:id="17" w:name="_Toc95297391"/>
+      <w:bookmarkStart w:id="17" w:name="_Toc93944048"/>
       <w:proofErr w:type="spellStart"/>
       <w:r>
         <w:t>Recommendations</w:t>
@@ -7181,6 +7557,322 @@
           <w:lang w:val="en-US"/>
         </w:rPr>
       </w:pPr>
+    </w:p>
+    <w:p>
+      <w:pPr>
+        <w:ind w:left="227"/>
+        <w:jc w:val="left"/>
+        <w:rPr>
+          <w:lang w:val="en-US"/>
+        </w:rPr>
+      </w:pPr>
+      <w:r>
+        <w:rPr>
+          <w:lang w:val="en-US"/>
+        </w:rPr>
+        <w:t>Some countries generate special caching and response.</w:t>
+      </w:r>
+      <w:r>
+        <w:rPr>
+          <w:lang w:val="en-US"/>
+        </w:rPr>
+        <w:br/>
+        <w:t xml:space="preserve">The </w:t>
+      </w:r>
+      <w:r>
+        <w:rPr>
+          <w:lang w:val="en-US"/>
+        </w:rPr>
+        <w:t xml:space="preserve">concerned </w:t>
+      </w:r>
+      <w:r>
+        <w:rPr>
+          <w:lang w:val="en-US"/>
+        </w:rPr>
+        <w:t>countri</w:t>
+      </w:r>
+      <w:r>
+        <w:rPr>
+          <w:lang w:val="en-US"/>
+        </w:rPr>
+        <w:t xml:space="preserve">es </w:t>
+      </w:r>
+      <w:r>
+        <w:rPr>
+          <w:lang w:val="en-US"/>
+        </w:rPr>
+        <w:t>are</w:t>
+      </w:r>
+      <w:r>
+        <w:rPr>
+          <w:lang w:val="en-US"/>
+        </w:rPr>
+        <w:t xml:space="preserve"> </w:t>
+      </w:r>
+      <w:r>
+        <w:rPr>
+          <w:lang w:val="en-US"/>
+        </w:rPr>
+        <w:t>Andorra</w:t>
+      </w:r>
+      <w:r>
+        <w:rPr>
+          <w:lang w:val="en-US"/>
+        </w:rPr>
+        <w:t xml:space="preserve">, </w:t>
+      </w:r>
+      <w:r>
+        <w:rPr>
+          <w:lang w:val="en-US"/>
+        </w:rPr>
+        <w:t>Bulgaria</w:t>
+      </w:r>
+      <w:r>
+        <w:rPr>
+          <w:lang w:val="en-US"/>
+        </w:rPr>
+        <w:t xml:space="preserve">, </w:t>
+      </w:r>
+      <w:r>
+        <w:rPr>
+          <w:lang w:val="en-US"/>
+        </w:rPr>
+        <w:t>Croatia</w:t>
+      </w:r>
+      <w:r>
+        <w:rPr>
+          <w:lang w:val="en-US"/>
+        </w:rPr>
+        <w:t xml:space="preserve">, </w:t>
+      </w:r>
+      <w:r>
+        <w:rPr>
+          <w:lang w:val="en-US"/>
+        </w:rPr>
+        <w:t>Cyprus</w:t>
+      </w:r>
+      <w:r>
+        <w:rPr>
+          <w:lang w:val="en-US"/>
+        </w:rPr>
+        <w:t xml:space="preserve">, </w:t>
+      </w:r>
+      <w:r>
+        <w:rPr>
+          <w:lang w:val="en-US"/>
+        </w:rPr>
+        <w:t>Czech Rep</w:t>
+      </w:r>
+      <w:r>
+        <w:rPr>
+          <w:lang w:val="en-US"/>
+        </w:rPr>
+        <w:t xml:space="preserve">, </w:t>
+      </w:r>
+      <w:r>
+        <w:rPr>
+          <w:lang w:val="en-US"/>
+        </w:rPr>
+        <w:t>Estonia</w:t>
+      </w:r>
+      <w:r>
+        <w:rPr>
+          <w:lang w:val="en-US"/>
+        </w:rPr>
+        <w:t xml:space="preserve">, France, </w:t>
+      </w:r>
+      <w:r>
+        <w:rPr>
+          <w:lang w:val="en-US"/>
+        </w:rPr>
+        <w:t>Greece</w:t>
+      </w:r>
+      <w:r>
+        <w:rPr>
+          <w:lang w:val="en-US"/>
+        </w:rPr>
+        <w:t xml:space="preserve">, </w:t>
+      </w:r>
+      <w:r>
+        <w:rPr>
+          <w:lang w:val="en-US"/>
+        </w:rPr>
+        <w:t>Hungary</w:t>
+      </w:r>
+      <w:r>
+        <w:rPr>
+          <w:lang w:val="en-US"/>
+        </w:rPr>
+        <w:t xml:space="preserve">, </w:t>
+      </w:r>
+      <w:r>
+        <w:rPr>
+          <w:lang w:val="en-US"/>
+        </w:rPr>
+        <w:t>Iceland</w:t>
+      </w:r>
+      <w:r>
+        <w:rPr>
+          <w:lang w:val="en-US"/>
+        </w:rPr>
+        <w:t xml:space="preserve">, </w:t>
+      </w:r>
+      <w:r>
+        <w:rPr>
+          <w:lang w:val="en-US"/>
+        </w:rPr>
+        <w:t>Latvia</w:t>
+      </w:r>
+      <w:r>
+        <w:rPr>
+          <w:lang w:val="en-US"/>
+        </w:rPr>
+        <w:t xml:space="preserve">, </w:t>
+      </w:r>
+      <w:r>
+        <w:rPr>
+          <w:lang w:val="en-US"/>
+        </w:rPr>
+        <w:t>Lithuania</w:t>
+      </w:r>
+      <w:r>
+        <w:rPr>
+          <w:lang w:val="en-US"/>
+        </w:rPr>
+        <w:t xml:space="preserve">, Luxembourg, </w:t>
+      </w:r>
+      <w:r>
+        <w:rPr>
+          <w:lang w:val="en-US"/>
+        </w:rPr>
+        <w:t>Malta</w:t>
+      </w:r>
+      <w:r>
+        <w:rPr>
+          <w:lang w:val="en-US"/>
+        </w:rPr>
+        <w:t xml:space="preserve">, Portugal, </w:t>
+      </w:r>
+      <w:r>
+        <w:rPr>
+          <w:lang w:val="en-US"/>
+        </w:rPr>
+        <w:t>Romania</w:t>
+      </w:r>
+      <w:r>
+        <w:rPr>
+          <w:lang w:val="en-US"/>
+        </w:rPr>
+        <w:t xml:space="preserve">, </w:t>
+      </w:r>
+      <w:r>
+        <w:rPr>
+          <w:lang w:val="en-US"/>
+        </w:rPr>
+        <w:t>Slovakia</w:t>
+      </w:r>
+      <w:r>
+        <w:rPr>
+          <w:lang w:val="en-US"/>
+        </w:rPr>
+        <w:t xml:space="preserve">, </w:t>
+      </w:r>
+      <w:r>
+        <w:rPr>
+          <w:lang w:val="en-US"/>
+        </w:rPr>
+        <w:t>Slovenia</w:t>
+      </w:r>
+      <w:r>
+        <w:rPr>
+          <w:lang w:val="en-US"/>
+        </w:rPr>
+        <w:t>.</w:t>
+      </w:r>
+    </w:p>
+    <w:p>
+      <w:pPr>
+        <w:ind w:left="227"/>
+        <w:jc w:val="left"/>
+        <w:rPr>
+          <w:lang w:val="en-US"/>
+        </w:rPr>
+      </w:pPr>
+      <w:r>
+        <w:rPr>
+          <w:lang w:val="en-US"/>
+        </w:rPr>
+        <w:t>For all these countries</w:t>
+      </w:r>
+      <w:r>
+        <w:rPr>
+          <w:lang w:val="en-US"/>
+        </w:rPr>
+        <w:t xml:space="preserve">, query parameters </w:t>
+      </w:r>
+      <w:r>
+        <w:rPr>
+          <w:lang w:val="en-US"/>
+        </w:rPr>
+        <w:t>wo</w:t>
+      </w:r>
+      <w:r>
+        <w:rPr>
+          <w:lang w:val="en-US"/>
+        </w:rPr>
+        <w:t xml:space="preserve">n’t </w:t>
+      </w:r>
+      <w:r>
+        <w:rPr>
+          <w:lang w:val="en-US"/>
+        </w:rPr>
+        <w:t xml:space="preserve">vary </w:t>
+      </w:r>
+      <w:r>
+        <w:rPr>
+          <w:lang w:val="en-US"/>
+        </w:rPr>
+        <w:t xml:space="preserve">middleware </w:t>
+      </w:r>
+      <w:r>
+        <w:rPr>
+          <w:lang w:val="en-US"/>
+        </w:rPr>
+        <w:t>responses.</w:t>
+      </w:r>
+    </w:p>
+    <w:p>
+      <w:pPr>
+        <w:ind w:left="227"/>
+        <w:jc w:val="left"/>
+        <w:rPr>
+          <w:lang w:val="en-US"/>
+        </w:rPr>
+      </w:pPr>
+      <w:r>
+        <w:rPr>
+          <w:lang w:val="en-US"/>
+        </w:rPr>
+        <w:t xml:space="preserve">France response is built </w:t>
+      </w:r>
+      <w:r>
+        <w:rPr>
+          <w:lang w:val="en-US"/>
+        </w:rPr>
+        <w:t>with</w:t>
+      </w:r>
+      <w:r>
+        <w:rPr>
+          <w:lang w:val="en-US"/>
+        </w:rPr>
+        <w:t xml:space="preserve"> France API</w:t>
+      </w:r>
+      <w:r>
+        <w:rPr>
+          <w:lang w:val="en-US"/>
+        </w:rPr>
+        <w:t xml:space="preserve"> data and others from Stations cache.</w:t>
+      </w:r>
     </w:p>
     <w:sectPr>
       <w:pgSz w:w="11906" w:h="16838"/>
@@ -7193,7 +7885,7 @@
 </file>
 
 <file path=word/numbering.xml><?xml version="1.0" encoding="utf-8"?>
-<w:numbering xmlns:wpc="http://schemas.microsoft.com/office/word/2010/wordprocessingCanvas" xmlns:cx="http://schemas.microsoft.com/office/drawing/2014/chartex" xmlns:cx1="http://schemas.microsoft.com/office/drawing/2015/9/8/chartex" xmlns:cx2="http://schemas.microsoft.com/office/drawing/2015/10/21/chartex" xmlns:cx3="http://schemas.microsoft.com/office/drawing/2016/5/9/chartex" xmlns:cx4="http://schemas.microsoft.com/office/drawing/2016/5/10/chartex" xmlns:cx5="http://schemas.microsoft.com/office/drawing/2016/5/11/chartex" xmlns:cx6="http://schemas.microsoft.com/office/drawing/2016/5/12/chartex" xmlns:cx7="http://schemas.microsoft.com/office/drawing/2016/5/13/chartex" xmlns:cx8="http://schemas.microsoft.com/office/drawing/2016/5/14/chartex" xmlns:mc="http://schemas.openxmlformats.org/markup-compatibility/2006" xmlns:aink="http://schemas.microsoft.com/office/drawing/2016/ink" xmlns:am3d="http://schemas.microsoft.com/office/drawing/2017/model3d" xmlns:o="urn:schemas-microsoft-com:office:office" xmlns:r="http://schemas.openxmlformats.org/officeDocument/2006/relationships" xmlns:m="http://schemas.openxmlformats.org/officeDocument/2006/math" xmlns:v="urn:schemas-microsoft-com:vml" xmlns:wp14="http://schemas.microsoft.com/office/word/2010/wordprocessingDrawing" xmlns:wp="http://schemas.openxmlformats.org/drawingml/2006/wordprocessingDrawing" xmlns:w10="urn:schemas-microsoft-com:office:word" xmlns:w="http://schemas.openxmlformats.org/wordprocessingml/2006/main" xmlns:w14="http://schemas.microsoft.com/office/word/2010/wordml" xmlns:w15="http://schemas.microsoft.com/office/word/2012/wordml" xmlns:w16cex="http://schemas.microsoft.com/office/word/2018/wordml/cex" xmlns:w16cid="http://schemas.microsoft.com/office/word/2016/wordml/cid" xmlns:w16="http://schemas.microsoft.com/office/word/2018/wordml" xmlns:w16sdtdh="http://schemas.microsoft.com/office/word/2020/wordml/sdtdatahash" xmlns:w16se="http://schemas.microsoft.com/office/word/2015/wordml/symex" xmlns:wpg="http://schemas.microsoft.com/office/word/2010/wordprocessingGroup" xmlns:wpi="http://schemas.microsoft.com/office/word/2010/wordprocessingInk" xmlns:wne="http://schemas.microsoft.com/office/word/2006/wordml" xmlns:wps="http://schemas.microsoft.com/office/word/2010/wordprocessingShape" mc:Ignorable="w14 w15 w16se w16cid w16 w16cex w16sdtdh wp14">
+<w:numbering xmlns:wpc="http://schemas.microsoft.com/office/word/2010/wordprocessingCanvas" xmlns:cx="http://schemas.microsoft.com/office/drawing/2014/chartex" xmlns:cx1="http://schemas.microsoft.com/office/drawing/2015/9/8/chartex" xmlns:cx2="http://schemas.microsoft.com/office/drawing/2015/10/21/chartex" xmlns:cx3="http://schemas.microsoft.com/office/drawing/2016/5/9/chartex" xmlns:cx4="http://schemas.microsoft.com/office/drawing/2016/5/10/chartex" xmlns:cx5="http://schemas.microsoft.com/office/drawing/2016/5/11/chartex" xmlns:cx6="http://schemas.microsoft.com/office/drawing/2016/5/12/chartex" xmlns:cx7="http://schemas.microsoft.com/office/drawing/2016/5/13/chartex" xmlns:cx8="http://schemas.microsoft.com/office/drawing/2016/5/14/chartex" xmlns:mc="http://schemas.openxmlformats.org/markup-compatibility/2006" xmlns:aink="http://schemas.microsoft.com/office/drawing/2016/ink" xmlns:am3d="http://schemas.microsoft.com/office/drawing/2017/model3d" xmlns:o="urn:schemas-microsoft-com:office:office" xmlns:oel="http://schemas.microsoft.com/office/2019/extlst" xmlns:r="http://schemas.openxmlformats.org/officeDocument/2006/relationships" xmlns:m="http://schemas.openxmlformats.org/officeDocument/2006/math" xmlns:v="urn:schemas-microsoft-com:vml" xmlns:wp14="http://schemas.microsoft.com/office/word/2010/wordprocessingDrawing" xmlns:wp="http://schemas.openxmlformats.org/drawingml/2006/wordprocessingDrawing" xmlns:w10="urn:schemas-microsoft-com:office:word" xmlns:w="http://schemas.openxmlformats.org/wordprocessingml/2006/main" xmlns:w14="http://schemas.microsoft.com/office/word/2010/wordml" xmlns:w15="http://schemas.microsoft.com/office/word/2012/wordml" xmlns:w16cex="http://schemas.microsoft.com/office/word/2018/wordml/cex" xmlns:w16cid="http://schemas.microsoft.com/office/word/2016/wordml/cid" xmlns:w16="http://schemas.microsoft.com/office/word/2018/wordml" xmlns:w16sdtdh="http://schemas.microsoft.com/office/word/2020/wordml/sdtdatahash" xmlns:w16se="http://schemas.microsoft.com/office/word/2015/wordml/symex" xmlns:wpg="http://schemas.microsoft.com/office/word/2010/wordprocessingGroup" xmlns:wpi="http://schemas.microsoft.com/office/word/2010/wordprocessingInk" xmlns:wne="http://schemas.microsoft.com/office/word/2006/wordml" xmlns:wps="http://schemas.microsoft.com/office/word/2010/wordprocessingShape" mc:Ignorable="w14 w15 w16se w16cid w16 w16cex w16sdtdh wp14">
   <w:abstractNum w:abstractNumId="0" w15:restartNumberingAfterBreak="0">
     <w:nsid w:val="036206D1"/>
     <w:multiLevelType w:val="hybridMultilevel"/>
@@ -7423,6 +8115,119 @@
     </w:lvl>
   </w:abstractNum>
   <w:abstractNum w:abstractNumId="2" w15:restartNumberingAfterBreak="0">
+    <w:nsid w:val="11801569"/>
+    <w:multiLevelType w:val="hybridMultilevel"/>
+    <w:tmpl w:val="D166BD9A"/>
+    <w:lvl w:ilvl="0" w:tplc="3092CF00">
+      <w:start w:val="4"/>
+      <w:numFmt w:val="bullet"/>
+      <w:lvlText w:val="-"/>
+      <w:lvlJc w:val="left"/>
+      <w:pPr>
+        <w:ind w:left="720" w:hanging="360"/>
+      </w:pPr>
+      <w:rPr>
+        <w:rFonts w:ascii="Palatino" w:eastAsia="Times New Roman" w:hAnsi="Palatino" w:cs="Times New Roman" w:hint="default"/>
+      </w:rPr>
+    </w:lvl>
+    <w:lvl w:ilvl="1" w:tplc="040C0003" w:tentative="1">
+      <w:start w:val="1"/>
+      <w:numFmt w:val="bullet"/>
+      <w:lvlText w:val="o"/>
+      <w:lvlJc w:val="left"/>
+      <w:pPr>
+        <w:ind w:left="1440" w:hanging="360"/>
+      </w:pPr>
+      <w:rPr>
+        <w:rFonts w:ascii="Courier New" w:hAnsi="Courier New" w:cs="Courier New" w:hint="default"/>
+      </w:rPr>
+    </w:lvl>
+    <w:lvl w:ilvl="2" w:tplc="040C0005" w:tentative="1">
+      <w:start w:val="1"/>
+      <w:numFmt w:val="bullet"/>
+      <w:lvlText w:val=""/>
+      <w:lvlJc w:val="left"/>
+      <w:pPr>
+        <w:ind w:left="2160" w:hanging="360"/>
+      </w:pPr>
+      <w:rPr>
+        <w:rFonts w:ascii="Wingdings" w:hAnsi="Wingdings" w:hint="default"/>
+      </w:rPr>
+    </w:lvl>
+    <w:lvl w:ilvl="3" w:tplc="040C0001" w:tentative="1">
+      <w:start w:val="1"/>
+      <w:numFmt w:val="bullet"/>
+      <w:lvlText w:val=""/>
+      <w:lvlJc w:val="left"/>
+      <w:pPr>
+        <w:ind w:left="2880" w:hanging="360"/>
+      </w:pPr>
+      <w:rPr>
+        <w:rFonts w:ascii="Symbol" w:hAnsi="Symbol" w:hint="default"/>
+      </w:rPr>
+    </w:lvl>
+    <w:lvl w:ilvl="4" w:tplc="040C0003" w:tentative="1">
+      <w:start w:val="1"/>
+      <w:numFmt w:val="bullet"/>
+      <w:lvlText w:val="o"/>
+      <w:lvlJc w:val="left"/>
+      <w:pPr>
+        <w:ind w:left="3600" w:hanging="360"/>
+      </w:pPr>
+      <w:rPr>
+        <w:rFonts w:ascii="Courier New" w:hAnsi="Courier New" w:cs="Courier New" w:hint="default"/>
+      </w:rPr>
+    </w:lvl>
+    <w:lvl w:ilvl="5" w:tplc="040C0005" w:tentative="1">
+      <w:start w:val="1"/>
+      <w:numFmt w:val="bullet"/>
+      <w:lvlText w:val=""/>
+      <w:lvlJc w:val="left"/>
+      <w:pPr>
+        <w:ind w:left="4320" w:hanging="360"/>
+      </w:pPr>
+      <w:rPr>
+        <w:rFonts w:ascii="Wingdings" w:hAnsi="Wingdings" w:hint="default"/>
+      </w:rPr>
+    </w:lvl>
+    <w:lvl w:ilvl="6" w:tplc="040C0001" w:tentative="1">
+      <w:start w:val="1"/>
+      <w:numFmt w:val="bullet"/>
+      <w:lvlText w:val=""/>
+      <w:lvlJc w:val="left"/>
+      <w:pPr>
+        <w:ind w:left="5040" w:hanging="360"/>
+      </w:pPr>
+      <w:rPr>
+        <w:rFonts w:ascii="Symbol" w:hAnsi="Symbol" w:hint="default"/>
+      </w:rPr>
+    </w:lvl>
+    <w:lvl w:ilvl="7" w:tplc="040C0003" w:tentative="1">
+      <w:start w:val="1"/>
+      <w:numFmt w:val="bullet"/>
+      <w:lvlText w:val="o"/>
+      <w:lvlJc w:val="left"/>
+      <w:pPr>
+        <w:ind w:left="5760" w:hanging="360"/>
+      </w:pPr>
+      <w:rPr>
+        <w:rFonts w:ascii="Courier New" w:hAnsi="Courier New" w:cs="Courier New" w:hint="default"/>
+      </w:rPr>
+    </w:lvl>
+    <w:lvl w:ilvl="8" w:tplc="040C0005" w:tentative="1">
+      <w:start w:val="1"/>
+      <w:numFmt w:val="bullet"/>
+      <w:lvlText w:val=""/>
+      <w:lvlJc w:val="left"/>
+      <w:pPr>
+        <w:ind w:left="6480" w:hanging="360"/>
+      </w:pPr>
+      <w:rPr>
+        <w:rFonts w:ascii="Wingdings" w:hAnsi="Wingdings" w:hint="default"/>
+      </w:rPr>
+    </w:lvl>
+  </w:abstractNum>
+  <w:abstractNum w:abstractNumId="3" w15:restartNumberingAfterBreak="0">
     <w:nsid w:val="1B0305A2"/>
     <w:multiLevelType w:val="hybridMultilevel"/>
     <w:tmpl w:val="BA4C8B2C"/>
@@ -7534,7 +8339,7 @@
       </w:rPr>
     </w:lvl>
   </w:abstractNum>
-  <w:abstractNum w:abstractNumId="3" w15:restartNumberingAfterBreak="0">
+  <w:abstractNum w:abstractNumId="4" w15:restartNumberingAfterBreak="0">
     <w:nsid w:val="1F9B2248"/>
     <w:multiLevelType w:val="hybridMultilevel"/>
     <w:tmpl w:val="344CA7C8"/>
@@ -7646,7 +8451,7 @@
       </w:rPr>
     </w:lvl>
   </w:abstractNum>
-  <w:abstractNum w:abstractNumId="4" w15:restartNumberingAfterBreak="0">
+  <w:abstractNum w:abstractNumId="5" w15:restartNumberingAfterBreak="0">
     <w:nsid w:val="335928A9"/>
     <w:multiLevelType w:val="hybridMultilevel"/>
     <w:tmpl w:val="CF92CCFC"/>
@@ -7732,7 +8537,7 @@
       </w:pPr>
     </w:lvl>
   </w:abstractNum>
-  <w:abstractNum w:abstractNumId="5" w15:restartNumberingAfterBreak="0">
+  <w:abstractNum w:abstractNumId="6" w15:restartNumberingAfterBreak="0">
     <w:nsid w:val="345C6734"/>
     <w:multiLevelType w:val="hybridMultilevel"/>
     <w:tmpl w:val="9AECC9A6"/>
@@ -7844,7 +8649,7 @@
       </w:rPr>
     </w:lvl>
   </w:abstractNum>
-  <w:abstractNum w:abstractNumId="6" w15:restartNumberingAfterBreak="0">
+  <w:abstractNum w:abstractNumId="7" w15:restartNumberingAfterBreak="0">
     <w:nsid w:val="439A3C5C"/>
     <w:multiLevelType w:val="hybridMultilevel"/>
     <w:tmpl w:val="DF567298"/>
@@ -7930,7 +8735,7 @@
       </w:pPr>
     </w:lvl>
   </w:abstractNum>
-  <w:abstractNum w:abstractNumId="7" w15:restartNumberingAfterBreak="0">
+  <w:abstractNum w:abstractNumId="8" w15:restartNumberingAfterBreak="0">
     <w:nsid w:val="51E03311"/>
     <w:multiLevelType w:val="hybridMultilevel"/>
     <w:tmpl w:val="02E0BA02"/>
@@ -8016,7 +8821,7 @@
       </w:pPr>
     </w:lvl>
   </w:abstractNum>
-  <w:abstractNum w:abstractNumId="8" w15:restartNumberingAfterBreak="0">
+  <w:abstractNum w:abstractNumId="9" w15:restartNumberingAfterBreak="0">
     <w:nsid w:val="52752962"/>
     <w:multiLevelType w:val="hybridMultilevel"/>
     <w:tmpl w:val="35DA4058"/>
@@ -8102,10 +8907,10 @@
       </w:pPr>
     </w:lvl>
   </w:abstractNum>
-  <w:abstractNum w:abstractNumId="9" w15:restartNumberingAfterBreak="0">
+  <w:abstractNum w:abstractNumId="10" w15:restartNumberingAfterBreak="0">
     <w:nsid w:val="698C0091"/>
     <w:multiLevelType w:val="hybridMultilevel"/>
-    <w:tmpl w:val="5B9E4522"/>
+    <w:tmpl w:val="14881896"/>
     <w:lvl w:ilvl="0" w:tplc="040C000F">
       <w:start w:val="1"/>
       <w:numFmt w:val="decimal"/>
@@ -8188,7 +8993,7 @@
       </w:pPr>
     </w:lvl>
   </w:abstractNum>
-  <w:abstractNum w:abstractNumId="10" w15:restartNumberingAfterBreak="0">
+  <w:abstractNum w:abstractNumId="11" w15:restartNumberingAfterBreak="0">
     <w:nsid w:val="73FF4044"/>
     <w:multiLevelType w:val="hybridMultilevel"/>
     <w:tmpl w:val="ACD03BD2"/>
@@ -8274,38 +9079,41 @@
       </w:pPr>
     </w:lvl>
   </w:abstractNum>
-  <w:num w:numId="1">
+  <w:num w:numId="1" w16cid:durableId="933587682">
     <w:abstractNumId w:val="0"/>
   </w:num>
-  <w:num w:numId="2">
+  <w:num w:numId="2" w16cid:durableId="1615597720">
+    <w:abstractNumId w:val="11"/>
+  </w:num>
+  <w:num w:numId="3" w16cid:durableId="92673183">
+    <w:abstractNumId w:val="6"/>
+  </w:num>
+  <w:num w:numId="4" w16cid:durableId="1555963961">
+    <w:abstractNumId w:val="8"/>
+  </w:num>
+  <w:num w:numId="5" w16cid:durableId="424231118">
+    <w:abstractNumId w:val="5"/>
+  </w:num>
+  <w:num w:numId="6" w16cid:durableId="1066878161">
+    <w:abstractNumId w:val="9"/>
+  </w:num>
+  <w:num w:numId="7" w16cid:durableId="1053969289">
     <w:abstractNumId w:val="10"/>
   </w:num>
-  <w:num w:numId="3">
-    <w:abstractNumId w:val="5"/>
+  <w:num w:numId="8" w16cid:durableId="619070123">
+    <w:abstractNumId w:val="3"/>
   </w:num>
-  <w:num w:numId="4">
+  <w:num w:numId="9" w16cid:durableId="2101874335">
+    <w:abstractNumId w:val="4"/>
+  </w:num>
+  <w:num w:numId="10" w16cid:durableId="1353527684">
     <w:abstractNumId w:val="7"/>
   </w:num>
-  <w:num w:numId="5">
-    <w:abstractNumId w:val="4"/>
+  <w:num w:numId="11" w16cid:durableId="1008487891">
+    <w:abstractNumId w:val="1"/>
   </w:num>
-  <w:num w:numId="6">
-    <w:abstractNumId w:val="8"/>
-  </w:num>
-  <w:num w:numId="7">
-    <w:abstractNumId w:val="9"/>
-  </w:num>
-  <w:num w:numId="8">
+  <w:num w:numId="12" w16cid:durableId="2098557953">
     <w:abstractNumId w:val="2"/>
-  </w:num>
-  <w:num w:numId="9">
-    <w:abstractNumId w:val="3"/>
-  </w:num>
-  <w:num w:numId="10">
-    <w:abstractNumId w:val="6"/>
-  </w:num>
-  <w:num w:numId="11">
-    <w:abstractNumId w:val="1"/>
   </w:num>
 </w:numbering>
 </file>
@@ -9293,9 +10101,12 @@
 </file>
 
 <file path=customXml/item1.xml><?xml version="1.0" encoding="utf-8"?>
-<p:properties xmlns:p="http://schemas.microsoft.com/office/2006/metadata/properties" xmlns:xsi="http://www.w3.org/2001/XMLSchema-instance" xmlns:pc="http://schemas.microsoft.com/office/infopath/2007/PartnerControls">
-  <documentManagement/>
-</p:properties>
+<?mso-contentType ?>
+<FormTemplates xmlns="http://schemas.microsoft.com/sharepoint/v3/contenttype/forms">
+  <Display>DocumentLibraryForm</Display>
+  <Edit>DocumentLibraryForm</Edit>
+  <New>DocumentLibraryForm</New>
+</FormTemplates>
 </file>
 
 <file path=customXml/item2.xml><?xml version="1.0" encoding="utf-8"?>
@@ -9516,19 +10327,15 @@
 </file>
 
 <file path=customXml/item3.xml><?xml version="1.0" encoding="utf-8"?>
-<?mso-contentType ?>
-<FormTemplates xmlns="http://schemas.microsoft.com/sharepoint/v3/contenttype/forms">
-  <Display>DocumentLibraryForm</Display>
-  <Edit>DocumentLibraryForm</Edit>
-  <New>DocumentLibraryForm</New>
-</FormTemplates>
+<p:properties xmlns:p="http://schemas.microsoft.com/office/2006/metadata/properties" xmlns:xsi="http://www.w3.org/2001/XMLSchema-instance" xmlns:pc="http://schemas.microsoft.com/office/infopath/2007/PartnerControls">
+  <documentManagement/>
+</p:properties>
 </file>
 
 <file path=customXml/itemProps1.xml><?xml version="1.0" encoding="utf-8"?>
-<ds:datastoreItem xmlns:ds="http://schemas.openxmlformats.org/officeDocument/2006/customXml" ds:itemID="{44D14D1E-2500-4A35-977D-2EA8AD0E66F7}">
+<ds:datastoreItem xmlns:ds="http://schemas.openxmlformats.org/officeDocument/2006/customXml" ds:itemID="{23771C16-3C49-4967-B19E-75C725E4FE4D}">
   <ds:schemaRefs>
-    <ds:schemaRef ds:uri="http://schemas.microsoft.com/office/2006/metadata/properties"/>
-    <ds:schemaRef ds:uri="http://schemas.microsoft.com/office/infopath/2007/PartnerControls"/>
+    <ds:schemaRef ds:uri="http://schemas.microsoft.com/sharepoint/v3/contenttype/forms"/>
   </ds:schemaRefs>
 </ds:datastoreItem>
 </file>
@@ -9553,9 +10360,10 @@
 </file>
 
 <file path=customXml/itemProps3.xml><?xml version="1.0" encoding="utf-8"?>
-<ds:datastoreItem xmlns:ds="http://schemas.openxmlformats.org/officeDocument/2006/customXml" ds:itemID="{23771C16-3C49-4967-B19E-75C725E4FE4D}">
+<ds:datastoreItem xmlns:ds="http://schemas.openxmlformats.org/officeDocument/2006/customXml" ds:itemID="{44D14D1E-2500-4A35-977D-2EA8AD0E66F7}">
   <ds:schemaRefs>
-    <ds:schemaRef ds:uri="http://schemas.microsoft.com/sharepoint/v3/contenttype/forms"/>
+    <ds:schemaRef ds:uri="http://schemas.microsoft.com/office/2006/metadata/properties"/>
+    <ds:schemaRef ds:uri="http://schemas.microsoft.com/office/infopath/2007/PartnerControls"/>
   </ds:schemaRefs>
 </ds:datastoreItem>
 </file>
</xml_diff>

<commit_message>
Update countries recommandations management
</commit_message>
<xml_diff>
--- a/docs/How it works.docx
+++ b/docs/How it works.docx
@@ -1,6 +1,6 @@
 
 <file path=word/document.xml><?xml version="1.0" encoding="utf-8"?>
-<w:document xmlns:wpc="http://schemas.microsoft.com/office/word/2010/wordprocessingCanvas" xmlns:cx="http://schemas.microsoft.com/office/drawing/2014/chartex" xmlns:cx1="http://schemas.microsoft.com/office/drawing/2015/9/8/chartex" xmlns:cx2="http://schemas.microsoft.com/office/drawing/2015/10/21/chartex" xmlns:cx3="http://schemas.microsoft.com/office/drawing/2016/5/9/chartex" xmlns:cx4="http://schemas.microsoft.com/office/drawing/2016/5/10/chartex" xmlns:cx5="http://schemas.microsoft.com/office/drawing/2016/5/11/chartex" xmlns:cx6="http://schemas.microsoft.com/office/drawing/2016/5/12/chartex" xmlns:cx7="http://schemas.microsoft.com/office/drawing/2016/5/13/chartex" xmlns:cx8="http://schemas.microsoft.com/office/drawing/2016/5/14/chartex" xmlns:mc="http://schemas.openxmlformats.org/markup-compatibility/2006" xmlns:aink="http://schemas.microsoft.com/office/drawing/2016/ink" xmlns:am3d="http://schemas.microsoft.com/office/drawing/2017/model3d" xmlns:o="urn:schemas-microsoft-com:office:office" xmlns:oel="http://schemas.microsoft.com/office/2019/extlst" xmlns:r="http://schemas.openxmlformats.org/officeDocument/2006/relationships" xmlns:m="http://schemas.openxmlformats.org/officeDocument/2006/math" xmlns:v="urn:schemas-microsoft-com:vml" xmlns:wp14="http://schemas.microsoft.com/office/word/2010/wordprocessingDrawing" xmlns:wp="http://schemas.openxmlformats.org/drawingml/2006/wordprocessingDrawing" xmlns:w10="urn:schemas-microsoft-com:office:word" xmlns:w="http://schemas.openxmlformats.org/wordprocessingml/2006/main" xmlns:w14="http://schemas.microsoft.com/office/word/2010/wordml" xmlns:w15="http://schemas.microsoft.com/office/word/2012/wordml" xmlns:w16cex="http://schemas.microsoft.com/office/word/2018/wordml/cex" xmlns:w16cid="http://schemas.microsoft.com/office/word/2016/wordml/cid" xmlns:w16="http://schemas.microsoft.com/office/word/2018/wordml" xmlns:w16sdtdh="http://schemas.microsoft.com/office/word/2020/wordml/sdtdatahash" xmlns:w16se="http://schemas.microsoft.com/office/word/2015/wordml/symex" xmlns:wpg="http://schemas.microsoft.com/office/word/2010/wordprocessingGroup" xmlns:wpi="http://schemas.microsoft.com/office/word/2010/wordprocessingInk" xmlns:wne="http://schemas.microsoft.com/office/word/2006/wordml" xmlns:wps="http://schemas.microsoft.com/office/word/2010/wordprocessingShape" mc:Ignorable="w14 w15 w16se w16cid w16 w16cex w16sdtdh wp14">
+<w:document xmlns:wpc="http://schemas.microsoft.com/office/word/2010/wordprocessingCanvas" xmlns:cx="http://schemas.microsoft.com/office/drawing/2014/chartex" xmlns:cx1="http://schemas.microsoft.com/office/drawing/2015/9/8/chartex" xmlns:cx2="http://schemas.microsoft.com/office/drawing/2015/10/21/chartex" xmlns:cx3="http://schemas.microsoft.com/office/drawing/2016/5/9/chartex" xmlns:cx4="http://schemas.microsoft.com/office/drawing/2016/5/10/chartex" xmlns:cx5="http://schemas.microsoft.com/office/drawing/2016/5/11/chartex" xmlns:cx6="http://schemas.microsoft.com/office/drawing/2016/5/12/chartex" xmlns:cx7="http://schemas.microsoft.com/office/drawing/2016/5/13/chartex" xmlns:cx8="http://schemas.microsoft.com/office/drawing/2016/5/14/chartex" xmlns:mc="http://schemas.openxmlformats.org/markup-compatibility/2006" xmlns:aink="http://schemas.microsoft.com/office/drawing/2016/ink" xmlns:am3d="http://schemas.microsoft.com/office/drawing/2017/model3d" xmlns:o="urn:schemas-microsoft-com:office:office" xmlns:oel="http://schemas.microsoft.com/office/2019/extlst" xmlns:r="http://schemas.openxmlformats.org/officeDocument/2006/relationships" xmlns:m="http://schemas.openxmlformats.org/officeDocument/2006/math" xmlns:v="urn:schemas-microsoft-com:vml" xmlns:wp14="http://schemas.microsoft.com/office/word/2010/wordprocessingDrawing" xmlns:wp="http://schemas.openxmlformats.org/drawingml/2006/wordprocessingDrawing" xmlns:w10="urn:schemas-microsoft-com:office:word" xmlns:w="http://schemas.openxmlformats.org/wordprocessingml/2006/main" xmlns:w14="http://schemas.microsoft.com/office/word/2010/wordml" xmlns:w15="http://schemas.microsoft.com/office/word/2012/wordml" xmlns:w16cex="http://schemas.microsoft.com/office/word/2018/wordml/cex" xmlns:w16cid="http://schemas.microsoft.com/office/word/2016/wordml/cid" xmlns:w16="http://schemas.microsoft.com/office/word/2018/wordml" xmlns:w16du="http://schemas.microsoft.com/office/word/2023/wordml/word16du" xmlns:w16sdtdh="http://schemas.microsoft.com/office/word/2020/wordml/sdtdatahash" xmlns:w16se="http://schemas.microsoft.com/office/word/2015/wordml/symex" xmlns:wpg="http://schemas.microsoft.com/office/word/2010/wordprocessingGroup" xmlns:wpi="http://schemas.microsoft.com/office/word/2010/wordprocessingInk" xmlns:wne="http://schemas.microsoft.com/office/word/2006/wordml" xmlns:wps="http://schemas.microsoft.com/office/word/2010/wordprocessingShape" mc:Ignorable="w14 w15 w16se w16cid w16 w16cex w16sdtdh wp14">
   <w:body>
     <w:p>
       <w:pPr>
@@ -1068,7 +1068,6 @@
                 <w:lang w:val="en-US"/>
               </w:rPr>
             </w:pPr>
-            <w:proofErr w:type="gramStart"/>
             <w:r>
               <w:rPr>
                 <w:rFonts w:ascii="Palatino" w:hAnsi="Palatino"/>
@@ -1083,7 +1082,6 @@
               </w:rPr>
               <w:t> :</w:t>
             </w:r>
-            <w:proofErr w:type="gramEnd"/>
           </w:p>
           <w:p>
             <w:pPr>
@@ -1260,6 +1258,137 @@
                 <w:lang w:val="en-US"/>
               </w:rPr>
               <w:t>Update queries country code management</w:t>
+            </w:r>
+          </w:p>
+        </w:tc>
+      </w:tr>
+      <w:tr>
+        <w:trPr>
+          <w:cantSplit/>
+          <w:trHeight w:val="50"/>
+          <w:jc w:val="center"/>
+        </w:trPr>
+        <w:tc>
+          <w:tcPr>
+            <w:tcW w:w="1078" w:type="dxa"/>
+            <w:tcBorders>
+              <w:top w:val="single" w:sz="4" w:space="0" w:color="auto"/>
+              <w:left w:val="single" w:sz="4" w:space="0" w:color="auto"/>
+              <w:bottom w:val="single" w:sz="4" w:space="0" w:color="auto"/>
+              <w:right w:val="single" w:sz="4" w:space="0" w:color="auto"/>
+            </w:tcBorders>
+          </w:tcPr>
+          <w:p>
+            <w:pPr>
+              <w:ind w:left="69"/>
+              <w:jc w:val="center"/>
+              <w:rPr>
+                <w:rFonts w:ascii="Palatino" w:hAnsi="Palatino"/>
+                <w:lang w:val="en-US"/>
+              </w:rPr>
+            </w:pPr>
+            <w:r>
+              <w:rPr>
+                <w:rFonts w:ascii="Palatino" w:hAnsi="Palatino"/>
+                <w:lang w:val="en-US"/>
+              </w:rPr>
+              <w:t>6.0</w:t>
+            </w:r>
+          </w:p>
+        </w:tc>
+        <w:tc>
+          <w:tcPr>
+            <w:tcW w:w="1559" w:type="dxa"/>
+            <w:tcBorders>
+              <w:top w:val="single" w:sz="4" w:space="0" w:color="auto"/>
+              <w:left w:val="single" w:sz="4" w:space="0" w:color="auto"/>
+              <w:bottom w:val="single" w:sz="4" w:space="0" w:color="auto"/>
+              <w:right w:val="single" w:sz="4" w:space="0" w:color="auto"/>
+            </w:tcBorders>
+          </w:tcPr>
+          <w:p>
+            <w:pPr>
+              <w:ind w:left="72"/>
+              <w:jc w:val="center"/>
+              <w:rPr>
+                <w:rFonts w:ascii="Palatino" w:hAnsi="Palatino"/>
+                <w:lang w:val="en-US"/>
+              </w:rPr>
+            </w:pPr>
+            <w:r>
+              <w:rPr>
+                <w:rFonts w:ascii="Palatino" w:hAnsi="Palatino"/>
+                <w:lang w:val="en-US"/>
+              </w:rPr>
+              <w:t>06/05/2023</w:t>
+            </w:r>
+          </w:p>
+        </w:tc>
+        <w:tc>
+          <w:tcPr>
+            <w:tcW w:w="2524" w:type="dxa"/>
+            <w:tcBorders>
+              <w:top w:val="single" w:sz="4" w:space="0" w:color="auto"/>
+              <w:left w:val="single" w:sz="4" w:space="0" w:color="auto"/>
+              <w:bottom w:val="single" w:sz="4" w:space="0" w:color="auto"/>
+              <w:right w:val="single" w:sz="4" w:space="0" w:color="auto"/>
+            </w:tcBorders>
+          </w:tcPr>
+          <w:p>
+            <w:pPr>
+              <w:ind w:left="72"/>
+              <w:jc w:val="left"/>
+              <w:rPr>
+                <w:rFonts w:ascii="Palatino" w:hAnsi="Palatino"/>
+                <w:lang w:val="en-US"/>
+              </w:rPr>
+            </w:pPr>
+            <w:r>
+              <w:rPr>
+                <w:rFonts w:ascii="Palatino" w:hAnsi="Palatino"/>
+                <w:lang w:val="en-US"/>
+              </w:rPr>
+              <w:t>Quentin WENZINGER</w:t>
+            </w:r>
+          </w:p>
+        </w:tc>
+        <w:tc>
+          <w:tcPr>
+            <w:tcW w:w="4590" w:type="dxa"/>
+            <w:tcBorders>
+              <w:top w:val="single" w:sz="4" w:space="0" w:color="auto"/>
+              <w:left w:val="single" w:sz="4" w:space="0" w:color="auto"/>
+              <w:bottom w:val="single" w:sz="4" w:space="0" w:color="auto"/>
+              <w:right w:val="single" w:sz="4" w:space="0" w:color="auto"/>
+            </w:tcBorders>
+          </w:tcPr>
+          <w:p>
+            <w:pPr>
+              <w:rPr>
+                <w:rFonts w:ascii="Palatino" w:hAnsi="Palatino"/>
+                <w:lang w:val="en-US"/>
+              </w:rPr>
+            </w:pPr>
+            <w:r>
+              <w:rPr>
+                <w:rFonts w:ascii="Palatino" w:hAnsi="Palatino"/>
+                <w:lang w:val="en-US"/>
+              </w:rPr>
+              <w:t>Update r</w:t>
+            </w:r>
+            <w:r>
+              <w:rPr>
+                <w:rFonts w:ascii="Palatino" w:hAnsi="Palatino"/>
+                <w:lang w:val="en-US"/>
+              </w:rPr>
+              <w:t xml:space="preserve">ecommendations </w:t>
+            </w:r>
+            <w:r>
+              <w:rPr>
+                <w:rFonts w:ascii="Palatino" w:hAnsi="Palatino"/>
+                <w:lang w:val="en-US"/>
+              </w:rPr>
+              <w:t>data management by deleting and adding some countries in list.</w:t>
             </w:r>
           </w:p>
         </w:tc>
@@ -2226,23 +2355,7 @@
                 <w:noProof/>
                 <w:lang w:val="en-US"/>
               </w:rPr>
-              <w:t>Project De</w:t>
-            </w:r>
-            <w:r>
-              <w:rPr>
-                <w:rStyle w:val="Lienhypertexte"/>
-                <w:noProof/>
-                <w:lang w:val="en-US"/>
-              </w:rPr>
-              <w:t>p</w:t>
-            </w:r>
-            <w:r>
-              <w:rPr>
-                <w:rStyle w:val="Lienhypertexte"/>
-                <w:noProof/>
-                <w:lang w:val="en-US"/>
-              </w:rPr>
-              <w:t>endencies</w:t>
+              <w:t>Project Dependencies</w:t>
             </w:r>
             <w:r>
               <w:rPr>
@@ -3964,7 +4077,6 @@
         </w:rPr>
       </w:pPr>
       <w:proofErr w:type="spellStart"/>
-      <w:proofErr w:type="gramStart"/>
       <w:r>
         <w:rPr>
           <w:lang w:val="en-US"/>
@@ -3976,14 +4088,7 @@
         <w:rPr>
           <w:lang w:val="en-US"/>
         </w:rPr>
-        <w:t xml:space="preserve"> :</w:t>
-      </w:r>
-      <w:proofErr w:type="gramEnd"/>
-      <w:r>
-        <w:rPr>
-          <w:lang w:val="en-US"/>
-        </w:rPr>
-        <w:t xml:space="preserve"> to </w:t>
+        <w:t xml:space="preserve"> : to </w:t>
       </w:r>
       <w:r>
         <w:rPr>
@@ -4414,28 +4519,14 @@
         <w:rPr>
           <w:lang w:val="en-US"/>
         </w:rPr>
-        <w:t xml:space="preserve"> variables can be found </w:t>
-      </w:r>
-      <w:proofErr w:type="gramStart"/>
-      <w:r>
-        <w:rPr>
-          <w:lang w:val="en-US"/>
-        </w:rPr>
-        <w:t>in .</w:t>
+        <w:t xml:space="preserve"> variables can be found in .</w:t>
       </w:r>
       <w:proofErr w:type="spellStart"/>
       <w:r>
         <w:rPr>
           <w:lang w:val="en-US"/>
         </w:rPr>
-        <w:t>env</w:t>
-      </w:r>
-      <w:proofErr w:type="gramEnd"/>
-      <w:r>
-        <w:rPr>
-          <w:lang w:val="en-US"/>
-        </w:rPr>
-        <w:t>.example</w:t>
+        <w:t>env.example</w:t>
       </w:r>
       <w:proofErr w:type="spellEnd"/>
       <w:r>
@@ -4473,14 +4564,7 @@
         <w:rPr>
           <w:lang w:val="en-US"/>
         </w:rPr>
-        <w:t xml:space="preserve"> private key file name without it </w:t>
-      </w:r>
-      <w:proofErr w:type="gramStart"/>
-      <w:r>
-        <w:rPr>
-          <w:lang w:val="en-US"/>
-        </w:rPr>
-        <w:t>‘.</w:t>
+        <w:t xml:space="preserve"> private key file name without it ‘.</w:t>
       </w:r>
       <w:proofErr w:type="spellStart"/>
       <w:r>
@@ -4490,7 +4574,6 @@
         <w:t>pem</w:t>
       </w:r>
       <w:proofErr w:type="spellEnd"/>
-      <w:proofErr w:type="gramEnd"/>
       <w:r>
         <w:rPr>
           <w:lang w:val="en-US"/>
@@ -4526,14 +4609,7 @@
         <w:rPr>
           <w:lang w:val="en-US"/>
         </w:rPr>
-        <w:t xml:space="preserve"> certification file name without it </w:t>
-      </w:r>
-      <w:proofErr w:type="gramStart"/>
-      <w:r>
-        <w:rPr>
-          <w:lang w:val="en-US"/>
-        </w:rPr>
-        <w:t>‘.</w:t>
+        <w:t xml:space="preserve"> certification file name without it ‘.</w:t>
       </w:r>
       <w:proofErr w:type="spellStart"/>
       <w:r>
@@ -4543,7 +4619,6 @@
         <w:t>pem</w:t>
       </w:r>
       <w:proofErr w:type="spellEnd"/>
-      <w:proofErr w:type="gramEnd"/>
       <w:r>
         <w:rPr>
           <w:lang w:val="en-US"/>
@@ -4911,7 +4986,6 @@
         </w:rPr>
       </w:pPr>
       <w:proofErr w:type="spellStart"/>
-      <w:proofErr w:type="gramStart"/>
       <w:r>
         <w:rPr>
           <w:lang w:val="en-US"/>
@@ -4923,14 +4997,7 @@
         <w:rPr>
           <w:lang w:val="en-US"/>
         </w:rPr>
-        <w:t xml:space="preserve"> :</w:t>
-      </w:r>
-      <w:proofErr w:type="gramEnd"/>
-      <w:r>
-        <w:rPr>
-          <w:lang w:val="en-US"/>
-        </w:rPr>
-        <w:t xml:space="preserve"> French API URL</w:t>
+        <w:t xml:space="preserve"> : French API URL</w:t>
       </w:r>
     </w:p>
     <w:p>
@@ -4946,7 +5013,6 @@
         </w:rPr>
       </w:pPr>
       <w:proofErr w:type="spellStart"/>
-      <w:proofErr w:type="gramStart"/>
       <w:r>
         <w:rPr>
           <w:lang w:val="en-US"/>
@@ -4958,14 +5024,7 @@
         <w:rPr>
           <w:lang w:val="en-US"/>
         </w:rPr>
-        <w:t xml:space="preserve"> :</w:t>
-      </w:r>
-      <w:proofErr w:type="gramEnd"/>
-      <w:r>
-        <w:rPr>
-          <w:lang w:val="en-US"/>
-        </w:rPr>
-        <w:t xml:space="preserve"> French API credential</w:t>
+        <w:t xml:space="preserve"> : French API credential</w:t>
       </w:r>
     </w:p>
     <w:bookmarkEnd w:id="2"/>
@@ -5049,21 +5108,7 @@
         <w:rPr>
           <w:lang w:val="en-US"/>
         </w:rPr>
-        <w:t xml:space="preserve">Missing file detection </w:t>
-      </w:r>
-      <w:proofErr w:type="gramStart"/>
-      <w:r>
-        <w:rPr>
-          <w:lang w:val="en-US"/>
-        </w:rPr>
-        <w:t>(.env</w:t>
-      </w:r>
-      <w:proofErr w:type="gramEnd"/>
-      <w:r>
-        <w:rPr>
-          <w:lang w:val="en-US"/>
-        </w:rPr>
-        <w:t>, https key or certification, WRAPI key)</w:t>
+        <w:t>Missing file detection (.env, https key or certification, WRAPI key)</w:t>
       </w:r>
     </w:p>
     <w:p>
@@ -5082,21 +5127,7 @@
         <w:rPr>
           <w:lang w:val="en-US"/>
         </w:rPr>
-        <w:t>Missing configuration detection (</w:t>
-      </w:r>
-      <w:proofErr w:type="gramStart"/>
-      <w:r>
-        <w:rPr>
-          <w:lang w:val="en-US"/>
-        </w:rPr>
-        <w:t>in .env</w:t>
-      </w:r>
-      <w:proofErr w:type="gramEnd"/>
-      <w:r>
-        <w:rPr>
-          <w:lang w:val="en-US"/>
-        </w:rPr>
-        <w:t>)</w:t>
+        <w:t>Missing configuration detection (in .env)</w:t>
       </w:r>
     </w:p>
     <w:p>
@@ -5718,23 +5749,7 @@
           <w:rFonts w:eastAsia="MS Mincho"/>
           <w:lang w:val="en-US"/>
         </w:rPr>
-        <w:t xml:space="preserve">In case of incorrect input, missing </w:t>
-      </w:r>
-      <w:proofErr w:type="gramStart"/>
-      <w:r>
-        <w:rPr>
-          <w:rFonts w:eastAsia="MS Mincho"/>
-          <w:lang w:val="en-US"/>
-        </w:rPr>
-        <w:t>data</w:t>
-      </w:r>
-      <w:proofErr w:type="gramEnd"/>
-      <w:r>
-        <w:rPr>
-          <w:rFonts w:eastAsia="MS Mincho"/>
-          <w:lang w:val="en-US"/>
-        </w:rPr>
-        <w:t xml:space="preserve"> or CUSTOM_CACHING=false in the .env file then the system will apply by default the </w:t>
+        <w:t xml:space="preserve">In case of incorrect input, missing data or CUSTOM_CACHING=false in the .env file then the system will apply by default the </w:t>
       </w:r>
       <w:proofErr w:type="spellStart"/>
       <w:r>
@@ -5884,19 +5899,11 @@
         </w:rPr>
         <w:t xml:space="preserve">are in </w:t>
       </w:r>
-      <w:proofErr w:type="gramStart"/>
-      <w:r>
-        <w:rPr>
-          <w:lang w:val="en-US"/>
-        </w:rPr>
-        <w:t>‘./</w:t>
-      </w:r>
-      <w:proofErr w:type="gramEnd"/>
-      <w:r>
-        <w:rPr>
-          <w:lang w:val="en-US"/>
-        </w:rPr>
-        <w:t>managers/’</w:t>
+      <w:r>
+        <w:rPr>
+          <w:lang w:val="en-US"/>
+        </w:rPr>
+        <w:t>‘./managers/’</w:t>
       </w:r>
       <w:r>
         <w:rPr>
@@ -6167,21 +6174,7 @@
         <w:rPr>
           <w:lang w:val="en-US"/>
         </w:rPr>
-        <w:t xml:space="preserve"> </w:t>
-      </w:r>
-      <w:proofErr w:type="gramStart"/>
-      <w:r>
-        <w:rPr>
-          <w:lang w:val="en-US"/>
-        </w:rPr>
-        <w:t>‘./</w:t>
-      </w:r>
-      <w:proofErr w:type="gramEnd"/>
-      <w:r>
-        <w:rPr>
-          <w:lang w:val="en-US"/>
-        </w:rPr>
-        <w:t>routes/’</w:t>
+        <w:t xml:space="preserve"> ‘./routes/’</w:t>
       </w:r>
       <w:r>
         <w:rPr>
@@ -6387,21 +6380,7 @@
         <w:rPr>
           <w:lang w:val="en-US"/>
         </w:rPr>
-        <w:t xml:space="preserve">Middleware </w:t>
-      </w:r>
-      <w:proofErr w:type="gramStart"/>
-      <w:r>
-        <w:rPr>
-          <w:lang w:val="en-US"/>
-        </w:rPr>
-        <w:t>server</w:t>
-      </w:r>
-      <w:proofErr w:type="gramEnd"/>
-      <w:r>
-        <w:rPr>
-          <w:lang w:val="en-US"/>
-        </w:rPr>
-        <w:t xml:space="preserve"> possess some ‘middleware’ query functions to manage query parameters like authentication </w:t>
+        <w:t xml:space="preserve">Middleware server possess some ‘middleware’ query functions to manage query parameters like authentication </w:t>
       </w:r>
       <w:r>
         <w:rPr>
@@ -6428,13 +6407,7 @@
         <w:rPr>
           <w:lang w:val="en-US"/>
         </w:rPr>
-        <w:t xml:space="preserve">For example: </w:t>
-      </w:r>
-      <w:r>
-        <w:rPr>
-          <w:lang w:val="en-US"/>
-        </w:rPr>
-        <w:t>For that last one, s</w:t>
+        <w:t>For example: For that last one, s</w:t>
       </w:r>
       <w:r>
         <w:rPr>
@@ -7221,7 +7194,6 @@
         <w:t>ondemand</w:t>
       </w:r>
       <w:proofErr w:type="spellEnd"/>
-      <w:proofErr w:type="gramStart"/>
       <w:r>
         <w:rPr>
           <w:lang w:val="en-US"/>
@@ -7236,7 +7208,6 @@
         <w:t>seriesid</w:t>
       </w:r>
       <w:proofErr w:type="spellEnd"/>
-      <w:proofErr w:type="gramEnd"/>
       <w:r>
         <w:rPr>
           <w:lang w:val="en-US"/>
@@ -7671,7 +7642,6 @@
         <w:t>ondemand</w:t>
       </w:r>
       <w:proofErr w:type="spellEnd"/>
-      <w:proofErr w:type="gramStart"/>
       <w:r>
         <w:rPr>
           <w:lang w:val="en-US"/>
@@ -7686,7 +7656,6 @@
         <w:t>odIds</w:t>
       </w:r>
       <w:proofErr w:type="spellEnd"/>
-      <w:proofErr w:type="gramEnd"/>
       <w:r>
         <w:rPr>
           <w:lang w:val="en-US"/>
@@ -8051,7 +8020,7 @@
         <w:rPr>
           <w:lang w:val="en-US"/>
         </w:rPr>
-        <w:t>Cyprus</w:t>
+        <w:t>Czech Rep</w:t>
       </w:r>
       <w:r>
         <w:rPr>
@@ -8063,7 +8032,19 @@
         <w:rPr>
           <w:lang w:val="en-US"/>
         </w:rPr>
-        <w:t>Czech Rep</w:t>
+        <w:t>Estonia</w:t>
+      </w:r>
+      <w:r>
+        <w:rPr>
+          <w:lang w:val="en-US"/>
+        </w:rPr>
+        <w:t xml:space="preserve">, France, </w:t>
+      </w:r>
+      <w:r>
+        <w:rPr>
+          <w:lang w:val="en-US"/>
+        </w:rPr>
+        <w:t>Hungary</w:t>
       </w:r>
       <w:r>
         <w:rPr>
@@ -8075,19 +8056,7 @@
         <w:rPr>
           <w:lang w:val="en-US"/>
         </w:rPr>
-        <w:t>Estonia</w:t>
-      </w:r>
-      <w:r>
-        <w:rPr>
-          <w:lang w:val="en-US"/>
-        </w:rPr>
-        <w:t xml:space="preserve">, France, </w:t>
-      </w:r>
-      <w:r>
-        <w:rPr>
-          <w:lang w:val="en-US"/>
-        </w:rPr>
-        <w:t>Greece</w:t>
+        <w:t>Iceland</w:t>
       </w:r>
       <w:r>
         <w:rPr>
@@ -8099,7 +8068,7 @@
         <w:rPr>
           <w:lang w:val="en-US"/>
         </w:rPr>
-        <w:t>Hungary</w:t>
+        <w:t>Latvia</w:t>
       </w:r>
       <w:r>
         <w:rPr>
@@ -8111,7 +8080,7 @@
         <w:rPr>
           <w:lang w:val="en-US"/>
         </w:rPr>
-        <w:t>Iceland</w:t>
+        <w:t>Lithuania</w:t>
       </w:r>
       <w:r>
         <w:rPr>
@@ -8123,7 +8092,7 @@
         <w:rPr>
           <w:lang w:val="en-US"/>
         </w:rPr>
-        <w:t>Latvia</w:t>
+        <w:t>Malta</w:t>
       </w:r>
       <w:r>
         <w:rPr>
@@ -8135,25 +8104,13 @@
         <w:rPr>
           <w:lang w:val="en-US"/>
         </w:rPr>
-        <w:t>Lithuania</w:t>
-      </w:r>
-      <w:r>
-        <w:rPr>
-          <w:lang w:val="en-US"/>
-        </w:rPr>
-        <w:t xml:space="preserve">, Luxembourg, </w:t>
-      </w:r>
-      <w:r>
-        <w:rPr>
-          <w:lang w:val="en-US"/>
-        </w:rPr>
-        <w:t>Malta</w:t>
-      </w:r>
-      <w:r>
-        <w:rPr>
-          <w:lang w:val="en-US"/>
-        </w:rPr>
-        <w:t xml:space="preserve">, Portugal, </w:t>
+        <w:t xml:space="preserve">Netherlands, </w:t>
+      </w:r>
+      <w:r>
+        <w:rPr>
+          <w:lang w:val="en-US"/>
+        </w:rPr>
+        <w:t xml:space="preserve">Portugal, </w:t>
       </w:r>
       <w:r>
         <w:rPr>
@@ -8184,6 +8141,12 @@
           <w:lang w:val="en-US"/>
         </w:rPr>
         <w:t>Slovenia</w:t>
+      </w:r>
+      <w:r>
+        <w:rPr>
+          <w:lang w:val="en-US"/>
+        </w:rPr>
+        <w:t>, Sweden</w:t>
       </w:r>
       <w:r>
         <w:rPr>
@@ -8287,7 +8250,7 @@
 </file>
 
 <file path=word/numbering.xml><?xml version="1.0" encoding="utf-8"?>
-<w:numbering xmlns:wpc="http://schemas.microsoft.com/office/word/2010/wordprocessingCanvas" xmlns:cx="http://schemas.microsoft.com/office/drawing/2014/chartex" xmlns:cx1="http://schemas.microsoft.com/office/drawing/2015/9/8/chartex" xmlns:cx2="http://schemas.microsoft.com/office/drawing/2015/10/21/chartex" xmlns:cx3="http://schemas.microsoft.com/office/drawing/2016/5/9/chartex" xmlns:cx4="http://schemas.microsoft.com/office/drawing/2016/5/10/chartex" xmlns:cx5="http://schemas.microsoft.com/office/drawing/2016/5/11/chartex" xmlns:cx6="http://schemas.microsoft.com/office/drawing/2016/5/12/chartex" xmlns:cx7="http://schemas.microsoft.com/office/drawing/2016/5/13/chartex" xmlns:cx8="http://schemas.microsoft.com/office/drawing/2016/5/14/chartex" xmlns:mc="http://schemas.openxmlformats.org/markup-compatibility/2006" xmlns:aink="http://schemas.microsoft.com/office/drawing/2016/ink" xmlns:am3d="http://schemas.microsoft.com/office/drawing/2017/model3d" xmlns:o="urn:schemas-microsoft-com:office:office" xmlns:oel="http://schemas.microsoft.com/office/2019/extlst" xmlns:r="http://schemas.openxmlformats.org/officeDocument/2006/relationships" xmlns:m="http://schemas.openxmlformats.org/officeDocument/2006/math" xmlns:v="urn:schemas-microsoft-com:vml" xmlns:wp14="http://schemas.microsoft.com/office/word/2010/wordprocessingDrawing" xmlns:wp="http://schemas.openxmlformats.org/drawingml/2006/wordprocessingDrawing" xmlns:w10="urn:schemas-microsoft-com:office:word" xmlns:w="http://schemas.openxmlformats.org/wordprocessingml/2006/main" xmlns:w14="http://schemas.microsoft.com/office/word/2010/wordml" xmlns:w15="http://schemas.microsoft.com/office/word/2012/wordml" xmlns:w16cex="http://schemas.microsoft.com/office/word/2018/wordml/cex" xmlns:w16cid="http://schemas.microsoft.com/office/word/2016/wordml/cid" xmlns:w16="http://schemas.microsoft.com/office/word/2018/wordml" xmlns:w16sdtdh="http://schemas.microsoft.com/office/word/2020/wordml/sdtdatahash" xmlns:w16se="http://schemas.microsoft.com/office/word/2015/wordml/symex" xmlns:wpg="http://schemas.microsoft.com/office/word/2010/wordprocessingGroup" xmlns:wpi="http://schemas.microsoft.com/office/word/2010/wordprocessingInk" xmlns:wne="http://schemas.microsoft.com/office/word/2006/wordml" xmlns:wps="http://schemas.microsoft.com/office/word/2010/wordprocessingShape" mc:Ignorable="w14 w15 w16se w16cid w16 w16cex w16sdtdh wp14">
+<w:numbering xmlns:wpc="http://schemas.microsoft.com/office/word/2010/wordprocessingCanvas" xmlns:cx="http://schemas.microsoft.com/office/drawing/2014/chartex" xmlns:cx1="http://schemas.microsoft.com/office/drawing/2015/9/8/chartex" xmlns:cx2="http://schemas.microsoft.com/office/drawing/2015/10/21/chartex" xmlns:cx3="http://schemas.microsoft.com/office/drawing/2016/5/9/chartex" xmlns:cx4="http://schemas.microsoft.com/office/drawing/2016/5/10/chartex" xmlns:cx5="http://schemas.microsoft.com/office/drawing/2016/5/11/chartex" xmlns:cx6="http://schemas.microsoft.com/office/drawing/2016/5/12/chartex" xmlns:cx7="http://schemas.microsoft.com/office/drawing/2016/5/13/chartex" xmlns:cx8="http://schemas.microsoft.com/office/drawing/2016/5/14/chartex" xmlns:mc="http://schemas.openxmlformats.org/markup-compatibility/2006" xmlns:aink="http://schemas.microsoft.com/office/drawing/2016/ink" xmlns:am3d="http://schemas.microsoft.com/office/drawing/2017/model3d" xmlns:o="urn:schemas-microsoft-com:office:office" xmlns:oel="http://schemas.microsoft.com/office/2019/extlst" xmlns:r="http://schemas.openxmlformats.org/officeDocument/2006/relationships" xmlns:m="http://schemas.openxmlformats.org/officeDocument/2006/math" xmlns:v="urn:schemas-microsoft-com:vml" xmlns:wp14="http://schemas.microsoft.com/office/word/2010/wordprocessingDrawing" xmlns:wp="http://schemas.openxmlformats.org/drawingml/2006/wordprocessingDrawing" xmlns:w10="urn:schemas-microsoft-com:office:word" xmlns:w="http://schemas.openxmlformats.org/wordprocessingml/2006/main" xmlns:w14="http://schemas.microsoft.com/office/word/2010/wordml" xmlns:w15="http://schemas.microsoft.com/office/word/2012/wordml" xmlns:w16cex="http://schemas.microsoft.com/office/word/2018/wordml/cex" xmlns:w16cid="http://schemas.microsoft.com/office/word/2016/wordml/cid" xmlns:w16="http://schemas.microsoft.com/office/word/2018/wordml" xmlns:w16du="http://schemas.microsoft.com/office/word/2023/wordml/word16du" xmlns:w16sdtdh="http://schemas.microsoft.com/office/word/2020/wordml/sdtdatahash" xmlns:w16se="http://schemas.microsoft.com/office/word/2015/wordml/symex" xmlns:wpg="http://schemas.microsoft.com/office/word/2010/wordprocessingGroup" xmlns:wpi="http://schemas.microsoft.com/office/word/2010/wordprocessingInk" xmlns:wne="http://schemas.microsoft.com/office/word/2006/wordml" xmlns:wps="http://schemas.microsoft.com/office/word/2010/wordprocessingShape" mc:Ignorable="w14 w15 w16se w16cid w16 w16cex w16sdtdh wp14">
   <w:abstractNum w:abstractNumId="0" w15:restartNumberingAfterBreak="0">
     <w:nsid w:val="036206D1"/>
     <w:multiLevelType w:val="hybridMultilevel"/>
@@ -10503,9 +10466,12 @@
 </file>
 
 <file path=customXml/item1.xml><?xml version="1.0" encoding="utf-8"?>
-<p:properties xmlns:p="http://schemas.microsoft.com/office/2006/metadata/properties" xmlns:xsi="http://www.w3.org/2001/XMLSchema-instance" xmlns:pc="http://schemas.microsoft.com/office/infopath/2007/PartnerControls">
-  <documentManagement/>
-</p:properties>
+<?mso-contentType ?>
+<FormTemplates xmlns="http://schemas.microsoft.com/sharepoint/v3/contenttype/forms">
+  <Display>DocumentLibraryForm</Display>
+  <Edit>DocumentLibraryForm</Edit>
+  <New>DocumentLibraryForm</New>
+</FormTemplates>
 </file>
 
 <file path=customXml/item2.xml><?xml version="1.0" encoding="utf-8"?>
@@ -10726,19 +10692,15 @@
 </file>
 
 <file path=customXml/item3.xml><?xml version="1.0" encoding="utf-8"?>
-<?mso-contentType ?>
-<FormTemplates xmlns="http://schemas.microsoft.com/sharepoint/v3/contenttype/forms">
-  <Display>DocumentLibraryForm</Display>
-  <Edit>DocumentLibraryForm</Edit>
-  <New>DocumentLibraryForm</New>
-</FormTemplates>
+<p:properties xmlns:p="http://schemas.microsoft.com/office/2006/metadata/properties" xmlns:xsi="http://www.w3.org/2001/XMLSchema-instance" xmlns:pc="http://schemas.microsoft.com/office/infopath/2007/PartnerControls">
+  <documentManagement/>
+</p:properties>
 </file>
 
 <file path=customXml/itemProps1.xml><?xml version="1.0" encoding="utf-8"?>
-<ds:datastoreItem xmlns:ds="http://schemas.openxmlformats.org/officeDocument/2006/customXml" ds:itemID="{44D14D1E-2500-4A35-977D-2EA8AD0E66F7}">
+<ds:datastoreItem xmlns:ds="http://schemas.openxmlformats.org/officeDocument/2006/customXml" ds:itemID="{23771C16-3C49-4967-B19E-75C725E4FE4D}">
   <ds:schemaRefs>
-    <ds:schemaRef ds:uri="http://schemas.microsoft.com/office/2006/metadata/properties"/>
-    <ds:schemaRef ds:uri="http://schemas.microsoft.com/office/infopath/2007/PartnerControls"/>
+    <ds:schemaRef ds:uri="http://schemas.microsoft.com/sharepoint/v3/contenttype/forms"/>
   </ds:schemaRefs>
 </ds:datastoreItem>
 </file>
@@ -10763,9 +10725,10 @@
 </file>
 
 <file path=customXml/itemProps3.xml><?xml version="1.0" encoding="utf-8"?>
-<ds:datastoreItem xmlns:ds="http://schemas.openxmlformats.org/officeDocument/2006/customXml" ds:itemID="{23771C16-3C49-4967-B19E-75C725E4FE4D}">
+<ds:datastoreItem xmlns:ds="http://schemas.openxmlformats.org/officeDocument/2006/customXml" ds:itemID="{44D14D1E-2500-4A35-977D-2EA8AD0E66F7}">
   <ds:schemaRefs>
-    <ds:schemaRef ds:uri="http://schemas.microsoft.com/sharepoint/v3/contenttype/forms"/>
+    <ds:schemaRef ds:uri="http://schemas.microsoft.com/office/2006/metadata/properties"/>
+    <ds:schemaRef ds:uri="http://schemas.microsoft.com/office/infopath/2007/PartnerControls"/>
   </ds:schemaRefs>
 </ds:datastoreItem>
 </file>
</xml_diff>